<commit_message>
i started on the data dictionaries
</commit_message>
<xml_diff>
--- a/design.docx
+++ b/design.docx
@@ -2,10 +2,1136 @@
 <file path=word/document.xml><?xml version="1.0" encoding="utf-8"?>
 <w:document xmlns:wpc="http://schemas.microsoft.com/office/word/2010/wordprocessingCanvas" xmlns:mc="http://schemas.openxmlformats.org/markup-compatibility/2006" xmlns:o="urn:schemas-microsoft-com:office:office" xmlns:r="http://schemas.openxmlformats.org/officeDocument/2006/relationships" xmlns:m="http://schemas.openxmlformats.org/officeDocument/2006/math" xmlns:v="urn:schemas-microsoft-com:vml" xmlns:wp14="http://schemas.microsoft.com/office/word/2010/wordprocessingDrawing" xmlns:wp="http://schemas.openxmlformats.org/drawingml/2006/wordprocessingDrawing" xmlns:w10="urn:schemas-microsoft-com:office:word" xmlns:w="http://schemas.openxmlformats.org/wordprocessingml/2006/main" xmlns:w14="http://schemas.microsoft.com/office/word/2010/wordml" xmlns:wpg="http://schemas.microsoft.com/office/word/2010/wordprocessingGroup" xmlns:wpi="http://schemas.microsoft.com/office/word/2010/wordprocessingInk" xmlns:wne="http://schemas.microsoft.com/office/word/2006/wordml" xmlns:wps="http://schemas.microsoft.com/office/word/2010/wordprocessingShape" mc:Ignorable="w14 wp14">
   <w:body>
-    <w:p>
-      <w:bookmarkStart w:id="0" w:name="_GoBack"/>
-      <w:bookmarkEnd w:id="0"/>
-    </w:p>
+    <w:tbl>
+      <w:tblPr>
+        <w:tblStyle w:val="TableGrid"/>
+        <w:tblW w:w="0" w:type="auto"/>
+        <w:tblLook w:val="04A0" w:firstRow="1" w:lastRow="0" w:firstColumn="1" w:lastColumn="0" w:noHBand="0" w:noVBand="1"/>
+      </w:tblPr>
+      <w:tblGrid>
+        <w:gridCol w:w="1265"/>
+        <w:gridCol w:w="1149"/>
+        <w:gridCol w:w="1186"/>
+        <w:gridCol w:w="1195"/>
+        <w:gridCol w:w="1266"/>
+        <w:gridCol w:w="1219"/>
+        <w:gridCol w:w="986"/>
+        <w:gridCol w:w="976"/>
+      </w:tblGrid>
+      <w:tr>
+        <w:tc>
+          <w:tcPr>
+            <w:tcW w:w="1319" w:type="dxa"/>
+          </w:tcPr>
+          <w:p>
+            <w:r>
+              <w:t>Field name</w:t>
+            </w:r>
+          </w:p>
+        </w:tc>
+        <w:tc>
+          <w:tcPr>
+            <w:tcW w:w="1320" w:type="dxa"/>
+          </w:tcPr>
+          <w:p>
+            <w:r>
+              <w:t xml:space="preserve">Data type </w:t>
+            </w:r>
+          </w:p>
+        </w:tc>
+        <w:tc>
+          <w:tcPr>
+            <w:tcW w:w="1320" w:type="dxa"/>
+          </w:tcPr>
+          <w:p>
+            <w:r>
+              <w:t xml:space="preserve">Length (bytes) </w:t>
+            </w:r>
+          </w:p>
+        </w:tc>
+        <w:tc>
+          <w:tcPr>
+            <w:tcW w:w="1321" w:type="dxa"/>
+          </w:tcPr>
+          <w:p>
+            <w:r>
+              <w:t xml:space="preserve">Format </w:t>
+            </w:r>
+          </w:p>
+        </w:tc>
+        <w:tc>
+          <w:tcPr>
+            <w:tcW w:w="1320" w:type="dxa"/>
+          </w:tcPr>
+          <w:p>
+            <w:r>
+              <w:t xml:space="preserve">Validation </w:t>
+            </w:r>
+          </w:p>
+        </w:tc>
+        <w:tc>
+          <w:tcPr>
+            <w:tcW w:w="1321" w:type="dxa"/>
+          </w:tcPr>
+          <w:p>
+            <w:r>
+              <w:t>Purpose</w:t>
+            </w:r>
+          </w:p>
+        </w:tc>
+        <w:tc>
+          <w:tcPr>
+            <w:tcW w:w="660" w:type="dxa"/>
+          </w:tcPr>
+          <w:p>
+            <w:proofErr w:type="spellStart"/>
+            <w:r>
+              <w:t>coments</w:t>
+            </w:r>
+            <w:proofErr w:type="spellEnd"/>
+          </w:p>
+        </w:tc>
+        <w:tc>
+          <w:tcPr>
+            <w:tcW w:w="661" w:type="dxa"/>
+          </w:tcPr>
+          <w:p>
+            <w:r>
+              <w:t>Example data</w:t>
+            </w:r>
+          </w:p>
+        </w:tc>
+      </w:tr>
+      <w:tr>
+        <w:tc>
+          <w:tcPr>
+            <w:tcW w:w="1319" w:type="dxa"/>
+          </w:tcPr>
+          <w:p>
+            <w:r>
+              <w:t>Stud NO.</w:t>
+            </w:r>
+          </w:p>
+        </w:tc>
+        <w:tc>
+          <w:tcPr>
+            <w:tcW w:w="1320" w:type="dxa"/>
+          </w:tcPr>
+          <w:p>
+            <w:r>
+              <w:t>Short</w:t>
+            </w:r>
+          </w:p>
+        </w:tc>
+        <w:tc>
+          <w:tcPr>
+            <w:tcW w:w="1320" w:type="dxa"/>
+          </w:tcPr>
+          <w:p>
+            <w:r>
+              <w:t xml:space="preserve">2 </w:t>
+            </w:r>
+          </w:p>
+        </w:tc>
+        <w:tc>
+          <w:tcPr>
+            <w:tcW w:w="1321" w:type="dxa"/>
+          </w:tcPr>
+          <w:p>
+            <w:r>
+              <w:t>0000</w:t>
+            </w:r>
+          </w:p>
+        </w:tc>
+        <w:tc>
+          <w:tcPr>
+            <w:tcW w:w="1320" w:type="dxa"/>
+          </w:tcPr>
+          <w:p/>
+        </w:tc>
+        <w:tc>
+          <w:tcPr>
+            <w:tcW w:w="1321" w:type="dxa"/>
+          </w:tcPr>
+          <w:p/>
+        </w:tc>
+        <w:tc>
+          <w:tcPr>
+            <w:tcW w:w="660" w:type="dxa"/>
+          </w:tcPr>
+          <w:p/>
+        </w:tc>
+        <w:tc>
+          <w:tcPr>
+            <w:tcW w:w="661" w:type="dxa"/>
+          </w:tcPr>
+          <w:p/>
+        </w:tc>
+      </w:tr>
+      <w:tr>
+        <w:tc>
+          <w:tcPr>
+            <w:tcW w:w="1319" w:type="dxa"/>
+          </w:tcPr>
+          <w:p>
+            <w:r>
+              <w:t>Stud ID.</w:t>
+            </w:r>
+          </w:p>
+        </w:tc>
+        <w:tc>
+          <w:tcPr>
+            <w:tcW w:w="1320" w:type="dxa"/>
+          </w:tcPr>
+          <w:p/>
+        </w:tc>
+        <w:tc>
+          <w:tcPr>
+            <w:tcW w:w="1320" w:type="dxa"/>
+          </w:tcPr>
+          <w:p/>
+        </w:tc>
+        <w:tc>
+          <w:tcPr>
+            <w:tcW w:w="1321" w:type="dxa"/>
+          </w:tcPr>
+          <w:p/>
+        </w:tc>
+        <w:tc>
+          <w:tcPr>
+            <w:tcW w:w="1320" w:type="dxa"/>
+          </w:tcPr>
+          <w:p/>
+        </w:tc>
+        <w:tc>
+          <w:tcPr>
+            <w:tcW w:w="1321" w:type="dxa"/>
+          </w:tcPr>
+          <w:p/>
+        </w:tc>
+        <w:tc>
+          <w:tcPr>
+            <w:tcW w:w="660" w:type="dxa"/>
+          </w:tcPr>
+          <w:p/>
+        </w:tc>
+        <w:tc>
+          <w:tcPr>
+            <w:tcW w:w="661" w:type="dxa"/>
+          </w:tcPr>
+          <w:p/>
+        </w:tc>
+      </w:tr>
+      <w:tr>
+        <w:tc>
+          <w:tcPr>
+            <w:tcW w:w="1319" w:type="dxa"/>
+          </w:tcPr>
+          <w:p>
+            <w:r>
+              <w:t>Forename</w:t>
+            </w:r>
+          </w:p>
+        </w:tc>
+        <w:tc>
+          <w:tcPr>
+            <w:tcW w:w="1320" w:type="dxa"/>
+          </w:tcPr>
+          <w:p/>
+        </w:tc>
+        <w:tc>
+          <w:tcPr>
+            <w:tcW w:w="1320" w:type="dxa"/>
+          </w:tcPr>
+          <w:p/>
+        </w:tc>
+        <w:tc>
+          <w:tcPr>
+            <w:tcW w:w="1321" w:type="dxa"/>
+          </w:tcPr>
+          <w:p/>
+        </w:tc>
+        <w:tc>
+          <w:tcPr>
+            <w:tcW w:w="1320" w:type="dxa"/>
+          </w:tcPr>
+          <w:p/>
+        </w:tc>
+        <w:tc>
+          <w:tcPr>
+            <w:tcW w:w="1321" w:type="dxa"/>
+          </w:tcPr>
+          <w:p/>
+        </w:tc>
+        <w:tc>
+          <w:tcPr>
+            <w:tcW w:w="660" w:type="dxa"/>
+          </w:tcPr>
+          <w:p/>
+        </w:tc>
+        <w:tc>
+          <w:tcPr>
+            <w:tcW w:w="661" w:type="dxa"/>
+          </w:tcPr>
+          <w:p/>
+        </w:tc>
+      </w:tr>
+      <w:tr>
+        <w:tc>
+          <w:tcPr>
+            <w:tcW w:w="1319" w:type="dxa"/>
+          </w:tcPr>
+          <w:p>
+            <w:r>
+              <w:t>Surname</w:t>
+            </w:r>
+          </w:p>
+        </w:tc>
+        <w:tc>
+          <w:tcPr>
+            <w:tcW w:w="1320" w:type="dxa"/>
+          </w:tcPr>
+          <w:p/>
+        </w:tc>
+        <w:tc>
+          <w:tcPr>
+            <w:tcW w:w="1320" w:type="dxa"/>
+          </w:tcPr>
+          <w:p/>
+        </w:tc>
+        <w:tc>
+          <w:tcPr>
+            <w:tcW w:w="1321" w:type="dxa"/>
+          </w:tcPr>
+          <w:p/>
+        </w:tc>
+        <w:tc>
+          <w:tcPr>
+            <w:tcW w:w="1320" w:type="dxa"/>
+          </w:tcPr>
+          <w:p/>
+        </w:tc>
+        <w:tc>
+          <w:tcPr>
+            <w:tcW w:w="1321" w:type="dxa"/>
+          </w:tcPr>
+          <w:p/>
+        </w:tc>
+        <w:tc>
+          <w:tcPr>
+            <w:tcW w:w="660" w:type="dxa"/>
+          </w:tcPr>
+          <w:p/>
+        </w:tc>
+        <w:tc>
+          <w:tcPr>
+            <w:tcW w:w="661" w:type="dxa"/>
+          </w:tcPr>
+          <w:p/>
+        </w:tc>
+      </w:tr>
+      <w:tr>
+        <w:tc>
+          <w:tcPr>
+            <w:tcW w:w="1319" w:type="dxa"/>
+          </w:tcPr>
+          <w:p>
+            <w:r>
+              <w:t>Year</w:t>
+            </w:r>
+          </w:p>
+        </w:tc>
+        <w:tc>
+          <w:tcPr>
+            <w:tcW w:w="1320" w:type="dxa"/>
+          </w:tcPr>
+          <w:p/>
+        </w:tc>
+        <w:tc>
+          <w:tcPr>
+            <w:tcW w:w="1320" w:type="dxa"/>
+          </w:tcPr>
+          <w:p/>
+        </w:tc>
+        <w:tc>
+          <w:tcPr>
+            <w:tcW w:w="1321" w:type="dxa"/>
+          </w:tcPr>
+          <w:p/>
+        </w:tc>
+        <w:tc>
+          <w:tcPr>
+            <w:tcW w:w="1320" w:type="dxa"/>
+          </w:tcPr>
+          <w:p/>
+        </w:tc>
+        <w:tc>
+          <w:tcPr>
+            <w:tcW w:w="1321" w:type="dxa"/>
+          </w:tcPr>
+          <w:p/>
+        </w:tc>
+        <w:tc>
+          <w:tcPr>
+            <w:tcW w:w="660" w:type="dxa"/>
+          </w:tcPr>
+          <w:p/>
+        </w:tc>
+        <w:tc>
+          <w:tcPr>
+            <w:tcW w:w="661" w:type="dxa"/>
+          </w:tcPr>
+          <w:p/>
+        </w:tc>
+      </w:tr>
+      <w:tr>
+        <w:tc>
+          <w:tcPr>
+            <w:tcW w:w="1319" w:type="dxa"/>
+          </w:tcPr>
+          <w:p>
+            <w:r>
+              <w:t>Form</w:t>
+            </w:r>
+          </w:p>
+        </w:tc>
+        <w:tc>
+          <w:tcPr>
+            <w:tcW w:w="1320" w:type="dxa"/>
+          </w:tcPr>
+          <w:p/>
+        </w:tc>
+        <w:tc>
+          <w:tcPr>
+            <w:tcW w:w="1320" w:type="dxa"/>
+          </w:tcPr>
+          <w:p/>
+        </w:tc>
+        <w:tc>
+          <w:tcPr>
+            <w:tcW w:w="1321" w:type="dxa"/>
+          </w:tcPr>
+          <w:p/>
+        </w:tc>
+        <w:tc>
+          <w:tcPr>
+            <w:tcW w:w="1320" w:type="dxa"/>
+          </w:tcPr>
+          <w:p/>
+        </w:tc>
+        <w:tc>
+          <w:tcPr>
+            <w:tcW w:w="1321" w:type="dxa"/>
+          </w:tcPr>
+          <w:p/>
+        </w:tc>
+        <w:tc>
+          <w:tcPr>
+            <w:tcW w:w="660" w:type="dxa"/>
+          </w:tcPr>
+          <w:p/>
+        </w:tc>
+        <w:tc>
+          <w:tcPr>
+            <w:tcW w:w="661" w:type="dxa"/>
+          </w:tcPr>
+          <w:p/>
+        </w:tc>
+      </w:tr>
+      <w:tr>
+        <w:trPr>
+          <w:trHeight w:val="30"/>
+        </w:trPr>
+        <w:tc>
+          <w:tcPr>
+            <w:tcW w:w="1319" w:type="dxa"/>
+          </w:tcPr>
+          <w:p>
+            <w:bookmarkStart w:id="0" w:name="_GoBack"/>
+            <w:bookmarkEnd w:id="0"/>
+          </w:p>
+        </w:tc>
+        <w:tc>
+          <w:tcPr>
+            <w:tcW w:w="1320" w:type="dxa"/>
+          </w:tcPr>
+          <w:p/>
+        </w:tc>
+        <w:tc>
+          <w:tcPr>
+            <w:tcW w:w="1320" w:type="dxa"/>
+          </w:tcPr>
+          <w:p/>
+        </w:tc>
+        <w:tc>
+          <w:tcPr>
+            <w:tcW w:w="1321" w:type="dxa"/>
+          </w:tcPr>
+          <w:p/>
+        </w:tc>
+        <w:tc>
+          <w:tcPr>
+            <w:tcW w:w="1320" w:type="dxa"/>
+          </w:tcPr>
+          <w:p/>
+        </w:tc>
+        <w:tc>
+          <w:tcPr>
+            <w:tcW w:w="1321" w:type="dxa"/>
+          </w:tcPr>
+          <w:p/>
+        </w:tc>
+        <w:tc>
+          <w:tcPr>
+            <w:tcW w:w="660" w:type="dxa"/>
+          </w:tcPr>
+          <w:p/>
+        </w:tc>
+        <w:tc>
+          <w:tcPr>
+            <w:tcW w:w="661" w:type="dxa"/>
+          </w:tcPr>
+          <w:p/>
+        </w:tc>
+      </w:tr>
+      <w:tr>
+        <w:trPr>
+          <w:trHeight w:val="20"/>
+        </w:trPr>
+        <w:tc>
+          <w:tcPr>
+            <w:tcW w:w="1319" w:type="dxa"/>
+          </w:tcPr>
+          <w:p/>
+        </w:tc>
+        <w:tc>
+          <w:tcPr>
+            <w:tcW w:w="1320" w:type="dxa"/>
+          </w:tcPr>
+          <w:p/>
+        </w:tc>
+        <w:tc>
+          <w:tcPr>
+            <w:tcW w:w="1320" w:type="dxa"/>
+          </w:tcPr>
+          <w:p/>
+        </w:tc>
+        <w:tc>
+          <w:tcPr>
+            <w:tcW w:w="1321" w:type="dxa"/>
+          </w:tcPr>
+          <w:p/>
+        </w:tc>
+        <w:tc>
+          <w:tcPr>
+            <w:tcW w:w="1320" w:type="dxa"/>
+          </w:tcPr>
+          <w:p/>
+        </w:tc>
+        <w:tc>
+          <w:tcPr>
+            <w:tcW w:w="1321" w:type="dxa"/>
+          </w:tcPr>
+          <w:p/>
+        </w:tc>
+        <w:tc>
+          <w:tcPr>
+            <w:tcW w:w="660" w:type="dxa"/>
+          </w:tcPr>
+          <w:p/>
+        </w:tc>
+        <w:tc>
+          <w:tcPr>
+            <w:tcW w:w="661" w:type="dxa"/>
+          </w:tcPr>
+          <w:p/>
+        </w:tc>
+      </w:tr>
+      <w:tr>
+        <w:trPr>
+          <w:trHeight w:val="20"/>
+        </w:trPr>
+        <w:tc>
+          <w:tcPr>
+            <w:tcW w:w="1319" w:type="dxa"/>
+          </w:tcPr>
+          <w:p/>
+        </w:tc>
+        <w:tc>
+          <w:tcPr>
+            <w:tcW w:w="1320" w:type="dxa"/>
+          </w:tcPr>
+          <w:p/>
+        </w:tc>
+        <w:tc>
+          <w:tcPr>
+            <w:tcW w:w="1320" w:type="dxa"/>
+          </w:tcPr>
+          <w:p/>
+        </w:tc>
+        <w:tc>
+          <w:tcPr>
+            <w:tcW w:w="1321" w:type="dxa"/>
+          </w:tcPr>
+          <w:p/>
+        </w:tc>
+        <w:tc>
+          <w:tcPr>
+            <w:tcW w:w="1320" w:type="dxa"/>
+          </w:tcPr>
+          <w:p/>
+        </w:tc>
+        <w:tc>
+          <w:tcPr>
+            <w:tcW w:w="1321" w:type="dxa"/>
+          </w:tcPr>
+          <w:p/>
+        </w:tc>
+        <w:tc>
+          <w:tcPr>
+            <w:tcW w:w="660" w:type="dxa"/>
+          </w:tcPr>
+          <w:p/>
+        </w:tc>
+        <w:tc>
+          <w:tcPr>
+            <w:tcW w:w="661" w:type="dxa"/>
+          </w:tcPr>
+          <w:p/>
+        </w:tc>
+      </w:tr>
+      <w:tr>
+        <w:trPr>
+          <w:trHeight w:val="20"/>
+        </w:trPr>
+        <w:tc>
+          <w:tcPr>
+            <w:tcW w:w="1319" w:type="dxa"/>
+          </w:tcPr>
+          <w:p/>
+        </w:tc>
+        <w:tc>
+          <w:tcPr>
+            <w:tcW w:w="1320" w:type="dxa"/>
+          </w:tcPr>
+          <w:p/>
+        </w:tc>
+        <w:tc>
+          <w:tcPr>
+            <w:tcW w:w="1320" w:type="dxa"/>
+          </w:tcPr>
+          <w:p/>
+        </w:tc>
+        <w:tc>
+          <w:tcPr>
+            <w:tcW w:w="1321" w:type="dxa"/>
+          </w:tcPr>
+          <w:p/>
+        </w:tc>
+        <w:tc>
+          <w:tcPr>
+            <w:tcW w:w="1320" w:type="dxa"/>
+          </w:tcPr>
+          <w:p/>
+        </w:tc>
+        <w:tc>
+          <w:tcPr>
+            <w:tcW w:w="1321" w:type="dxa"/>
+          </w:tcPr>
+          <w:p/>
+        </w:tc>
+        <w:tc>
+          <w:tcPr>
+            <w:tcW w:w="660" w:type="dxa"/>
+          </w:tcPr>
+          <w:p/>
+        </w:tc>
+        <w:tc>
+          <w:tcPr>
+            <w:tcW w:w="661" w:type="dxa"/>
+          </w:tcPr>
+          <w:p/>
+        </w:tc>
+      </w:tr>
+      <w:tr>
+        <w:trPr>
+          <w:trHeight w:val="20"/>
+        </w:trPr>
+        <w:tc>
+          <w:tcPr>
+            <w:tcW w:w="1319" w:type="dxa"/>
+          </w:tcPr>
+          <w:p/>
+        </w:tc>
+        <w:tc>
+          <w:tcPr>
+            <w:tcW w:w="1320" w:type="dxa"/>
+          </w:tcPr>
+          <w:p/>
+        </w:tc>
+        <w:tc>
+          <w:tcPr>
+            <w:tcW w:w="1320" w:type="dxa"/>
+          </w:tcPr>
+          <w:p/>
+        </w:tc>
+        <w:tc>
+          <w:tcPr>
+            <w:tcW w:w="1321" w:type="dxa"/>
+          </w:tcPr>
+          <w:p/>
+        </w:tc>
+        <w:tc>
+          <w:tcPr>
+            <w:tcW w:w="1320" w:type="dxa"/>
+          </w:tcPr>
+          <w:p/>
+        </w:tc>
+        <w:tc>
+          <w:tcPr>
+            <w:tcW w:w="1321" w:type="dxa"/>
+          </w:tcPr>
+          <w:p/>
+        </w:tc>
+        <w:tc>
+          <w:tcPr>
+            <w:tcW w:w="660" w:type="dxa"/>
+          </w:tcPr>
+          <w:p/>
+        </w:tc>
+        <w:tc>
+          <w:tcPr>
+            <w:tcW w:w="661" w:type="dxa"/>
+          </w:tcPr>
+          <w:p/>
+        </w:tc>
+      </w:tr>
+      <w:tr>
+        <w:trPr>
+          <w:trHeight w:val="20"/>
+        </w:trPr>
+        <w:tc>
+          <w:tcPr>
+            <w:tcW w:w="1319" w:type="dxa"/>
+          </w:tcPr>
+          <w:p/>
+        </w:tc>
+        <w:tc>
+          <w:tcPr>
+            <w:tcW w:w="1320" w:type="dxa"/>
+          </w:tcPr>
+          <w:p/>
+        </w:tc>
+        <w:tc>
+          <w:tcPr>
+            <w:tcW w:w="1320" w:type="dxa"/>
+          </w:tcPr>
+          <w:p/>
+        </w:tc>
+        <w:tc>
+          <w:tcPr>
+            <w:tcW w:w="1321" w:type="dxa"/>
+          </w:tcPr>
+          <w:p/>
+        </w:tc>
+        <w:tc>
+          <w:tcPr>
+            <w:tcW w:w="1320" w:type="dxa"/>
+          </w:tcPr>
+          <w:p/>
+        </w:tc>
+        <w:tc>
+          <w:tcPr>
+            <w:tcW w:w="1321" w:type="dxa"/>
+          </w:tcPr>
+          <w:p/>
+        </w:tc>
+        <w:tc>
+          <w:tcPr>
+            <w:tcW w:w="660" w:type="dxa"/>
+          </w:tcPr>
+          <w:p/>
+        </w:tc>
+        <w:tc>
+          <w:tcPr>
+            <w:tcW w:w="661" w:type="dxa"/>
+          </w:tcPr>
+          <w:p/>
+        </w:tc>
+      </w:tr>
+      <w:tr>
+        <w:trPr>
+          <w:trHeight w:val="20"/>
+        </w:trPr>
+        <w:tc>
+          <w:tcPr>
+            <w:tcW w:w="1319" w:type="dxa"/>
+          </w:tcPr>
+          <w:p/>
+        </w:tc>
+        <w:tc>
+          <w:tcPr>
+            <w:tcW w:w="1320" w:type="dxa"/>
+          </w:tcPr>
+          <w:p/>
+        </w:tc>
+        <w:tc>
+          <w:tcPr>
+            <w:tcW w:w="1320" w:type="dxa"/>
+          </w:tcPr>
+          <w:p/>
+        </w:tc>
+        <w:tc>
+          <w:tcPr>
+            <w:tcW w:w="1321" w:type="dxa"/>
+          </w:tcPr>
+          <w:p/>
+        </w:tc>
+        <w:tc>
+          <w:tcPr>
+            <w:tcW w:w="1320" w:type="dxa"/>
+          </w:tcPr>
+          <w:p/>
+        </w:tc>
+        <w:tc>
+          <w:tcPr>
+            <w:tcW w:w="1321" w:type="dxa"/>
+          </w:tcPr>
+          <w:p/>
+        </w:tc>
+        <w:tc>
+          <w:tcPr>
+            <w:tcW w:w="660" w:type="dxa"/>
+          </w:tcPr>
+          <w:p/>
+        </w:tc>
+        <w:tc>
+          <w:tcPr>
+            <w:tcW w:w="661" w:type="dxa"/>
+          </w:tcPr>
+          <w:p/>
+        </w:tc>
+      </w:tr>
+      <w:tr>
+        <w:trPr>
+          <w:trHeight w:val="20"/>
+        </w:trPr>
+        <w:tc>
+          <w:tcPr>
+            <w:tcW w:w="1319" w:type="dxa"/>
+          </w:tcPr>
+          <w:p/>
+        </w:tc>
+        <w:tc>
+          <w:tcPr>
+            <w:tcW w:w="1320" w:type="dxa"/>
+          </w:tcPr>
+          <w:p/>
+        </w:tc>
+        <w:tc>
+          <w:tcPr>
+            <w:tcW w:w="1320" w:type="dxa"/>
+          </w:tcPr>
+          <w:p/>
+        </w:tc>
+        <w:tc>
+          <w:tcPr>
+            <w:tcW w:w="1321" w:type="dxa"/>
+          </w:tcPr>
+          <w:p/>
+        </w:tc>
+        <w:tc>
+          <w:tcPr>
+            <w:tcW w:w="1320" w:type="dxa"/>
+          </w:tcPr>
+          <w:p/>
+        </w:tc>
+        <w:tc>
+          <w:tcPr>
+            <w:tcW w:w="1321" w:type="dxa"/>
+          </w:tcPr>
+          <w:p/>
+        </w:tc>
+        <w:tc>
+          <w:tcPr>
+            <w:tcW w:w="660" w:type="dxa"/>
+          </w:tcPr>
+          <w:p/>
+        </w:tc>
+        <w:tc>
+          <w:tcPr>
+            <w:tcW w:w="661" w:type="dxa"/>
+          </w:tcPr>
+          <w:p/>
+        </w:tc>
+      </w:tr>
+      <w:tr>
+        <w:trPr>
+          <w:trHeight w:val="20"/>
+        </w:trPr>
+        <w:tc>
+          <w:tcPr>
+            <w:tcW w:w="1319" w:type="dxa"/>
+          </w:tcPr>
+          <w:p/>
+        </w:tc>
+        <w:tc>
+          <w:tcPr>
+            <w:tcW w:w="1320" w:type="dxa"/>
+          </w:tcPr>
+          <w:p/>
+        </w:tc>
+        <w:tc>
+          <w:tcPr>
+            <w:tcW w:w="1320" w:type="dxa"/>
+          </w:tcPr>
+          <w:p/>
+        </w:tc>
+        <w:tc>
+          <w:tcPr>
+            <w:tcW w:w="1321" w:type="dxa"/>
+          </w:tcPr>
+          <w:p/>
+        </w:tc>
+        <w:tc>
+          <w:tcPr>
+            <w:tcW w:w="1320" w:type="dxa"/>
+          </w:tcPr>
+          <w:p/>
+        </w:tc>
+        <w:tc>
+          <w:tcPr>
+            <w:tcW w:w="1321" w:type="dxa"/>
+          </w:tcPr>
+          <w:p/>
+        </w:tc>
+        <w:tc>
+          <w:tcPr>
+            <w:tcW w:w="660" w:type="dxa"/>
+          </w:tcPr>
+          <w:p/>
+        </w:tc>
+        <w:tc>
+          <w:tcPr>
+            <w:tcW w:w="661" w:type="dxa"/>
+          </w:tcPr>
+          <w:p/>
+        </w:tc>
+      </w:tr>
+      <w:tr>
+        <w:trPr>
+          <w:trHeight w:val="20"/>
+        </w:trPr>
+        <w:tc>
+          <w:tcPr>
+            <w:tcW w:w="1319" w:type="dxa"/>
+          </w:tcPr>
+          <w:p/>
+        </w:tc>
+        <w:tc>
+          <w:tcPr>
+            <w:tcW w:w="1320" w:type="dxa"/>
+          </w:tcPr>
+          <w:p/>
+        </w:tc>
+        <w:tc>
+          <w:tcPr>
+            <w:tcW w:w="1320" w:type="dxa"/>
+          </w:tcPr>
+          <w:p/>
+        </w:tc>
+        <w:tc>
+          <w:tcPr>
+            <w:tcW w:w="1321" w:type="dxa"/>
+          </w:tcPr>
+          <w:p/>
+        </w:tc>
+        <w:tc>
+          <w:tcPr>
+            <w:tcW w:w="1320" w:type="dxa"/>
+          </w:tcPr>
+          <w:p/>
+        </w:tc>
+        <w:tc>
+          <w:tcPr>
+            <w:tcW w:w="1321" w:type="dxa"/>
+          </w:tcPr>
+          <w:p/>
+        </w:tc>
+        <w:tc>
+          <w:tcPr>
+            <w:tcW w:w="660" w:type="dxa"/>
+          </w:tcPr>
+          <w:p/>
+        </w:tc>
+        <w:tc>
+          <w:tcPr>
+            <w:tcW w:w="661" w:type="dxa"/>
+          </w:tcPr>
+          <w:p/>
+        </w:tc>
+      </w:tr>
+      <w:tr>
+        <w:trPr>
+          <w:trHeight w:val="20"/>
+        </w:trPr>
+        <w:tc>
+          <w:tcPr>
+            <w:tcW w:w="1319" w:type="dxa"/>
+          </w:tcPr>
+          <w:p/>
+        </w:tc>
+        <w:tc>
+          <w:tcPr>
+            <w:tcW w:w="1320" w:type="dxa"/>
+          </w:tcPr>
+          <w:p/>
+        </w:tc>
+        <w:tc>
+          <w:tcPr>
+            <w:tcW w:w="1320" w:type="dxa"/>
+          </w:tcPr>
+          <w:p/>
+        </w:tc>
+        <w:tc>
+          <w:tcPr>
+            <w:tcW w:w="1321" w:type="dxa"/>
+          </w:tcPr>
+          <w:p/>
+        </w:tc>
+        <w:tc>
+          <w:tcPr>
+            <w:tcW w:w="1320" w:type="dxa"/>
+          </w:tcPr>
+          <w:p/>
+        </w:tc>
+        <w:tc>
+          <w:tcPr>
+            <w:tcW w:w="1321" w:type="dxa"/>
+          </w:tcPr>
+          <w:p/>
+        </w:tc>
+        <w:tc>
+          <w:tcPr>
+            <w:tcW w:w="660" w:type="dxa"/>
+          </w:tcPr>
+          <w:p/>
+        </w:tc>
+        <w:tc>
+          <w:tcPr>
+            <w:tcW w:w="661" w:type="dxa"/>
+          </w:tcPr>
+          <w:p/>
+        </w:tc>
+      </w:tr>
+      <w:tr>
+        <w:trPr>
+          <w:trHeight w:val="20"/>
+        </w:trPr>
+        <w:tc>
+          <w:tcPr>
+            <w:tcW w:w="1319" w:type="dxa"/>
+          </w:tcPr>
+          <w:p/>
+        </w:tc>
+        <w:tc>
+          <w:tcPr>
+            <w:tcW w:w="1320" w:type="dxa"/>
+          </w:tcPr>
+          <w:p/>
+        </w:tc>
+        <w:tc>
+          <w:tcPr>
+            <w:tcW w:w="1320" w:type="dxa"/>
+          </w:tcPr>
+          <w:p/>
+        </w:tc>
+        <w:tc>
+          <w:tcPr>
+            <w:tcW w:w="1321" w:type="dxa"/>
+          </w:tcPr>
+          <w:p/>
+        </w:tc>
+        <w:tc>
+          <w:tcPr>
+            <w:tcW w:w="1320" w:type="dxa"/>
+          </w:tcPr>
+          <w:p/>
+        </w:tc>
+        <w:tc>
+          <w:tcPr>
+            <w:tcW w:w="1321" w:type="dxa"/>
+          </w:tcPr>
+          <w:p/>
+        </w:tc>
+        <w:tc>
+          <w:tcPr>
+            <w:tcW w:w="660" w:type="dxa"/>
+          </w:tcPr>
+          <w:p/>
+        </w:tc>
+        <w:tc>
+          <w:tcPr>
+            <w:tcW w:w="661" w:type="dxa"/>
+          </w:tcPr>
+          <w:p/>
+        </w:tc>
+      </w:tr>
+      <w:tr>
+        <w:trPr>
+          <w:trHeight w:val="20"/>
+        </w:trPr>
+        <w:tc>
+          <w:tcPr>
+            <w:tcW w:w="1319" w:type="dxa"/>
+          </w:tcPr>
+          <w:p/>
+        </w:tc>
+        <w:tc>
+          <w:tcPr>
+            <w:tcW w:w="1320" w:type="dxa"/>
+          </w:tcPr>
+          <w:p/>
+        </w:tc>
+        <w:tc>
+          <w:tcPr>
+            <w:tcW w:w="1320" w:type="dxa"/>
+          </w:tcPr>
+          <w:p/>
+        </w:tc>
+        <w:tc>
+          <w:tcPr>
+            <w:tcW w:w="1321" w:type="dxa"/>
+          </w:tcPr>
+          <w:p/>
+        </w:tc>
+        <w:tc>
+          <w:tcPr>
+            <w:tcW w:w="1320" w:type="dxa"/>
+          </w:tcPr>
+          <w:p/>
+        </w:tc>
+        <w:tc>
+          <w:tcPr>
+            <w:tcW w:w="1321" w:type="dxa"/>
+          </w:tcPr>
+          <w:p/>
+        </w:tc>
+        <w:tc>
+          <w:tcPr>
+            <w:tcW w:w="660" w:type="dxa"/>
+          </w:tcPr>
+          <w:p/>
+        </w:tc>
+        <w:tc>
+          <w:tcPr>
+            <w:tcW w:w="661" w:type="dxa"/>
+          </w:tcPr>
+          <w:p/>
+        </w:tc>
+      </w:tr>
+    </w:tbl>
+    <w:p/>
     <w:sectPr>
       <w:pgSz w:w="11906" w:h="16838"/>
       <w:pgMar w:top="1440" w:right="1440" w:bottom="1440" w:left="1440" w:header="708" w:footer="708" w:gutter="0"/>
@@ -203,6 +1329,32 @@
     <w:semiHidden/>
     <w:unhideWhenUsed/>
   </w:style>
+  <w:style w:type="table" w:styleId="TableGrid">
+    <w:name w:val="Table Grid"/>
+    <w:basedOn w:val="TableNormal"/>
+    <w:uiPriority w:val="59"/>
+    <w:rsid w:val="00A10D8E"/>
+    <w:pPr>
+      <w:spacing w:after="0" w:line="240" w:lineRule="auto"/>
+    </w:pPr>
+    <w:tblPr>
+      <w:tblInd w:w="0" w:type="dxa"/>
+      <w:tblBorders>
+        <w:top w:val="single" w:sz="4" w:space="0" w:color="auto"/>
+        <w:left w:val="single" w:sz="4" w:space="0" w:color="auto"/>
+        <w:bottom w:val="single" w:sz="4" w:space="0" w:color="auto"/>
+        <w:right w:val="single" w:sz="4" w:space="0" w:color="auto"/>
+        <w:insideH w:val="single" w:sz="4" w:space="0" w:color="auto"/>
+        <w:insideV w:val="single" w:sz="4" w:space="0" w:color="auto"/>
+      </w:tblBorders>
+      <w:tblCellMar>
+        <w:top w:w="0" w:type="dxa"/>
+        <w:left w:w="108" w:type="dxa"/>
+        <w:bottom w:w="0" w:type="dxa"/>
+        <w:right w:w="108" w:type="dxa"/>
+      </w:tblCellMar>
+    </w:tblPr>
+  </w:style>
 </w:styles>
 </file>
 
@@ -392,6 +1544,32 @@
     <w:uiPriority w:val="99"/>
     <w:semiHidden/>
     <w:unhideWhenUsed/>
+  </w:style>
+  <w:style w:type="table" w:styleId="TableGrid">
+    <w:name w:val="Table Grid"/>
+    <w:basedOn w:val="TableNormal"/>
+    <w:uiPriority w:val="59"/>
+    <w:rsid w:val="00A10D8E"/>
+    <w:pPr>
+      <w:spacing w:after="0" w:line="240" w:lineRule="auto"/>
+    </w:pPr>
+    <w:tblPr>
+      <w:tblInd w:w="0" w:type="dxa"/>
+      <w:tblBorders>
+        <w:top w:val="single" w:sz="4" w:space="0" w:color="auto"/>
+        <w:left w:val="single" w:sz="4" w:space="0" w:color="auto"/>
+        <w:bottom w:val="single" w:sz="4" w:space="0" w:color="auto"/>
+        <w:right w:val="single" w:sz="4" w:space="0" w:color="auto"/>
+        <w:insideH w:val="single" w:sz="4" w:space="0" w:color="auto"/>
+        <w:insideV w:val="single" w:sz="4" w:space="0" w:color="auto"/>
+      </w:tblBorders>
+      <w:tblCellMar>
+        <w:top w:w="0" w:type="dxa"/>
+        <w:left w:w="108" w:type="dxa"/>
+        <w:bottom w:w="0" w:type="dxa"/>
+        <w:right w:w="108" w:type="dxa"/>
+      </w:tblCellMar>
+    </w:tblPr>
   </w:style>
 </w:styles>
 </file>

</xml_diff>

<commit_message>
added in all of the tables
</commit_message>
<xml_diff>
--- a/design.docx
+++ b/design.docx
@@ -9,12 +9,12 @@
         <w:tblLook w:val="04A0" w:firstRow="1" w:lastRow="0" w:firstColumn="1" w:lastColumn="0" w:noHBand="0" w:noVBand="1"/>
       </w:tblPr>
       <w:tblGrid>
-        <w:gridCol w:w="1221"/>
-        <w:gridCol w:w="1069"/>
-        <w:gridCol w:w="1055"/>
-        <w:gridCol w:w="1238"/>
-        <w:gridCol w:w="1228"/>
-        <w:gridCol w:w="1469"/>
+        <w:gridCol w:w="1383"/>
+        <w:gridCol w:w="993"/>
+        <w:gridCol w:w="916"/>
+        <w:gridCol w:w="1195"/>
+        <w:gridCol w:w="1268"/>
+        <w:gridCol w:w="1525"/>
         <w:gridCol w:w="986"/>
         <w:gridCol w:w="976"/>
       </w:tblGrid>
@@ -38,7 +38,7 @@
       <w:tr>
         <w:tc>
           <w:tcPr>
-            <w:tcW w:w="1221" w:type="dxa"/>
+            <w:tcW w:w="1383" w:type="dxa"/>
           </w:tcPr>
           <w:p>
             <w:r>
@@ -48,7 +48,7 @@
         </w:tc>
         <w:tc>
           <w:tcPr>
-            <w:tcW w:w="1069" w:type="dxa"/>
+            <w:tcW w:w="1015" w:type="dxa"/>
           </w:tcPr>
           <w:p>
             <w:r>
@@ -58,7 +58,7 @@
         </w:tc>
         <w:tc>
           <w:tcPr>
-            <w:tcW w:w="1055" w:type="dxa"/>
+            <w:tcW w:w="956" w:type="dxa"/>
           </w:tcPr>
           <w:p>
             <w:r>
@@ -68,7 +68,7 @@
         </w:tc>
         <w:tc>
           <w:tcPr>
-            <w:tcW w:w="1238" w:type="dxa"/>
+            <w:tcW w:w="1207" w:type="dxa"/>
           </w:tcPr>
           <w:p>
             <w:r>
@@ -78,7 +78,7 @@
         </w:tc>
         <w:tc>
           <w:tcPr>
-            <w:tcW w:w="1228" w:type="dxa"/>
+            <w:tcW w:w="1194" w:type="dxa"/>
           </w:tcPr>
           <w:p>
             <w:r>
@@ -88,7 +88,7 @@
         </w:tc>
         <w:tc>
           <w:tcPr>
-            <w:tcW w:w="1469" w:type="dxa"/>
+            <w:tcW w:w="1525" w:type="dxa"/>
           </w:tcPr>
           <w:p>
             <w:r>
@@ -122,7 +122,7 @@
       <w:tr>
         <w:tc>
           <w:tcPr>
-            <w:tcW w:w="1221" w:type="dxa"/>
+            <w:tcW w:w="1383" w:type="dxa"/>
           </w:tcPr>
           <w:p>
             <w:r>
@@ -132,7 +132,7 @@
         </w:tc>
         <w:tc>
           <w:tcPr>
-            <w:tcW w:w="1069" w:type="dxa"/>
+            <w:tcW w:w="1015" w:type="dxa"/>
           </w:tcPr>
           <w:p>
             <w:r>
@@ -142,7 +142,7 @@
         </w:tc>
         <w:tc>
           <w:tcPr>
-            <w:tcW w:w="1055" w:type="dxa"/>
+            <w:tcW w:w="956" w:type="dxa"/>
           </w:tcPr>
           <w:p>
             <w:r>
@@ -152,7 +152,7 @@
         </w:tc>
         <w:tc>
           <w:tcPr>
-            <w:tcW w:w="1238" w:type="dxa"/>
+            <w:tcW w:w="1207" w:type="dxa"/>
           </w:tcPr>
           <w:p>
             <w:r>
@@ -162,13 +162,13 @@
         </w:tc>
         <w:tc>
           <w:tcPr>
-            <w:tcW w:w="1228" w:type="dxa"/>
-          </w:tcPr>
-          <w:p/>
-        </w:tc>
-        <w:tc>
-          <w:tcPr>
-            <w:tcW w:w="1469" w:type="dxa"/>
+            <w:tcW w:w="1194" w:type="dxa"/>
+          </w:tcPr>
+          <w:p/>
+        </w:tc>
+        <w:tc>
+          <w:tcPr>
+            <w:tcW w:w="1525" w:type="dxa"/>
           </w:tcPr>
           <w:p>
             <w:r>
@@ -196,7 +196,7 @@
       <w:tr>
         <w:tc>
           <w:tcPr>
-            <w:tcW w:w="1221" w:type="dxa"/>
+            <w:tcW w:w="1383" w:type="dxa"/>
           </w:tcPr>
           <w:p>
             <w:r>
@@ -206,7 +206,7 @@
         </w:tc>
         <w:tc>
           <w:tcPr>
-            <w:tcW w:w="1069" w:type="dxa"/>
+            <w:tcW w:w="1015" w:type="dxa"/>
           </w:tcPr>
           <w:p>
             <w:r>
@@ -216,7 +216,7 @@
         </w:tc>
         <w:tc>
           <w:tcPr>
-            <w:tcW w:w="1055" w:type="dxa"/>
+            <w:tcW w:w="956" w:type="dxa"/>
           </w:tcPr>
           <w:p>
             <w:r>
@@ -226,7 +226,7 @@
         </w:tc>
         <w:tc>
           <w:tcPr>
-            <w:tcW w:w="1238" w:type="dxa"/>
+            <w:tcW w:w="1207" w:type="dxa"/>
           </w:tcPr>
           <w:p>
             <w:r>
@@ -236,7 +236,7 @@
         </w:tc>
         <w:tc>
           <w:tcPr>
-            <w:tcW w:w="1228" w:type="dxa"/>
+            <w:tcW w:w="1194" w:type="dxa"/>
           </w:tcPr>
           <w:p>
             <w:r>
@@ -246,7 +246,7 @@
         </w:tc>
         <w:tc>
           <w:tcPr>
-            <w:tcW w:w="1469" w:type="dxa"/>
+            <w:tcW w:w="1525" w:type="dxa"/>
           </w:tcPr>
           <w:p>
             <w:r>
@@ -274,7 +274,7 @@
       <w:tr>
         <w:tc>
           <w:tcPr>
-            <w:tcW w:w="1221" w:type="dxa"/>
+            <w:tcW w:w="1383" w:type="dxa"/>
           </w:tcPr>
           <w:p>
             <w:r>
@@ -284,7 +284,7 @@
         </w:tc>
         <w:tc>
           <w:tcPr>
-            <w:tcW w:w="1069" w:type="dxa"/>
+            <w:tcW w:w="1015" w:type="dxa"/>
           </w:tcPr>
           <w:p>
             <w:r>
@@ -294,7 +294,7 @@
         </w:tc>
         <w:tc>
           <w:tcPr>
-            <w:tcW w:w="1055" w:type="dxa"/>
+            <w:tcW w:w="956" w:type="dxa"/>
           </w:tcPr>
           <w:p>
             <w:r>
@@ -304,7 +304,7 @@
         </w:tc>
         <w:tc>
           <w:tcPr>
-            <w:tcW w:w="1238" w:type="dxa"/>
+            <w:tcW w:w="1207" w:type="dxa"/>
           </w:tcPr>
           <w:p>
             <w:proofErr w:type="spellStart"/>
@@ -332,7 +332,7 @@
         </w:tc>
         <w:tc>
           <w:tcPr>
-            <w:tcW w:w="1228" w:type="dxa"/>
+            <w:tcW w:w="1194" w:type="dxa"/>
           </w:tcPr>
           <w:p>
             <w:r>
@@ -342,7 +342,7 @@
         </w:tc>
         <w:tc>
           <w:tcPr>
-            <w:tcW w:w="1469" w:type="dxa"/>
+            <w:tcW w:w="1525" w:type="dxa"/>
           </w:tcPr>
           <w:p>
             <w:r>
@@ -370,7 +370,7 @@
       <w:tr>
         <w:tc>
           <w:tcPr>
-            <w:tcW w:w="1221" w:type="dxa"/>
+            <w:tcW w:w="1383" w:type="dxa"/>
           </w:tcPr>
           <w:p>
             <w:r>
@@ -380,7 +380,7 @@
         </w:tc>
         <w:tc>
           <w:tcPr>
-            <w:tcW w:w="1069" w:type="dxa"/>
+            <w:tcW w:w="1015" w:type="dxa"/>
           </w:tcPr>
           <w:p>
             <w:r>
@@ -390,7 +390,7 @@
         </w:tc>
         <w:tc>
           <w:tcPr>
-            <w:tcW w:w="1055" w:type="dxa"/>
+            <w:tcW w:w="956" w:type="dxa"/>
           </w:tcPr>
           <w:p>
             <w:r>
@@ -400,7 +400,7 @@
         </w:tc>
         <w:tc>
           <w:tcPr>
-            <w:tcW w:w="1238" w:type="dxa"/>
+            <w:tcW w:w="1207" w:type="dxa"/>
           </w:tcPr>
           <w:p>
             <w:proofErr w:type="spellStart"/>
@@ -428,7 +428,7 @@
         </w:tc>
         <w:tc>
           <w:tcPr>
-            <w:tcW w:w="1228" w:type="dxa"/>
+            <w:tcW w:w="1194" w:type="dxa"/>
           </w:tcPr>
           <w:p>
             <w:r>
@@ -438,7 +438,7 @@
         </w:tc>
         <w:tc>
           <w:tcPr>
-            <w:tcW w:w="1469" w:type="dxa"/>
+            <w:tcW w:w="1525" w:type="dxa"/>
           </w:tcPr>
           <w:p>
             <w:r>
@@ -466,7 +466,7 @@
       <w:tr>
         <w:tc>
           <w:tcPr>
-            <w:tcW w:w="1221" w:type="dxa"/>
+            <w:tcW w:w="1383" w:type="dxa"/>
           </w:tcPr>
           <w:p>
             <w:r>
@@ -476,7 +476,7 @@
         </w:tc>
         <w:tc>
           <w:tcPr>
-            <w:tcW w:w="1069" w:type="dxa"/>
+            <w:tcW w:w="1015" w:type="dxa"/>
           </w:tcPr>
           <w:p>
             <w:r>
@@ -486,7 +486,7 @@
         </w:tc>
         <w:tc>
           <w:tcPr>
-            <w:tcW w:w="1055" w:type="dxa"/>
+            <w:tcW w:w="956" w:type="dxa"/>
           </w:tcPr>
           <w:p>
             <w:r>
@@ -496,7 +496,7 @@
         </w:tc>
         <w:tc>
           <w:tcPr>
-            <w:tcW w:w="1238" w:type="dxa"/>
+            <w:tcW w:w="1207" w:type="dxa"/>
           </w:tcPr>
           <w:p>
             <w:r>
@@ -506,7 +506,7 @@
         </w:tc>
         <w:tc>
           <w:tcPr>
-            <w:tcW w:w="1228" w:type="dxa"/>
+            <w:tcW w:w="1194" w:type="dxa"/>
           </w:tcPr>
           <w:p>
             <w:r>
@@ -516,7 +516,7 @@
         </w:tc>
         <w:tc>
           <w:tcPr>
-            <w:tcW w:w="1469" w:type="dxa"/>
+            <w:tcW w:w="1525" w:type="dxa"/>
           </w:tcPr>
           <w:p>
             <w:r>
@@ -544,7 +544,7 @@
       <w:tr>
         <w:tc>
           <w:tcPr>
-            <w:tcW w:w="1221" w:type="dxa"/>
+            <w:tcW w:w="1383" w:type="dxa"/>
           </w:tcPr>
           <w:p>
             <w:r>
@@ -554,7 +554,7 @@
         </w:tc>
         <w:tc>
           <w:tcPr>
-            <w:tcW w:w="1069" w:type="dxa"/>
+            <w:tcW w:w="1015" w:type="dxa"/>
           </w:tcPr>
           <w:p>
             <w:r>
@@ -564,7 +564,7 @@
         </w:tc>
         <w:tc>
           <w:tcPr>
-            <w:tcW w:w="1055" w:type="dxa"/>
+            <w:tcW w:w="956" w:type="dxa"/>
           </w:tcPr>
           <w:p>
             <w:r>
@@ -574,7 +574,7 @@
         </w:tc>
         <w:tc>
           <w:tcPr>
-            <w:tcW w:w="1238" w:type="dxa"/>
+            <w:tcW w:w="1207" w:type="dxa"/>
           </w:tcPr>
           <w:p>
             <w:r>
@@ -584,7 +584,7 @@
         </w:tc>
         <w:tc>
           <w:tcPr>
-            <w:tcW w:w="1228" w:type="dxa"/>
+            <w:tcW w:w="1194" w:type="dxa"/>
           </w:tcPr>
           <w:p>
             <w:r>
@@ -594,7 +594,7 @@
         </w:tc>
         <w:tc>
           <w:tcPr>
-            <w:tcW w:w="1469" w:type="dxa"/>
+            <w:tcW w:w="1525" w:type="dxa"/>
           </w:tcPr>
           <w:p>
             <w:r>
@@ -625,7 +625,7 @@
         </w:trPr>
         <w:tc>
           <w:tcPr>
-            <w:tcW w:w="1221" w:type="dxa"/>
+            <w:tcW w:w="1383" w:type="dxa"/>
           </w:tcPr>
           <w:p>
             <w:r>
@@ -635,7 +635,7 @@
         </w:tc>
         <w:tc>
           <w:tcPr>
-            <w:tcW w:w="1069" w:type="dxa"/>
+            <w:tcW w:w="1015" w:type="dxa"/>
           </w:tcPr>
           <w:p>
             <w:r>
@@ -645,7 +645,7 @@
         </w:tc>
         <w:tc>
           <w:tcPr>
-            <w:tcW w:w="1055" w:type="dxa"/>
+            <w:tcW w:w="956" w:type="dxa"/>
           </w:tcPr>
           <w:p>
             <w:r>
@@ -655,13 +655,13 @@
         </w:tc>
         <w:tc>
           <w:tcPr>
-            <w:tcW w:w="1238" w:type="dxa"/>
-          </w:tcPr>
-          <w:p/>
-        </w:tc>
-        <w:tc>
-          <w:tcPr>
-            <w:tcW w:w="1228" w:type="dxa"/>
+            <w:tcW w:w="1207" w:type="dxa"/>
+          </w:tcPr>
+          <w:p/>
+        </w:tc>
+        <w:tc>
+          <w:tcPr>
+            <w:tcW w:w="1194" w:type="dxa"/>
           </w:tcPr>
           <w:p>
             <w:r>
@@ -679,7 +679,7 @@
         </w:tc>
         <w:tc>
           <w:tcPr>
-            <w:tcW w:w="1469" w:type="dxa"/>
+            <w:tcW w:w="1525" w:type="dxa"/>
           </w:tcPr>
           <w:p>
             <w:r>
@@ -706,7 +706,7 @@
         </w:trPr>
         <w:tc>
           <w:tcPr>
-            <w:tcW w:w="1221" w:type="dxa"/>
+            <w:tcW w:w="1383" w:type="dxa"/>
           </w:tcPr>
           <w:p>
             <w:r>
@@ -716,7 +716,7 @@
         </w:tc>
         <w:tc>
           <w:tcPr>
-            <w:tcW w:w="1069" w:type="dxa"/>
+            <w:tcW w:w="1015" w:type="dxa"/>
           </w:tcPr>
           <w:p>
             <w:r>
@@ -726,7 +726,7 @@
         </w:tc>
         <w:tc>
           <w:tcPr>
-            <w:tcW w:w="1055" w:type="dxa"/>
+            <w:tcW w:w="956" w:type="dxa"/>
           </w:tcPr>
           <w:p>
             <w:r>
@@ -736,7 +736,7 @@
         </w:tc>
         <w:tc>
           <w:tcPr>
-            <w:tcW w:w="1238" w:type="dxa"/>
+            <w:tcW w:w="1207" w:type="dxa"/>
           </w:tcPr>
           <w:p>
             <w:r>
@@ -746,7 +746,7 @@
         </w:tc>
         <w:tc>
           <w:tcPr>
-            <w:tcW w:w="1228" w:type="dxa"/>
+            <w:tcW w:w="1194" w:type="dxa"/>
           </w:tcPr>
           <w:p>
             <w:r>
@@ -756,7 +756,7 @@
         </w:tc>
         <w:tc>
           <w:tcPr>
-            <w:tcW w:w="1469" w:type="dxa"/>
+            <w:tcW w:w="1525" w:type="dxa"/>
           </w:tcPr>
           <w:p>
             <w:r>
@@ -783,37 +783,37 @@
         </w:trPr>
         <w:tc>
           <w:tcPr>
-            <w:tcW w:w="1221" w:type="dxa"/>
-          </w:tcPr>
-          <w:p/>
-        </w:tc>
-        <w:tc>
-          <w:tcPr>
-            <w:tcW w:w="1069" w:type="dxa"/>
-          </w:tcPr>
-          <w:p/>
-        </w:tc>
-        <w:tc>
-          <w:tcPr>
-            <w:tcW w:w="1055" w:type="dxa"/>
-          </w:tcPr>
-          <w:p/>
-        </w:tc>
-        <w:tc>
-          <w:tcPr>
-            <w:tcW w:w="1238" w:type="dxa"/>
-          </w:tcPr>
-          <w:p/>
-        </w:tc>
-        <w:tc>
-          <w:tcPr>
-            <w:tcW w:w="1228" w:type="dxa"/>
-          </w:tcPr>
-          <w:p/>
-        </w:tc>
-        <w:tc>
-          <w:tcPr>
-            <w:tcW w:w="1469" w:type="dxa"/>
+            <w:tcW w:w="1383" w:type="dxa"/>
+          </w:tcPr>
+          <w:p/>
+        </w:tc>
+        <w:tc>
+          <w:tcPr>
+            <w:tcW w:w="1015" w:type="dxa"/>
+          </w:tcPr>
+          <w:p/>
+        </w:tc>
+        <w:tc>
+          <w:tcPr>
+            <w:tcW w:w="956" w:type="dxa"/>
+          </w:tcPr>
+          <w:p/>
+        </w:tc>
+        <w:tc>
+          <w:tcPr>
+            <w:tcW w:w="1207" w:type="dxa"/>
+          </w:tcPr>
+          <w:p/>
+        </w:tc>
+        <w:tc>
+          <w:tcPr>
+            <w:tcW w:w="1194" w:type="dxa"/>
+          </w:tcPr>
+          <w:p/>
+        </w:tc>
+        <w:tc>
+          <w:tcPr>
+            <w:tcW w:w="1525" w:type="dxa"/>
           </w:tcPr>
           <w:p/>
         </w:tc>
@@ -852,7 +852,7 @@
         </w:trPr>
         <w:tc>
           <w:tcPr>
-            <w:tcW w:w="1221" w:type="dxa"/>
+            <w:tcW w:w="1383" w:type="dxa"/>
           </w:tcPr>
           <w:p>
             <w:r>
@@ -862,7 +862,7 @@
         </w:tc>
         <w:tc>
           <w:tcPr>
-            <w:tcW w:w="1069" w:type="dxa"/>
+            <w:tcW w:w="1015" w:type="dxa"/>
           </w:tcPr>
           <w:p>
             <w:r>
@@ -872,7 +872,7 @@
         </w:tc>
         <w:tc>
           <w:tcPr>
-            <w:tcW w:w="1055" w:type="dxa"/>
+            <w:tcW w:w="956" w:type="dxa"/>
           </w:tcPr>
           <w:p>
             <w:r>
@@ -882,7 +882,7 @@
         </w:tc>
         <w:tc>
           <w:tcPr>
-            <w:tcW w:w="1238" w:type="dxa"/>
+            <w:tcW w:w="1207" w:type="dxa"/>
           </w:tcPr>
           <w:p>
             <w:r>
@@ -892,7 +892,7 @@
         </w:tc>
         <w:tc>
           <w:tcPr>
-            <w:tcW w:w="1228" w:type="dxa"/>
+            <w:tcW w:w="1194" w:type="dxa"/>
           </w:tcPr>
           <w:p>
             <w:r>
@@ -902,7 +902,7 @@
         </w:tc>
         <w:tc>
           <w:tcPr>
-            <w:tcW w:w="1469" w:type="dxa"/>
+            <w:tcW w:w="1525" w:type="dxa"/>
           </w:tcPr>
           <w:p>
             <w:r>
@@ -939,7 +939,7 @@
         </w:trPr>
         <w:tc>
           <w:tcPr>
-            <w:tcW w:w="1221" w:type="dxa"/>
+            <w:tcW w:w="1383" w:type="dxa"/>
           </w:tcPr>
           <w:p>
             <w:r>
@@ -949,7 +949,7 @@
         </w:tc>
         <w:tc>
           <w:tcPr>
-            <w:tcW w:w="1069" w:type="dxa"/>
+            <w:tcW w:w="1015" w:type="dxa"/>
           </w:tcPr>
           <w:p>
             <w:r>
@@ -959,7 +959,7 @@
         </w:tc>
         <w:tc>
           <w:tcPr>
-            <w:tcW w:w="1055" w:type="dxa"/>
+            <w:tcW w:w="956" w:type="dxa"/>
           </w:tcPr>
           <w:p>
             <w:r>
@@ -969,7 +969,7 @@
         </w:tc>
         <w:tc>
           <w:tcPr>
-            <w:tcW w:w="1238" w:type="dxa"/>
+            <w:tcW w:w="1207" w:type="dxa"/>
           </w:tcPr>
           <w:p>
             <w:r>
@@ -979,13 +979,13 @@
         </w:tc>
         <w:tc>
           <w:tcPr>
-            <w:tcW w:w="1228" w:type="dxa"/>
-          </w:tcPr>
-          <w:p/>
-        </w:tc>
-        <w:tc>
-          <w:tcPr>
-            <w:tcW w:w="1469" w:type="dxa"/>
+            <w:tcW w:w="1194" w:type="dxa"/>
+          </w:tcPr>
+          <w:p/>
+        </w:tc>
+        <w:tc>
+          <w:tcPr>
+            <w:tcW w:w="1525" w:type="dxa"/>
           </w:tcPr>
           <w:p>
             <w:r>
@@ -1012,7 +1012,7 @@
         </w:trPr>
         <w:tc>
           <w:tcPr>
-            <w:tcW w:w="1221" w:type="dxa"/>
+            <w:tcW w:w="1383" w:type="dxa"/>
           </w:tcPr>
           <w:p>
             <w:r>
@@ -1022,7 +1022,7 @@
         </w:tc>
         <w:tc>
           <w:tcPr>
-            <w:tcW w:w="1069" w:type="dxa"/>
+            <w:tcW w:w="1015" w:type="dxa"/>
           </w:tcPr>
           <w:p>
             <w:r>
@@ -1032,7 +1032,7 @@
         </w:tc>
         <w:tc>
           <w:tcPr>
-            <w:tcW w:w="1055" w:type="dxa"/>
+            <w:tcW w:w="956" w:type="dxa"/>
           </w:tcPr>
           <w:p>
             <w:r>
@@ -1042,8 +1042,15 @@
         </w:tc>
         <w:tc>
           <w:tcPr>
-            <w:tcW w:w="1238" w:type="dxa"/>
-          </w:tcPr>
+            <w:tcW w:w="1207" w:type="dxa"/>
+          </w:tcPr>
+          <w:p>
+            <w:proofErr w:type="spellStart"/>
+            <w:r>
+              <w:t>xxxxxxxxxx</w:t>
+            </w:r>
+            <w:proofErr w:type="spellEnd"/>
+          </w:p>
           <w:p>
             <w:proofErr w:type="spellStart"/>
             <w:r>
@@ -1059,42 +1066,35 @@
             </w:r>
             <w:proofErr w:type="spellEnd"/>
           </w:p>
-          <w:p>
-            <w:proofErr w:type="spellStart"/>
-            <w:r>
-              <w:t>xxxxxxxxxx</w:t>
-            </w:r>
-            <w:proofErr w:type="spellEnd"/>
-          </w:p>
-          <w:p/>
-        </w:tc>
-        <w:tc>
-          <w:tcPr>
-            <w:tcW w:w="1228" w:type="dxa"/>
+          <w:p/>
+        </w:tc>
+        <w:tc>
+          <w:tcPr>
+            <w:tcW w:w="1194" w:type="dxa"/>
           </w:tcPr>
           <w:p>
             <w:r>
               <w:lastRenderedPageBreak/>
-              <w:t xml:space="preserve">Must only </w:t>
+              <w:t xml:space="preserve">Must only contain </w:t>
             </w:r>
             <w:r>
               <w:lastRenderedPageBreak/>
-              <w:t>contain hyphens and letter characters</w:t>
-            </w:r>
-          </w:p>
-        </w:tc>
-        <w:tc>
-          <w:tcPr>
-            <w:tcW w:w="1469" w:type="dxa"/>
+              <w:t>hyphens and letter characters</w:t>
+            </w:r>
+          </w:p>
+        </w:tc>
+        <w:tc>
+          <w:tcPr>
+            <w:tcW w:w="1525" w:type="dxa"/>
           </w:tcPr>
           <w:p>
             <w:r>
               <w:lastRenderedPageBreak/>
-              <w:t xml:space="preserve">To store the </w:t>
+              <w:t xml:space="preserve">To store the teachers </w:t>
             </w:r>
             <w:r>
               <w:lastRenderedPageBreak/>
-              <w:t>teachers name for outputs</w:t>
+              <w:t>name for outputs</w:t>
             </w:r>
           </w:p>
         </w:tc>
@@ -1117,7 +1117,7 @@
         </w:trPr>
         <w:tc>
           <w:tcPr>
-            <w:tcW w:w="1221" w:type="dxa"/>
+            <w:tcW w:w="1383" w:type="dxa"/>
           </w:tcPr>
           <w:p>
             <w:r>
@@ -1128,7 +1128,7 @@
         </w:tc>
         <w:tc>
           <w:tcPr>
-            <w:tcW w:w="1069" w:type="dxa"/>
+            <w:tcW w:w="1015" w:type="dxa"/>
           </w:tcPr>
           <w:p>
             <w:r>
@@ -1138,7 +1138,7 @@
         </w:tc>
         <w:tc>
           <w:tcPr>
-            <w:tcW w:w="1055" w:type="dxa"/>
+            <w:tcW w:w="956" w:type="dxa"/>
           </w:tcPr>
           <w:p>
             <w:r>
@@ -1148,7 +1148,7 @@
         </w:tc>
         <w:tc>
           <w:tcPr>
-            <w:tcW w:w="1238" w:type="dxa"/>
+            <w:tcW w:w="1207" w:type="dxa"/>
           </w:tcPr>
           <w:p>
             <w:proofErr w:type="spellStart"/>
@@ -1174,7 +1174,7 @@
         </w:tc>
         <w:tc>
           <w:tcPr>
-            <w:tcW w:w="1228" w:type="dxa"/>
+            <w:tcW w:w="1194" w:type="dxa"/>
           </w:tcPr>
           <w:p>
             <w:r>
@@ -1184,7 +1184,7 @@
         </w:tc>
         <w:tc>
           <w:tcPr>
-            <w:tcW w:w="1469" w:type="dxa"/>
+            <w:tcW w:w="1525" w:type="dxa"/>
           </w:tcPr>
           <w:p>
             <w:r>
@@ -1211,7 +1211,7 @@
         </w:trPr>
         <w:tc>
           <w:tcPr>
-            <w:tcW w:w="1221" w:type="dxa"/>
+            <w:tcW w:w="1383" w:type="dxa"/>
           </w:tcPr>
           <w:p>
             <w:r>
@@ -1221,7 +1221,7 @@
         </w:tc>
         <w:tc>
           <w:tcPr>
-            <w:tcW w:w="1069" w:type="dxa"/>
+            <w:tcW w:w="1015" w:type="dxa"/>
           </w:tcPr>
           <w:p>
             <w:r>
@@ -1231,7 +1231,7 @@
         </w:tc>
         <w:tc>
           <w:tcPr>
-            <w:tcW w:w="1055" w:type="dxa"/>
+            <w:tcW w:w="956" w:type="dxa"/>
           </w:tcPr>
           <w:p>
             <w:r>
@@ -1241,13 +1241,13 @@
         </w:tc>
         <w:tc>
           <w:tcPr>
-            <w:tcW w:w="1238" w:type="dxa"/>
-          </w:tcPr>
-          <w:p/>
-        </w:tc>
-        <w:tc>
-          <w:tcPr>
-            <w:tcW w:w="1228" w:type="dxa"/>
+            <w:tcW w:w="1207" w:type="dxa"/>
+          </w:tcPr>
+          <w:p/>
+        </w:tc>
+        <w:tc>
+          <w:tcPr>
+            <w:tcW w:w="1194" w:type="dxa"/>
           </w:tcPr>
           <w:p>
             <w:r>
@@ -1265,7 +1265,7 @@
         </w:tc>
         <w:tc>
           <w:tcPr>
-            <w:tcW w:w="1469" w:type="dxa"/>
+            <w:tcW w:w="1525" w:type="dxa"/>
           </w:tcPr>
           <w:p>
             <w:r>
@@ -1292,37 +1292,37 @@
         </w:trPr>
         <w:tc>
           <w:tcPr>
-            <w:tcW w:w="1221" w:type="dxa"/>
-          </w:tcPr>
-          <w:p/>
-        </w:tc>
-        <w:tc>
-          <w:tcPr>
-            <w:tcW w:w="1069" w:type="dxa"/>
-          </w:tcPr>
-          <w:p/>
-        </w:tc>
-        <w:tc>
-          <w:tcPr>
-            <w:tcW w:w="1055" w:type="dxa"/>
-          </w:tcPr>
-          <w:p/>
-        </w:tc>
-        <w:tc>
-          <w:tcPr>
-            <w:tcW w:w="1238" w:type="dxa"/>
-          </w:tcPr>
-          <w:p/>
-        </w:tc>
-        <w:tc>
-          <w:tcPr>
-            <w:tcW w:w="1228" w:type="dxa"/>
-          </w:tcPr>
-          <w:p/>
-        </w:tc>
-        <w:tc>
-          <w:tcPr>
-            <w:tcW w:w="1469" w:type="dxa"/>
+            <w:tcW w:w="1383" w:type="dxa"/>
+          </w:tcPr>
+          <w:p/>
+        </w:tc>
+        <w:tc>
+          <w:tcPr>
+            <w:tcW w:w="1015" w:type="dxa"/>
+          </w:tcPr>
+          <w:p/>
+        </w:tc>
+        <w:tc>
+          <w:tcPr>
+            <w:tcW w:w="956" w:type="dxa"/>
+          </w:tcPr>
+          <w:p/>
+        </w:tc>
+        <w:tc>
+          <w:tcPr>
+            <w:tcW w:w="1207" w:type="dxa"/>
+          </w:tcPr>
+          <w:p/>
+        </w:tc>
+        <w:tc>
+          <w:tcPr>
+            <w:tcW w:w="1194" w:type="dxa"/>
+          </w:tcPr>
+          <w:p/>
+        </w:tc>
+        <w:tc>
+          <w:tcPr>
+            <w:tcW w:w="1525" w:type="dxa"/>
           </w:tcPr>
           <w:p/>
         </w:tc>
@@ -1372,7 +1372,7 @@
         </w:trPr>
         <w:tc>
           <w:tcPr>
-            <w:tcW w:w="1221" w:type="dxa"/>
+            <w:tcW w:w="1383" w:type="dxa"/>
           </w:tcPr>
           <w:p>
             <w:r>
@@ -1382,7 +1382,7 @@
         </w:tc>
         <w:tc>
           <w:tcPr>
-            <w:tcW w:w="1069" w:type="dxa"/>
+            <w:tcW w:w="1015" w:type="dxa"/>
           </w:tcPr>
           <w:p>
             <w:r>
@@ -1392,7 +1392,7 @@
         </w:tc>
         <w:tc>
           <w:tcPr>
-            <w:tcW w:w="1055" w:type="dxa"/>
+            <w:tcW w:w="956" w:type="dxa"/>
           </w:tcPr>
           <w:p>
             <w:r>
@@ -1402,7 +1402,7 @@
         </w:tc>
         <w:tc>
           <w:tcPr>
-            <w:tcW w:w="1238" w:type="dxa"/>
+            <w:tcW w:w="1207" w:type="dxa"/>
           </w:tcPr>
           <w:p>
             <w:r>
@@ -1412,7 +1412,7 @@
         </w:tc>
         <w:tc>
           <w:tcPr>
-            <w:tcW w:w="1228" w:type="dxa"/>
+            <w:tcW w:w="1194" w:type="dxa"/>
           </w:tcPr>
           <w:p>
             <w:r>
@@ -1422,7 +1422,7 @@
         </w:tc>
         <w:tc>
           <w:tcPr>
-            <w:tcW w:w="1469" w:type="dxa"/>
+            <w:tcW w:w="1525" w:type="dxa"/>
           </w:tcPr>
           <w:p>
             <w:r>
@@ -1459,7 +1459,7 @@
         </w:trPr>
         <w:tc>
           <w:tcPr>
-            <w:tcW w:w="1221" w:type="dxa"/>
+            <w:tcW w:w="1383" w:type="dxa"/>
           </w:tcPr>
           <w:p>
             <w:r>
@@ -1477,7 +1477,7 @@
         </w:tc>
         <w:tc>
           <w:tcPr>
-            <w:tcW w:w="1069" w:type="dxa"/>
+            <w:tcW w:w="1015" w:type="dxa"/>
           </w:tcPr>
           <w:p>
             <w:r>
@@ -1487,7 +1487,7 @@
         </w:tc>
         <w:tc>
           <w:tcPr>
-            <w:tcW w:w="1055" w:type="dxa"/>
+            <w:tcW w:w="956" w:type="dxa"/>
           </w:tcPr>
           <w:p>
             <w:r>
@@ -1497,19 +1497,19 @@
         </w:tc>
         <w:tc>
           <w:tcPr>
-            <w:tcW w:w="1238" w:type="dxa"/>
-          </w:tcPr>
-          <w:p/>
-        </w:tc>
-        <w:tc>
-          <w:tcPr>
-            <w:tcW w:w="1228" w:type="dxa"/>
-          </w:tcPr>
-          <w:p/>
-        </w:tc>
-        <w:tc>
-          <w:tcPr>
-            <w:tcW w:w="1469" w:type="dxa"/>
+            <w:tcW w:w="1207" w:type="dxa"/>
+          </w:tcPr>
+          <w:p/>
+        </w:tc>
+        <w:tc>
+          <w:tcPr>
+            <w:tcW w:w="1194" w:type="dxa"/>
+          </w:tcPr>
+          <w:p/>
+        </w:tc>
+        <w:tc>
+          <w:tcPr>
+            <w:tcW w:w="1525" w:type="dxa"/>
           </w:tcPr>
           <w:p>
             <w:r>
@@ -1536,7 +1536,7 @@
         </w:trPr>
         <w:tc>
           <w:tcPr>
-            <w:tcW w:w="1221" w:type="dxa"/>
+            <w:tcW w:w="1383" w:type="dxa"/>
           </w:tcPr>
           <w:p>
             <w:r>
@@ -1546,7 +1546,7 @@
         </w:tc>
         <w:tc>
           <w:tcPr>
-            <w:tcW w:w="1069" w:type="dxa"/>
+            <w:tcW w:w="1015" w:type="dxa"/>
           </w:tcPr>
           <w:p>
             <w:r>
@@ -1556,7 +1556,7 @@
         </w:tc>
         <w:tc>
           <w:tcPr>
-            <w:tcW w:w="1055" w:type="dxa"/>
+            <w:tcW w:w="956" w:type="dxa"/>
           </w:tcPr>
           <w:p>
             <w:r>
@@ -1566,23 +1566,23 @@
         </w:tc>
         <w:tc>
           <w:tcPr>
-            <w:tcW w:w="1238" w:type="dxa"/>
-          </w:tcPr>
-          <w:p>
-            <w:r>
-              <w:t>0000</w:t>
-            </w:r>
-          </w:p>
-        </w:tc>
-        <w:tc>
-          <w:tcPr>
-            <w:tcW w:w="1228" w:type="dxa"/>
-          </w:tcPr>
-          <w:p/>
-        </w:tc>
-        <w:tc>
-          <w:tcPr>
-            <w:tcW w:w="1469" w:type="dxa"/>
+            <w:tcW w:w="1207" w:type="dxa"/>
+          </w:tcPr>
+          <w:p>
+            <w:r>
+              <w:t xml:space="preserve">0000 </w:t>
+            </w:r>
+          </w:p>
+        </w:tc>
+        <w:tc>
+          <w:tcPr>
+            <w:tcW w:w="1194" w:type="dxa"/>
+          </w:tcPr>
+          <w:p/>
+        </w:tc>
+        <w:tc>
+          <w:tcPr>
+            <w:tcW w:w="1525" w:type="dxa"/>
           </w:tcPr>
           <w:p>
             <w:r>
@@ -1609,7 +1609,7 @@
         </w:trPr>
         <w:tc>
           <w:tcPr>
-            <w:tcW w:w="1221" w:type="dxa"/>
+            <w:tcW w:w="1383" w:type="dxa"/>
           </w:tcPr>
           <w:p>
             <w:r>
@@ -1619,7 +1619,7 @@
         </w:tc>
         <w:tc>
           <w:tcPr>
-            <w:tcW w:w="1069" w:type="dxa"/>
+            <w:tcW w:w="1015" w:type="dxa"/>
           </w:tcPr>
           <w:p>
             <w:r>
@@ -1629,7 +1629,7 @@
         </w:tc>
         <w:tc>
           <w:tcPr>
-            <w:tcW w:w="1055" w:type="dxa"/>
+            <w:tcW w:w="956" w:type="dxa"/>
           </w:tcPr>
           <w:p>
             <w:r>
@@ -1639,7 +1639,7 @@
         </w:tc>
         <w:tc>
           <w:tcPr>
-            <w:tcW w:w="1238" w:type="dxa"/>
+            <w:tcW w:w="1207" w:type="dxa"/>
           </w:tcPr>
           <w:p>
             <w:r>
@@ -1649,13 +1649,13 @@
         </w:tc>
         <w:tc>
           <w:tcPr>
-            <w:tcW w:w="1228" w:type="dxa"/>
-          </w:tcPr>
-          <w:p/>
-        </w:tc>
-        <w:tc>
-          <w:tcPr>
-            <w:tcW w:w="1469" w:type="dxa"/>
+            <w:tcW w:w="1194" w:type="dxa"/>
+          </w:tcPr>
+          <w:p/>
+        </w:tc>
+        <w:tc>
+          <w:tcPr>
+            <w:tcW w:w="1525" w:type="dxa"/>
           </w:tcPr>
           <w:p>
             <w:r>
@@ -1682,7 +1682,7 @@
         </w:trPr>
         <w:tc>
           <w:tcPr>
-            <w:tcW w:w="1221" w:type="dxa"/>
+            <w:tcW w:w="1383" w:type="dxa"/>
           </w:tcPr>
           <w:p>
             <w:r>
@@ -1692,7 +1692,7 @@
         </w:tc>
         <w:tc>
           <w:tcPr>
-            <w:tcW w:w="1069" w:type="dxa"/>
+            <w:tcW w:w="1015" w:type="dxa"/>
           </w:tcPr>
           <w:p>
             <w:r>
@@ -1702,7 +1702,7 @@
         </w:tc>
         <w:tc>
           <w:tcPr>
-            <w:tcW w:w="1055" w:type="dxa"/>
+            <w:tcW w:w="956" w:type="dxa"/>
           </w:tcPr>
           <w:p>
             <w:r>
@@ -1712,19 +1712,19 @@
         </w:tc>
         <w:tc>
           <w:tcPr>
-            <w:tcW w:w="1238" w:type="dxa"/>
-          </w:tcPr>
-          <w:p/>
-        </w:tc>
-        <w:tc>
-          <w:tcPr>
-            <w:tcW w:w="1228" w:type="dxa"/>
-          </w:tcPr>
-          <w:p/>
-        </w:tc>
-        <w:tc>
-          <w:tcPr>
-            <w:tcW w:w="1469" w:type="dxa"/>
+            <w:tcW w:w="1207" w:type="dxa"/>
+          </w:tcPr>
+          <w:p/>
+        </w:tc>
+        <w:tc>
+          <w:tcPr>
+            <w:tcW w:w="1194" w:type="dxa"/>
+          </w:tcPr>
+          <w:p/>
+        </w:tc>
+        <w:tc>
+          <w:tcPr>
+            <w:tcW w:w="1525" w:type="dxa"/>
           </w:tcPr>
           <w:p/>
         </w:tc>
@@ -1747,7 +1747,7 @@
         </w:trPr>
         <w:tc>
           <w:tcPr>
-            <w:tcW w:w="1221" w:type="dxa"/>
+            <w:tcW w:w="1383" w:type="dxa"/>
           </w:tcPr>
           <w:p>
             <w:r>
@@ -1757,7 +1757,7 @@
         </w:tc>
         <w:tc>
           <w:tcPr>
-            <w:tcW w:w="1069" w:type="dxa"/>
+            <w:tcW w:w="1015" w:type="dxa"/>
           </w:tcPr>
           <w:p>
             <w:r>
@@ -1767,25 +1767,25 @@
         </w:tc>
         <w:tc>
           <w:tcPr>
-            <w:tcW w:w="1055" w:type="dxa"/>
-          </w:tcPr>
-          <w:p/>
-        </w:tc>
-        <w:tc>
-          <w:tcPr>
-            <w:tcW w:w="1238" w:type="dxa"/>
-          </w:tcPr>
-          <w:p/>
-        </w:tc>
-        <w:tc>
-          <w:tcPr>
-            <w:tcW w:w="1228" w:type="dxa"/>
-          </w:tcPr>
-          <w:p/>
-        </w:tc>
-        <w:tc>
-          <w:tcPr>
-            <w:tcW w:w="1469" w:type="dxa"/>
+            <w:tcW w:w="956" w:type="dxa"/>
+          </w:tcPr>
+          <w:p/>
+        </w:tc>
+        <w:tc>
+          <w:tcPr>
+            <w:tcW w:w="1207" w:type="dxa"/>
+          </w:tcPr>
+          <w:p/>
+        </w:tc>
+        <w:tc>
+          <w:tcPr>
+            <w:tcW w:w="1194" w:type="dxa"/>
+          </w:tcPr>
+          <w:p/>
+        </w:tc>
+        <w:tc>
+          <w:tcPr>
+            <w:tcW w:w="1525" w:type="dxa"/>
           </w:tcPr>
           <w:p>
             <w:r>
@@ -1812,37 +1812,37 @@
         </w:trPr>
         <w:tc>
           <w:tcPr>
-            <w:tcW w:w="1221" w:type="dxa"/>
-          </w:tcPr>
-          <w:p/>
-        </w:tc>
-        <w:tc>
-          <w:tcPr>
-            <w:tcW w:w="1069" w:type="dxa"/>
-          </w:tcPr>
-          <w:p/>
-        </w:tc>
-        <w:tc>
-          <w:tcPr>
-            <w:tcW w:w="1055" w:type="dxa"/>
-          </w:tcPr>
-          <w:p/>
-        </w:tc>
-        <w:tc>
-          <w:tcPr>
-            <w:tcW w:w="1238" w:type="dxa"/>
-          </w:tcPr>
-          <w:p/>
-        </w:tc>
-        <w:tc>
-          <w:tcPr>
-            <w:tcW w:w="1228" w:type="dxa"/>
-          </w:tcPr>
-          <w:p/>
-        </w:tc>
-        <w:tc>
-          <w:tcPr>
-            <w:tcW w:w="1469" w:type="dxa"/>
+            <w:tcW w:w="1383" w:type="dxa"/>
+          </w:tcPr>
+          <w:p/>
+        </w:tc>
+        <w:tc>
+          <w:tcPr>
+            <w:tcW w:w="1015" w:type="dxa"/>
+          </w:tcPr>
+          <w:p/>
+        </w:tc>
+        <w:tc>
+          <w:tcPr>
+            <w:tcW w:w="956" w:type="dxa"/>
+          </w:tcPr>
+          <w:p/>
+        </w:tc>
+        <w:tc>
+          <w:tcPr>
+            <w:tcW w:w="1207" w:type="dxa"/>
+          </w:tcPr>
+          <w:p/>
+        </w:tc>
+        <w:tc>
+          <w:tcPr>
+            <w:tcW w:w="1194" w:type="dxa"/>
+          </w:tcPr>
+          <w:p/>
+        </w:tc>
+        <w:tc>
+          <w:tcPr>
+            <w:tcW w:w="1525" w:type="dxa"/>
           </w:tcPr>
           <w:p/>
         </w:tc>
@@ -1881,7 +1881,7 @@
         </w:trPr>
         <w:tc>
           <w:tcPr>
-            <w:tcW w:w="1221" w:type="dxa"/>
+            <w:tcW w:w="1383" w:type="dxa"/>
           </w:tcPr>
           <w:p>
             <w:r>
@@ -1891,7 +1891,7 @@
         </w:tc>
         <w:tc>
           <w:tcPr>
-            <w:tcW w:w="1069" w:type="dxa"/>
+            <w:tcW w:w="1015" w:type="dxa"/>
           </w:tcPr>
           <w:p>
             <w:r>
@@ -1901,7 +1901,7 @@
         </w:tc>
         <w:tc>
           <w:tcPr>
-            <w:tcW w:w="1055" w:type="dxa"/>
+            <w:tcW w:w="956" w:type="dxa"/>
           </w:tcPr>
           <w:p>
             <w:r>
@@ -1911,7 +1911,7 @@
         </w:tc>
         <w:tc>
           <w:tcPr>
-            <w:tcW w:w="1238" w:type="dxa"/>
+            <w:tcW w:w="1207" w:type="dxa"/>
           </w:tcPr>
           <w:p>
             <w:r>
@@ -1921,7 +1921,7 @@
         </w:tc>
         <w:tc>
           <w:tcPr>
-            <w:tcW w:w="1228" w:type="dxa"/>
+            <w:tcW w:w="1194" w:type="dxa"/>
           </w:tcPr>
           <w:p>
             <w:r>
@@ -1931,7 +1931,7 @@
         </w:tc>
         <w:tc>
           <w:tcPr>
-            <w:tcW w:w="1469" w:type="dxa"/>
+            <w:tcW w:w="1525" w:type="dxa"/>
           </w:tcPr>
           <w:p>
             <w:r>
@@ -1968,7 +1968,7 @@
         </w:trPr>
         <w:tc>
           <w:tcPr>
-            <w:tcW w:w="1221" w:type="dxa"/>
+            <w:tcW w:w="1383" w:type="dxa"/>
           </w:tcPr>
           <w:p>
             <w:r>
@@ -1986,31 +1986,31 @@
         </w:tc>
         <w:tc>
           <w:tcPr>
-            <w:tcW w:w="1069" w:type="dxa"/>
-          </w:tcPr>
-          <w:p/>
-        </w:tc>
-        <w:tc>
-          <w:tcPr>
-            <w:tcW w:w="1055" w:type="dxa"/>
-          </w:tcPr>
-          <w:p/>
-        </w:tc>
-        <w:tc>
-          <w:tcPr>
-            <w:tcW w:w="1238" w:type="dxa"/>
-          </w:tcPr>
-          <w:p/>
-        </w:tc>
-        <w:tc>
-          <w:tcPr>
-            <w:tcW w:w="1228" w:type="dxa"/>
-          </w:tcPr>
-          <w:p/>
-        </w:tc>
-        <w:tc>
-          <w:tcPr>
-            <w:tcW w:w="1469" w:type="dxa"/>
+            <w:tcW w:w="1015" w:type="dxa"/>
+          </w:tcPr>
+          <w:p/>
+        </w:tc>
+        <w:tc>
+          <w:tcPr>
+            <w:tcW w:w="956" w:type="dxa"/>
+          </w:tcPr>
+          <w:p/>
+        </w:tc>
+        <w:tc>
+          <w:tcPr>
+            <w:tcW w:w="1207" w:type="dxa"/>
+          </w:tcPr>
+          <w:p/>
+        </w:tc>
+        <w:tc>
+          <w:tcPr>
+            <w:tcW w:w="1194" w:type="dxa"/>
+          </w:tcPr>
+          <w:p/>
+        </w:tc>
+        <w:tc>
+          <w:tcPr>
+            <w:tcW w:w="1525" w:type="dxa"/>
           </w:tcPr>
           <w:p>
             <w:r>
@@ -2037,7 +2037,7 @@
         </w:trPr>
         <w:tc>
           <w:tcPr>
-            <w:tcW w:w="1221" w:type="dxa"/>
+            <w:tcW w:w="1383" w:type="dxa"/>
           </w:tcPr>
           <w:p>
             <w:r>
@@ -2047,31 +2047,31 @@
         </w:tc>
         <w:tc>
           <w:tcPr>
-            <w:tcW w:w="1069" w:type="dxa"/>
-          </w:tcPr>
-          <w:p/>
-        </w:tc>
-        <w:tc>
-          <w:tcPr>
-            <w:tcW w:w="1055" w:type="dxa"/>
-          </w:tcPr>
-          <w:p/>
-        </w:tc>
-        <w:tc>
-          <w:tcPr>
-            <w:tcW w:w="1238" w:type="dxa"/>
-          </w:tcPr>
-          <w:p/>
-        </w:tc>
-        <w:tc>
-          <w:tcPr>
-            <w:tcW w:w="1228" w:type="dxa"/>
-          </w:tcPr>
-          <w:p/>
-        </w:tc>
-        <w:tc>
-          <w:tcPr>
-            <w:tcW w:w="1469" w:type="dxa"/>
+            <w:tcW w:w="1015" w:type="dxa"/>
+          </w:tcPr>
+          <w:p/>
+        </w:tc>
+        <w:tc>
+          <w:tcPr>
+            <w:tcW w:w="956" w:type="dxa"/>
+          </w:tcPr>
+          <w:p/>
+        </w:tc>
+        <w:tc>
+          <w:tcPr>
+            <w:tcW w:w="1207" w:type="dxa"/>
+          </w:tcPr>
+          <w:p/>
+        </w:tc>
+        <w:tc>
+          <w:tcPr>
+            <w:tcW w:w="1194" w:type="dxa"/>
+          </w:tcPr>
+          <w:p/>
+        </w:tc>
+        <w:tc>
+          <w:tcPr>
+            <w:tcW w:w="1525" w:type="dxa"/>
           </w:tcPr>
           <w:p/>
         </w:tc>
@@ -2094,7 +2094,7 @@
         </w:trPr>
         <w:tc>
           <w:tcPr>
-            <w:tcW w:w="1221" w:type="dxa"/>
+            <w:tcW w:w="1383" w:type="dxa"/>
           </w:tcPr>
           <w:p>
             <w:r>
@@ -2104,31 +2104,31 @@
         </w:tc>
         <w:tc>
           <w:tcPr>
-            <w:tcW w:w="1069" w:type="dxa"/>
-          </w:tcPr>
-          <w:p/>
-        </w:tc>
-        <w:tc>
-          <w:tcPr>
-            <w:tcW w:w="1055" w:type="dxa"/>
-          </w:tcPr>
-          <w:p/>
-        </w:tc>
-        <w:tc>
-          <w:tcPr>
-            <w:tcW w:w="1238" w:type="dxa"/>
-          </w:tcPr>
-          <w:p/>
-        </w:tc>
-        <w:tc>
-          <w:tcPr>
-            <w:tcW w:w="1228" w:type="dxa"/>
-          </w:tcPr>
-          <w:p/>
-        </w:tc>
-        <w:tc>
-          <w:tcPr>
-            <w:tcW w:w="1469" w:type="dxa"/>
+            <w:tcW w:w="1015" w:type="dxa"/>
+          </w:tcPr>
+          <w:p/>
+        </w:tc>
+        <w:tc>
+          <w:tcPr>
+            <w:tcW w:w="956" w:type="dxa"/>
+          </w:tcPr>
+          <w:p/>
+        </w:tc>
+        <w:tc>
+          <w:tcPr>
+            <w:tcW w:w="1207" w:type="dxa"/>
+          </w:tcPr>
+          <w:p/>
+        </w:tc>
+        <w:tc>
+          <w:tcPr>
+            <w:tcW w:w="1194" w:type="dxa"/>
+          </w:tcPr>
+          <w:p/>
+        </w:tc>
+        <w:tc>
+          <w:tcPr>
+            <w:tcW w:w="1525" w:type="dxa"/>
           </w:tcPr>
           <w:p/>
         </w:tc>
@@ -2151,7 +2151,7 @@
         </w:trPr>
         <w:tc>
           <w:tcPr>
-            <w:tcW w:w="1221" w:type="dxa"/>
+            <w:tcW w:w="1383" w:type="dxa"/>
           </w:tcPr>
           <w:p>
             <w:r>
@@ -2161,31 +2161,1271 @@
         </w:tc>
         <w:tc>
           <w:tcPr>
-            <w:tcW w:w="1069" w:type="dxa"/>
-          </w:tcPr>
-          <w:p/>
-        </w:tc>
-        <w:tc>
-          <w:tcPr>
-            <w:tcW w:w="1055" w:type="dxa"/>
-          </w:tcPr>
-          <w:p/>
-        </w:tc>
-        <w:tc>
-          <w:tcPr>
-            <w:tcW w:w="1238" w:type="dxa"/>
-          </w:tcPr>
-          <w:p/>
-        </w:tc>
-        <w:tc>
-          <w:tcPr>
-            <w:tcW w:w="1228" w:type="dxa"/>
-          </w:tcPr>
-          <w:p/>
-        </w:tc>
-        <w:tc>
-          <w:tcPr>
-            <w:tcW w:w="1469" w:type="dxa"/>
+            <w:tcW w:w="1015" w:type="dxa"/>
+          </w:tcPr>
+          <w:p/>
+        </w:tc>
+        <w:tc>
+          <w:tcPr>
+            <w:tcW w:w="956" w:type="dxa"/>
+          </w:tcPr>
+          <w:p/>
+        </w:tc>
+        <w:tc>
+          <w:tcPr>
+            <w:tcW w:w="1207" w:type="dxa"/>
+          </w:tcPr>
+          <w:p/>
+        </w:tc>
+        <w:tc>
+          <w:tcPr>
+            <w:tcW w:w="1194" w:type="dxa"/>
+          </w:tcPr>
+          <w:p/>
+        </w:tc>
+        <w:tc>
+          <w:tcPr>
+            <w:tcW w:w="1525" w:type="dxa"/>
+          </w:tcPr>
+          <w:p/>
+        </w:tc>
+        <w:tc>
+          <w:tcPr>
+            <w:tcW w:w="986" w:type="dxa"/>
+          </w:tcPr>
+          <w:p/>
+        </w:tc>
+        <w:tc>
+          <w:tcPr>
+            <w:tcW w:w="976" w:type="dxa"/>
+          </w:tcPr>
+          <w:p/>
+        </w:tc>
+      </w:tr>
+      <w:tr>
+        <w:trPr>
+          <w:trHeight w:val="20"/>
+        </w:trPr>
+        <w:tc>
+          <w:tcPr>
+            <w:tcW w:w="1383" w:type="dxa"/>
+          </w:tcPr>
+          <w:p>
+            <w:r>
+              <w:t>available</w:t>
+            </w:r>
+          </w:p>
+        </w:tc>
+        <w:tc>
+          <w:tcPr>
+            <w:tcW w:w="1015" w:type="dxa"/>
+          </w:tcPr>
+          <w:p/>
+        </w:tc>
+        <w:tc>
+          <w:tcPr>
+            <w:tcW w:w="956" w:type="dxa"/>
+          </w:tcPr>
+          <w:p/>
+        </w:tc>
+        <w:tc>
+          <w:tcPr>
+            <w:tcW w:w="1207" w:type="dxa"/>
+          </w:tcPr>
+          <w:p/>
+        </w:tc>
+        <w:tc>
+          <w:tcPr>
+            <w:tcW w:w="1194" w:type="dxa"/>
+          </w:tcPr>
+          <w:p/>
+        </w:tc>
+        <w:tc>
+          <w:tcPr>
+            <w:tcW w:w="1525" w:type="dxa"/>
+          </w:tcPr>
+          <w:p/>
+        </w:tc>
+        <w:tc>
+          <w:tcPr>
+            <w:tcW w:w="986" w:type="dxa"/>
+          </w:tcPr>
+          <w:p/>
+        </w:tc>
+        <w:tc>
+          <w:tcPr>
+            <w:tcW w:w="976" w:type="dxa"/>
+          </w:tcPr>
+          <w:p/>
+        </w:tc>
+      </w:tr>
+      <w:tr>
+        <w:trPr>
+          <w:trHeight w:val="20"/>
+        </w:trPr>
+        <w:tc>
+          <w:tcPr>
+            <w:tcW w:w="1383" w:type="dxa"/>
+          </w:tcPr>
+          <w:p/>
+        </w:tc>
+        <w:tc>
+          <w:tcPr>
+            <w:tcW w:w="1015" w:type="dxa"/>
+          </w:tcPr>
+          <w:p/>
+        </w:tc>
+        <w:tc>
+          <w:tcPr>
+            <w:tcW w:w="956" w:type="dxa"/>
+          </w:tcPr>
+          <w:p/>
+        </w:tc>
+        <w:tc>
+          <w:tcPr>
+            <w:tcW w:w="1207" w:type="dxa"/>
+          </w:tcPr>
+          <w:p/>
+        </w:tc>
+        <w:tc>
+          <w:tcPr>
+            <w:tcW w:w="1194" w:type="dxa"/>
+          </w:tcPr>
+          <w:p/>
+        </w:tc>
+        <w:tc>
+          <w:tcPr>
+            <w:tcW w:w="1525" w:type="dxa"/>
+          </w:tcPr>
+          <w:p/>
+        </w:tc>
+        <w:tc>
+          <w:tcPr>
+            <w:tcW w:w="986" w:type="dxa"/>
+          </w:tcPr>
+          <w:p/>
+        </w:tc>
+        <w:tc>
+          <w:tcPr>
+            <w:tcW w:w="976" w:type="dxa"/>
+          </w:tcPr>
+          <w:p/>
+        </w:tc>
+      </w:tr>
+      <w:tr>
+        <w:trPr>
+          <w:trHeight w:val="20"/>
+        </w:trPr>
+        <w:tc>
+          <w:tcPr>
+            <w:tcW w:w="9242" w:type="dxa"/>
+            <w:gridSpan w:val="8"/>
+          </w:tcPr>
+          <w:p>
+            <w:r>
+              <w:t>Day table</w:t>
+            </w:r>
+          </w:p>
+        </w:tc>
+      </w:tr>
+      <w:tr>
+        <w:trPr>
+          <w:trHeight w:val="20"/>
+        </w:trPr>
+        <w:tc>
+          <w:tcPr>
+            <w:tcW w:w="1383" w:type="dxa"/>
+          </w:tcPr>
+          <w:p>
+            <w:r>
+              <w:t>Field name</w:t>
+            </w:r>
+          </w:p>
+        </w:tc>
+        <w:tc>
+          <w:tcPr>
+            <w:tcW w:w="1015" w:type="dxa"/>
+          </w:tcPr>
+          <w:p>
+            <w:r>
+              <w:t xml:space="preserve">Data type </w:t>
+            </w:r>
+          </w:p>
+        </w:tc>
+        <w:tc>
+          <w:tcPr>
+            <w:tcW w:w="956" w:type="dxa"/>
+          </w:tcPr>
+          <w:p>
+            <w:r>
+              <w:t xml:space="preserve">Length (bytes) </w:t>
+            </w:r>
+          </w:p>
+        </w:tc>
+        <w:tc>
+          <w:tcPr>
+            <w:tcW w:w="1207" w:type="dxa"/>
+          </w:tcPr>
+          <w:p>
+            <w:r>
+              <w:t xml:space="preserve">Format </w:t>
+            </w:r>
+          </w:p>
+        </w:tc>
+        <w:tc>
+          <w:tcPr>
+            <w:tcW w:w="1194" w:type="dxa"/>
+          </w:tcPr>
+          <w:p>
+            <w:r>
+              <w:t xml:space="preserve">Validation </w:t>
+            </w:r>
+          </w:p>
+        </w:tc>
+        <w:tc>
+          <w:tcPr>
+            <w:tcW w:w="1525" w:type="dxa"/>
+          </w:tcPr>
+          <w:p>
+            <w:r>
+              <w:t>Purpose</w:t>
+            </w:r>
+          </w:p>
+        </w:tc>
+        <w:tc>
+          <w:tcPr>
+            <w:tcW w:w="986" w:type="dxa"/>
+          </w:tcPr>
+          <w:p>
+            <w:proofErr w:type="spellStart"/>
+            <w:r>
+              <w:t>coments</w:t>
+            </w:r>
+            <w:proofErr w:type="spellEnd"/>
+          </w:p>
+        </w:tc>
+        <w:tc>
+          <w:tcPr>
+            <w:tcW w:w="976" w:type="dxa"/>
+          </w:tcPr>
+          <w:p>
+            <w:r>
+              <w:t>Example data</w:t>
+            </w:r>
+          </w:p>
+        </w:tc>
+      </w:tr>
+      <w:tr>
+        <w:trPr>
+          <w:trHeight w:val="20"/>
+        </w:trPr>
+        <w:tc>
+          <w:tcPr>
+            <w:tcW w:w="1383" w:type="dxa"/>
+          </w:tcPr>
+          <w:p>
+            <w:r>
+              <w:t>Day</w:t>
+            </w:r>
+          </w:p>
+        </w:tc>
+        <w:tc>
+          <w:tcPr>
+            <w:tcW w:w="1015" w:type="dxa"/>
+          </w:tcPr>
+          <w:p/>
+        </w:tc>
+        <w:tc>
+          <w:tcPr>
+            <w:tcW w:w="956" w:type="dxa"/>
+          </w:tcPr>
+          <w:p/>
+        </w:tc>
+        <w:tc>
+          <w:tcPr>
+            <w:tcW w:w="1207" w:type="dxa"/>
+          </w:tcPr>
+          <w:p/>
+        </w:tc>
+        <w:tc>
+          <w:tcPr>
+            <w:tcW w:w="1194" w:type="dxa"/>
+          </w:tcPr>
+          <w:p/>
+        </w:tc>
+        <w:tc>
+          <w:tcPr>
+            <w:tcW w:w="1525" w:type="dxa"/>
+          </w:tcPr>
+          <w:p>
+            <w:r>
+              <w:t>Primary key</w:t>
+            </w:r>
+          </w:p>
+        </w:tc>
+        <w:tc>
+          <w:tcPr>
+            <w:tcW w:w="986" w:type="dxa"/>
+          </w:tcPr>
+          <w:p/>
+        </w:tc>
+        <w:tc>
+          <w:tcPr>
+            <w:tcW w:w="976" w:type="dxa"/>
+          </w:tcPr>
+          <w:p/>
+        </w:tc>
+      </w:tr>
+      <w:tr>
+        <w:trPr>
+          <w:trHeight w:val="20"/>
+        </w:trPr>
+        <w:tc>
+          <w:tcPr>
+            <w:tcW w:w="1383" w:type="dxa"/>
+          </w:tcPr>
+          <w:p>
+            <w:r>
+              <w:t>Start</w:t>
+            </w:r>
+          </w:p>
+        </w:tc>
+        <w:tc>
+          <w:tcPr>
+            <w:tcW w:w="1015" w:type="dxa"/>
+          </w:tcPr>
+          <w:p/>
+        </w:tc>
+        <w:tc>
+          <w:tcPr>
+            <w:tcW w:w="956" w:type="dxa"/>
+          </w:tcPr>
+          <w:p/>
+        </w:tc>
+        <w:tc>
+          <w:tcPr>
+            <w:tcW w:w="1207" w:type="dxa"/>
+          </w:tcPr>
+          <w:p/>
+        </w:tc>
+        <w:tc>
+          <w:tcPr>
+            <w:tcW w:w="1194" w:type="dxa"/>
+          </w:tcPr>
+          <w:p/>
+        </w:tc>
+        <w:tc>
+          <w:tcPr>
+            <w:tcW w:w="1525" w:type="dxa"/>
+          </w:tcPr>
+          <w:p/>
+        </w:tc>
+        <w:tc>
+          <w:tcPr>
+            <w:tcW w:w="986" w:type="dxa"/>
+          </w:tcPr>
+          <w:p/>
+        </w:tc>
+        <w:tc>
+          <w:tcPr>
+            <w:tcW w:w="976" w:type="dxa"/>
+          </w:tcPr>
+          <w:p/>
+        </w:tc>
+      </w:tr>
+      <w:tr>
+        <w:trPr>
+          <w:trHeight w:val="20"/>
+        </w:trPr>
+        <w:tc>
+          <w:tcPr>
+            <w:tcW w:w="1383" w:type="dxa"/>
+          </w:tcPr>
+          <w:p>
+            <w:r>
+              <w:t>End</w:t>
+            </w:r>
+          </w:p>
+        </w:tc>
+        <w:tc>
+          <w:tcPr>
+            <w:tcW w:w="1015" w:type="dxa"/>
+          </w:tcPr>
+          <w:p/>
+        </w:tc>
+        <w:tc>
+          <w:tcPr>
+            <w:tcW w:w="956" w:type="dxa"/>
+          </w:tcPr>
+          <w:p/>
+        </w:tc>
+        <w:tc>
+          <w:tcPr>
+            <w:tcW w:w="1207" w:type="dxa"/>
+          </w:tcPr>
+          <w:p/>
+        </w:tc>
+        <w:tc>
+          <w:tcPr>
+            <w:tcW w:w="1194" w:type="dxa"/>
+          </w:tcPr>
+          <w:p/>
+        </w:tc>
+        <w:tc>
+          <w:tcPr>
+            <w:tcW w:w="1525" w:type="dxa"/>
+          </w:tcPr>
+          <w:p/>
+        </w:tc>
+        <w:tc>
+          <w:tcPr>
+            <w:tcW w:w="986" w:type="dxa"/>
+          </w:tcPr>
+          <w:p/>
+        </w:tc>
+        <w:tc>
+          <w:tcPr>
+            <w:tcW w:w="976" w:type="dxa"/>
+          </w:tcPr>
+          <w:p/>
+        </w:tc>
+      </w:tr>
+      <w:tr>
+        <w:trPr>
+          <w:trHeight w:val="20"/>
+        </w:trPr>
+        <w:tc>
+          <w:tcPr>
+            <w:tcW w:w="1383" w:type="dxa"/>
+          </w:tcPr>
+          <w:p>
+            <w:r>
+              <w:t>Length</w:t>
+            </w:r>
+          </w:p>
+        </w:tc>
+        <w:tc>
+          <w:tcPr>
+            <w:tcW w:w="1015" w:type="dxa"/>
+          </w:tcPr>
+          <w:p>
+            <w:r>
+              <w:t>integer</w:t>
+            </w:r>
+          </w:p>
+        </w:tc>
+        <w:tc>
+          <w:tcPr>
+            <w:tcW w:w="956" w:type="dxa"/>
+          </w:tcPr>
+          <w:p/>
+        </w:tc>
+        <w:tc>
+          <w:tcPr>
+            <w:tcW w:w="1207" w:type="dxa"/>
+          </w:tcPr>
+          <w:p/>
+        </w:tc>
+        <w:tc>
+          <w:tcPr>
+            <w:tcW w:w="1194" w:type="dxa"/>
+          </w:tcPr>
+          <w:p>
+            <w:r>
+              <w:t xml:space="preserve">It will be from a selection of 5 to 10 </w:t>
+            </w:r>
+            <w:proofErr w:type="spellStart"/>
+            <w:r>
+              <w:t>mins</w:t>
+            </w:r>
+            <w:proofErr w:type="spellEnd"/>
+            <w:r>
+              <w:t xml:space="preserve"> </w:t>
+            </w:r>
+          </w:p>
+        </w:tc>
+        <w:tc>
+          <w:tcPr>
+            <w:tcW w:w="1525" w:type="dxa"/>
+          </w:tcPr>
+          <w:p>
+            <w:r>
+              <w:t>It is used to work out how many appointments. If 5 1 hour blocks and if 10 an hour and a half</w:t>
+            </w:r>
+          </w:p>
+        </w:tc>
+        <w:tc>
+          <w:tcPr>
+            <w:tcW w:w="986" w:type="dxa"/>
+          </w:tcPr>
+          <w:p/>
+        </w:tc>
+        <w:tc>
+          <w:tcPr>
+            <w:tcW w:w="976" w:type="dxa"/>
+          </w:tcPr>
+          <w:p/>
+        </w:tc>
+      </w:tr>
+      <w:tr>
+        <w:trPr>
+          <w:trHeight w:val="20"/>
+        </w:trPr>
+        <w:tc>
+          <w:tcPr>
+            <w:tcW w:w="1383" w:type="dxa"/>
+          </w:tcPr>
+          <w:p/>
+        </w:tc>
+        <w:tc>
+          <w:tcPr>
+            <w:tcW w:w="1015" w:type="dxa"/>
+          </w:tcPr>
+          <w:p/>
+        </w:tc>
+        <w:tc>
+          <w:tcPr>
+            <w:tcW w:w="956" w:type="dxa"/>
+          </w:tcPr>
+          <w:p/>
+        </w:tc>
+        <w:tc>
+          <w:tcPr>
+            <w:tcW w:w="1207" w:type="dxa"/>
+          </w:tcPr>
+          <w:p/>
+        </w:tc>
+        <w:tc>
+          <w:tcPr>
+            <w:tcW w:w="1194" w:type="dxa"/>
+          </w:tcPr>
+          <w:p/>
+        </w:tc>
+        <w:tc>
+          <w:tcPr>
+            <w:tcW w:w="1525" w:type="dxa"/>
+          </w:tcPr>
+          <w:p/>
+        </w:tc>
+        <w:tc>
+          <w:tcPr>
+            <w:tcW w:w="986" w:type="dxa"/>
+          </w:tcPr>
+          <w:p/>
+        </w:tc>
+        <w:tc>
+          <w:tcPr>
+            <w:tcW w:w="976" w:type="dxa"/>
+          </w:tcPr>
+          <w:p/>
+        </w:tc>
+      </w:tr>
+      <w:tr>
+        <w:trPr>
+          <w:trHeight w:val="20"/>
+        </w:trPr>
+        <w:tc>
+          <w:tcPr>
+            <w:tcW w:w="9242" w:type="dxa"/>
+            <w:gridSpan w:val="8"/>
+          </w:tcPr>
+          <w:p>
+            <w:r>
+              <w:lastRenderedPageBreak/>
+              <w:t>Appointments table</w:t>
+            </w:r>
+          </w:p>
+        </w:tc>
+      </w:tr>
+      <w:tr>
+        <w:trPr>
+          <w:trHeight w:val="20"/>
+        </w:trPr>
+        <w:tc>
+          <w:tcPr>
+            <w:tcW w:w="1383" w:type="dxa"/>
+          </w:tcPr>
+          <w:p>
+            <w:r>
+              <w:t>Field name</w:t>
+            </w:r>
+          </w:p>
+        </w:tc>
+        <w:tc>
+          <w:tcPr>
+            <w:tcW w:w="1015" w:type="dxa"/>
+          </w:tcPr>
+          <w:p>
+            <w:r>
+              <w:t xml:space="preserve">Data type </w:t>
+            </w:r>
+          </w:p>
+        </w:tc>
+        <w:tc>
+          <w:tcPr>
+            <w:tcW w:w="956" w:type="dxa"/>
+          </w:tcPr>
+          <w:p>
+            <w:r>
+              <w:t xml:space="preserve">Length (bytes) </w:t>
+            </w:r>
+          </w:p>
+        </w:tc>
+        <w:tc>
+          <w:tcPr>
+            <w:tcW w:w="1207" w:type="dxa"/>
+          </w:tcPr>
+          <w:p>
+            <w:r>
+              <w:t xml:space="preserve">Format </w:t>
+            </w:r>
+          </w:p>
+        </w:tc>
+        <w:tc>
+          <w:tcPr>
+            <w:tcW w:w="1194" w:type="dxa"/>
+          </w:tcPr>
+          <w:p>
+            <w:r>
+              <w:t xml:space="preserve">Validation </w:t>
+            </w:r>
+          </w:p>
+        </w:tc>
+        <w:tc>
+          <w:tcPr>
+            <w:tcW w:w="1525" w:type="dxa"/>
+          </w:tcPr>
+          <w:p>
+            <w:r>
+              <w:t>Purpose</w:t>
+            </w:r>
+          </w:p>
+        </w:tc>
+        <w:tc>
+          <w:tcPr>
+            <w:tcW w:w="986" w:type="dxa"/>
+          </w:tcPr>
+          <w:p>
+            <w:proofErr w:type="spellStart"/>
+            <w:r>
+              <w:t>coments</w:t>
+            </w:r>
+            <w:proofErr w:type="spellEnd"/>
+          </w:p>
+        </w:tc>
+        <w:tc>
+          <w:tcPr>
+            <w:tcW w:w="976" w:type="dxa"/>
+          </w:tcPr>
+          <w:p>
+            <w:r>
+              <w:t>Example data</w:t>
+            </w:r>
+          </w:p>
+        </w:tc>
+      </w:tr>
+      <w:tr>
+        <w:trPr>
+          <w:trHeight w:val="20"/>
+        </w:trPr>
+        <w:tc>
+          <w:tcPr>
+            <w:tcW w:w="1383" w:type="dxa"/>
+          </w:tcPr>
+          <w:p>
+            <w:r>
+              <w:t xml:space="preserve">Day </w:t>
+            </w:r>
+          </w:p>
+        </w:tc>
+        <w:tc>
+          <w:tcPr>
+            <w:tcW w:w="1015" w:type="dxa"/>
+          </w:tcPr>
+          <w:p/>
+        </w:tc>
+        <w:tc>
+          <w:tcPr>
+            <w:tcW w:w="956" w:type="dxa"/>
+          </w:tcPr>
+          <w:p/>
+        </w:tc>
+        <w:tc>
+          <w:tcPr>
+            <w:tcW w:w="1207" w:type="dxa"/>
+          </w:tcPr>
+          <w:p/>
+        </w:tc>
+        <w:tc>
+          <w:tcPr>
+            <w:tcW w:w="1194" w:type="dxa"/>
+          </w:tcPr>
+          <w:p/>
+        </w:tc>
+        <w:tc>
+          <w:tcPr>
+            <w:tcW w:w="1525" w:type="dxa"/>
+          </w:tcPr>
+          <w:p>
+            <w:r>
+              <w:t>Primary key / Foreign key</w:t>
+            </w:r>
+          </w:p>
+        </w:tc>
+        <w:tc>
+          <w:tcPr>
+            <w:tcW w:w="986" w:type="dxa"/>
+          </w:tcPr>
+          <w:p/>
+        </w:tc>
+        <w:tc>
+          <w:tcPr>
+            <w:tcW w:w="976" w:type="dxa"/>
+          </w:tcPr>
+          <w:p/>
+        </w:tc>
+      </w:tr>
+      <w:tr>
+        <w:trPr>
+          <w:trHeight w:val="20"/>
+        </w:trPr>
+        <w:tc>
+          <w:tcPr>
+            <w:tcW w:w="1383" w:type="dxa"/>
+          </w:tcPr>
+          <w:p>
+            <w:r>
+              <w:t>Lesson</w:t>
+            </w:r>
+          </w:p>
+        </w:tc>
+        <w:tc>
+          <w:tcPr>
+            <w:tcW w:w="1015" w:type="dxa"/>
+          </w:tcPr>
+          <w:p/>
+        </w:tc>
+        <w:tc>
+          <w:tcPr>
+            <w:tcW w:w="956" w:type="dxa"/>
+          </w:tcPr>
+          <w:p/>
+        </w:tc>
+        <w:tc>
+          <w:tcPr>
+            <w:tcW w:w="1207" w:type="dxa"/>
+          </w:tcPr>
+          <w:p/>
+        </w:tc>
+        <w:tc>
+          <w:tcPr>
+            <w:tcW w:w="1194" w:type="dxa"/>
+          </w:tcPr>
+          <w:p/>
+        </w:tc>
+        <w:tc>
+          <w:tcPr>
+            <w:tcW w:w="1525" w:type="dxa"/>
+          </w:tcPr>
+          <w:p>
+            <w:r>
+              <w:t>Primary key / Foreign key</w:t>
+            </w:r>
+          </w:p>
+        </w:tc>
+        <w:tc>
+          <w:tcPr>
+            <w:tcW w:w="986" w:type="dxa"/>
+          </w:tcPr>
+          <w:p/>
+        </w:tc>
+        <w:tc>
+          <w:tcPr>
+            <w:tcW w:w="976" w:type="dxa"/>
+          </w:tcPr>
+          <w:p/>
+        </w:tc>
+      </w:tr>
+      <w:tr>
+        <w:trPr>
+          <w:trHeight w:val="20"/>
+        </w:trPr>
+        <w:tc>
+          <w:tcPr>
+            <w:tcW w:w="1383" w:type="dxa"/>
+          </w:tcPr>
+          <w:p>
+            <w:r>
+              <w:t>appointment</w:t>
+            </w:r>
+          </w:p>
+        </w:tc>
+        <w:tc>
+          <w:tcPr>
+            <w:tcW w:w="1015" w:type="dxa"/>
+          </w:tcPr>
+          <w:p/>
+        </w:tc>
+        <w:tc>
+          <w:tcPr>
+            <w:tcW w:w="956" w:type="dxa"/>
+          </w:tcPr>
+          <w:p/>
+        </w:tc>
+        <w:tc>
+          <w:tcPr>
+            <w:tcW w:w="1207" w:type="dxa"/>
+          </w:tcPr>
+          <w:p/>
+        </w:tc>
+        <w:tc>
+          <w:tcPr>
+            <w:tcW w:w="1194" w:type="dxa"/>
+          </w:tcPr>
+          <w:p>
+            <w:r>
+              <w:t xml:space="preserve">Must when multiplied by the </w:t>
+            </w:r>
+            <w:proofErr w:type="spellStart"/>
+            <w:r>
+              <w:t>apointment</w:t>
+            </w:r>
+            <w:proofErr w:type="spellEnd"/>
+            <w:r>
+              <w:t xml:space="preserve"> length be within the start to end time.</w:t>
+            </w:r>
+          </w:p>
+        </w:tc>
+        <w:tc>
+          <w:tcPr>
+            <w:tcW w:w="1525" w:type="dxa"/>
+          </w:tcPr>
+          <w:p>
+            <w:r>
+              <w:t>Stores the time as the slot</w:t>
+            </w:r>
+          </w:p>
+        </w:tc>
+        <w:tc>
+          <w:tcPr>
+            <w:tcW w:w="986" w:type="dxa"/>
+          </w:tcPr>
+          <w:p/>
+        </w:tc>
+        <w:tc>
+          <w:tcPr>
+            <w:tcW w:w="976" w:type="dxa"/>
+          </w:tcPr>
+          <w:p/>
+        </w:tc>
+      </w:tr>
+      <w:tr>
+        <w:trPr>
+          <w:trHeight w:val="20"/>
+        </w:trPr>
+        <w:tc>
+          <w:tcPr>
+            <w:tcW w:w="1383" w:type="dxa"/>
+          </w:tcPr>
+          <w:p/>
+        </w:tc>
+        <w:tc>
+          <w:tcPr>
+            <w:tcW w:w="1015" w:type="dxa"/>
+          </w:tcPr>
+          <w:p/>
+        </w:tc>
+        <w:tc>
+          <w:tcPr>
+            <w:tcW w:w="956" w:type="dxa"/>
+          </w:tcPr>
+          <w:p/>
+        </w:tc>
+        <w:tc>
+          <w:tcPr>
+            <w:tcW w:w="1207" w:type="dxa"/>
+          </w:tcPr>
+          <w:p/>
+        </w:tc>
+        <w:tc>
+          <w:tcPr>
+            <w:tcW w:w="1194" w:type="dxa"/>
+          </w:tcPr>
+          <w:p/>
+        </w:tc>
+        <w:tc>
+          <w:tcPr>
+            <w:tcW w:w="1525" w:type="dxa"/>
+          </w:tcPr>
+          <w:p/>
+        </w:tc>
+        <w:tc>
+          <w:tcPr>
+            <w:tcW w:w="986" w:type="dxa"/>
+          </w:tcPr>
+          <w:p/>
+        </w:tc>
+        <w:tc>
+          <w:tcPr>
+            <w:tcW w:w="976" w:type="dxa"/>
+          </w:tcPr>
+          <w:p/>
+        </w:tc>
+      </w:tr>
+      <w:tr>
+        <w:trPr>
+          <w:trHeight w:val="20"/>
+        </w:trPr>
+        <w:tc>
+          <w:tcPr>
+            <w:tcW w:w="9242" w:type="dxa"/>
+            <w:gridSpan w:val="8"/>
+          </w:tcPr>
+          <w:p>
+            <w:r>
+              <w:t>Lesson table</w:t>
+            </w:r>
+          </w:p>
+        </w:tc>
+      </w:tr>
+      <w:tr>
+        <w:trPr>
+          <w:trHeight w:val="20"/>
+        </w:trPr>
+        <w:tc>
+          <w:tcPr>
+            <w:tcW w:w="1383" w:type="dxa"/>
+          </w:tcPr>
+          <w:p>
+            <w:r>
+              <w:t>Field name</w:t>
+            </w:r>
+          </w:p>
+        </w:tc>
+        <w:tc>
+          <w:tcPr>
+            <w:tcW w:w="1015" w:type="dxa"/>
+          </w:tcPr>
+          <w:p>
+            <w:r>
+              <w:t xml:space="preserve">Data type </w:t>
+            </w:r>
+          </w:p>
+        </w:tc>
+        <w:tc>
+          <w:tcPr>
+            <w:tcW w:w="956" w:type="dxa"/>
+          </w:tcPr>
+          <w:p>
+            <w:r>
+              <w:t xml:space="preserve">Length (bytes) </w:t>
+            </w:r>
+          </w:p>
+        </w:tc>
+        <w:tc>
+          <w:tcPr>
+            <w:tcW w:w="1207" w:type="dxa"/>
+          </w:tcPr>
+          <w:p>
+            <w:r>
+              <w:t xml:space="preserve">Format </w:t>
+            </w:r>
+          </w:p>
+        </w:tc>
+        <w:tc>
+          <w:tcPr>
+            <w:tcW w:w="1194" w:type="dxa"/>
+          </w:tcPr>
+          <w:p>
+            <w:r>
+              <w:t xml:space="preserve">Validation </w:t>
+            </w:r>
+          </w:p>
+        </w:tc>
+        <w:tc>
+          <w:tcPr>
+            <w:tcW w:w="1525" w:type="dxa"/>
+          </w:tcPr>
+          <w:p>
+            <w:r>
+              <w:t>Purpose</w:t>
+            </w:r>
+          </w:p>
+        </w:tc>
+        <w:tc>
+          <w:tcPr>
+            <w:tcW w:w="986" w:type="dxa"/>
+          </w:tcPr>
+          <w:p>
+            <w:proofErr w:type="spellStart"/>
+            <w:r>
+              <w:t>coments</w:t>
+            </w:r>
+            <w:proofErr w:type="spellEnd"/>
+          </w:p>
+        </w:tc>
+        <w:tc>
+          <w:tcPr>
+            <w:tcW w:w="976" w:type="dxa"/>
+          </w:tcPr>
+          <w:p>
+            <w:r>
+              <w:t>Example data</w:t>
+            </w:r>
+          </w:p>
+        </w:tc>
+      </w:tr>
+      <w:tr>
+        <w:trPr>
+          <w:trHeight w:val="20"/>
+        </w:trPr>
+        <w:tc>
+          <w:tcPr>
+            <w:tcW w:w="1383" w:type="dxa"/>
+          </w:tcPr>
+          <w:p>
+            <w:r>
+              <w:t>Stud NO.</w:t>
+            </w:r>
+          </w:p>
+        </w:tc>
+        <w:tc>
+          <w:tcPr>
+            <w:tcW w:w="1015" w:type="dxa"/>
+          </w:tcPr>
+          <w:p/>
+        </w:tc>
+        <w:tc>
+          <w:tcPr>
+            <w:tcW w:w="956" w:type="dxa"/>
+          </w:tcPr>
+          <w:p/>
+        </w:tc>
+        <w:tc>
+          <w:tcPr>
+            <w:tcW w:w="1207" w:type="dxa"/>
+          </w:tcPr>
+          <w:p/>
+        </w:tc>
+        <w:tc>
+          <w:tcPr>
+            <w:tcW w:w="1194" w:type="dxa"/>
+          </w:tcPr>
+          <w:p/>
+        </w:tc>
+        <w:tc>
+          <w:tcPr>
+            <w:tcW w:w="1525" w:type="dxa"/>
+          </w:tcPr>
+          <w:p/>
+        </w:tc>
+        <w:tc>
+          <w:tcPr>
+            <w:tcW w:w="986" w:type="dxa"/>
+          </w:tcPr>
+          <w:p/>
+        </w:tc>
+        <w:tc>
+          <w:tcPr>
+            <w:tcW w:w="976" w:type="dxa"/>
+          </w:tcPr>
+          <w:p/>
+        </w:tc>
+      </w:tr>
+      <w:tr>
+        <w:trPr>
+          <w:trHeight w:val="20"/>
+        </w:trPr>
+        <w:tc>
+          <w:tcPr>
+            <w:tcW w:w="1383" w:type="dxa"/>
+          </w:tcPr>
+          <w:p>
+            <w:r>
+              <w:t>Staff NO.</w:t>
+            </w:r>
+          </w:p>
+        </w:tc>
+        <w:tc>
+          <w:tcPr>
+            <w:tcW w:w="1015" w:type="dxa"/>
+          </w:tcPr>
+          <w:p/>
+        </w:tc>
+        <w:tc>
+          <w:tcPr>
+            <w:tcW w:w="956" w:type="dxa"/>
+          </w:tcPr>
+          <w:p/>
+        </w:tc>
+        <w:tc>
+          <w:tcPr>
+            <w:tcW w:w="1207" w:type="dxa"/>
+          </w:tcPr>
+          <w:p/>
+        </w:tc>
+        <w:tc>
+          <w:tcPr>
+            <w:tcW w:w="1194" w:type="dxa"/>
+          </w:tcPr>
+          <w:p/>
+        </w:tc>
+        <w:tc>
+          <w:tcPr>
+            <w:tcW w:w="1525" w:type="dxa"/>
+          </w:tcPr>
+          <w:p/>
+        </w:tc>
+        <w:tc>
+          <w:tcPr>
+            <w:tcW w:w="986" w:type="dxa"/>
+          </w:tcPr>
+          <w:p/>
+        </w:tc>
+        <w:tc>
+          <w:tcPr>
+            <w:tcW w:w="976" w:type="dxa"/>
+          </w:tcPr>
+          <w:p/>
+        </w:tc>
+      </w:tr>
+      <w:tr>
+        <w:trPr>
+          <w:trHeight w:val="20"/>
+        </w:trPr>
+        <w:tc>
+          <w:tcPr>
+            <w:tcW w:w="1383" w:type="dxa"/>
+          </w:tcPr>
+          <w:p/>
+        </w:tc>
+        <w:tc>
+          <w:tcPr>
+            <w:tcW w:w="1015" w:type="dxa"/>
+          </w:tcPr>
+          <w:p/>
+        </w:tc>
+        <w:tc>
+          <w:tcPr>
+            <w:tcW w:w="956" w:type="dxa"/>
+          </w:tcPr>
+          <w:p/>
+        </w:tc>
+        <w:tc>
+          <w:tcPr>
+            <w:tcW w:w="1207" w:type="dxa"/>
+          </w:tcPr>
+          <w:p/>
+        </w:tc>
+        <w:tc>
+          <w:tcPr>
+            <w:tcW w:w="1194" w:type="dxa"/>
+          </w:tcPr>
+          <w:p/>
+        </w:tc>
+        <w:tc>
+          <w:tcPr>
+            <w:tcW w:w="1525" w:type="dxa"/>
+          </w:tcPr>
+          <w:p/>
+        </w:tc>
+        <w:tc>
+          <w:tcPr>
+            <w:tcW w:w="986" w:type="dxa"/>
+          </w:tcPr>
+          <w:p/>
+        </w:tc>
+        <w:tc>
+          <w:tcPr>
+            <w:tcW w:w="976" w:type="dxa"/>
+          </w:tcPr>
+          <w:p/>
+        </w:tc>
+      </w:tr>
+      <w:tr>
+        <w:trPr>
+          <w:trHeight w:val="20"/>
+        </w:trPr>
+        <w:tc>
+          <w:tcPr>
+            <w:tcW w:w="1383" w:type="dxa"/>
+          </w:tcPr>
+          <w:p/>
+        </w:tc>
+        <w:tc>
+          <w:tcPr>
+            <w:tcW w:w="1015" w:type="dxa"/>
+          </w:tcPr>
+          <w:p/>
+        </w:tc>
+        <w:tc>
+          <w:tcPr>
+            <w:tcW w:w="956" w:type="dxa"/>
+          </w:tcPr>
+          <w:p/>
+        </w:tc>
+        <w:tc>
+          <w:tcPr>
+            <w:tcW w:w="1207" w:type="dxa"/>
+          </w:tcPr>
+          <w:p/>
+        </w:tc>
+        <w:tc>
+          <w:tcPr>
+            <w:tcW w:w="1194" w:type="dxa"/>
+          </w:tcPr>
+          <w:p/>
+        </w:tc>
+        <w:tc>
+          <w:tcPr>
+            <w:tcW w:w="1525" w:type="dxa"/>
+          </w:tcPr>
+          <w:p/>
+        </w:tc>
+        <w:tc>
+          <w:tcPr>
+            <w:tcW w:w="986" w:type="dxa"/>
+          </w:tcPr>
+          <w:p/>
+        </w:tc>
+        <w:tc>
+          <w:tcPr>
+            <w:tcW w:w="976" w:type="dxa"/>
+          </w:tcPr>
+          <w:p/>
+        </w:tc>
+      </w:tr>
+      <w:tr>
+        <w:trPr>
+          <w:trHeight w:val="20"/>
+        </w:trPr>
+        <w:tc>
+          <w:tcPr>
+            <w:tcW w:w="1383" w:type="dxa"/>
+          </w:tcPr>
+          <w:p/>
+        </w:tc>
+        <w:tc>
+          <w:tcPr>
+            <w:tcW w:w="1015" w:type="dxa"/>
+          </w:tcPr>
+          <w:p/>
+        </w:tc>
+        <w:tc>
+          <w:tcPr>
+            <w:tcW w:w="956" w:type="dxa"/>
+          </w:tcPr>
+          <w:p/>
+        </w:tc>
+        <w:tc>
+          <w:tcPr>
+            <w:tcW w:w="1207" w:type="dxa"/>
+          </w:tcPr>
+          <w:p/>
+        </w:tc>
+        <w:tc>
+          <w:tcPr>
+            <w:tcW w:w="1194" w:type="dxa"/>
           </w:tcPr>
           <w:p>
             <w:bookmarkStart w:id="0" w:name="_GoBack"/>
@@ -2194,6 +3434,12 @@
         </w:tc>
         <w:tc>
           <w:tcPr>
+            <w:tcW w:w="1525" w:type="dxa"/>
+          </w:tcPr>
+          <w:p/>
+        </w:tc>
+        <w:tc>
+          <w:tcPr>
             <w:tcW w:w="986" w:type="dxa"/>
           </w:tcPr>
           <w:p/>
@@ -2211,41 +3457,37 @@
         </w:trPr>
         <w:tc>
           <w:tcPr>
-            <w:tcW w:w="1221" w:type="dxa"/>
-          </w:tcPr>
-          <w:p>
-            <w:r>
-              <w:t>available</w:t>
-            </w:r>
-          </w:p>
-        </w:tc>
-        <w:tc>
-          <w:tcPr>
-            <w:tcW w:w="1069" w:type="dxa"/>
-          </w:tcPr>
-          <w:p/>
-        </w:tc>
-        <w:tc>
-          <w:tcPr>
-            <w:tcW w:w="1055" w:type="dxa"/>
-          </w:tcPr>
-          <w:p/>
-        </w:tc>
-        <w:tc>
-          <w:tcPr>
-            <w:tcW w:w="1238" w:type="dxa"/>
-          </w:tcPr>
-          <w:p/>
-        </w:tc>
-        <w:tc>
-          <w:tcPr>
-            <w:tcW w:w="1228" w:type="dxa"/>
-          </w:tcPr>
-          <w:p/>
-        </w:tc>
-        <w:tc>
-          <w:tcPr>
-            <w:tcW w:w="1469" w:type="dxa"/>
+            <w:tcW w:w="1383" w:type="dxa"/>
+          </w:tcPr>
+          <w:p/>
+        </w:tc>
+        <w:tc>
+          <w:tcPr>
+            <w:tcW w:w="1015" w:type="dxa"/>
+          </w:tcPr>
+          <w:p/>
+        </w:tc>
+        <w:tc>
+          <w:tcPr>
+            <w:tcW w:w="956" w:type="dxa"/>
+          </w:tcPr>
+          <w:p/>
+        </w:tc>
+        <w:tc>
+          <w:tcPr>
+            <w:tcW w:w="1207" w:type="dxa"/>
+          </w:tcPr>
+          <w:p/>
+        </w:tc>
+        <w:tc>
+          <w:tcPr>
+            <w:tcW w:w="1194" w:type="dxa"/>
+          </w:tcPr>
+          <w:p/>
+        </w:tc>
+        <w:tc>
+          <w:tcPr>
+            <w:tcW w:w="1525" w:type="dxa"/>
           </w:tcPr>
           <w:p/>
         </w:tc>
@@ -2268,37 +3510,37 @@
         </w:trPr>
         <w:tc>
           <w:tcPr>
-            <w:tcW w:w="1221" w:type="dxa"/>
-          </w:tcPr>
-          <w:p/>
-        </w:tc>
-        <w:tc>
-          <w:tcPr>
-            <w:tcW w:w="1069" w:type="dxa"/>
-          </w:tcPr>
-          <w:p/>
-        </w:tc>
-        <w:tc>
-          <w:tcPr>
-            <w:tcW w:w="1055" w:type="dxa"/>
-          </w:tcPr>
-          <w:p/>
-        </w:tc>
-        <w:tc>
-          <w:tcPr>
-            <w:tcW w:w="1238" w:type="dxa"/>
-          </w:tcPr>
-          <w:p/>
-        </w:tc>
-        <w:tc>
-          <w:tcPr>
-            <w:tcW w:w="1228" w:type="dxa"/>
-          </w:tcPr>
-          <w:p/>
-        </w:tc>
-        <w:tc>
-          <w:tcPr>
-            <w:tcW w:w="1469" w:type="dxa"/>
+            <w:tcW w:w="1383" w:type="dxa"/>
+          </w:tcPr>
+          <w:p/>
+        </w:tc>
+        <w:tc>
+          <w:tcPr>
+            <w:tcW w:w="1015" w:type="dxa"/>
+          </w:tcPr>
+          <w:p/>
+        </w:tc>
+        <w:tc>
+          <w:tcPr>
+            <w:tcW w:w="956" w:type="dxa"/>
+          </w:tcPr>
+          <w:p/>
+        </w:tc>
+        <w:tc>
+          <w:tcPr>
+            <w:tcW w:w="1207" w:type="dxa"/>
+          </w:tcPr>
+          <w:p/>
+        </w:tc>
+        <w:tc>
+          <w:tcPr>
+            <w:tcW w:w="1194" w:type="dxa"/>
+          </w:tcPr>
+          <w:p/>
+        </w:tc>
+        <w:tc>
+          <w:tcPr>
+            <w:tcW w:w="1525" w:type="dxa"/>
           </w:tcPr>
           <w:p/>
         </w:tc>
@@ -2321,478 +3563,37 @@
         </w:trPr>
         <w:tc>
           <w:tcPr>
-            <w:tcW w:w="9242" w:type="dxa"/>
-            <w:gridSpan w:val="8"/>
-          </w:tcPr>
-          <w:p>
-            <w:r>
-              <w:t>Day table</w:t>
-            </w:r>
-          </w:p>
-        </w:tc>
-      </w:tr>
-      <w:tr>
-        <w:trPr>
-          <w:trHeight w:val="20"/>
-        </w:trPr>
-        <w:tc>
-          <w:tcPr>
-            <w:tcW w:w="1221" w:type="dxa"/>
-          </w:tcPr>
-          <w:p>
-            <w:r>
-              <w:t>Field name</w:t>
-            </w:r>
-          </w:p>
-        </w:tc>
-        <w:tc>
-          <w:tcPr>
-            <w:tcW w:w="1069" w:type="dxa"/>
-          </w:tcPr>
-          <w:p>
-            <w:r>
-              <w:t xml:space="preserve">Data type </w:t>
-            </w:r>
-          </w:p>
-        </w:tc>
-        <w:tc>
-          <w:tcPr>
-            <w:tcW w:w="1055" w:type="dxa"/>
-          </w:tcPr>
-          <w:p>
-            <w:r>
-              <w:t xml:space="preserve">Length (bytes) </w:t>
-            </w:r>
-          </w:p>
-        </w:tc>
-        <w:tc>
-          <w:tcPr>
-            <w:tcW w:w="1238" w:type="dxa"/>
-          </w:tcPr>
-          <w:p>
-            <w:r>
-              <w:t xml:space="preserve">Format </w:t>
-            </w:r>
-          </w:p>
-        </w:tc>
-        <w:tc>
-          <w:tcPr>
-            <w:tcW w:w="1228" w:type="dxa"/>
-          </w:tcPr>
-          <w:p>
-            <w:r>
-              <w:t xml:space="preserve">Validation </w:t>
-            </w:r>
-          </w:p>
-        </w:tc>
-        <w:tc>
-          <w:tcPr>
-            <w:tcW w:w="1469" w:type="dxa"/>
-          </w:tcPr>
-          <w:p>
-            <w:r>
-              <w:t>Purpose</w:t>
-            </w:r>
-          </w:p>
-        </w:tc>
-        <w:tc>
-          <w:tcPr>
-            <w:tcW w:w="986" w:type="dxa"/>
-          </w:tcPr>
-          <w:p>
-            <w:proofErr w:type="spellStart"/>
-            <w:r>
-              <w:t>coments</w:t>
-            </w:r>
-            <w:proofErr w:type="spellEnd"/>
-          </w:p>
-        </w:tc>
-        <w:tc>
-          <w:tcPr>
-            <w:tcW w:w="976" w:type="dxa"/>
-          </w:tcPr>
-          <w:p>
-            <w:r>
-              <w:t>Example data</w:t>
-            </w:r>
-          </w:p>
-        </w:tc>
-      </w:tr>
-      <w:tr>
-        <w:trPr>
-          <w:trHeight w:val="20"/>
-        </w:trPr>
-        <w:tc>
-          <w:tcPr>
-            <w:tcW w:w="1221" w:type="dxa"/>
-          </w:tcPr>
-          <w:p>
-            <w:r>
-              <w:t>Day</w:t>
-            </w:r>
-          </w:p>
-        </w:tc>
-        <w:tc>
-          <w:tcPr>
-            <w:tcW w:w="1069" w:type="dxa"/>
-          </w:tcPr>
-          <w:p/>
-        </w:tc>
-        <w:tc>
-          <w:tcPr>
-            <w:tcW w:w="1055" w:type="dxa"/>
-          </w:tcPr>
-          <w:p/>
-        </w:tc>
-        <w:tc>
-          <w:tcPr>
-            <w:tcW w:w="1238" w:type="dxa"/>
-          </w:tcPr>
-          <w:p/>
-        </w:tc>
-        <w:tc>
-          <w:tcPr>
-            <w:tcW w:w="1228" w:type="dxa"/>
-          </w:tcPr>
-          <w:p/>
-        </w:tc>
-        <w:tc>
-          <w:tcPr>
-            <w:tcW w:w="1469" w:type="dxa"/>
-          </w:tcPr>
-          <w:p>
-            <w:r>
-              <w:t>Primary key</w:t>
-            </w:r>
-          </w:p>
-        </w:tc>
-        <w:tc>
-          <w:tcPr>
-            <w:tcW w:w="986" w:type="dxa"/>
-          </w:tcPr>
-          <w:p/>
-        </w:tc>
-        <w:tc>
-          <w:tcPr>
-            <w:tcW w:w="976" w:type="dxa"/>
-          </w:tcPr>
-          <w:p/>
-        </w:tc>
-      </w:tr>
-      <w:tr>
-        <w:trPr>
-          <w:trHeight w:val="20"/>
-        </w:trPr>
-        <w:tc>
-          <w:tcPr>
-            <w:tcW w:w="1221" w:type="dxa"/>
-          </w:tcPr>
-          <w:p>
-            <w:r>
-              <w:t>Start</w:t>
-            </w:r>
-          </w:p>
-        </w:tc>
-        <w:tc>
-          <w:tcPr>
-            <w:tcW w:w="1069" w:type="dxa"/>
-          </w:tcPr>
-          <w:p/>
-        </w:tc>
-        <w:tc>
-          <w:tcPr>
-            <w:tcW w:w="1055" w:type="dxa"/>
-          </w:tcPr>
-          <w:p/>
-        </w:tc>
-        <w:tc>
-          <w:tcPr>
-            <w:tcW w:w="1238" w:type="dxa"/>
-          </w:tcPr>
-          <w:p/>
-        </w:tc>
-        <w:tc>
-          <w:tcPr>
-            <w:tcW w:w="1228" w:type="dxa"/>
-          </w:tcPr>
-          <w:p/>
-        </w:tc>
-        <w:tc>
-          <w:tcPr>
-            <w:tcW w:w="1469" w:type="dxa"/>
-          </w:tcPr>
-          <w:p/>
-        </w:tc>
-        <w:tc>
-          <w:tcPr>
-            <w:tcW w:w="986" w:type="dxa"/>
-          </w:tcPr>
-          <w:p/>
-        </w:tc>
-        <w:tc>
-          <w:tcPr>
-            <w:tcW w:w="976" w:type="dxa"/>
-          </w:tcPr>
-          <w:p/>
-        </w:tc>
-      </w:tr>
-      <w:tr>
-        <w:trPr>
-          <w:trHeight w:val="20"/>
-        </w:trPr>
-        <w:tc>
-          <w:tcPr>
-            <w:tcW w:w="1221" w:type="dxa"/>
-          </w:tcPr>
-          <w:p>
-            <w:r>
-              <w:t>End</w:t>
-            </w:r>
-          </w:p>
-        </w:tc>
-        <w:tc>
-          <w:tcPr>
-            <w:tcW w:w="1069" w:type="dxa"/>
-          </w:tcPr>
-          <w:p/>
-        </w:tc>
-        <w:tc>
-          <w:tcPr>
-            <w:tcW w:w="1055" w:type="dxa"/>
-          </w:tcPr>
-          <w:p/>
-        </w:tc>
-        <w:tc>
-          <w:tcPr>
-            <w:tcW w:w="1238" w:type="dxa"/>
-          </w:tcPr>
-          <w:p/>
-        </w:tc>
-        <w:tc>
-          <w:tcPr>
-            <w:tcW w:w="1228" w:type="dxa"/>
-          </w:tcPr>
-          <w:p/>
-        </w:tc>
-        <w:tc>
-          <w:tcPr>
-            <w:tcW w:w="1469" w:type="dxa"/>
-          </w:tcPr>
-          <w:p/>
-        </w:tc>
-        <w:tc>
-          <w:tcPr>
-            <w:tcW w:w="986" w:type="dxa"/>
-          </w:tcPr>
-          <w:p/>
-        </w:tc>
-        <w:tc>
-          <w:tcPr>
-            <w:tcW w:w="976" w:type="dxa"/>
-          </w:tcPr>
-          <w:p/>
-        </w:tc>
-      </w:tr>
-      <w:tr>
-        <w:trPr>
-          <w:trHeight w:val="20"/>
-        </w:trPr>
-        <w:tc>
-          <w:tcPr>
-            <w:tcW w:w="1221" w:type="dxa"/>
-          </w:tcPr>
-          <w:p>
-            <w:r>
-              <w:t>Length</w:t>
-            </w:r>
-          </w:p>
-        </w:tc>
-        <w:tc>
-          <w:tcPr>
-            <w:tcW w:w="1069" w:type="dxa"/>
-          </w:tcPr>
-          <w:p/>
-        </w:tc>
-        <w:tc>
-          <w:tcPr>
-            <w:tcW w:w="1055" w:type="dxa"/>
-          </w:tcPr>
-          <w:p/>
-        </w:tc>
-        <w:tc>
-          <w:tcPr>
-            <w:tcW w:w="1238" w:type="dxa"/>
-          </w:tcPr>
-          <w:p/>
-        </w:tc>
-        <w:tc>
-          <w:tcPr>
-            <w:tcW w:w="1228" w:type="dxa"/>
-          </w:tcPr>
-          <w:p/>
-        </w:tc>
-        <w:tc>
-          <w:tcPr>
-            <w:tcW w:w="1469" w:type="dxa"/>
-          </w:tcPr>
-          <w:p/>
-        </w:tc>
-        <w:tc>
-          <w:tcPr>
-            <w:tcW w:w="986" w:type="dxa"/>
-          </w:tcPr>
-          <w:p/>
-        </w:tc>
-        <w:tc>
-          <w:tcPr>
-            <w:tcW w:w="976" w:type="dxa"/>
-          </w:tcPr>
-          <w:p/>
-        </w:tc>
-      </w:tr>
-      <w:tr>
-        <w:trPr>
-          <w:trHeight w:val="20"/>
-        </w:trPr>
-        <w:tc>
-          <w:tcPr>
-            <w:tcW w:w="1221" w:type="dxa"/>
-          </w:tcPr>
-          <w:p/>
-        </w:tc>
-        <w:tc>
-          <w:tcPr>
-            <w:tcW w:w="1069" w:type="dxa"/>
-          </w:tcPr>
-          <w:p/>
-        </w:tc>
-        <w:tc>
-          <w:tcPr>
-            <w:tcW w:w="1055" w:type="dxa"/>
-          </w:tcPr>
-          <w:p/>
-        </w:tc>
-        <w:tc>
-          <w:tcPr>
-            <w:tcW w:w="1238" w:type="dxa"/>
-          </w:tcPr>
-          <w:p/>
-        </w:tc>
-        <w:tc>
-          <w:tcPr>
-            <w:tcW w:w="1228" w:type="dxa"/>
-          </w:tcPr>
-          <w:p/>
-        </w:tc>
-        <w:tc>
-          <w:tcPr>
-            <w:tcW w:w="1469" w:type="dxa"/>
-          </w:tcPr>
-          <w:p/>
-        </w:tc>
-        <w:tc>
-          <w:tcPr>
-            <w:tcW w:w="986" w:type="dxa"/>
-          </w:tcPr>
-          <w:p/>
-        </w:tc>
-        <w:tc>
-          <w:tcPr>
-            <w:tcW w:w="976" w:type="dxa"/>
-          </w:tcPr>
-          <w:p/>
-        </w:tc>
-      </w:tr>
-      <w:tr>
-        <w:trPr>
-          <w:trHeight w:val="20"/>
-        </w:trPr>
-        <w:tc>
-          <w:tcPr>
-            <w:tcW w:w="1221" w:type="dxa"/>
-          </w:tcPr>
-          <w:p/>
-        </w:tc>
-        <w:tc>
-          <w:tcPr>
-            <w:tcW w:w="1069" w:type="dxa"/>
-          </w:tcPr>
-          <w:p/>
-        </w:tc>
-        <w:tc>
-          <w:tcPr>
-            <w:tcW w:w="1055" w:type="dxa"/>
-          </w:tcPr>
-          <w:p/>
-        </w:tc>
-        <w:tc>
-          <w:tcPr>
-            <w:tcW w:w="1238" w:type="dxa"/>
-          </w:tcPr>
-          <w:p/>
-        </w:tc>
-        <w:tc>
-          <w:tcPr>
-            <w:tcW w:w="1228" w:type="dxa"/>
-          </w:tcPr>
-          <w:p/>
-        </w:tc>
-        <w:tc>
-          <w:tcPr>
-            <w:tcW w:w="1469" w:type="dxa"/>
-          </w:tcPr>
-          <w:p/>
-        </w:tc>
-        <w:tc>
-          <w:tcPr>
-            <w:tcW w:w="986" w:type="dxa"/>
-          </w:tcPr>
-          <w:p/>
-        </w:tc>
-        <w:tc>
-          <w:tcPr>
-            <w:tcW w:w="976" w:type="dxa"/>
-          </w:tcPr>
-          <w:p/>
-        </w:tc>
-      </w:tr>
-      <w:tr>
-        <w:trPr>
-          <w:trHeight w:val="20"/>
-        </w:trPr>
-        <w:tc>
-          <w:tcPr>
-            <w:tcW w:w="1221" w:type="dxa"/>
-          </w:tcPr>
-          <w:p/>
-        </w:tc>
-        <w:tc>
-          <w:tcPr>
-            <w:tcW w:w="1069" w:type="dxa"/>
-          </w:tcPr>
-          <w:p/>
-        </w:tc>
-        <w:tc>
-          <w:tcPr>
-            <w:tcW w:w="1055" w:type="dxa"/>
-          </w:tcPr>
-          <w:p/>
-        </w:tc>
-        <w:tc>
-          <w:tcPr>
-            <w:tcW w:w="1238" w:type="dxa"/>
-          </w:tcPr>
-          <w:p/>
-        </w:tc>
-        <w:tc>
-          <w:tcPr>
-            <w:tcW w:w="1228" w:type="dxa"/>
-          </w:tcPr>
-          <w:p/>
-        </w:tc>
-        <w:tc>
-          <w:tcPr>
-            <w:tcW w:w="1469" w:type="dxa"/>
+            <w:tcW w:w="1383" w:type="dxa"/>
+          </w:tcPr>
+          <w:p/>
+        </w:tc>
+        <w:tc>
+          <w:tcPr>
+            <w:tcW w:w="1015" w:type="dxa"/>
+          </w:tcPr>
+          <w:p/>
+        </w:tc>
+        <w:tc>
+          <w:tcPr>
+            <w:tcW w:w="956" w:type="dxa"/>
+          </w:tcPr>
+          <w:p/>
+        </w:tc>
+        <w:tc>
+          <w:tcPr>
+            <w:tcW w:w="1207" w:type="dxa"/>
+          </w:tcPr>
+          <w:p/>
+        </w:tc>
+        <w:tc>
+          <w:tcPr>
+            <w:tcW w:w="1194" w:type="dxa"/>
+          </w:tcPr>
+          <w:p/>
+        </w:tc>
+        <w:tc>
+          <w:tcPr>
+            <w:tcW w:w="1525" w:type="dxa"/>
           </w:tcPr>
           <w:p/>
         </w:tc>

</xml_diff>

<commit_message>
filled in more data
</commit_message>
<xml_diff>
--- a/design.docx
+++ b/design.docx
@@ -9,14 +9,14 @@
         <w:tblLook w:val="04A0" w:firstRow="1" w:lastRow="0" w:firstColumn="1" w:lastColumn="0" w:noHBand="0" w:noVBand="1"/>
       </w:tblPr>
       <w:tblGrid>
-        <w:gridCol w:w="1383"/>
-        <w:gridCol w:w="993"/>
-        <w:gridCol w:w="916"/>
-        <w:gridCol w:w="1195"/>
-        <w:gridCol w:w="1268"/>
-        <w:gridCol w:w="1525"/>
-        <w:gridCol w:w="986"/>
-        <w:gridCol w:w="976"/>
+        <w:gridCol w:w="1151"/>
+        <w:gridCol w:w="792"/>
+        <w:gridCol w:w="702"/>
+        <w:gridCol w:w="1680"/>
+        <w:gridCol w:w="1043"/>
+        <w:gridCol w:w="1245"/>
+        <w:gridCol w:w="918"/>
+        <w:gridCol w:w="1711"/>
       </w:tblGrid>
       <w:tr>
         <w:tc>
@@ -38,7 +38,7 @@
       <w:tr>
         <w:tc>
           <w:tcPr>
-            <w:tcW w:w="1383" w:type="dxa"/>
+            <w:tcW w:w="1151" w:type="dxa"/>
           </w:tcPr>
           <w:p>
             <w:r>
@@ -48,7 +48,7 @@
         </w:tc>
         <w:tc>
           <w:tcPr>
-            <w:tcW w:w="1015" w:type="dxa"/>
+            <w:tcW w:w="792" w:type="dxa"/>
           </w:tcPr>
           <w:p>
             <w:r>
@@ -58,7 +58,7 @@
         </w:tc>
         <w:tc>
           <w:tcPr>
-            <w:tcW w:w="956" w:type="dxa"/>
+            <w:tcW w:w="702" w:type="dxa"/>
           </w:tcPr>
           <w:p>
             <w:r>
@@ -68,7 +68,7 @@
         </w:tc>
         <w:tc>
           <w:tcPr>
-            <w:tcW w:w="1207" w:type="dxa"/>
+            <w:tcW w:w="1680" w:type="dxa"/>
           </w:tcPr>
           <w:p>
             <w:r>
@@ -78,7 +78,7 @@
         </w:tc>
         <w:tc>
           <w:tcPr>
-            <w:tcW w:w="1194" w:type="dxa"/>
+            <w:tcW w:w="1043" w:type="dxa"/>
           </w:tcPr>
           <w:p>
             <w:r>
@@ -88,7 +88,7 @@
         </w:tc>
         <w:tc>
           <w:tcPr>
-            <w:tcW w:w="1525" w:type="dxa"/>
+            <w:tcW w:w="1245" w:type="dxa"/>
           </w:tcPr>
           <w:p>
             <w:r>
@@ -98,7 +98,7 @@
         </w:tc>
         <w:tc>
           <w:tcPr>
-            <w:tcW w:w="986" w:type="dxa"/>
+            <w:tcW w:w="918" w:type="dxa"/>
           </w:tcPr>
           <w:p>
             <w:proofErr w:type="spellStart"/>
@@ -110,7 +110,7 @@
         </w:tc>
         <w:tc>
           <w:tcPr>
-            <w:tcW w:w="976" w:type="dxa"/>
+            <w:tcW w:w="1711" w:type="dxa"/>
           </w:tcPr>
           <w:p>
             <w:r>
@@ -122,7 +122,7 @@
       <w:tr>
         <w:tc>
           <w:tcPr>
-            <w:tcW w:w="1383" w:type="dxa"/>
+            <w:tcW w:w="1151" w:type="dxa"/>
           </w:tcPr>
           <w:p>
             <w:r>
@@ -132,7 +132,7 @@
         </w:tc>
         <w:tc>
           <w:tcPr>
-            <w:tcW w:w="1015" w:type="dxa"/>
+            <w:tcW w:w="792" w:type="dxa"/>
           </w:tcPr>
           <w:p>
             <w:r>
@@ -142,7 +142,7 @@
         </w:tc>
         <w:tc>
           <w:tcPr>
-            <w:tcW w:w="956" w:type="dxa"/>
+            <w:tcW w:w="702" w:type="dxa"/>
           </w:tcPr>
           <w:p>
             <w:r>
@@ -152,7 +152,7 @@
         </w:tc>
         <w:tc>
           <w:tcPr>
-            <w:tcW w:w="1207" w:type="dxa"/>
+            <w:tcW w:w="1680" w:type="dxa"/>
           </w:tcPr>
           <w:p>
             <w:r>
@@ -162,13 +162,13 @@
         </w:tc>
         <w:tc>
           <w:tcPr>
-            <w:tcW w:w="1194" w:type="dxa"/>
-          </w:tcPr>
-          <w:p/>
-        </w:tc>
-        <w:tc>
-          <w:tcPr>
-            <w:tcW w:w="1525" w:type="dxa"/>
+            <w:tcW w:w="1043" w:type="dxa"/>
+          </w:tcPr>
+          <w:p/>
+        </w:tc>
+        <w:tc>
+          <w:tcPr>
+            <w:tcW w:w="1245" w:type="dxa"/>
           </w:tcPr>
           <w:p>
             <w:r>
@@ -178,13 +178,13 @@
         </w:tc>
         <w:tc>
           <w:tcPr>
-            <w:tcW w:w="986" w:type="dxa"/>
-          </w:tcPr>
-          <w:p/>
-        </w:tc>
-        <w:tc>
-          <w:tcPr>
-            <w:tcW w:w="976" w:type="dxa"/>
+            <w:tcW w:w="918" w:type="dxa"/>
+          </w:tcPr>
+          <w:p/>
+        </w:tc>
+        <w:tc>
+          <w:tcPr>
+            <w:tcW w:w="1711" w:type="dxa"/>
           </w:tcPr>
           <w:p>
             <w:r>
@@ -196,7 +196,7 @@
       <w:tr>
         <w:tc>
           <w:tcPr>
-            <w:tcW w:w="1383" w:type="dxa"/>
+            <w:tcW w:w="1151" w:type="dxa"/>
           </w:tcPr>
           <w:p>
             <w:r>
@@ -206,7 +206,7 @@
         </w:tc>
         <w:tc>
           <w:tcPr>
-            <w:tcW w:w="1015" w:type="dxa"/>
+            <w:tcW w:w="792" w:type="dxa"/>
           </w:tcPr>
           <w:p>
             <w:r>
@@ -216,7 +216,7 @@
         </w:tc>
         <w:tc>
           <w:tcPr>
-            <w:tcW w:w="956" w:type="dxa"/>
+            <w:tcW w:w="702" w:type="dxa"/>
           </w:tcPr>
           <w:p>
             <w:r>
@@ -226,7 +226,7 @@
         </w:tc>
         <w:tc>
           <w:tcPr>
-            <w:tcW w:w="1207" w:type="dxa"/>
+            <w:tcW w:w="1680" w:type="dxa"/>
           </w:tcPr>
           <w:p>
             <w:r>
@@ -236,7 +236,7 @@
         </w:tc>
         <w:tc>
           <w:tcPr>
-            <w:tcW w:w="1194" w:type="dxa"/>
+            <w:tcW w:w="1043" w:type="dxa"/>
           </w:tcPr>
           <w:p>
             <w:r>
@@ -246,7 +246,7 @@
         </w:tc>
         <w:tc>
           <w:tcPr>
-            <w:tcW w:w="1525" w:type="dxa"/>
+            <w:tcW w:w="1245" w:type="dxa"/>
           </w:tcPr>
           <w:p>
             <w:r>
@@ -256,13 +256,13 @@
         </w:tc>
         <w:tc>
           <w:tcPr>
-            <w:tcW w:w="986" w:type="dxa"/>
-          </w:tcPr>
-          <w:p/>
-        </w:tc>
-        <w:tc>
-          <w:tcPr>
-            <w:tcW w:w="976" w:type="dxa"/>
+            <w:tcW w:w="918" w:type="dxa"/>
+          </w:tcPr>
+          <w:p/>
+        </w:tc>
+        <w:tc>
+          <w:tcPr>
+            <w:tcW w:w="1711" w:type="dxa"/>
           </w:tcPr>
           <w:p>
             <w:r>
@@ -274,7 +274,7 @@
       <w:tr>
         <w:tc>
           <w:tcPr>
-            <w:tcW w:w="1383" w:type="dxa"/>
+            <w:tcW w:w="1151" w:type="dxa"/>
           </w:tcPr>
           <w:p>
             <w:r>
@@ -284,7 +284,7 @@
         </w:tc>
         <w:tc>
           <w:tcPr>
-            <w:tcW w:w="1015" w:type="dxa"/>
+            <w:tcW w:w="792" w:type="dxa"/>
           </w:tcPr>
           <w:p>
             <w:r>
@@ -294,7 +294,7 @@
         </w:tc>
         <w:tc>
           <w:tcPr>
-            <w:tcW w:w="956" w:type="dxa"/>
+            <w:tcW w:w="702" w:type="dxa"/>
           </w:tcPr>
           <w:p>
             <w:r>
@@ -304,7 +304,7 @@
         </w:tc>
         <w:tc>
           <w:tcPr>
-            <w:tcW w:w="1207" w:type="dxa"/>
+            <w:tcW w:w="1680" w:type="dxa"/>
           </w:tcPr>
           <w:p>
             <w:proofErr w:type="spellStart"/>
@@ -332,7 +332,7 @@
         </w:tc>
         <w:tc>
           <w:tcPr>
-            <w:tcW w:w="1194" w:type="dxa"/>
+            <w:tcW w:w="1043" w:type="dxa"/>
           </w:tcPr>
           <w:p>
             <w:r>
@@ -342,7 +342,7 @@
         </w:tc>
         <w:tc>
           <w:tcPr>
-            <w:tcW w:w="1525" w:type="dxa"/>
+            <w:tcW w:w="1245" w:type="dxa"/>
           </w:tcPr>
           <w:p>
             <w:r>
@@ -352,13 +352,13 @@
         </w:tc>
         <w:tc>
           <w:tcPr>
-            <w:tcW w:w="986" w:type="dxa"/>
-          </w:tcPr>
-          <w:p/>
-        </w:tc>
-        <w:tc>
-          <w:tcPr>
-            <w:tcW w:w="976" w:type="dxa"/>
+            <w:tcW w:w="918" w:type="dxa"/>
+          </w:tcPr>
+          <w:p/>
+        </w:tc>
+        <w:tc>
+          <w:tcPr>
+            <w:tcW w:w="1711" w:type="dxa"/>
           </w:tcPr>
           <w:p>
             <w:r>
@@ -370,7 +370,7 @@
       <w:tr>
         <w:tc>
           <w:tcPr>
-            <w:tcW w:w="1383" w:type="dxa"/>
+            <w:tcW w:w="1151" w:type="dxa"/>
           </w:tcPr>
           <w:p>
             <w:r>
@@ -380,7 +380,7 @@
         </w:tc>
         <w:tc>
           <w:tcPr>
-            <w:tcW w:w="1015" w:type="dxa"/>
+            <w:tcW w:w="792" w:type="dxa"/>
           </w:tcPr>
           <w:p>
             <w:r>
@@ -390,7 +390,7 @@
         </w:tc>
         <w:tc>
           <w:tcPr>
-            <w:tcW w:w="956" w:type="dxa"/>
+            <w:tcW w:w="702" w:type="dxa"/>
           </w:tcPr>
           <w:p>
             <w:r>
@@ -400,7 +400,7 @@
         </w:tc>
         <w:tc>
           <w:tcPr>
-            <w:tcW w:w="1207" w:type="dxa"/>
+            <w:tcW w:w="1680" w:type="dxa"/>
           </w:tcPr>
           <w:p>
             <w:proofErr w:type="spellStart"/>
@@ -428,7 +428,7 @@
         </w:tc>
         <w:tc>
           <w:tcPr>
-            <w:tcW w:w="1194" w:type="dxa"/>
+            <w:tcW w:w="1043" w:type="dxa"/>
           </w:tcPr>
           <w:p>
             <w:r>
@@ -438,7 +438,7 @@
         </w:tc>
         <w:tc>
           <w:tcPr>
-            <w:tcW w:w="1525" w:type="dxa"/>
+            <w:tcW w:w="1245" w:type="dxa"/>
           </w:tcPr>
           <w:p>
             <w:r>
@@ -448,13 +448,13 @@
         </w:tc>
         <w:tc>
           <w:tcPr>
-            <w:tcW w:w="986" w:type="dxa"/>
-          </w:tcPr>
-          <w:p/>
-        </w:tc>
-        <w:tc>
-          <w:tcPr>
-            <w:tcW w:w="976" w:type="dxa"/>
+            <w:tcW w:w="918" w:type="dxa"/>
+          </w:tcPr>
+          <w:p/>
+        </w:tc>
+        <w:tc>
+          <w:tcPr>
+            <w:tcW w:w="1711" w:type="dxa"/>
           </w:tcPr>
           <w:p>
             <w:r>
@@ -466,7 +466,7 @@
       <w:tr>
         <w:tc>
           <w:tcPr>
-            <w:tcW w:w="1383" w:type="dxa"/>
+            <w:tcW w:w="1151" w:type="dxa"/>
           </w:tcPr>
           <w:p>
             <w:r>
@@ -476,7 +476,7 @@
         </w:tc>
         <w:tc>
           <w:tcPr>
-            <w:tcW w:w="1015" w:type="dxa"/>
+            <w:tcW w:w="792" w:type="dxa"/>
           </w:tcPr>
           <w:p>
             <w:r>
@@ -486,7 +486,7 @@
         </w:tc>
         <w:tc>
           <w:tcPr>
-            <w:tcW w:w="956" w:type="dxa"/>
+            <w:tcW w:w="702" w:type="dxa"/>
           </w:tcPr>
           <w:p>
             <w:r>
@@ -496,7 +496,7 @@
         </w:tc>
         <w:tc>
           <w:tcPr>
-            <w:tcW w:w="1207" w:type="dxa"/>
+            <w:tcW w:w="1680" w:type="dxa"/>
           </w:tcPr>
           <w:p>
             <w:r>
@@ -506,7 +506,7 @@
         </w:tc>
         <w:tc>
           <w:tcPr>
-            <w:tcW w:w="1194" w:type="dxa"/>
+            <w:tcW w:w="1043" w:type="dxa"/>
           </w:tcPr>
           <w:p>
             <w:r>
@@ -516,7 +516,7 @@
         </w:tc>
         <w:tc>
           <w:tcPr>
-            <w:tcW w:w="1525" w:type="dxa"/>
+            <w:tcW w:w="1245" w:type="dxa"/>
           </w:tcPr>
           <w:p>
             <w:r>
@@ -526,13 +526,13 @@
         </w:tc>
         <w:tc>
           <w:tcPr>
-            <w:tcW w:w="986" w:type="dxa"/>
-          </w:tcPr>
-          <w:p/>
-        </w:tc>
-        <w:tc>
-          <w:tcPr>
-            <w:tcW w:w="976" w:type="dxa"/>
+            <w:tcW w:w="918" w:type="dxa"/>
+          </w:tcPr>
+          <w:p/>
+        </w:tc>
+        <w:tc>
+          <w:tcPr>
+            <w:tcW w:w="1711" w:type="dxa"/>
           </w:tcPr>
           <w:p>
             <w:r>
@@ -544,7 +544,7 @@
       <w:tr>
         <w:tc>
           <w:tcPr>
-            <w:tcW w:w="1383" w:type="dxa"/>
+            <w:tcW w:w="1151" w:type="dxa"/>
           </w:tcPr>
           <w:p>
             <w:r>
@@ -554,7 +554,7 @@
         </w:tc>
         <w:tc>
           <w:tcPr>
-            <w:tcW w:w="1015" w:type="dxa"/>
+            <w:tcW w:w="792" w:type="dxa"/>
           </w:tcPr>
           <w:p>
             <w:r>
@@ -564,7 +564,7 @@
         </w:tc>
         <w:tc>
           <w:tcPr>
-            <w:tcW w:w="956" w:type="dxa"/>
+            <w:tcW w:w="702" w:type="dxa"/>
           </w:tcPr>
           <w:p>
             <w:r>
@@ -574,7 +574,7 @@
         </w:tc>
         <w:tc>
           <w:tcPr>
-            <w:tcW w:w="1207" w:type="dxa"/>
+            <w:tcW w:w="1680" w:type="dxa"/>
           </w:tcPr>
           <w:p>
             <w:r>
@@ -584,7 +584,7 @@
         </w:tc>
         <w:tc>
           <w:tcPr>
-            <w:tcW w:w="1194" w:type="dxa"/>
+            <w:tcW w:w="1043" w:type="dxa"/>
           </w:tcPr>
           <w:p>
             <w:r>
@@ -594,7 +594,7 @@
         </w:tc>
         <w:tc>
           <w:tcPr>
-            <w:tcW w:w="1525" w:type="dxa"/>
+            <w:tcW w:w="1245" w:type="dxa"/>
           </w:tcPr>
           <w:p>
             <w:r>
@@ -604,13 +604,13 @@
         </w:tc>
         <w:tc>
           <w:tcPr>
-            <w:tcW w:w="986" w:type="dxa"/>
-          </w:tcPr>
-          <w:p/>
-        </w:tc>
-        <w:tc>
-          <w:tcPr>
-            <w:tcW w:w="976" w:type="dxa"/>
+            <w:tcW w:w="918" w:type="dxa"/>
+          </w:tcPr>
+          <w:p/>
+        </w:tc>
+        <w:tc>
+          <w:tcPr>
+            <w:tcW w:w="1711" w:type="dxa"/>
           </w:tcPr>
           <w:p>
             <w:r>
@@ -625,7 +625,7 @@
         </w:trPr>
         <w:tc>
           <w:tcPr>
-            <w:tcW w:w="1383" w:type="dxa"/>
+            <w:tcW w:w="1151" w:type="dxa"/>
           </w:tcPr>
           <w:p>
             <w:r>
@@ -635,7 +635,7 @@
         </w:tc>
         <w:tc>
           <w:tcPr>
-            <w:tcW w:w="1015" w:type="dxa"/>
+            <w:tcW w:w="792" w:type="dxa"/>
           </w:tcPr>
           <w:p>
             <w:r>
@@ -645,7 +645,7 @@
         </w:tc>
         <w:tc>
           <w:tcPr>
-            <w:tcW w:w="956" w:type="dxa"/>
+            <w:tcW w:w="702" w:type="dxa"/>
           </w:tcPr>
           <w:p>
             <w:r>
@@ -655,13 +655,25 @@
         </w:tc>
         <w:tc>
           <w:tcPr>
-            <w:tcW w:w="1207" w:type="dxa"/>
-          </w:tcPr>
-          <w:p/>
-        </w:tc>
-        <w:tc>
-          <w:tcPr>
-            <w:tcW w:w="1194" w:type="dxa"/>
+            <w:tcW w:w="1680" w:type="dxa"/>
+          </w:tcPr>
+          <w:p>
+            <w:hyperlink r:id="rId5" w:history="1">
+              <w:r>
+                <w:rPr>
+                  <w:rStyle w:val="Hyperlink"/>
+                </w:rPr>
+                <w:t>000000@wake.ac.uk</w:t>
+              </w:r>
+            </w:hyperlink>
+            <w:r>
+              <w:t xml:space="preserve"> </w:t>
+            </w:r>
+          </w:p>
+        </w:tc>
+        <w:tc>
+          <w:tcPr>
+            <w:tcW w:w="1043" w:type="dxa"/>
           </w:tcPr>
           <w:p>
             <w:r>
@@ -679,7 +691,7 @@
         </w:tc>
         <w:tc>
           <w:tcPr>
-            <w:tcW w:w="1525" w:type="dxa"/>
+            <w:tcW w:w="1245" w:type="dxa"/>
           </w:tcPr>
           <w:p>
             <w:r>
@@ -689,15 +701,28 @@
         </w:tc>
         <w:tc>
           <w:tcPr>
-            <w:tcW w:w="986" w:type="dxa"/>
-          </w:tcPr>
-          <w:p/>
-        </w:tc>
-        <w:tc>
-          <w:tcPr>
-            <w:tcW w:w="976" w:type="dxa"/>
-          </w:tcPr>
-          <w:p/>
+            <w:tcW w:w="918" w:type="dxa"/>
+          </w:tcPr>
+          <w:p>
+            <w:r>
+              <w:t>Will use school email to make it easily checkable</w:t>
+            </w:r>
+          </w:p>
+        </w:tc>
+        <w:tc>
+          <w:tcPr>
+            <w:tcW w:w="1711" w:type="dxa"/>
+          </w:tcPr>
+          <w:p>
+            <w:hyperlink r:id="rId6" w:history="1">
+              <w:r>
+                <w:rPr>
+                  <w:rStyle w:val="Hyperlink"/>
+                </w:rPr>
+                <w:t>112544@Wake.ac.uk</w:t>
+              </w:r>
+            </w:hyperlink>
+          </w:p>
         </w:tc>
       </w:tr>
       <w:tr>
@@ -706,17 +731,18 @@
         </w:trPr>
         <w:tc>
           <w:tcPr>
-            <w:tcW w:w="1383" w:type="dxa"/>
-          </w:tcPr>
-          <w:p>
-            <w:r>
+            <w:tcW w:w="1151" w:type="dxa"/>
+          </w:tcPr>
+          <w:p>
+            <w:r>
+              <w:lastRenderedPageBreak/>
               <w:t>Telephone NO.</w:t>
             </w:r>
           </w:p>
         </w:tc>
         <w:tc>
           <w:tcPr>
-            <w:tcW w:w="1015" w:type="dxa"/>
+            <w:tcW w:w="792" w:type="dxa"/>
           </w:tcPr>
           <w:p>
             <w:r>
@@ -726,7 +752,7 @@
         </w:tc>
         <w:tc>
           <w:tcPr>
-            <w:tcW w:w="956" w:type="dxa"/>
+            <w:tcW w:w="702" w:type="dxa"/>
           </w:tcPr>
           <w:p>
             <w:r>
@@ -736,7 +762,7 @@
         </w:tc>
         <w:tc>
           <w:tcPr>
-            <w:tcW w:w="1207" w:type="dxa"/>
+            <w:tcW w:w="1680" w:type="dxa"/>
           </w:tcPr>
           <w:p>
             <w:r>
@@ -746,7 +772,7 @@
         </w:tc>
         <w:tc>
           <w:tcPr>
-            <w:tcW w:w="1194" w:type="dxa"/>
+            <w:tcW w:w="1043" w:type="dxa"/>
           </w:tcPr>
           <w:p>
             <w:r>
@@ -756,7 +782,7 @@
         </w:tc>
         <w:tc>
           <w:tcPr>
-            <w:tcW w:w="1525" w:type="dxa"/>
+            <w:tcW w:w="1245" w:type="dxa"/>
           </w:tcPr>
           <w:p>
             <w:r>
@@ -766,15 +792,19 @@
         </w:tc>
         <w:tc>
           <w:tcPr>
-            <w:tcW w:w="986" w:type="dxa"/>
-          </w:tcPr>
-          <w:p/>
-        </w:tc>
-        <w:tc>
-          <w:tcPr>
-            <w:tcW w:w="976" w:type="dxa"/>
-          </w:tcPr>
-          <w:p/>
+            <w:tcW w:w="918" w:type="dxa"/>
+          </w:tcPr>
+          <w:p/>
+        </w:tc>
+        <w:tc>
+          <w:tcPr>
+            <w:tcW w:w="1711" w:type="dxa"/>
+          </w:tcPr>
+          <w:p>
+            <w:r>
+              <w:t>01702 258951</w:t>
+            </w:r>
+          </w:p>
         </w:tc>
       </w:tr>
       <w:tr>
@@ -783,49 +813,49 @@
         </w:trPr>
         <w:tc>
           <w:tcPr>
-            <w:tcW w:w="1383" w:type="dxa"/>
-          </w:tcPr>
-          <w:p/>
-        </w:tc>
-        <w:tc>
-          <w:tcPr>
-            <w:tcW w:w="1015" w:type="dxa"/>
-          </w:tcPr>
-          <w:p/>
-        </w:tc>
-        <w:tc>
-          <w:tcPr>
-            <w:tcW w:w="956" w:type="dxa"/>
-          </w:tcPr>
-          <w:p/>
-        </w:tc>
-        <w:tc>
-          <w:tcPr>
-            <w:tcW w:w="1207" w:type="dxa"/>
-          </w:tcPr>
-          <w:p/>
-        </w:tc>
-        <w:tc>
-          <w:tcPr>
-            <w:tcW w:w="1194" w:type="dxa"/>
-          </w:tcPr>
-          <w:p/>
-        </w:tc>
-        <w:tc>
-          <w:tcPr>
-            <w:tcW w:w="1525" w:type="dxa"/>
-          </w:tcPr>
-          <w:p/>
-        </w:tc>
-        <w:tc>
-          <w:tcPr>
-            <w:tcW w:w="986" w:type="dxa"/>
-          </w:tcPr>
-          <w:p/>
-        </w:tc>
-        <w:tc>
-          <w:tcPr>
-            <w:tcW w:w="976" w:type="dxa"/>
+            <w:tcW w:w="1151" w:type="dxa"/>
+          </w:tcPr>
+          <w:p/>
+        </w:tc>
+        <w:tc>
+          <w:tcPr>
+            <w:tcW w:w="792" w:type="dxa"/>
+          </w:tcPr>
+          <w:p/>
+        </w:tc>
+        <w:tc>
+          <w:tcPr>
+            <w:tcW w:w="702" w:type="dxa"/>
+          </w:tcPr>
+          <w:p/>
+        </w:tc>
+        <w:tc>
+          <w:tcPr>
+            <w:tcW w:w="1680" w:type="dxa"/>
+          </w:tcPr>
+          <w:p/>
+        </w:tc>
+        <w:tc>
+          <w:tcPr>
+            <w:tcW w:w="1043" w:type="dxa"/>
+          </w:tcPr>
+          <w:p/>
+        </w:tc>
+        <w:tc>
+          <w:tcPr>
+            <w:tcW w:w="1245" w:type="dxa"/>
+          </w:tcPr>
+          <w:p/>
+        </w:tc>
+        <w:tc>
+          <w:tcPr>
+            <w:tcW w:w="918" w:type="dxa"/>
+          </w:tcPr>
+          <w:p/>
+        </w:tc>
+        <w:tc>
+          <w:tcPr>
+            <w:tcW w:w="1711" w:type="dxa"/>
           </w:tcPr>
           <w:p/>
         </w:tc>
@@ -852,7 +882,7 @@
         </w:trPr>
         <w:tc>
           <w:tcPr>
-            <w:tcW w:w="1383" w:type="dxa"/>
+            <w:tcW w:w="1151" w:type="dxa"/>
           </w:tcPr>
           <w:p>
             <w:r>
@@ -862,7 +892,7 @@
         </w:tc>
         <w:tc>
           <w:tcPr>
-            <w:tcW w:w="1015" w:type="dxa"/>
+            <w:tcW w:w="792" w:type="dxa"/>
           </w:tcPr>
           <w:p>
             <w:r>
@@ -872,7 +902,7 @@
         </w:tc>
         <w:tc>
           <w:tcPr>
-            <w:tcW w:w="956" w:type="dxa"/>
+            <w:tcW w:w="702" w:type="dxa"/>
           </w:tcPr>
           <w:p>
             <w:r>
@@ -882,7 +912,7 @@
         </w:tc>
         <w:tc>
           <w:tcPr>
-            <w:tcW w:w="1207" w:type="dxa"/>
+            <w:tcW w:w="1680" w:type="dxa"/>
           </w:tcPr>
           <w:p>
             <w:r>
@@ -892,7 +922,7 @@
         </w:tc>
         <w:tc>
           <w:tcPr>
-            <w:tcW w:w="1194" w:type="dxa"/>
+            <w:tcW w:w="1043" w:type="dxa"/>
           </w:tcPr>
           <w:p>
             <w:r>
@@ -902,7 +932,7 @@
         </w:tc>
         <w:tc>
           <w:tcPr>
-            <w:tcW w:w="1525" w:type="dxa"/>
+            <w:tcW w:w="1245" w:type="dxa"/>
           </w:tcPr>
           <w:p>
             <w:r>
@@ -912,7 +942,7 @@
         </w:tc>
         <w:tc>
           <w:tcPr>
-            <w:tcW w:w="986" w:type="dxa"/>
+            <w:tcW w:w="918" w:type="dxa"/>
           </w:tcPr>
           <w:p>
             <w:proofErr w:type="spellStart"/>
@@ -924,7 +954,7 @@
         </w:tc>
         <w:tc>
           <w:tcPr>
-            <w:tcW w:w="976" w:type="dxa"/>
+            <w:tcW w:w="1711" w:type="dxa"/>
           </w:tcPr>
           <w:p>
             <w:r>
@@ -939,7 +969,7 @@
         </w:trPr>
         <w:tc>
           <w:tcPr>
-            <w:tcW w:w="1383" w:type="dxa"/>
+            <w:tcW w:w="1151" w:type="dxa"/>
           </w:tcPr>
           <w:p>
             <w:r>
@@ -949,7 +979,7 @@
         </w:tc>
         <w:tc>
           <w:tcPr>
-            <w:tcW w:w="1015" w:type="dxa"/>
+            <w:tcW w:w="792" w:type="dxa"/>
           </w:tcPr>
           <w:p>
             <w:r>
@@ -959,7 +989,7 @@
         </w:tc>
         <w:tc>
           <w:tcPr>
-            <w:tcW w:w="956" w:type="dxa"/>
+            <w:tcW w:w="702" w:type="dxa"/>
           </w:tcPr>
           <w:p>
             <w:r>
@@ -969,7 +999,7 @@
         </w:tc>
         <w:tc>
           <w:tcPr>
-            <w:tcW w:w="1207" w:type="dxa"/>
+            <w:tcW w:w="1680" w:type="dxa"/>
           </w:tcPr>
           <w:p>
             <w:r>
@@ -979,13 +1009,13 @@
         </w:tc>
         <w:tc>
           <w:tcPr>
-            <w:tcW w:w="1194" w:type="dxa"/>
-          </w:tcPr>
-          <w:p/>
-        </w:tc>
-        <w:tc>
-          <w:tcPr>
-            <w:tcW w:w="1525" w:type="dxa"/>
+            <w:tcW w:w="1043" w:type="dxa"/>
+          </w:tcPr>
+          <w:p/>
+        </w:tc>
+        <w:tc>
+          <w:tcPr>
+            <w:tcW w:w="1245" w:type="dxa"/>
           </w:tcPr>
           <w:p>
             <w:r>
@@ -995,15 +1025,19 @@
         </w:tc>
         <w:tc>
           <w:tcPr>
-            <w:tcW w:w="986" w:type="dxa"/>
-          </w:tcPr>
-          <w:p/>
-        </w:tc>
-        <w:tc>
-          <w:tcPr>
-            <w:tcW w:w="976" w:type="dxa"/>
-          </w:tcPr>
-          <w:p/>
+            <w:tcW w:w="918" w:type="dxa"/>
+          </w:tcPr>
+          <w:p/>
+        </w:tc>
+        <w:tc>
+          <w:tcPr>
+            <w:tcW w:w="1711" w:type="dxa"/>
+          </w:tcPr>
+          <w:p>
+            <w:r>
+              <w:t>032</w:t>
+            </w:r>
+          </w:p>
         </w:tc>
       </w:tr>
       <w:tr>
@@ -1012,7 +1046,7 @@
         </w:trPr>
         <w:tc>
           <w:tcPr>
-            <w:tcW w:w="1383" w:type="dxa"/>
+            <w:tcW w:w="1151" w:type="dxa"/>
           </w:tcPr>
           <w:p>
             <w:r>
@@ -1022,7 +1056,7 @@
         </w:tc>
         <w:tc>
           <w:tcPr>
-            <w:tcW w:w="1015" w:type="dxa"/>
+            <w:tcW w:w="792" w:type="dxa"/>
           </w:tcPr>
           <w:p>
             <w:r>
@@ -1032,7 +1066,7 @@
         </w:tc>
         <w:tc>
           <w:tcPr>
-            <w:tcW w:w="956" w:type="dxa"/>
+            <w:tcW w:w="702" w:type="dxa"/>
           </w:tcPr>
           <w:p>
             <w:r>
@@ -1042,7 +1076,7 @@
         </w:tc>
         <w:tc>
           <w:tcPr>
-            <w:tcW w:w="1207" w:type="dxa"/>
+            <w:tcW w:w="1680" w:type="dxa"/>
           </w:tcPr>
           <w:p>
             <w:proofErr w:type="spellStart"/>
@@ -1061,7 +1095,6 @@
           <w:p>
             <w:proofErr w:type="spellStart"/>
             <w:r>
-              <w:lastRenderedPageBreak/>
               <w:t>xxxxxxxxxx</w:t>
             </w:r>
             <w:proofErr w:type="spellEnd"/>
@@ -1070,45 +1103,39 @@
         </w:tc>
         <w:tc>
           <w:tcPr>
-            <w:tcW w:w="1194" w:type="dxa"/>
-          </w:tcPr>
-          <w:p>
-            <w:r>
-              <w:lastRenderedPageBreak/>
-              <w:t xml:space="preserve">Must only contain </w:t>
-            </w:r>
-            <w:r>
-              <w:lastRenderedPageBreak/>
-              <w:t>hyphens and letter characters</w:t>
-            </w:r>
-          </w:p>
-        </w:tc>
-        <w:tc>
-          <w:tcPr>
-            <w:tcW w:w="1525" w:type="dxa"/>
-          </w:tcPr>
-          <w:p>
-            <w:r>
-              <w:lastRenderedPageBreak/>
-              <w:t xml:space="preserve">To store the teachers </w:t>
-            </w:r>
-            <w:r>
-              <w:lastRenderedPageBreak/>
-              <w:t>name for outputs</w:t>
-            </w:r>
-          </w:p>
-        </w:tc>
-        <w:tc>
-          <w:tcPr>
-            <w:tcW w:w="986" w:type="dxa"/>
-          </w:tcPr>
-          <w:p/>
-        </w:tc>
-        <w:tc>
-          <w:tcPr>
-            <w:tcW w:w="976" w:type="dxa"/>
-          </w:tcPr>
-          <w:p/>
+            <w:tcW w:w="1043" w:type="dxa"/>
+          </w:tcPr>
+          <w:p>
+            <w:r>
+              <w:t>Must only contain hyphens and letter characters</w:t>
+            </w:r>
+          </w:p>
+        </w:tc>
+        <w:tc>
+          <w:tcPr>
+            <w:tcW w:w="1245" w:type="dxa"/>
+          </w:tcPr>
+          <w:p>
+            <w:r>
+              <w:t>To store the teachers name for outputs</w:t>
+            </w:r>
+          </w:p>
+        </w:tc>
+        <w:tc>
+          <w:tcPr>
+            <w:tcW w:w="918" w:type="dxa"/>
+          </w:tcPr>
+          <w:p/>
+        </w:tc>
+        <w:tc>
+          <w:tcPr>
+            <w:tcW w:w="1711" w:type="dxa"/>
+          </w:tcPr>
+          <w:p>
+            <w:r>
+              <w:t>Jane</w:t>
+            </w:r>
+          </w:p>
         </w:tc>
       </w:tr>
       <w:tr>
@@ -1117,18 +1144,17 @@
         </w:trPr>
         <w:tc>
           <w:tcPr>
-            <w:tcW w:w="1383" w:type="dxa"/>
-          </w:tcPr>
-          <w:p>
-            <w:r>
-              <w:lastRenderedPageBreak/>
+            <w:tcW w:w="1151" w:type="dxa"/>
+          </w:tcPr>
+          <w:p>
+            <w:r>
               <w:t>Surname</w:t>
             </w:r>
           </w:p>
         </w:tc>
         <w:tc>
           <w:tcPr>
-            <w:tcW w:w="1015" w:type="dxa"/>
+            <w:tcW w:w="792" w:type="dxa"/>
           </w:tcPr>
           <w:p>
             <w:r>
@@ -1138,7 +1164,7 @@
         </w:tc>
         <w:tc>
           <w:tcPr>
-            <w:tcW w:w="956" w:type="dxa"/>
+            <w:tcW w:w="702" w:type="dxa"/>
           </w:tcPr>
           <w:p>
             <w:r>
@@ -1148,7 +1174,7 @@
         </w:tc>
         <w:tc>
           <w:tcPr>
-            <w:tcW w:w="1207" w:type="dxa"/>
+            <w:tcW w:w="1680" w:type="dxa"/>
           </w:tcPr>
           <w:p>
             <w:proofErr w:type="spellStart"/>
@@ -1174,7 +1200,7 @@
         </w:tc>
         <w:tc>
           <w:tcPr>
-            <w:tcW w:w="1194" w:type="dxa"/>
+            <w:tcW w:w="1043" w:type="dxa"/>
           </w:tcPr>
           <w:p>
             <w:r>
@@ -1184,7 +1210,7 @@
         </w:tc>
         <w:tc>
           <w:tcPr>
-            <w:tcW w:w="1525" w:type="dxa"/>
+            <w:tcW w:w="1245" w:type="dxa"/>
           </w:tcPr>
           <w:p>
             <w:r>
@@ -1194,15 +1220,19 @@
         </w:tc>
         <w:tc>
           <w:tcPr>
-            <w:tcW w:w="986" w:type="dxa"/>
-          </w:tcPr>
-          <w:p/>
-        </w:tc>
-        <w:tc>
-          <w:tcPr>
-            <w:tcW w:w="976" w:type="dxa"/>
-          </w:tcPr>
-          <w:p/>
+            <w:tcW w:w="918" w:type="dxa"/>
+          </w:tcPr>
+          <w:p/>
+        </w:tc>
+        <w:tc>
+          <w:tcPr>
+            <w:tcW w:w="1711" w:type="dxa"/>
+          </w:tcPr>
+          <w:p>
+            <w:r>
+              <w:t>Law</w:t>
+            </w:r>
+          </w:p>
         </w:tc>
       </w:tr>
       <w:tr>
@@ -1211,7 +1241,7 @@
         </w:trPr>
         <w:tc>
           <w:tcPr>
-            <w:tcW w:w="1383" w:type="dxa"/>
+            <w:tcW w:w="1151" w:type="dxa"/>
           </w:tcPr>
           <w:p>
             <w:r>
@@ -1221,7 +1251,7 @@
         </w:tc>
         <w:tc>
           <w:tcPr>
-            <w:tcW w:w="1015" w:type="dxa"/>
+            <w:tcW w:w="792" w:type="dxa"/>
           </w:tcPr>
           <w:p>
             <w:r>
@@ -1231,7 +1261,7 @@
         </w:tc>
         <w:tc>
           <w:tcPr>
-            <w:tcW w:w="956" w:type="dxa"/>
+            <w:tcW w:w="702" w:type="dxa"/>
           </w:tcPr>
           <w:p>
             <w:r>
@@ -1241,13 +1271,17 @@
         </w:tc>
         <w:tc>
           <w:tcPr>
-            <w:tcW w:w="1207" w:type="dxa"/>
-          </w:tcPr>
-          <w:p/>
-        </w:tc>
-        <w:tc>
-          <w:tcPr>
-            <w:tcW w:w="1194" w:type="dxa"/>
+            <w:tcW w:w="1680" w:type="dxa"/>
+          </w:tcPr>
+          <w:p>
+            <w:r>
+              <w:t>xxxxx@Wake.ac.uk</w:t>
+            </w:r>
+          </w:p>
+        </w:tc>
+        <w:tc>
+          <w:tcPr>
+            <w:tcW w:w="1043" w:type="dxa"/>
           </w:tcPr>
           <w:p>
             <w:r>
@@ -1265,7 +1299,7 @@
         </w:tc>
         <w:tc>
           <w:tcPr>
-            <w:tcW w:w="1525" w:type="dxa"/>
+            <w:tcW w:w="1245" w:type="dxa"/>
           </w:tcPr>
           <w:p>
             <w:r>
@@ -1275,15 +1309,23 @@
         </w:tc>
         <w:tc>
           <w:tcPr>
-            <w:tcW w:w="986" w:type="dxa"/>
-          </w:tcPr>
-          <w:p/>
-        </w:tc>
-        <w:tc>
-          <w:tcPr>
-            <w:tcW w:w="976" w:type="dxa"/>
-          </w:tcPr>
-          <w:p/>
+            <w:tcW w:w="918" w:type="dxa"/>
+          </w:tcPr>
+          <w:p>
+            <w:r>
+              <w:t>Will use school email which will make it easy to generate.</w:t>
+            </w:r>
+          </w:p>
+        </w:tc>
+        <w:tc>
+          <w:tcPr>
+            <w:tcW w:w="1711" w:type="dxa"/>
+          </w:tcPr>
+          <w:p>
+            <w:r>
+              <w:t>JLaw@wake.ac.uk</w:t>
+            </w:r>
+          </w:p>
         </w:tc>
       </w:tr>
       <w:tr>
@@ -1292,49 +1334,49 @@
         </w:trPr>
         <w:tc>
           <w:tcPr>
-            <w:tcW w:w="1383" w:type="dxa"/>
-          </w:tcPr>
-          <w:p/>
-        </w:tc>
-        <w:tc>
-          <w:tcPr>
-            <w:tcW w:w="1015" w:type="dxa"/>
-          </w:tcPr>
-          <w:p/>
-        </w:tc>
-        <w:tc>
-          <w:tcPr>
-            <w:tcW w:w="956" w:type="dxa"/>
-          </w:tcPr>
-          <w:p/>
-        </w:tc>
-        <w:tc>
-          <w:tcPr>
-            <w:tcW w:w="1207" w:type="dxa"/>
-          </w:tcPr>
-          <w:p/>
-        </w:tc>
-        <w:tc>
-          <w:tcPr>
-            <w:tcW w:w="1194" w:type="dxa"/>
-          </w:tcPr>
-          <w:p/>
-        </w:tc>
-        <w:tc>
-          <w:tcPr>
-            <w:tcW w:w="1525" w:type="dxa"/>
-          </w:tcPr>
-          <w:p/>
-        </w:tc>
-        <w:tc>
-          <w:tcPr>
-            <w:tcW w:w="986" w:type="dxa"/>
-          </w:tcPr>
-          <w:p/>
-        </w:tc>
-        <w:tc>
-          <w:tcPr>
-            <w:tcW w:w="976" w:type="dxa"/>
+            <w:tcW w:w="1151" w:type="dxa"/>
+          </w:tcPr>
+          <w:p/>
+        </w:tc>
+        <w:tc>
+          <w:tcPr>
+            <w:tcW w:w="792" w:type="dxa"/>
+          </w:tcPr>
+          <w:p/>
+        </w:tc>
+        <w:tc>
+          <w:tcPr>
+            <w:tcW w:w="702" w:type="dxa"/>
+          </w:tcPr>
+          <w:p/>
+        </w:tc>
+        <w:tc>
+          <w:tcPr>
+            <w:tcW w:w="1680" w:type="dxa"/>
+          </w:tcPr>
+          <w:p/>
+        </w:tc>
+        <w:tc>
+          <w:tcPr>
+            <w:tcW w:w="1043" w:type="dxa"/>
+          </w:tcPr>
+          <w:p/>
+        </w:tc>
+        <w:tc>
+          <w:tcPr>
+            <w:tcW w:w="1245" w:type="dxa"/>
+          </w:tcPr>
+          <w:p/>
+        </w:tc>
+        <w:tc>
+          <w:tcPr>
+            <w:tcW w:w="918" w:type="dxa"/>
+          </w:tcPr>
+          <w:p/>
+        </w:tc>
+        <w:tc>
+          <w:tcPr>
+            <w:tcW w:w="1711" w:type="dxa"/>
           </w:tcPr>
           <w:p/>
         </w:tc>
@@ -1350,11 +1392,11 @@
           </w:tcPr>
           <w:p>
             <w:r>
-              <w:t xml:space="preserve">Student </w:t>
+              <w:t xml:space="preserve">Stud </w:t>
             </w:r>
             <w:proofErr w:type="spellStart"/>
             <w:r>
-              <w:t>availablity</w:t>
+              <w:t>av</w:t>
             </w:r>
             <w:proofErr w:type="spellEnd"/>
             <w:r>
@@ -1372,7 +1414,7 @@
         </w:trPr>
         <w:tc>
           <w:tcPr>
-            <w:tcW w:w="1383" w:type="dxa"/>
+            <w:tcW w:w="1151" w:type="dxa"/>
           </w:tcPr>
           <w:p>
             <w:r>
@@ -1382,7 +1424,7 @@
         </w:tc>
         <w:tc>
           <w:tcPr>
-            <w:tcW w:w="1015" w:type="dxa"/>
+            <w:tcW w:w="792" w:type="dxa"/>
           </w:tcPr>
           <w:p>
             <w:r>
@@ -1392,7 +1434,7 @@
         </w:tc>
         <w:tc>
           <w:tcPr>
-            <w:tcW w:w="956" w:type="dxa"/>
+            <w:tcW w:w="702" w:type="dxa"/>
           </w:tcPr>
           <w:p>
             <w:r>
@@ -1402,7 +1444,7 @@
         </w:tc>
         <w:tc>
           <w:tcPr>
-            <w:tcW w:w="1207" w:type="dxa"/>
+            <w:tcW w:w="1680" w:type="dxa"/>
           </w:tcPr>
           <w:p>
             <w:r>
@@ -1412,7 +1454,7 @@
         </w:tc>
         <w:tc>
           <w:tcPr>
-            <w:tcW w:w="1194" w:type="dxa"/>
+            <w:tcW w:w="1043" w:type="dxa"/>
           </w:tcPr>
           <w:p>
             <w:r>
@@ -1422,7 +1464,7 @@
         </w:tc>
         <w:tc>
           <w:tcPr>
-            <w:tcW w:w="1525" w:type="dxa"/>
+            <w:tcW w:w="1245" w:type="dxa"/>
           </w:tcPr>
           <w:p>
             <w:r>
@@ -1432,7 +1474,7 @@
         </w:tc>
         <w:tc>
           <w:tcPr>
-            <w:tcW w:w="986" w:type="dxa"/>
+            <w:tcW w:w="918" w:type="dxa"/>
           </w:tcPr>
           <w:p>
             <w:proofErr w:type="spellStart"/>
@@ -1444,7 +1486,7 @@
         </w:tc>
         <w:tc>
           <w:tcPr>
-            <w:tcW w:w="976" w:type="dxa"/>
+            <w:tcW w:w="1711" w:type="dxa"/>
           </w:tcPr>
           <w:p>
             <w:r>
@@ -1459,75 +1501,89 @@
         </w:trPr>
         <w:tc>
           <w:tcPr>
-            <w:tcW w:w="1383" w:type="dxa"/>
-          </w:tcPr>
-          <w:p>
-            <w:r>
-              <w:t xml:space="preserve">Stud </w:t>
+            <w:tcW w:w="1151" w:type="dxa"/>
+          </w:tcPr>
+          <w:p>
+            <w:r>
+              <w:t>appointment</w:t>
+            </w:r>
+          </w:p>
+        </w:tc>
+        <w:tc>
+          <w:tcPr>
+            <w:tcW w:w="792" w:type="dxa"/>
+          </w:tcPr>
+          <w:p>
+            <w:r>
+              <w:t>byte</w:t>
+            </w:r>
+          </w:p>
+        </w:tc>
+        <w:tc>
+          <w:tcPr>
+            <w:tcW w:w="702" w:type="dxa"/>
+          </w:tcPr>
+          <w:p>
+            <w:r>
+              <w:t>1</w:t>
+            </w:r>
+          </w:p>
+        </w:tc>
+        <w:tc>
+          <w:tcPr>
+            <w:tcW w:w="1680" w:type="dxa"/>
+          </w:tcPr>
+          <w:p>
+            <w:r>
+              <w:t>000</w:t>
+            </w:r>
+          </w:p>
+        </w:tc>
+        <w:tc>
+          <w:tcPr>
+            <w:tcW w:w="1043" w:type="dxa"/>
+          </w:tcPr>
+          <w:p>
+            <w:r>
+              <w:t xml:space="preserve">Must be in staff </w:t>
             </w:r>
             <w:proofErr w:type="spellStart"/>
             <w:r>
+              <w:lastRenderedPageBreak/>
               <w:t>av</w:t>
             </w:r>
             <w:proofErr w:type="spellEnd"/>
             <w:r>
-              <w:t xml:space="preserve"> NO.</w:t>
-            </w:r>
-          </w:p>
-        </w:tc>
-        <w:tc>
-          <w:tcPr>
-            <w:tcW w:w="1015" w:type="dxa"/>
-          </w:tcPr>
-          <w:p>
-            <w:r>
-              <w:t>Integer</w:t>
-            </w:r>
-          </w:p>
-        </w:tc>
-        <w:tc>
-          <w:tcPr>
-            <w:tcW w:w="956" w:type="dxa"/>
-          </w:tcPr>
-          <w:p>
-            <w:r>
-              <w:t>4</w:t>
-            </w:r>
-          </w:p>
-        </w:tc>
-        <w:tc>
-          <w:tcPr>
-            <w:tcW w:w="1207" w:type="dxa"/>
-          </w:tcPr>
-          <w:p/>
-        </w:tc>
-        <w:tc>
-          <w:tcPr>
-            <w:tcW w:w="1194" w:type="dxa"/>
-          </w:tcPr>
-          <w:p/>
-        </w:tc>
-        <w:tc>
-          <w:tcPr>
-            <w:tcW w:w="1525" w:type="dxa"/>
-          </w:tcPr>
-          <w:p>
-            <w:r>
+              <w:t xml:space="preserve"> table</w:t>
+            </w:r>
+          </w:p>
+        </w:tc>
+        <w:tc>
+          <w:tcPr>
+            <w:tcW w:w="1245" w:type="dxa"/>
+          </w:tcPr>
+          <w:p>
+            <w:r>
+              <w:lastRenderedPageBreak/>
               <w:t>Primary key</w:t>
             </w:r>
           </w:p>
         </w:tc>
         <w:tc>
           <w:tcPr>
-            <w:tcW w:w="986" w:type="dxa"/>
-          </w:tcPr>
-          <w:p/>
-        </w:tc>
-        <w:tc>
-          <w:tcPr>
-            <w:tcW w:w="976" w:type="dxa"/>
-          </w:tcPr>
-          <w:p/>
+            <w:tcW w:w="918" w:type="dxa"/>
+          </w:tcPr>
+          <w:p/>
+        </w:tc>
+        <w:tc>
+          <w:tcPr>
+            <w:tcW w:w="1711" w:type="dxa"/>
+          </w:tcPr>
+          <w:p>
+            <w:r>
+              <w:t>12</w:t>
+            </w:r>
+          </w:p>
         </w:tc>
       </w:tr>
       <w:tr>
@@ -1536,17 +1592,18 @@
         </w:trPr>
         <w:tc>
           <w:tcPr>
-            <w:tcW w:w="1383" w:type="dxa"/>
-          </w:tcPr>
-          <w:p>
-            <w:r>
+            <w:tcW w:w="1151" w:type="dxa"/>
+          </w:tcPr>
+          <w:p>
+            <w:r>
+              <w:lastRenderedPageBreak/>
               <w:t>Stud NO.</w:t>
             </w:r>
           </w:p>
         </w:tc>
         <w:tc>
           <w:tcPr>
-            <w:tcW w:w="1015" w:type="dxa"/>
+            <w:tcW w:w="792" w:type="dxa"/>
           </w:tcPr>
           <w:p>
             <w:r>
@@ -1556,7 +1613,7 @@
         </w:tc>
         <w:tc>
           <w:tcPr>
-            <w:tcW w:w="956" w:type="dxa"/>
+            <w:tcW w:w="702" w:type="dxa"/>
           </w:tcPr>
           <w:p>
             <w:r>
@@ -1566,7 +1623,7 @@
         </w:tc>
         <w:tc>
           <w:tcPr>
-            <w:tcW w:w="1207" w:type="dxa"/>
+            <w:tcW w:w="1680" w:type="dxa"/>
           </w:tcPr>
           <w:p>
             <w:r>
@@ -1576,15 +1633,18 @@
         </w:tc>
         <w:tc>
           <w:tcPr>
-            <w:tcW w:w="1194" w:type="dxa"/>
-          </w:tcPr>
-          <w:p/>
-        </w:tc>
-        <w:tc>
-          <w:tcPr>
-            <w:tcW w:w="1525" w:type="dxa"/>
-          </w:tcPr>
-          <w:p>
+            <w:tcW w:w="1043" w:type="dxa"/>
+          </w:tcPr>
+          <w:p/>
+        </w:tc>
+        <w:tc>
+          <w:tcPr>
+            <w:tcW w:w="1245" w:type="dxa"/>
+          </w:tcPr>
+          <w:p>
+            <w:r>
+              <w:t xml:space="preserve">Primary key / </w:t>
+            </w:r>
             <w:r>
               <w:t>Foreign key</w:t>
             </w:r>
@@ -1592,15 +1652,19 @@
         </w:tc>
         <w:tc>
           <w:tcPr>
-            <w:tcW w:w="986" w:type="dxa"/>
-          </w:tcPr>
-          <w:p/>
-        </w:tc>
-        <w:tc>
-          <w:tcPr>
-            <w:tcW w:w="976" w:type="dxa"/>
-          </w:tcPr>
-          <w:p/>
+            <w:tcW w:w="918" w:type="dxa"/>
+          </w:tcPr>
+          <w:p/>
+        </w:tc>
+        <w:tc>
+          <w:tcPr>
+            <w:tcW w:w="1711" w:type="dxa"/>
+          </w:tcPr>
+          <w:p>
+            <w:r>
+              <w:t>0011</w:t>
+            </w:r>
+          </w:p>
         </w:tc>
       </w:tr>
       <w:tr>
@@ -1609,7 +1673,7 @@
         </w:trPr>
         <w:tc>
           <w:tcPr>
-            <w:tcW w:w="1383" w:type="dxa"/>
+            <w:tcW w:w="1151" w:type="dxa"/>
           </w:tcPr>
           <w:p>
             <w:r>
@@ -1619,7 +1683,7 @@
         </w:tc>
         <w:tc>
           <w:tcPr>
-            <w:tcW w:w="1015" w:type="dxa"/>
+            <w:tcW w:w="792" w:type="dxa"/>
           </w:tcPr>
           <w:p>
             <w:r>
@@ -1629,7 +1693,7 @@
         </w:tc>
         <w:tc>
           <w:tcPr>
-            <w:tcW w:w="956" w:type="dxa"/>
+            <w:tcW w:w="702" w:type="dxa"/>
           </w:tcPr>
           <w:p>
             <w:r>
@@ -1639,7 +1703,7 @@
         </w:tc>
         <w:tc>
           <w:tcPr>
-            <w:tcW w:w="1207" w:type="dxa"/>
+            <w:tcW w:w="1680" w:type="dxa"/>
           </w:tcPr>
           <w:p>
             <w:r>
@@ -1649,15 +1713,18 @@
         </w:tc>
         <w:tc>
           <w:tcPr>
-            <w:tcW w:w="1194" w:type="dxa"/>
-          </w:tcPr>
-          <w:p/>
-        </w:tc>
-        <w:tc>
-          <w:tcPr>
-            <w:tcW w:w="1525" w:type="dxa"/>
-          </w:tcPr>
-          <w:p>
+            <w:tcW w:w="1043" w:type="dxa"/>
+          </w:tcPr>
+          <w:p/>
+        </w:tc>
+        <w:tc>
+          <w:tcPr>
+            <w:tcW w:w="1245" w:type="dxa"/>
+          </w:tcPr>
+          <w:p>
+            <w:r>
+              <w:t xml:space="preserve">Primary key / </w:t>
+            </w:r>
             <w:r>
               <w:t>Foreign key</w:t>
             </w:r>
@@ -1665,15 +1732,19 @@
         </w:tc>
         <w:tc>
           <w:tcPr>
-            <w:tcW w:w="986" w:type="dxa"/>
-          </w:tcPr>
-          <w:p/>
-        </w:tc>
-        <w:tc>
-          <w:tcPr>
-            <w:tcW w:w="976" w:type="dxa"/>
-          </w:tcPr>
-          <w:p/>
+            <w:tcW w:w="918" w:type="dxa"/>
+          </w:tcPr>
+          <w:p/>
+        </w:tc>
+        <w:tc>
+          <w:tcPr>
+            <w:tcW w:w="1711" w:type="dxa"/>
+          </w:tcPr>
+          <w:p>
+            <w:r>
+              <w:t>1</w:t>
+            </w:r>
+          </w:p>
         </w:tc>
       </w:tr>
       <w:tr>
@@ -1682,63 +1753,75 @@
         </w:trPr>
         <w:tc>
           <w:tcPr>
-            <w:tcW w:w="1383" w:type="dxa"/>
-          </w:tcPr>
-          <w:p>
-            <w:r>
-              <w:t>slot</w:t>
-            </w:r>
-          </w:p>
-        </w:tc>
-        <w:tc>
-          <w:tcPr>
-            <w:tcW w:w="1015" w:type="dxa"/>
-          </w:tcPr>
-          <w:p>
-            <w:r>
-              <w:t>byte</w:t>
-            </w:r>
-          </w:p>
-        </w:tc>
-        <w:tc>
-          <w:tcPr>
-            <w:tcW w:w="956" w:type="dxa"/>
-          </w:tcPr>
-          <w:p>
-            <w:r>
-              <w:t>1</w:t>
-            </w:r>
-          </w:p>
-        </w:tc>
-        <w:tc>
-          <w:tcPr>
-            <w:tcW w:w="1207" w:type="dxa"/>
-          </w:tcPr>
-          <w:p/>
-        </w:tc>
-        <w:tc>
-          <w:tcPr>
-            <w:tcW w:w="1194" w:type="dxa"/>
-          </w:tcPr>
-          <w:p/>
-        </w:tc>
-        <w:tc>
-          <w:tcPr>
-            <w:tcW w:w="1525" w:type="dxa"/>
-          </w:tcPr>
-          <w:p/>
-        </w:tc>
-        <w:tc>
-          <w:tcPr>
-            <w:tcW w:w="986" w:type="dxa"/>
-          </w:tcPr>
-          <w:p/>
-        </w:tc>
-        <w:tc>
-          <w:tcPr>
-            <w:tcW w:w="976" w:type="dxa"/>
-          </w:tcPr>
-          <w:p/>
+            <w:tcW w:w="1151" w:type="dxa"/>
+          </w:tcPr>
+          <w:p>
+            <w:r>
+              <w:t xml:space="preserve">Available </w:t>
+            </w:r>
+          </w:p>
+        </w:tc>
+        <w:tc>
+          <w:tcPr>
+            <w:tcW w:w="792" w:type="dxa"/>
+          </w:tcPr>
+          <w:p>
+            <w:r>
+              <w:t>Boolean</w:t>
+            </w:r>
+          </w:p>
+        </w:tc>
+        <w:tc>
+          <w:tcPr>
+            <w:tcW w:w="702" w:type="dxa"/>
+          </w:tcPr>
+          <w:p>
+            <w:r>
+              <w:t>2</w:t>
+            </w:r>
+          </w:p>
+        </w:tc>
+        <w:tc>
+          <w:tcPr>
+            <w:tcW w:w="1680" w:type="dxa"/>
+          </w:tcPr>
+          <w:p>
+            <w:r>
+              <w:t>True / False</w:t>
+            </w:r>
+          </w:p>
+        </w:tc>
+        <w:tc>
+          <w:tcPr>
+            <w:tcW w:w="1043" w:type="dxa"/>
+          </w:tcPr>
+          <w:p/>
+        </w:tc>
+        <w:tc>
+          <w:tcPr>
+            <w:tcW w:w="1245" w:type="dxa"/>
+          </w:tcPr>
+          <w:p>
+            <w:r>
+              <w:t>to store whether the student is available</w:t>
+            </w:r>
+          </w:p>
+        </w:tc>
+        <w:tc>
+          <w:tcPr>
+            <w:tcW w:w="918" w:type="dxa"/>
+          </w:tcPr>
+          <w:p/>
+        </w:tc>
+        <w:tc>
+          <w:tcPr>
+            <w:tcW w:w="1711" w:type="dxa"/>
+          </w:tcPr>
+          <w:p>
+            <w:r>
+              <w:t>True</w:t>
+            </w:r>
+          </w:p>
         </w:tc>
       </w:tr>
       <w:tr>
@@ -1747,114 +1830,49 @@
         </w:trPr>
         <w:tc>
           <w:tcPr>
-            <w:tcW w:w="1383" w:type="dxa"/>
-          </w:tcPr>
-          <w:p>
-            <w:r>
-              <w:t xml:space="preserve">Available </w:t>
-            </w:r>
-          </w:p>
-        </w:tc>
-        <w:tc>
-          <w:tcPr>
-            <w:tcW w:w="1015" w:type="dxa"/>
-          </w:tcPr>
-          <w:p>
-            <w:r>
-              <w:t>Boolean</w:t>
-            </w:r>
-          </w:p>
-        </w:tc>
-        <w:tc>
-          <w:tcPr>
-            <w:tcW w:w="956" w:type="dxa"/>
-          </w:tcPr>
-          <w:p/>
-        </w:tc>
-        <w:tc>
-          <w:tcPr>
-            <w:tcW w:w="1207" w:type="dxa"/>
-          </w:tcPr>
-          <w:p/>
-        </w:tc>
-        <w:tc>
-          <w:tcPr>
-            <w:tcW w:w="1194" w:type="dxa"/>
-          </w:tcPr>
-          <w:p/>
-        </w:tc>
-        <w:tc>
-          <w:tcPr>
-            <w:tcW w:w="1525" w:type="dxa"/>
-          </w:tcPr>
-          <w:p>
-            <w:r>
-              <w:t>to store whether the student is available</w:t>
-            </w:r>
-          </w:p>
-        </w:tc>
-        <w:tc>
-          <w:tcPr>
-            <w:tcW w:w="986" w:type="dxa"/>
-          </w:tcPr>
-          <w:p/>
-        </w:tc>
-        <w:tc>
-          <w:tcPr>
-            <w:tcW w:w="976" w:type="dxa"/>
-          </w:tcPr>
-          <w:p/>
-        </w:tc>
-      </w:tr>
-      <w:tr>
-        <w:trPr>
-          <w:trHeight w:val="20"/>
-        </w:trPr>
-        <w:tc>
-          <w:tcPr>
-            <w:tcW w:w="1383" w:type="dxa"/>
-          </w:tcPr>
-          <w:p/>
-        </w:tc>
-        <w:tc>
-          <w:tcPr>
-            <w:tcW w:w="1015" w:type="dxa"/>
-          </w:tcPr>
-          <w:p/>
-        </w:tc>
-        <w:tc>
-          <w:tcPr>
-            <w:tcW w:w="956" w:type="dxa"/>
-          </w:tcPr>
-          <w:p/>
-        </w:tc>
-        <w:tc>
-          <w:tcPr>
-            <w:tcW w:w="1207" w:type="dxa"/>
-          </w:tcPr>
-          <w:p/>
-        </w:tc>
-        <w:tc>
-          <w:tcPr>
-            <w:tcW w:w="1194" w:type="dxa"/>
-          </w:tcPr>
-          <w:p/>
-        </w:tc>
-        <w:tc>
-          <w:tcPr>
-            <w:tcW w:w="1525" w:type="dxa"/>
-          </w:tcPr>
-          <w:p/>
-        </w:tc>
-        <w:tc>
-          <w:tcPr>
-            <w:tcW w:w="986" w:type="dxa"/>
-          </w:tcPr>
-          <w:p/>
-        </w:tc>
-        <w:tc>
-          <w:tcPr>
-            <w:tcW w:w="976" w:type="dxa"/>
+            <w:tcW w:w="1151" w:type="dxa"/>
+          </w:tcPr>
+          <w:p/>
+        </w:tc>
+        <w:tc>
+          <w:tcPr>
+            <w:tcW w:w="792" w:type="dxa"/>
+          </w:tcPr>
+          <w:p/>
+        </w:tc>
+        <w:tc>
+          <w:tcPr>
+            <w:tcW w:w="702" w:type="dxa"/>
+          </w:tcPr>
+          <w:p/>
+        </w:tc>
+        <w:tc>
+          <w:tcPr>
+            <w:tcW w:w="1680" w:type="dxa"/>
+          </w:tcPr>
+          <w:p/>
+        </w:tc>
+        <w:tc>
+          <w:tcPr>
+            <w:tcW w:w="1043" w:type="dxa"/>
+          </w:tcPr>
+          <w:p/>
+        </w:tc>
+        <w:tc>
+          <w:tcPr>
+            <w:tcW w:w="1245" w:type="dxa"/>
+          </w:tcPr>
+          <w:p/>
+        </w:tc>
+        <w:tc>
+          <w:tcPr>
+            <w:tcW w:w="918" w:type="dxa"/>
+          </w:tcPr>
+          <w:p/>
+        </w:tc>
+        <w:tc>
+          <w:tcPr>
+            <w:tcW w:w="1711" w:type="dxa"/>
           </w:tcPr>
           <w:p/>
         </w:tc>
@@ -1870,7 +1888,15 @@
           </w:tcPr>
           <w:p>
             <w:r>
-              <w:t>Teacher availability table</w:t>
+              <w:t xml:space="preserve">Staff </w:t>
+            </w:r>
+            <w:proofErr w:type="spellStart"/>
+            <w:r>
+              <w:t>av</w:t>
+            </w:r>
+            <w:proofErr w:type="spellEnd"/>
+            <w:r>
+              <w:t xml:space="preserve"> table</w:t>
             </w:r>
           </w:p>
         </w:tc>
@@ -1881,7 +1907,7 @@
         </w:trPr>
         <w:tc>
           <w:tcPr>
-            <w:tcW w:w="1383" w:type="dxa"/>
+            <w:tcW w:w="1151" w:type="dxa"/>
           </w:tcPr>
           <w:p>
             <w:r>
@@ -1891,7 +1917,7 @@
         </w:tc>
         <w:tc>
           <w:tcPr>
-            <w:tcW w:w="1015" w:type="dxa"/>
+            <w:tcW w:w="792" w:type="dxa"/>
           </w:tcPr>
           <w:p>
             <w:r>
@@ -1901,7 +1927,7 @@
         </w:tc>
         <w:tc>
           <w:tcPr>
-            <w:tcW w:w="956" w:type="dxa"/>
+            <w:tcW w:w="702" w:type="dxa"/>
           </w:tcPr>
           <w:p>
             <w:r>
@@ -1911,7 +1937,7 @@
         </w:tc>
         <w:tc>
           <w:tcPr>
-            <w:tcW w:w="1207" w:type="dxa"/>
+            <w:tcW w:w="1680" w:type="dxa"/>
           </w:tcPr>
           <w:p>
             <w:r>
@@ -1921,7 +1947,7 @@
         </w:tc>
         <w:tc>
           <w:tcPr>
-            <w:tcW w:w="1194" w:type="dxa"/>
+            <w:tcW w:w="1043" w:type="dxa"/>
           </w:tcPr>
           <w:p>
             <w:r>
@@ -1931,7 +1957,7 @@
         </w:tc>
         <w:tc>
           <w:tcPr>
-            <w:tcW w:w="1525" w:type="dxa"/>
+            <w:tcW w:w="1245" w:type="dxa"/>
           </w:tcPr>
           <w:p>
             <w:r>
@@ -1941,7 +1967,7 @@
         </w:tc>
         <w:tc>
           <w:tcPr>
-            <w:tcW w:w="986" w:type="dxa"/>
+            <w:tcW w:w="918" w:type="dxa"/>
           </w:tcPr>
           <w:p>
             <w:proofErr w:type="spellStart"/>
@@ -1953,7 +1979,7 @@
         </w:tc>
         <w:tc>
           <w:tcPr>
-            <w:tcW w:w="976" w:type="dxa"/>
+            <w:tcW w:w="1711" w:type="dxa"/>
           </w:tcPr>
           <w:p>
             <w:r>
@@ -1968,11 +1994,51 @@
         </w:trPr>
         <w:tc>
           <w:tcPr>
-            <w:tcW w:w="1383" w:type="dxa"/>
-          </w:tcPr>
-          <w:p>
-            <w:r>
-              <w:t xml:space="preserve">Staff </w:t>
+            <w:tcW w:w="1151" w:type="dxa"/>
+          </w:tcPr>
+          <w:p>
+            <w:r>
+              <w:t>Appointment</w:t>
+            </w:r>
+          </w:p>
+        </w:tc>
+        <w:tc>
+          <w:tcPr>
+            <w:tcW w:w="792" w:type="dxa"/>
+          </w:tcPr>
+          <w:p>
+            <w:r>
+              <w:t>Byte</w:t>
+            </w:r>
+          </w:p>
+        </w:tc>
+        <w:tc>
+          <w:tcPr>
+            <w:tcW w:w="702" w:type="dxa"/>
+          </w:tcPr>
+          <w:p>
+            <w:r>
+              <w:t xml:space="preserve">1 </w:t>
+            </w:r>
+          </w:p>
+        </w:tc>
+        <w:tc>
+          <w:tcPr>
+            <w:tcW w:w="1680" w:type="dxa"/>
+          </w:tcPr>
+          <w:p>
+            <w:r>
+              <w:t>000</w:t>
+            </w:r>
+          </w:p>
+        </w:tc>
+        <w:tc>
+          <w:tcPr>
+            <w:tcW w:w="1043" w:type="dxa"/>
+          </w:tcPr>
+          <w:p>
+            <w:r>
+              <w:t xml:space="preserve">Must be in stud </w:t>
             </w:r>
             <w:proofErr w:type="spellStart"/>
             <w:r>
@@ -1980,37 +2046,13 @@
             </w:r>
             <w:proofErr w:type="spellEnd"/>
             <w:r>
-              <w:t xml:space="preserve"> no.</w:t>
-            </w:r>
-          </w:p>
-        </w:tc>
-        <w:tc>
-          <w:tcPr>
-            <w:tcW w:w="1015" w:type="dxa"/>
-          </w:tcPr>
-          <w:p/>
-        </w:tc>
-        <w:tc>
-          <w:tcPr>
-            <w:tcW w:w="956" w:type="dxa"/>
-          </w:tcPr>
-          <w:p/>
-        </w:tc>
-        <w:tc>
-          <w:tcPr>
-            <w:tcW w:w="1207" w:type="dxa"/>
-          </w:tcPr>
-          <w:p/>
-        </w:tc>
-        <w:tc>
-          <w:tcPr>
-            <w:tcW w:w="1194" w:type="dxa"/>
-          </w:tcPr>
-          <w:p/>
-        </w:tc>
-        <w:tc>
-          <w:tcPr>
-            <w:tcW w:w="1525" w:type="dxa"/>
+              <w:t xml:space="preserve"> table</w:t>
+            </w:r>
+          </w:p>
+        </w:tc>
+        <w:tc>
+          <w:tcPr>
+            <w:tcW w:w="1245" w:type="dxa"/>
           </w:tcPr>
           <w:p>
             <w:r>
@@ -2020,15 +2062,19 @@
         </w:tc>
         <w:tc>
           <w:tcPr>
-            <w:tcW w:w="986" w:type="dxa"/>
-          </w:tcPr>
-          <w:p/>
-        </w:tc>
-        <w:tc>
-          <w:tcPr>
-            <w:tcW w:w="976" w:type="dxa"/>
-          </w:tcPr>
-          <w:p/>
+            <w:tcW w:w="918" w:type="dxa"/>
+          </w:tcPr>
+          <w:p/>
+        </w:tc>
+        <w:tc>
+          <w:tcPr>
+            <w:tcW w:w="1711" w:type="dxa"/>
+          </w:tcPr>
+          <w:p>
+            <w:r>
+              <w:t>001</w:t>
+            </w:r>
+          </w:p>
         </w:tc>
       </w:tr>
       <w:tr>
@@ -2037,7 +2083,7 @@
         </w:trPr>
         <w:tc>
           <w:tcPr>
-            <w:tcW w:w="1383" w:type="dxa"/>
+            <w:tcW w:w="1151" w:type="dxa"/>
           </w:tcPr>
           <w:p>
             <w:r>
@@ -2047,45 +2093,65 @@
         </w:tc>
         <w:tc>
           <w:tcPr>
-            <w:tcW w:w="1015" w:type="dxa"/>
-          </w:tcPr>
-          <w:p/>
-        </w:tc>
-        <w:tc>
-          <w:tcPr>
-            <w:tcW w:w="956" w:type="dxa"/>
-          </w:tcPr>
-          <w:p/>
-        </w:tc>
-        <w:tc>
-          <w:tcPr>
-            <w:tcW w:w="1207" w:type="dxa"/>
-          </w:tcPr>
-          <w:p/>
-        </w:tc>
-        <w:tc>
-          <w:tcPr>
-            <w:tcW w:w="1194" w:type="dxa"/>
-          </w:tcPr>
-          <w:p/>
-        </w:tc>
-        <w:tc>
-          <w:tcPr>
-            <w:tcW w:w="1525" w:type="dxa"/>
-          </w:tcPr>
-          <w:p/>
-        </w:tc>
-        <w:tc>
-          <w:tcPr>
-            <w:tcW w:w="986" w:type="dxa"/>
-          </w:tcPr>
-          <w:p/>
-        </w:tc>
-        <w:tc>
-          <w:tcPr>
-            <w:tcW w:w="976" w:type="dxa"/>
-          </w:tcPr>
-          <w:p/>
+            <w:tcW w:w="792" w:type="dxa"/>
+          </w:tcPr>
+          <w:p>
+            <w:r>
+              <w:t>Short</w:t>
+            </w:r>
+          </w:p>
+        </w:tc>
+        <w:tc>
+          <w:tcPr>
+            <w:tcW w:w="702" w:type="dxa"/>
+          </w:tcPr>
+          <w:p>
+            <w:r>
+              <w:t>2</w:t>
+            </w:r>
+          </w:p>
+        </w:tc>
+        <w:tc>
+          <w:tcPr>
+            <w:tcW w:w="1680" w:type="dxa"/>
+          </w:tcPr>
+          <w:p>
+            <w:r>
+              <w:t>000</w:t>
+            </w:r>
+          </w:p>
+        </w:tc>
+        <w:tc>
+          <w:tcPr>
+            <w:tcW w:w="1043" w:type="dxa"/>
+          </w:tcPr>
+          <w:p/>
+        </w:tc>
+        <w:tc>
+          <w:tcPr>
+            <w:tcW w:w="1245" w:type="dxa"/>
+          </w:tcPr>
+          <w:p>
+            <w:r>
+              <w:t>Primary / Foreign key</w:t>
+            </w:r>
+          </w:p>
+        </w:tc>
+        <w:tc>
+          <w:tcPr>
+            <w:tcW w:w="918" w:type="dxa"/>
+          </w:tcPr>
+          <w:p/>
+        </w:tc>
+        <w:tc>
+          <w:tcPr>
+            <w:tcW w:w="1711" w:type="dxa"/>
+          </w:tcPr>
+          <w:p>
+            <w:r>
+              <w:t>0012</w:t>
+            </w:r>
+          </w:p>
         </w:tc>
       </w:tr>
       <w:tr>
@@ -2094,7 +2160,7 @@
         </w:trPr>
         <w:tc>
           <w:tcPr>
-            <w:tcW w:w="1383" w:type="dxa"/>
+            <w:tcW w:w="1151" w:type="dxa"/>
           </w:tcPr>
           <w:p>
             <w:r>
@@ -2104,45 +2170,65 @@
         </w:tc>
         <w:tc>
           <w:tcPr>
-            <w:tcW w:w="1015" w:type="dxa"/>
-          </w:tcPr>
-          <w:p/>
-        </w:tc>
-        <w:tc>
-          <w:tcPr>
-            <w:tcW w:w="956" w:type="dxa"/>
-          </w:tcPr>
-          <w:p/>
-        </w:tc>
-        <w:tc>
-          <w:tcPr>
-            <w:tcW w:w="1207" w:type="dxa"/>
-          </w:tcPr>
-          <w:p/>
-        </w:tc>
-        <w:tc>
-          <w:tcPr>
-            <w:tcW w:w="1194" w:type="dxa"/>
-          </w:tcPr>
-          <w:p/>
-        </w:tc>
-        <w:tc>
-          <w:tcPr>
-            <w:tcW w:w="1525" w:type="dxa"/>
-          </w:tcPr>
-          <w:p/>
-        </w:tc>
-        <w:tc>
-          <w:tcPr>
-            <w:tcW w:w="986" w:type="dxa"/>
-          </w:tcPr>
-          <w:p/>
-        </w:tc>
-        <w:tc>
-          <w:tcPr>
-            <w:tcW w:w="976" w:type="dxa"/>
-          </w:tcPr>
-          <w:p/>
+            <w:tcW w:w="792" w:type="dxa"/>
+          </w:tcPr>
+          <w:p>
+            <w:r>
+              <w:t>Byte</w:t>
+            </w:r>
+          </w:p>
+        </w:tc>
+        <w:tc>
+          <w:tcPr>
+            <w:tcW w:w="702" w:type="dxa"/>
+          </w:tcPr>
+          <w:p>
+            <w:r>
+              <w:t>1</w:t>
+            </w:r>
+          </w:p>
+        </w:tc>
+        <w:tc>
+          <w:tcPr>
+            <w:tcW w:w="1680" w:type="dxa"/>
+          </w:tcPr>
+          <w:p>
+            <w:r>
+              <w:t>00</w:t>
+            </w:r>
+          </w:p>
+        </w:tc>
+        <w:tc>
+          <w:tcPr>
+            <w:tcW w:w="1043" w:type="dxa"/>
+          </w:tcPr>
+          <w:p/>
+        </w:tc>
+        <w:tc>
+          <w:tcPr>
+            <w:tcW w:w="1245" w:type="dxa"/>
+          </w:tcPr>
+          <w:p>
+            <w:r>
+              <w:t>Primary / foreign key</w:t>
+            </w:r>
+          </w:p>
+        </w:tc>
+        <w:tc>
+          <w:tcPr>
+            <w:tcW w:w="918" w:type="dxa"/>
+          </w:tcPr>
+          <w:p/>
+        </w:tc>
+        <w:tc>
+          <w:tcPr>
+            <w:tcW w:w="1711" w:type="dxa"/>
+          </w:tcPr>
+          <w:p>
+            <w:r>
+              <w:t>01</w:t>
+            </w:r>
+          </w:p>
         </w:tc>
       </w:tr>
       <w:tr>
@@ -2151,55 +2237,75 @@
         </w:trPr>
         <w:tc>
           <w:tcPr>
-            <w:tcW w:w="1383" w:type="dxa"/>
-          </w:tcPr>
-          <w:p>
-            <w:r>
-              <w:t>slot</w:t>
-            </w:r>
-          </w:p>
-        </w:tc>
-        <w:tc>
-          <w:tcPr>
-            <w:tcW w:w="1015" w:type="dxa"/>
-          </w:tcPr>
-          <w:p/>
-        </w:tc>
-        <w:tc>
-          <w:tcPr>
-            <w:tcW w:w="956" w:type="dxa"/>
-          </w:tcPr>
-          <w:p/>
-        </w:tc>
-        <w:tc>
-          <w:tcPr>
-            <w:tcW w:w="1207" w:type="dxa"/>
-          </w:tcPr>
-          <w:p/>
-        </w:tc>
-        <w:tc>
-          <w:tcPr>
-            <w:tcW w:w="1194" w:type="dxa"/>
-          </w:tcPr>
-          <w:p/>
-        </w:tc>
-        <w:tc>
-          <w:tcPr>
-            <w:tcW w:w="1525" w:type="dxa"/>
-          </w:tcPr>
-          <w:p/>
-        </w:tc>
-        <w:tc>
-          <w:tcPr>
-            <w:tcW w:w="986" w:type="dxa"/>
-          </w:tcPr>
-          <w:p/>
-        </w:tc>
-        <w:tc>
-          <w:tcPr>
-            <w:tcW w:w="976" w:type="dxa"/>
-          </w:tcPr>
-          <w:p/>
+            <w:tcW w:w="1151" w:type="dxa"/>
+          </w:tcPr>
+          <w:p>
+            <w:r>
+              <w:t>available</w:t>
+            </w:r>
+          </w:p>
+        </w:tc>
+        <w:tc>
+          <w:tcPr>
+            <w:tcW w:w="792" w:type="dxa"/>
+          </w:tcPr>
+          <w:p>
+            <w:r>
+              <w:t>Boolean</w:t>
+            </w:r>
+          </w:p>
+        </w:tc>
+        <w:tc>
+          <w:tcPr>
+            <w:tcW w:w="702" w:type="dxa"/>
+          </w:tcPr>
+          <w:p>
+            <w:r>
+              <w:t>2</w:t>
+            </w:r>
+          </w:p>
+        </w:tc>
+        <w:tc>
+          <w:tcPr>
+            <w:tcW w:w="1680" w:type="dxa"/>
+          </w:tcPr>
+          <w:p>
+            <w:r>
+              <w:t>True/False</w:t>
+            </w:r>
+          </w:p>
+        </w:tc>
+        <w:tc>
+          <w:tcPr>
+            <w:tcW w:w="1043" w:type="dxa"/>
+          </w:tcPr>
+          <w:p/>
+        </w:tc>
+        <w:tc>
+          <w:tcPr>
+            <w:tcW w:w="1245" w:type="dxa"/>
+          </w:tcPr>
+          <w:p>
+            <w:r>
+              <w:t>Store weather or not they are able to do that appointment</w:t>
+            </w:r>
+          </w:p>
+        </w:tc>
+        <w:tc>
+          <w:tcPr>
+            <w:tcW w:w="918" w:type="dxa"/>
+          </w:tcPr>
+          <w:p/>
+        </w:tc>
+        <w:tc>
+          <w:tcPr>
+            <w:tcW w:w="1711" w:type="dxa"/>
+          </w:tcPr>
+          <w:p>
+            <w:r>
+              <w:t>false</w:t>
+            </w:r>
+          </w:p>
         </w:tc>
       </w:tr>
       <w:tr>
@@ -2208,106 +2314,49 @@
         </w:trPr>
         <w:tc>
           <w:tcPr>
-            <w:tcW w:w="1383" w:type="dxa"/>
-          </w:tcPr>
-          <w:p>
-            <w:r>
-              <w:t>available</w:t>
-            </w:r>
-          </w:p>
-        </w:tc>
-        <w:tc>
-          <w:tcPr>
-            <w:tcW w:w="1015" w:type="dxa"/>
-          </w:tcPr>
-          <w:p/>
-        </w:tc>
-        <w:tc>
-          <w:tcPr>
-            <w:tcW w:w="956" w:type="dxa"/>
-          </w:tcPr>
-          <w:p/>
-        </w:tc>
-        <w:tc>
-          <w:tcPr>
-            <w:tcW w:w="1207" w:type="dxa"/>
-          </w:tcPr>
-          <w:p/>
-        </w:tc>
-        <w:tc>
-          <w:tcPr>
-            <w:tcW w:w="1194" w:type="dxa"/>
-          </w:tcPr>
-          <w:p/>
-        </w:tc>
-        <w:tc>
-          <w:tcPr>
-            <w:tcW w:w="1525" w:type="dxa"/>
-          </w:tcPr>
-          <w:p/>
-        </w:tc>
-        <w:tc>
-          <w:tcPr>
-            <w:tcW w:w="986" w:type="dxa"/>
-          </w:tcPr>
-          <w:p/>
-        </w:tc>
-        <w:tc>
-          <w:tcPr>
-            <w:tcW w:w="976" w:type="dxa"/>
-          </w:tcPr>
-          <w:p/>
-        </w:tc>
-      </w:tr>
-      <w:tr>
-        <w:trPr>
-          <w:trHeight w:val="20"/>
-        </w:trPr>
-        <w:tc>
-          <w:tcPr>
-            <w:tcW w:w="1383" w:type="dxa"/>
-          </w:tcPr>
-          <w:p/>
-        </w:tc>
-        <w:tc>
-          <w:tcPr>
-            <w:tcW w:w="1015" w:type="dxa"/>
-          </w:tcPr>
-          <w:p/>
-        </w:tc>
-        <w:tc>
-          <w:tcPr>
-            <w:tcW w:w="956" w:type="dxa"/>
-          </w:tcPr>
-          <w:p/>
-        </w:tc>
-        <w:tc>
-          <w:tcPr>
-            <w:tcW w:w="1207" w:type="dxa"/>
-          </w:tcPr>
-          <w:p/>
-        </w:tc>
-        <w:tc>
-          <w:tcPr>
-            <w:tcW w:w="1194" w:type="dxa"/>
-          </w:tcPr>
-          <w:p/>
-        </w:tc>
-        <w:tc>
-          <w:tcPr>
-            <w:tcW w:w="1525" w:type="dxa"/>
-          </w:tcPr>
-          <w:p/>
-        </w:tc>
-        <w:tc>
-          <w:tcPr>
-            <w:tcW w:w="986" w:type="dxa"/>
-          </w:tcPr>
-          <w:p/>
-        </w:tc>
-        <w:tc>
-          <w:tcPr>
-            <w:tcW w:w="976" w:type="dxa"/>
+            <w:tcW w:w="1151" w:type="dxa"/>
+          </w:tcPr>
+          <w:p/>
+        </w:tc>
+        <w:tc>
+          <w:tcPr>
+            <w:tcW w:w="792" w:type="dxa"/>
+          </w:tcPr>
+          <w:p/>
+        </w:tc>
+        <w:tc>
+          <w:tcPr>
+            <w:tcW w:w="702" w:type="dxa"/>
+          </w:tcPr>
+          <w:p/>
+        </w:tc>
+        <w:tc>
+          <w:tcPr>
+            <w:tcW w:w="1680" w:type="dxa"/>
+          </w:tcPr>
+          <w:p/>
+        </w:tc>
+        <w:tc>
+          <w:tcPr>
+            <w:tcW w:w="1043" w:type="dxa"/>
+          </w:tcPr>
+          <w:p/>
+        </w:tc>
+        <w:tc>
+          <w:tcPr>
+            <w:tcW w:w="1245" w:type="dxa"/>
+          </w:tcPr>
+          <w:p/>
+        </w:tc>
+        <w:tc>
+          <w:tcPr>
+            <w:tcW w:w="918" w:type="dxa"/>
+          </w:tcPr>
+          <w:p/>
+        </w:tc>
+        <w:tc>
+          <w:tcPr>
+            <w:tcW w:w="1711" w:type="dxa"/>
           </w:tcPr>
           <w:p/>
         </w:tc>
@@ -2334,7 +2383,7 @@
         </w:trPr>
         <w:tc>
           <w:tcPr>
-            <w:tcW w:w="1383" w:type="dxa"/>
+            <w:tcW w:w="1151" w:type="dxa"/>
           </w:tcPr>
           <w:p>
             <w:r>
@@ -2344,7 +2393,7 @@
         </w:tc>
         <w:tc>
           <w:tcPr>
-            <w:tcW w:w="1015" w:type="dxa"/>
+            <w:tcW w:w="792" w:type="dxa"/>
           </w:tcPr>
           <w:p>
             <w:r>
@@ -2354,7 +2403,7 @@
         </w:tc>
         <w:tc>
           <w:tcPr>
-            <w:tcW w:w="956" w:type="dxa"/>
+            <w:tcW w:w="702" w:type="dxa"/>
           </w:tcPr>
           <w:p>
             <w:r>
@@ -2364,7 +2413,7 @@
         </w:tc>
         <w:tc>
           <w:tcPr>
-            <w:tcW w:w="1207" w:type="dxa"/>
+            <w:tcW w:w="1680" w:type="dxa"/>
           </w:tcPr>
           <w:p>
             <w:r>
@@ -2374,7 +2423,7 @@
         </w:tc>
         <w:tc>
           <w:tcPr>
-            <w:tcW w:w="1194" w:type="dxa"/>
+            <w:tcW w:w="1043" w:type="dxa"/>
           </w:tcPr>
           <w:p>
             <w:r>
@@ -2384,7 +2433,7 @@
         </w:tc>
         <w:tc>
           <w:tcPr>
-            <w:tcW w:w="1525" w:type="dxa"/>
+            <w:tcW w:w="1245" w:type="dxa"/>
           </w:tcPr>
           <w:p>
             <w:r>
@@ -2394,7 +2443,7 @@
         </w:tc>
         <w:tc>
           <w:tcPr>
-            <w:tcW w:w="986" w:type="dxa"/>
+            <w:tcW w:w="918" w:type="dxa"/>
           </w:tcPr>
           <w:p>
             <w:proofErr w:type="spellStart"/>
@@ -2406,7 +2455,7 @@
         </w:tc>
         <w:tc>
           <w:tcPr>
-            <w:tcW w:w="976" w:type="dxa"/>
+            <w:tcW w:w="1711" w:type="dxa"/>
           </w:tcPr>
           <w:p>
             <w:r>
@@ -2421,7 +2470,7 @@
         </w:trPr>
         <w:tc>
           <w:tcPr>
-            <w:tcW w:w="1383" w:type="dxa"/>
+            <w:tcW w:w="1151" w:type="dxa"/>
           </w:tcPr>
           <w:p>
             <w:r>
@@ -2431,31 +2480,43 @@
         </w:tc>
         <w:tc>
           <w:tcPr>
-            <w:tcW w:w="1015" w:type="dxa"/>
-          </w:tcPr>
-          <w:p/>
-        </w:tc>
-        <w:tc>
-          <w:tcPr>
-            <w:tcW w:w="956" w:type="dxa"/>
-          </w:tcPr>
-          <w:p/>
-        </w:tc>
-        <w:tc>
-          <w:tcPr>
-            <w:tcW w:w="1207" w:type="dxa"/>
-          </w:tcPr>
-          <w:p/>
-        </w:tc>
-        <w:tc>
-          <w:tcPr>
-            <w:tcW w:w="1194" w:type="dxa"/>
-          </w:tcPr>
-          <w:p/>
-        </w:tc>
-        <w:tc>
-          <w:tcPr>
-            <w:tcW w:w="1525" w:type="dxa"/>
+            <w:tcW w:w="792" w:type="dxa"/>
+          </w:tcPr>
+          <w:p>
+            <w:r>
+              <w:t>byte</w:t>
+            </w:r>
+          </w:p>
+        </w:tc>
+        <w:tc>
+          <w:tcPr>
+            <w:tcW w:w="702" w:type="dxa"/>
+          </w:tcPr>
+          <w:p>
+            <w:r>
+              <w:t>1</w:t>
+            </w:r>
+          </w:p>
+        </w:tc>
+        <w:tc>
+          <w:tcPr>
+            <w:tcW w:w="1680" w:type="dxa"/>
+          </w:tcPr>
+          <w:p>
+            <w:r>
+              <w:t>00</w:t>
+            </w:r>
+          </w:p>
+        </w:tc>
+        <w:tc>
+          <w:tcPr>
+            <w:tcW w:w="1043" w:type="dxa"/>
+          </w:tcPr>
+          <w:p/>
+        </w:tc>
+        <w:tc>
+          <w:tcPr>
+            <w:tcW w:w="1245" w:type="dxa"/>
           </w:tcPr>
           <w:p>
             <w:r>
@@ -2465,15 +2526,21 @@
         </w:tc>
         <w:tc>
           <w:tcPr>
-            <w:tcW w:w="986" w:type="dxa"/>
-          </w:tcPr>
-          <w:p/>
-        </w:tc>
-        <w:tc>
-          <w:tcPr>
-            <w:tcW w:w="976" w:type="dxa"/>
-          </w:tcPr>
-          <w:p/>
+            <w:tcW w:w="918" w:type="dxa"/>
+          </w:tcPr>
+          <w:p/>
+        </w:tc>
+        <w:tc>
+          <w:tcPr>
+            <w:tcW w:w="1711" w:type="dxa"/>
+          </w:tcPr>
+          <w:p>
+            <w:r>
+              <w:t>03</w:t>
+            </w:r>
+            <w:bookmarkStart w:id="0" w:name="_GoBack"/>
+            <w:bookmarkEnd w:id="0"/>
+          </w:p>
         </w:tc>
       </w:tr>
       <w:tr>
@@ -2482,7 +2549,7 @@
         </w:trPr>
         <w:tc>
           <w:tcPr>
-            <w:tcW w:w="1383" w:type="dxa"/>
+            <w:tcW w:w="1151" w:type="dxa"/>
           </w:tcPr>
           <w:p>
             <w:r>
@@ -2492,45 +2559,62 @@
         </w:tc>
         <w:tc>
           <w:tcPr>
-            <w:tcW w:w="1015" w:type="dxa"/>
-          </w:tcPr>
-          <w:p/>
-        </w:tc>
-        <w:tc>
-          <w:tcPr>
-            <w:tcW w:w="956" w:type="dxa"/>
-          </w:tcPr>
-          <w:p/>
-        </w:tc>
-        <w:tc>
-          <w:tcPr>
-            <w:tcW w:w="1207" w:type="dxa"/>
-          </w:tcPr>
-          <w:p/>
-        </w:tc>
-        <w:tc>
-          <w:tcPr>
-            <w:tcW w:w="1194" w:type="dxa"/>
-          </w:tcPr>
-          <w:p/>
-        </w:tc>
-        <w:tc>
-          <w:tcPr>
-            <w:tcW w:w="1525" w:type="dxa"/>
-          </w:tcPr>
-          <w:p/>
-        </w:tc>
-        <w:tc>
-          <w:tcPr>
-            <w:tcW w:w="986" w:type="dxa"/>
-          </w:tcPr>
-          <w:p/>
-        </w:tc>
-        <w:tc>
-          <w:tcPr>
-            <w:tcW w:w="976" w:type="dxa"/>
-          </w:tcPr>
-          <w:p/>
+            <w:tcW w:w="792" w:type="dxa"/>
+          </w:tcPr>
+          <w:p>
+            <w:r>
+              <w:t xml:space="preserve">Date </w:t>
+            </w:r>
+          </w:p>
+        </w:tc>
+        <w:tc>
+          <w:tcPr>
+            <w:tcW w:w="702" w:type="dxa"/>
+          </w:tcPr>
+          <w:p/>
+        </w:tc>
+        <w:tc>
+          <w:tcPr>
+            <w:tcW w:w="1680" w:type="dxa"/>
+          </w:tcPr>
+          <w:p>
+            <w:proofErr w:type="spellStart"/>
+            <w:r>
+              <w:t>hh</w:t>
+            </w:r>
+            <w:proofErr w:type="spellEnd"/>
+            <w:r>
+              <w:t>/mm</w:t>
+            </w:r>
+          </w:p>
+        </w:tc>
+        <w:tc>
+          <w:tcPr>
+            <w:tcW w:w="1043" w:type="dxa"/>
+          </w:tcPr>
+          <w:p/>
+        </w:tc>
+        <w:tc>
+          <w:tcPr>
+            <w:tcW w:w="1245" w:type="dxa"/>
+          </w:tcPr>
+          <w:p/>
+        </w:tc>
+        <w:tc>
+          <w:tcPr>
+            <w:tcW w:w="918" w:type="dxa"/>
+          </w:tcPr>
+          <w:p/>
+        </w:tc>
+        <w:tc>
+          <w:tcPr>
+            <w:tcW w:w="1711" w:type="dxa"/>
+          </w:tcPr>
+          <w:p>
+            <w:r>
+              <w:t>0600</w:t>
+            </w:r>
+          </w:p>
         </w:tc>
       </w:tr>
       <w:tr>
@@ -2539,7 +2623,7 @@
         </w:trPr>
         <w:tc>
           <w:tcPr>
-            <w:tcW w:w="1383" w:type="dxa"/>
+            <w:tcW w:w="1151" w:type="dxa"/>
           </w:tcPr>
           <w:p>
             <w:r>
@@ -2549,45 +2633,62 @@
         </w:tc>
         <w:tc>
           <w:tcPr>
-            <w:tcW w:w="1015" w:type="dxa"/>
-          </w:tcPr>
-          <w:p/>
-        </w:tc>
-        <w:tc>
-          <w:tcPr>
-            <w:tcW w:w="956" w:type="dxa"/>
-          </w:tcPr>
-          <w:p/>
-        </w:tc>
-        <w:tc>
-          <w:tcPr>
-            <w:tcW w:w="1207" w:type="dxa"/>
-          </w:tcPr>
-          <w:p/>
-        </w:tc>
-        <w:tc>
-          <w:tcPr>
-            <w:tcW w:w="1194" w:type="dxa"/>
-          </w:tcPr>
-          <w:p/>
-        </w:tc>
-        <w:tc>
-          <w:tcPr>
-            <w:tcW w:w="1525" w:type="dxa"/>
-          </w:tcPr>
-          <w:p/>
-        </w:tc>
-        <w:tc>
-          <w:tcPr>
-            <w:tcW w:w="986" w:type="dxa"/>
-          </w:tcPr>
-          <w:p/>
-        </w:tc>
-        <w:tc>
-          <w:tcPr>
-            <w:tcW w:w="976" w:type="dxa"/>
-          </w:tcPr>
-          <w:p/>
+            <w:tcW w:w="792" w:type="dxa"/>
+          </w:tcPr>
+          <w:p>
+            <w:r>
+              <w:t>Date</w:t>
+            </w:r>
+          </w:p>
+        </w:tc>
+        <w:tc>
+          <w:tcPr>
+            <w:tcW w:w="702" w:type="dxa"/>
+          </w:tcPr>
+          <w:p/>
+        </w:tc>
+        <w:tc>
+          <w:tcPr>
+            <w:tcW w:w="1680" w:type="dxa"/>
+          </w:tcPr>
+          <w:p>
+            <w:proofErr w:type="spellStart"/>
+            <w:r>
+              <w:t>hh</w:t>
+            </w:r>
+            <w:proofErr w:type="spellEnd"/>
+            <w:r>
+              <w:t>/mm</w:t>
+            </w:r>
+          </w:p>
+        </w:tc>
+        <w:tc>
+          <w:tcPr>
+            <w:tcW w:w="1043" w:type="dxa"/>
+          </w:tcPr>
+          <w:p/>
+        </w:tc>
+        <w:tc>
+          <w:tcPr>
+            <w:tcW w:w="1245" w:type="dxa"/>
+          </w:tcPr>
+          <w:p/>
+        </w:tc>
+        <w:tc>
+          <w:tcPr>
+            <w:tcW w:w="918" w:type="dxa"/>
+          </w:tcPr>
+          <w:p/>
+        </w:tc>
+        <w:tc>
+          <w:tcPr>
+            <w:tcW w:w="1711" w:type="dxa"/>
+          </w:tcPr>
+          <w:p>
+            <w:r>
+              <w:t>0830</w:t>
+            </w:r>
+          </w:p>
         </w:tc>
       </w:tr>
       <w:tr>
@@ -2596,7 +2697,7 @@
         </w:trPr>
         <w:tc>
           <w:tcPr>
-            <w:tcW w:w="1383" w:type="dxa"/>
+            <w:tcW w:w="1151" w:type="dxa"/>
           </w:tcPr>
           <w:p>
             <w:r>
@@ -2606,29 +2707,37 @@
         </w:tc>
         <w:tc>
           <w:tcPr>
-            <w:tcW w:w="1015" w:type="dxa"/>
-          </w:tcPr>
-          <w:p>
-            <w:r>
-              <w:t>integer</w:t>
-            </w:r>
-          </w:p>
-        </w:tc>
-        <w:tc>
-          <w:tcPr>
-            <w:tcW w:w="956" w:type="dxa"/>
-          </w:tcPr>
-          <w:p/>
-        </w:tc>
-        <w:tc>
-          <w:tcPr>
-            <w:tcW w:w="1207" w:type="dxa"/>
-          </w:tcPr>
-          <w:p/>
-        </w:tc>
-        <w:tc>
-          <w:tcPr>
-            <w:tcW w:w="1194" w:type="dxa"/>
+            <w:tcW w:w="792" w:type="dxa"/>
+          </w:tcPr>
+          <w:p>
+            <w:r>
+              <w:t>byte</w:t>
+            </w:r>
+          </w:p>
+        </w:tc>
+        <w:tc>
+          <w:tcPr>
+            <w:tcW w:w="702" w:type="dxa"/>
+          </w:tcPr>
+          <w:p>
+            <w:r>
+              <w:t>1</w:t>
+            </w:r>
+          </w:p>
+        </w:tc>
+        <w:tc>
+          <w:tcPr>
+            <w:tcW w:w="1680" w:type="dxa"/>
+          </w:tcPr>
+          <w:p>
+            <w:r>
+              <w:t>5|10</w:t>
+            </w:r>
+          </w:p>
+        </w:tc>
+        <w:tc>
+          <w:tcPr>
+            <w:tcW w:w="1043" w:type="dxa"/>
           </w:tcPr>
           <w:p>
             <w:r>
@@ -2646,25 +2755,38 @@
         </w:tc>
         <w:tc>
           <w:tcPr>
-            <w:tcW w:w="1525" w:type="dxa"/>
-          </w:tcPr>
-          <w:p>
-            <w:r>
-              <w:t>It is used to work out how many appointments. If 5 1 hour blocks and if 10 an hour and a half</w:t>
-            </w:r>
-          </w:p>
-        </w:tc>
-        <w:tc>
-          <w:tcPr>
-            <w:tcW w:w="986" w:type="dxa"/>
-          </w:tcPr>
-          <w:p/>
-        </w:tc>
-        <w:tc>
-          <w:tcPr>
-            <w:tcW w:w="976" w:type="dxa"/>
-          </w:tcPr>
-          <w:p/>
+            <w:tcW w:w="1245" w:type="dxa"/>
+          </w:tcPr>
+          <w:p>
+            <w:r>
+              <w:t xml:space="preserve">It is used to work out how many appointments. If 5 1 </w:t>
+            </w:r>
+            <w:r>
+              <w:lastRenderedPageBreak/>
+              <w:t>hour blocks and if 10 an hour and a half</w:t>
+            </w:r>
+          </w:p>
+        </w:tc>
+        <w:tc>
+          <w:tcPr>
+            <w:tcW w:w="918" w:type="dxa"/>
+          </w:tcPr>
+          <w:p>
+            <w:r>
+              <w:lastRenderedPageBreak/>
+              <w:t xml:space="preserve">There will be a drop down </w:t>
+            </w:r>
+          </w:p>
+        </w:tc>
+        <w:tc>
+          <w:tcPr>
+            <w:tcW w:w="1711" w:type="dxa"/>
+          </w:tcPr>
+          <w:p>
+            <w:r>
+              <w:t>10</w:t>
+            </w:r>
+          </w:p>
         </w:tc>
       </w:tr>
       <w:tr>
@@ -2673,49 +2795,49 @@
         </w:trPr>
         <w:tc>
           <w:tcPr>
-            <w:tcW w:w="1383" w:type="dxa"/>
-          </w:tcPr>
-          <w:p/>
-        </w:tc>
-        <w:tc>
-          <w:tcPr>
-            <w:tcW w:w="1015" w:type="dxa"/>
-          </w:tcPr>
-          <w:p/>
-        </w:tc>
-        <w:tc>
-          <w:tcPr>
-            <w:tcW w:w="956" w:type="dxa"/>
-          </w:tcPr>
-          <w:p/>
-        </w:tc>
-        <w:tc>
-          <w:tcPr>
-            <w:tcW w:w="1207" w:type="dxa"/>
-          </w:tcPr>
-          <w:p/>
-        </w:tc>
-        <w:tc>
-          <w:tcPr>
-            <w:tcW w:w="1194" w:type="dxa"/>
-          </w:tcPr>
-          <w:p/>
-        </w:tc>
-        <w:tc>
-          <w:tcPr>
-            <w:tcW w:w="1525" w:type="dxa"/>
-          </w:tcPr>
-          <w:p/>
-        </w:tc>
-        <w:tc>
-          <w:tcPr>
-            <w:tcW w:w="986" w:type="dxa"/>
-          </w:tcPr>
-          <w:p/>
-        </w:tc>
-        <w:tc>
-          <w:tcPr>
-            <w:tcW w:w="976" w:type="dxa"/>
+            <w:tcW w:w="1151" w:type="dxa"/>
+          </w:tcPr>
+          <w:p/>
+        </w:tc>
+        <w:tc>
+          <w:tcPr>
+            <w:tcW w:w="792" w:type="dxa"/>
+          </w:tcPr>
+          <w:p/>
+        </w:tc>
+        <w:tc>
+          <w:tcPr>
+            <w:tcW w:w="702" w:type="dxa"/>
+          </w:tcPr>
+          <w:p/>
+        </w:tc>
+        <w:tc>
+          <w:tcPr>
+            <w:tcW w:w="1680" w:type="dxa"/>
+          </w:tcPr>
+          <w:p/>
+        </w:tc>
+        <w:tc>
+          <w:tcPr>
+            <w:tcW w:w="1043" w:type="dxa"/>
+          </w:tcPr>
+          <w:p/>
+        </w:tc>
+        <w:tc>
+          <w:tcPr>
+            <w:tcW w:w="1245" w:type="dxa"/>
+          </w:tcPr>
+          <w:p/>
+        </w:tc>
+        <w:tc>
+          <w:tcPr>
+            <w:tcW w:w="918" w:type="dxa"/>
+          </w:tcPr>
+          <w:p/>
+        </w:tc>
+        <w:tc>
+          <w:tcPr>
+            <w:tcW w:w="1711" w:type="dxa"/>
           </w:tcPr>
           <w:p/>
         </w:tc>
@@ -2731,7 +2853,6 @@
           </w:tcPr>
           <w:p>
             <w:r>
-              <w:lastRenderedPageBreak/>
               <w:t>Appointments table</w:t>
             </w:r>
           </w:p>
@@ -2743,7 +2864,7 @@
         </w:trPr>
         <w:tc>
           <w:tcPr>
-            <w:tcW w:w="1383" w:type="dxa"/>
+            <w:tcW w:w="1151" w:type="dxa"/>
           </w:tcPr>
           <w:p>
             <w:r>
@@ -2753,7 +2874,7 @@
         </w:tc>
         <w:tc>
           <w:tcPr>
-            <w:tcW w:w="1015" w:type="dxa"/>
+            <w:tcW w:w="792" w:type="dxa"/>
           </w:tcPr>
           <w:p>
             <w:r>
@@ -2763,7 +2884,7 @@
         </w:tc>
         <w:tc>
           <w:tcPr>
-            <w:tcW w:w="956" w:type="dxa"/>
+            <w:tcW w:w="702" w:type="dxa"/>
           </w:tcPr>
           <w:p>
             <w:r>
@@ -2773,7 +2894,7 @@
         </w:tc>
         <w:tc>
           <w:tcPr>
-            <w:tcW w:w="1207" w:type="dxa"/>
+            <w:tcW w:w="1680" w:type="dxa"/>
           </w:tcPr>
           <w:p>
             <w:r>
@@ -2783,7 +2904,7 @@
         </w:tc>
         <w:tc>
           <w:tcPr>
-            <w:tcW w:w="1194" w:type="dxa"/>
+            <w:tcW w:w="1043" w:type="dxa"/>
           </w:tcPr>
           <w:p>
             <w:r>
@@ -2793,7 +2914,7 @@
         </w:tc>
         <w:tc>
           <w:tcPr>
-            <w:tcW w:w="1525" w:type="dxa"/>
+            <w:tcW w:w="1245" w:type="dxa"/>
           </w:tcPr>
           <w:p>
             <w:r>
@@ -2803,7 +2924,7 @@
         </w:tc>
         <w:tc>
           <w:tcPr>
-            <w:tcW w:w="986" w:type="dxa"/>
+            <w:tcW w:w="918" w:type="dxa"/>
           </w:tcPr>
           <w:p>
             <w:proofErr w:type="spellStart"/>
@@ -2815,7 +2936,7 @@
         </w:tc>
         <w:tc>
           <w:tcPr>
-            <w:tcW w:w="976" w:type="dxa"/>
+            <w:tcW w:w="1711" w:type="dxa"/>
           </w:tcPr>
           <w:p>
             <w:r>
@@ -2830,7 +2951,7 @@
         </w:trPr>
         <w:tc>
           <w:tcPr>
-            <w:tcW w:w="1383" w:type="dxa"/>
+            <w:tcW w:w="1151" w:type="dxa"/>
           </w:tcPr>
           <w:p>
             <w:r>
@@ -2840,31 +2961,31 @@
         </w:tc>
         <w:tc>
           <w:tcPr>
-            <w:tcW w:w="1015" w:type="dxa"/>
-          </w:tcPr>
-          <w:p/>
-        </w:tc>
-        <w:tc>
-          <w:tcPr>
-            <w:tcW w:w="956" w:type="dxa"/>
-          </w:tcPr>
-          <w:p/>
-        </w:tc>
-        <w:tc>
-          <w:tcPr>
-            <w:tcW w:w="1207" w:type="dxa"/>
-          </w:tcPr>
-          <w:p/>
-        </w:tc>
-        <w:tc>
-          <w:tcPr>
-            <w:tcW w:w="1194" w:type="dxa"/>
-          </w:tcPr>
-          <w:p/>
-        </w:tc>
-        <w:tc>
-          <w:tcPr>
-            <w:tcW w:w="1525" w:type="dxa"/>
+            <w:tcW w:w="792" w:type="dxa"/>
+          </w:tcPr>
+          <w:p/>
+        </w:tc>
+        <w:tc>
+          <w:tcPr>
+            <w:tcW w:w="702" w:type="dxa"/>
+          </w:tcPr>
+          <w:p/>
+        </w:tc>
+        <w:tc>
+          <w:tcPr>
+            <w:tcW w:w="1680" w:type="dxa"/>
+          </w:tcPr>
+          <w:p/>
+        </w:tc>
+        <w:tc>
+          <w:tcPr>
+            <w:tcW w:w="1043" w:type="dxa"/>
+          </w:tcPr>
+          <w:p/>
+        </w:tc>
+        <w:tc>
+          <w:tcPr>
+            <w:tcW w:w="1245" w:type="dxa"/>
           </w:tcPr>
           <w:p>
             <w:r>
@@ -2874,13 +2995,13 @@
         </w:tc>
         <w:tc>
           <w:tcPr>
-            <w:tcW w:w="986" w:type="dxa"/>
-          </w:tcPr>
-          <w:p/>
-        </w:tc>
-        <w:tc>
-          <w:tcPr>
-            <w:tcW w:w="976" w:type="dxa"/>
+            <w:tcW w:w="918" w:type="dxa"/>
+          </w:tcPr>
+          <w:p/>
+        </w:tc>
+        <w:tc>
+          <w:tcPr>
+            <w:tcW w:w="1711" w:type="dxa"/>
           </w:tcPr>
           <w:p/>
         </w:tc>
@@ -2891,7 +3012,7 @@
         </w:trPr>
         <w:tc>
           <w:tcPr>
-            <w:tcW w:w="1383" w:type="dxa"/>
+            <w:tcW w:w="1151" w:type="dxa"/>
           </w:tcPr>
           <w:p>
             <w:r>
@@ -2901,31 +3022,31 @@
         </w:tc>
         <w:tc>
           <w:tcPr>
-            <w:tcW w:w="1015" w:type="dxa"/>
-          </w:tcPr>
-          <w:p/>
-        </w:tc>
-        <w:tc>
-          <w:tcPr>
-            <w:tcW w:w="956" w:type="dxa"/>
-          </w:tcPr>
-          <w:p/>
-        </w:tc>
-        <w:tc>
-          <w:tcPr>
-            <w:tcW w:w="1207" w:type="dxa"/>
-          </w:tcPr>
-          <w:p/>
-        </w:tc>
-        <w:tc>
-          <w:tcPr>
-            <w:tcW w:w="1194" w:type="dxa"/>
-          </w:tcPr>
-          <w:p/>
-        </w:tc>
-        <w:tc>
-          <w:tcPr>
-            <w:tcW w:w="1525" w:type="dxa"/>
+            <w:tcW w:w="792" w:type="dxa"/>
+          </w:tcPr>
+          <w:p/>
+        </w:tc>
+        <w:tc>
+          <w:tcPr>
+            <w:tcW w:w="702" w:type="dxa"/>
+          </w:tcPr>
+          <w:p/>
+        </w:tc>
+        <w:tc>
+          <w:tcPr>
+            <w:tcW w:w="1680" w:type="dxa"/>
+          </w:tcPr>
+          <w:p/>
+        </w:tc>
+        <w:tc>
+          <w:tcPr>
+            <w:tcW w:w="1043" w:type="dxa"/>
+          </w:tcPr>
+          <w:p/>
+        </w:tc>
+        <w:tc>
+          <w:tcPr>
+            <w:tcW w:w="1245" w:type="dxa"/>
           </w:tcPr>
           <w:p>
             <w:r>
@@ -2935,13 +3056,13 @@
         </w:tc>
         <w:tc>
           <w:tcPr>
-            <w:tcW w:w="986" w:type="dxa"/>
-          </w:tcPr>
-          <w:p/>
-        </w:tc>
-        <w:tc>
-          <w:tcPr>
-            <w:tcW w:w="976" w:type="dxa"/>
+            <w:tcW w:w="918" w:type="dxa"/>
+          </w:tcPr>
+          <w:p/>
+        </w:tc>
+        <w:tc>
+          <w:tcPr>
+            <w:tcW w:w="1711" w:type="dxa"/>
           </w:tcPr>
           <w:p/>
         </w:tc>
@@ -2952,7 +3073,7 @@
         </w:trPr>
         <w:tc>
           <w:tcPr>
-            <w:tcW w:w="1383" w:type="dxa"/>
+            <w:tcW w:w="1151" w:type="dxa"/>
           </w:tcPr>
           <w:p>
             <w:r>
@@ -2962,25 +3083,25 @@
         </w:tc>
         <w:tc>
           <w:tcPr>
-            <w:tcW w:w="1015" w:type="dxa"/>
-          </w:tcPr>
-          <w:p/>
-        </w:tc>
-        <w:tc>
-          <w:tcPr>
-            <w:tcW w:w="956" w:type="dxa"/>
-          </w:tcPr>
-          <w:p/>
-        </w:tc>
-        <w:tc>
-          <w:tcPr>
-            <w:tcW w:w="1207" w:type="dxa"/>
-          </w:tcPr>
-          <w:p/>
-        </w:tc>
-        <w:tc>
-          <w:tcPr>
-            <w:tcW w:w="1194" w:type="dxa"/>
+            <w:tcW w:w="792" w:type="dxa"/>
+          </w:tcPr>
+          <w:p/>
+        </w:tc>
+        <w:tc>
+          <w:tcPr>
+            <w:tcW w:w="702" w:type="dxa"/>
+          </w:tcPr>
+          <w:p/>
+        </w:tc>
+        <w:tc>
+          <w:tcPr>
+            <w:tcW w:w="1680" w:type="dxa"/>
+          </w:tcPr>
+          <w:p/>
+        </w:tc>
+        <w:tc>
+          <w:tcPr>
+            <w:tcW w:w="1043" w:type="dxa"/>
           </w:tcPr>
           <w:p>
             <w:r>
@@ -2998,7 +3119,7 @@
         </w:tc>
         <w:tc>
           <w:tcPr>
-            <w:tcW w:w="1525" w:type="dxa"/>
+            <w:tcW w:w="1245" w:type="dxa"/>
           </w:tcPr>
           <w:p>
             <w:r>
@@ -3008,13 +3129,13 @@
         </w:tc>
         <w:tc>
           <w:tcPr>
-            <w:tcW w:w="986" w:type="dxa"/>
-          </w:tcPr>
-          <w:p/>
-        </w:tc>
-        <w:tc>
-          <w:tcPr>
-            <w:tcW w:w="976" w:type="dxa"/>
+            <w:tcW w:w="918" w:type="dxa"/>
+          </w:tcPr>
+          <w:p/>
+        </w:tc>
+        <w:tc>
+          <w:tcPr>
+            <w:tcW w:w="1711" w:type="dxa"/>
           </w:tcPr>
           <w:p/>
         </w:tc>
@@ -3025,49 +3146,49 @@
         </w:trPr>
         <w:tc>
           <w:tcPr>
-            <w:tcW w:w="1383" w:type="dxa"/>
-          </w:tcPr>
-          <w:p/>
-        </w:tc>
-        <w:tc>
-          <w:tcPr>
-            <w:tcW w:w="1015" w:type="dxa"/>
-          </w:tcPr>
-          <w:p/>
-        </w:tc>
-        <w:tc>
-          <w:tcPr>
-            <w:tcW w:w="956" w:type="dxa"/>
-          </w:tcPr>
-          <w:p/>
-        </w:tc>
-        <w:tc>
-          <w:tcPr>
-            <w:tcW w:w="1207" w:type="dxa"/>
-          </w:tcPr>
-          <w:p/>
-        </w:tc>
-        <w:tc>
-          <w:tcPr>
-            <w:tcW w:w="1194" w:type="dxa"/>
-          </w:tcPr>
-          <w:p/>
-        </w:tc>
-        <w:tc>
-          <w:tcPr>
-            <w:tcW w:w="1525" w:type="dxa"/>
-          </w:tcPr>
-          <w:p/>
-        </w:tc>
-        <w:tc>
-          <w:tcPr>
-            <w:tcW w:w="986" w:type="dxa"/>
-          </w:tcPr>
-          <w:p/>
-        </w:tc>
-        <w:tc>
-          <w:tcPr>
-            <w:tcW w:w="976" w:type="dxa"/>
+            <w:tcW w:w="1151" w:type="dxa"/>
+          </w:tcPr>
+          <w:p/>
+        </w:tc>
+        <w:tc>
+          <w:tcPr>
+            <w:tcW w:w="792" w:type="dxa"/>
+          </w:tcPr>
+          <w:p/>
+        </w:tc>
+        <w:tc>
+          <w:tcPr>
+            <w:tcW w:w="702" w:type="dxa"/>
+          </w:tcPr>
+          <w:p/>
+        </w:tc>
+        <w:tc>
+          <w:tcPr>
+            <w:tcW w:w="1680" w:type="dxa"/>
+          </w:tcPr>
+          <w:p/>
+        </w:tc>
+        <w:tc>
+          <w:tcPr>
+            <w:tcW w:w="1043" w:type="dxa"/>
+          </w:tcPr>
+          <w:p/>
+        </w:tc>
+        <w:tc>
+          <w:tcPr>
+            <w:tcW w:w="1245" w:type="dxa"/>
+          </w:tcPr>
+          <w:p/>
+        </w:tc>
+        <w:tc>
+          <w:tcPr>
+            <w:tcW w:w="918" w:type="dxa"/>
+          </w:tcPr>
+          <w:p/>
+        </w:tc>
+        <w:tc>
+          <w:tcPr>
+            <w:tcW w:w="1711" w:type="dxa"/>
           </w:tcPr>
           <w:p/>
         </w:tc>
@@ -3094,7 +3215,7 @@
         </w:trPr>
         <w:tc>
           <w:tcPr>
-            <w:tcW w:w="1383" w:type="dxa"/>
+            <w:tcW w:w="1151" w:type="dxa"/>
           </w:tcPr>
           <w:p>
             <w:r>
@@ -3104,7 +3225,7 @@
         </w:tc>
         <w:tc>
           <w:tcPr>
-            <w:tcW w:w="1015" w:type="dxa"/>
+            <w:tcW w:w="792" w:type="dxa"/>
           </w:tcPr>
           <w:p>
             <w:r>
@@ -3114,7 +3235,7 @@
         </w:tc>
         <w:tc>
           <w:tcPr>
-            <w:tcW w:w="956" w:type="dxa"/>
+            <w:tcW w:w="702" w:type="dxa"/>
           </w:tcPr>
           <w:p>
             <w:r>
@@ -3124,7 +3245,7 @@
         </w:tc>
         <w:tc>
           <w:tcPr>
-            <w:tcW w:w="1207" w:type="dxa"/>
+            <w:tcW w:w="1680" w:type="dxa"/>
           </w:tcPr>
           <w:p>
             <w:r>
@@ -3134,7 +3255,7 @@
         </w:tc>
         <w:tc>
           <w:tcPr>
-            <w:tcW w:w="1194" w:type="dxa"/>
+            <w:tcW w:w="1043" w:type="dxa"/>
           </w:tcPr>
           <w:p>
             <w:r>
@@ -3144,7 +3265,7 @@
         </w:tc>
         <w:tc>
           <w:tcPr>
-            <w:tcW w:w="1525" w:type="dxa"/>
+            <w:tcW w:w="1245" w:type="dxa"/>
           </w:tcPr>
           <w:p>
             <w:r>
@@ -3154,7 +3275,7 @@
         </w:tc>
         <w:tc>
           <w:tcPr>
-            <w:tcW w:w="986" w:type="dxa"/>
+            <w:tcW w:w="918" w:type="dxa"/>
           </w:tcPr>
           <w:p>
             <w:proofErr w:type="spellStart"/>
@@ -3166,7 +3287,7 @@
         </w:tc>
         <w:tc>
           <w:tcPr>
-            <w:tcW w:w="976" w:type="dxa"/>
+            <w:tcW w:w="1711" w:type="dxa"/>
           </w:tcPr>
           <w:p>
             <w:r>
@@ -3181,7 +3302,7 @@
         </w:trPr>
         <w:tc>
           <w:tcPr>
-            <w:tcW w:w="1383" w:type="dxa"/>
+            <w:tcW w:w="1151" w:type="dxa"/>
           </w:tcPr>
           <w:p>
             <w:r>
@@ -3191,43 +3312,43 @@
         </w:tc>
         <w:tc>
           <w:tcPr>
-            <w:tcW w:w="1015" w:type="dxa"/>
-          </w:tcPr>
-          <w:p/>
-        </w:tc>
-        <w:tc>
-          <w:tcPr>
-            <w:tcW w:w="956" w:type="dxa"/>
-          </w:tcPr>
-          <w:p/>
-        </w:tc>
-        <w:tc>
-          <w:tcPr>
-            <w:tcW w:w="1207" w:type="dxa"/>
-          </w:tcPr>
-          <w:p/>
-        </w:tc>
-        <w:tc>
-          <w:tcPr>
-            <w:tcW w:w="1194" w:type="dxa"/>
-          </w:tcPr>
-          <w:p/>
-        </w:tc>
-        <w:tc>
-          <w:tcPr>
-            <w:tcW w:w="1525" w:type="dxa"/>
-          </w:tcPr>
-          <w:p/>
-        </w:tc>
-        <w:tc>
-          <w:tcPr>
-            <w:tcW w:w="986" w:type="dxa"/>
-          </w:tcPr>
-          <w:p/>
-        </w:tc>
-        <w:tc>
-          <w:tcPr>
-            <w:tcW w:w="976" w:type="dxa"/>
+            <w:tcW w:w="792" w:type="dxa"/>
+          </w:tcPr>
+          <w:p/>
+        </w:tc>
+        <w:tc>
+          <w:tcPr>
+            <w:tcW w:w="702" w:type="dxa"/>
+          </w:tcPr>
+          <w:p/>
+        </w:tc>
+        <w:tc>
+          <w:tcPr>
+            <w:tcW w:w="1680" w:type="dxa"/>
+          </w:tcPr>
+          <w:p/>
+        </w:tc>
+        <w:tc>
+          <w:tcPr>
+            <w:tcW w:w="1043" w:type="dxa"/>
+          </w:tcPr>
+          <w:p/>
+        </w:tc>
+        <w:tc>
+          <w:tcPr>
+            <w:tcW w:w="1245" w:type="dxa"/>
+          </w:tcPr>
+          <w:p/>
+        </w:tc>
+        <w:tc>
+          <w:tcPr>
+            <w:tcW w:w="918" w:type="dxa"/>
+          </w:tcPr>
+          <w:p/>
+        </w:tc>
+        <w:tc>
+          <w:tcPr>
+            <w:tcW w:w="1711" w:type="dxa"/>
           </w:tcPr>
           <w:p/>
         </w:tc>
@@ -3238,7 +3359,7 @@
         </w:trPr>
         <w:tc>
           <w:tcPr>
-            <w:tcW w:w="1383" w:type="dxa"/>
+            <w:tcW w:w="1151" w:type="dxa"/>
           </w:tcPr>
           <w:p>
             <w:r>
@@ -3248,43 +3369,43 @@
         </w:tc>
         <w:tc>
           <w:tcPr>
-            <w:tcW w:w="1015" w:type="dxa"/>
-          </w:tcPr>
-          <w:p/>
-        </w:tc>
-        <w:tc>
-          <w:tcPr>
-            <w:tcW w:w="956" w:type="dxa"/>
-          </w:tcPr>
-          <w:p/>
-        </w:tc>
-        <w:tc>
-          <w:tcPr>
-            <w:tcW w:w="1207" w:type="dxa"/>
-          </w:tcPr>
-          <w:p/>
-        </w:tc>
-        <w:tc>
-          <w:tcPr>
-            <w:tcW w:w="1194" w:type="dxa"/>
-          </w:tcPr>
-          <w:p/>
-        </w:tc>
-        <w:tc>
-          <w:tcPr>
-            <w:tcW w:w="1525" w:type="dxa"/>
-          </w:tcPr>
-          <w:p/>
-        </w:tc>
-        <w:tc>
-          <w:tcPr>
-            <w:tcW w:w="986" w:type="dxa"/>
-          </w:tcPr>
-          <w:p/>
-        </w:tc>
-        <w:tc>
-          <w:tcPr>
-            <w:tcW w:w="976" w:type="dxa"/>
+            <w:tcW w:w="792" w:type="dxa"/>
+          </w:tcPr>
+          <w:p/>
+        </w:tc>
+        <w:tc>
+          <w:tcPr>
+            <w:tcW w:w="702" w:type="dxa"/>
+          </w:tcPr>
+          <w:p/>
+        </w:tc>
+        <w:tc>
+          <w:tcPr>
+            <w:tcW w:w="1680" w:type="dxa"/>
+          </w:tcPr>
+          <w:p/>
+        </w:tc>
+        <w:tc>
+          <w:tcPr>
+            <w:tcW w:w="1043" w:type="dxa"/>
+          </w:tcPr>
+          <w:p/>
+        </w:tc>
+        <w:tc>
+          <w:tcPr>
+            <w:tcW w:w="1245" w:type="dxa"/>
+          </w:tcPr>
+          <w:p/>
+        </w:tc>
+        <w:tc>
+          <w:tcPr>
+            <w:tcW w:w="918" w:type="dxa"/>
+          </w:tcPr>
+          <w:p/>
+        </w:tc>
+        <w:tc>
+          <w:tcPr>
+            <w:tcW w:w="1711" w:type="dxa"/>
           </w:tcPr>
           <w:p/>
         </w:tc>
@@ -3295,49 +3416,49 @@
         </w:trPr>
         <w:tc>
           <w:tcPr>
-            <w:tcW w:w="1383" w:type="dxa"/>
-          </w:tcPr>
-          <w:p/>
-        </w:tc>
-        <w:tc>
-          <w:tcPr>
-            <w:tcW w:w="1015" w:type="dxa"/>
-          </w:tcPr>
-          <w:p/>
-        </w:tc>
-        <w:tc>
-          <w:tcPr>
-            <w:tcW w:w="956" w:type="dxa"/>
-          </w:tcPr>
-          <w:p/>
-        </w:tc>
-        <w:tc>
-          <w:tcPr>
-            <w:tcW w:w="1207" w:type="dxa"/>
-          </w:tcPr>
-          <w:p/>
-        </w:tc>
-        <w:tc>
-          <w:tcPr>
-            <w:tcW w:w="1194" w:type="dxa"/>
-          </w:tcPr>
-          <w:p/>
-        </w:tc>
-        <w:tc>
-          <w:tcPr>
-            <w:tcW w:w="1525" w:type="dxa"/>
-          </w:tcPr>
-          <w:p/>
-        </w:tc>
-        <w:tc>
-          <w:tcPr>
-            <w:tcW w:w="986" w:type="dxa"/>
-          </w:tcPr>
-          <w:p/>
-        </w:tc>
-        <w:tc>
-          <w:tcPr>
-            <w:tcW w:w="976" w:type="dxa"/>
+            <w:tcW w:w="1151" w:type="dxa"/>
+          </w:tcPr>
+          <w:p/>
+        </w:tc>
+        <w:tc>
+          <w:tcPr>
+            <w:tcW w:w="792" w:type="dxa"/>
+          </w:tcPr>
+          <w:p/>
+        </w:tc>
+        <w:tc>
+          <w:tcPr>
+            <w:tcW w:w="702" w:type="dxa"/>
+          </w:tcPr>
+          <w:p/>
+        </w:tc>
+        <w:tc>
+          <w:tcPr>
+            <w:tcW w:w="1680" w:type="dxa"/>
+          </w:tcPr>
+          <w:p/>
+        </w:tc>
+        <w:tc>
+          <w:tcPr>
+            <w:tcW w:w="1043" w:type="dxa"/>
+          </w:tcPr>
+          <w:p/>
+        </w:tc>
+        <w:tc>
+          <w:tcPr>
+            <w:tcW w:w="1245" w:type="dxa"/>
+          </w:tcPr>
+          <w:p/>
+        </w:tc>
+        <w:tc>
+          <w:tcPr>
+            <w:tcW w:w="918" w:type="dxa"/>
+          </w:tcPr>
+          <w:p/>
+        </w:tc>
+        <w:tc>
+          <w:tcPr>
+            <w:tcW w:w="1711" w:type="dxa"/>
           </w:tcPr>
           <w:p/>
         </w:tc>
@@ -3348,49 +3469,49 @@
         </w:trPr>
         <w:tc>
           <w:tcPr>
-            <w:tcW w:w="1383" w:type="dxa"/>
-          </w:tcPr>
-          <w:p/>
-        </w:tc>
-        <w:tc>
-          <w:tcPr>
-            <w:tcW w:w="1015" w:type="dxa"/>
-          </w:tcPr>
-          <w:p/>
-        </w:tc>
-        <w:tc>
-          <w:tcPr>
-            <w:tcW w:w="956" w:type="dxa"/>
-          </w:tcPr>
-          <w:p/>
-        </w:tc>
-        <w:tc>
-          <w:tcPr>
-            <w:tcW w:w="1207" w:type="dxa"/>
-          </w:tcPr>
-          <w:p/>
-        </w:tc>
-        <w:tc>
-          <w:tcPr>
-            <w:tcW w:w="1194" w:type="dxa"/>
-          </w:tcPr>
-          <w:p/>
-        </w:tc>
-        <w:tc>
-          <w:tcPr>
-            <w:tcW w:w="1525" w:type="dxa"/>
-          </w:tcPr>
-          <w:p/>
-        </w:tc>
-        <w:tc>
-          <w:tcPr>
-            <w:tcW w:w="986" w:type="dxa"/>
-          </w:tcPr>
-          <w:p/>
-        </w:tc>
-        <w:tc>
-          <w:tcPr>
-            <w:tcW w:w="976" w:type="dxa"/>
+            <w:tcW w:w="1151" w:type="dxa"/>
+          </w:tcPr>
+          <w:p/>
+        </w:tc>
+        <w:tc>
+          <w:tcPr>
+            <w:tcW w:w="792" w:type="dxa"/>
+          </w:tcPr>
+          <w:p/>
+        </w:tc>
+        <w:tc>
+          <w:tcPr>
+            <w:tcW w:w="702" w:type="dxa"/>
+          </w:tcPr>
+          <w:p/>
+        </w:tc>
+        <w:tc>
+          <w:tcPr>
+            <w:tcW w:w="1680" w:type="dxa"/>
+          </w:tcPr>
+          <w:p/>
+        </w:tc>
+        <w:tc>
+          <w:tcPr>
+            <w:tcW w:w="1043" w:type="dxa"/>
+          </w:tcPr>
+          <w:p/>
+        </w:tc>
+        <w:tc>
+          <w:tcPr>
+            <w:tcW w:w="1245" w:type="dxa"/>
+          </w:tcPr>
+          <w:p/>
+        </w:tc>
+        <w:tc>
+          <w:tcPr>
+            <w:tcW w:w="918" w:type="dxa"/>
+          </w:tcPr>
+          <w:p/>
+        </w:tc>
+        <w:tc>
+          <w:tcPr>
+            <w:tcW w:w="1711" w:type="dxa"/>
           </w:tcPr>
           <w:p/>
         </w:tc>
@@ -3401,52 +3522,49 @@
         </w:trPr>
         <w:tc>
           <w:tcPr>
-            <w:tcW w:w="1383" w:type="dxa"/>
-          </w:tcPr>
-          <w:p/>
-        </w:tc>
-        <w:tc>
-          <w:tcPr>
-            <w:tcW w:w="1015" w:type="dxa"/>
-          </w:tcPr>
-          <w:p/>
-        </w:tc>
-        <w:tc>
-          <w:tcPr>
-            <w:tcW w:w="956" w:type="dxa"/>
-          </w:tcPr>
-          <w:p/>
-        </w:tc>
-        <w:tc>
-          <w:tcPr>
-            <w:tcW w:w="1207" w:type="dxa"/>
-          </w:tcPr>
-          <w:p/>
-        </w:tc>
-        <w:tc>
-          <w:tcPr>
-            <w:tcW w:w="1194" w:type="dxa"/>
-          </w:tcPr>
-          <w:p>
-            <w:bookmarkStart w:id="0" w:name="_GoBack"/>
-            <w:bookmarkEnd w:id="0"/>
-          </w:p>
-        </w:tc>
-        <w:tc>
-          <w:tcPr>
-            <w:tcW w:w="1525" w:type="dxa"/>
-          </w:tcPr>
-          <w:p/>
-        </w:tc>
-        <w:tc>
-          <w:tcPr>
-            <w:tcW w:w="986" w:type="dxa"/>
-          </w:tcPr>
-          <w:p/>
-        </w:tc>
-        <w:tc>
-          <w:tcPr>
-            <w:tcW w:w="976" w:type="dxa"/>
+            <w:tcW w:w="1151" w:type="dxa"/>
+          </w:tcPr>
+          <w:p/>
+        </w:tc>
+        <w:tc>
+          <w:tcPr>
+            <w:tcW w:w="792" w:type="dxa"/>
+          </w:tcPr>
+          <w:p/>
+        </w:tc>
+        <w:tc>
+          <w:tcPr>
+            <w:tcW w:w="702" w:type="dxa"/>
+          </w:tcPr>
+          <w:p/>
+        </w:tc>
+        <w:tc>
+          <w:tcPr>
+            <w:tcW w:w="1680" w:type="dxa"/>
+          </w:tcPr>
+          <w:p/>
+        </w:tc>
+        <w:tc>
+          <w:tcPr>
+            <w:tcW w:w="1043" w:type="dxa"/>
+          </w:tcPr>
+          <w:p/>
+        </w:tc>
+        <w:tc>
+          <w:tcPr>
+            <w:tcW w:w="1245" w:type="dxa"/>
+          </w:tcPr>
+          <w:p/>
+        </w:tc>
+        <w:tc>
+          <w:tcPr>
+            <w:tcW w:w="918" w:type="dxa"/>
+          </w:tcPr>
+          <w:p/>
+        </w:tc>
+        <w:tc>
+          <w:tcPr>
+            <w:tcW w:w="1711" w:type="dxa"/>
           </w:tcPr>
           <w:p/>
         </w:tc>
@@ -3457,49 +3575,49 @@
         </w:trPr>
         <w:tc>
           <w:tcPr>
-            <w:tcW w:w="1383" w:type="dxa"/>
-          </w:tcPr>
-          <w:p/>
-        </w:tc>
-        <w:tc>
-          <w:tcPr>
-            <w:tcW w:w="1015" w:type="dxa"/>
-          </w:tcPr>
-          <w:p/>
-        </w:tc>
-        <w:tc>
-          <w:tcPr>
-            <w:tcW w:w="956" w:type="dxa"/>
-          </w:tcPr>
-          <w:p/>
-        </w:tc>
-        <w:tc>
-          <w:tcPr>
-            <w:tcW w:w="1207" w:type="dxa"/>
-          </w:tcPr>
-          <w:p/>
-        </w:tc>
-        <w:tc>
-          <w:tcPr>
-            <w:tcW w:w="1194" w:type="dxa"/>
-          </w:tcPr>
-          <w:p/>
-        </w:tc>
-        <w:tc>
-          <w:tcPr>
-            <w:tcW w:w="1525" w:type="dxa"/>
-          </w:tcPr>
-          <w:p/>
-        </w:tc>
-        <w:tc>
-          <w:tcPr>
-            <w:tcW w:w="986" w:type="dxa"/>
-          </w:tcPr>
-          <w:p/>
-        </w:tc>
-        <w:tc>
-          <w:tcPr>
-            <w:tcW w:w="976" w:type="dxa"/>
+            <w:tcW w:w="1151" w:type="dxa"/>
+          </w:tcPr>
+          <w:p/>
+        </w:tc>
+        <w:tc>
+          <w:tcPr>
+            <w:tcW w:w="792" w:type="dxa"/>
+          </w:tcPr>
+          <w:p/>
+        </w:tc>
+        <w:tc>
+          <w:tcPr>
+            <w:tcW w:w="702" w:type="dxa"/>
+          </w:tcPr>
+          <w:p/>
+        </w:tc>
+        <w:tc>
+          <w:tcPr>
+            <w:tcW w:w="1680" w:type="dxa"/>
+          </w:tcPr>
+          <w:p/>
+        </w:tc>
+        <w:tc>
+          <w:tcPr>
+            <w:tcW w:w="1043" w:type="dxa"/>
+          </w:tcPr>
+          <w:p/>
+        </w:tc>
+        <w:tc>
+          <w:tcPr>
+            <w:tcW w:w="1245" w:type="dxa"/>
+          </w:tcPr>
+          <w:p/>
+        </w:tc>
+        <w:tc>
+          <w:tcPr>
+            <w:tcW w:w="918" w:type="dxa"/>
+          </w:tcPr>
+          <w:p/>
+        </w:tc>
+        <w:tc>
+          <w:tcPr>
+            <w:tcW w:w="1711" w:type="dxa"/>
           </w:tcPr>
           <w:p/>
         </w:tc>
@@ -3510,49 +3628,49 @@
         </w:trPr>
         <w:tc>
           <w:tcPr>
-            <w:tcW w:w="1383" w:type="dxa"/>
-          </w:tcPr>
-          <w:p/>
-        </w:tc>
-        <w:tc>
-          <w:tcPr>
-            <w:tcW w:w="1015" w:type="dxa"/>
-          </w:tcPr>
-          <w:p/>
-        </w:tc>
-        <w:tc>
-          <w:tcPr>
-            <w:tcW w:w="956" w:type="dxa"/>
-          </w:tcPr>
-          <w:p/>
-        </w:tc>
-        <w:tc>
-          <w:tcPr>
-            <w:tcW w:w="1207" w:type="dxa"/>
-          </w:tcPr>
-          <w:p/>
-        </w:tc>
-        <w:tc>
-          <w:tcPr>
-            <w:tcW w:w="1194" w:type="dxa"/>
-          </w:tcPr>
-          <w:p/>
-        </w:tc>
-        <w:tc>
-          <w:tcPr>
-            <w:tcW w:w="1525" w:type="dxa"/>
-          </w:tcPr>
-          <w:p/>
-        </w:tc>
-        <w:tc>
-          <w:tcPr>
-            <w:tcW w:w="986" w:type="dxa"/>
-          </w:tcPr>
-          <w:p/>
-        </w:tc>
-        <w:tc>
-          <w:tcPr>
-            <w:tcW w:w="976" w:type="dxa"/>
+            <w:tcW w:w="1151" w:type="dxa"/>
+          </w:tcPr>
+          <w:p/>
+        </w:tc>
+        <w:tc>
+          <w:tcPr>
+            <w:tcW w:w="792" w:type="dxa"/>
+          </w:tcPr>
+          <w:p/>
+        </w:tc>
+        <w:tc>
+          <w:tcPr>
+            <w:tcW w:w="702" w:type="dxa"/>
+          </w:tcPr>
+          <w:p/>
+        </w:tc>
+        <w:tc>
+          <w:tcPr>
+            <w:tcW w:w="1680" w:type="dxa"/>
+          </w:tcPr>
+          <w:p/>
+        </w:tc>
+        <w:tc>
+          <w:tcPr>
+            <w:tcW w:w="1043" w:type="dxa"/>
+          </w:tcPr>
+          <w:p/>
+        </w:tc>
+        <w:tc>
+          <w:tcPr>
+            <w:tcW w:w="1245" w:type="dxa"/>
+          </w:tcPr>
+          <w:p/>
+        </w:tc>
+        <w:tc>
+          <w:tcPr>
+            <w:tcW w:w="918" w:type="dxa"/>
+          </w:tcPr>
+          <w:p/>
+        </w:tc>
+        <w:tc>
+          <w:tcPr>
+            <w:tcW w:w="1711" w:type="dxa"/>
           </w:tcPr>
           <w:p/>
         </w:tc>
@@ -3563,49 +3681,49 @@
         </w:trPr>
         <w:tc>
           <w:tcPr>
-            <w:tcW w:w="1383" w:type="dxa"/>
-          </w:tcPr>
-          <w:p/>
-        </w:tc>
-        <w:tc>
-          <w:tcPr>
-            <w:tcW w:w="1015" w:type="dxa"/>
-          </w:tcPr>
-          <w:p/>
-        </w:tc>
-        <w:tc>
-          <w:tcPr>
-            <w:tcW w:w="956" w:type="dxa"/>
-          </w:tcPr>
-          <w:p/>
-        </w:tc>
-        <w:tc>
-          <w:tcPr>
-            <w:tcW w:w="1207" w:type="dxa"/>
-          </w:tcPr>
-          <w:p/>
-        </w:tc>
-        <w:tc>
-          <w:tcPr>
-            <w:tcW w:w="1194" w:type="dxa"/>
-          </w:tcPr>
-          <w:p/>
-        </w:tc>
-        <w:tc>
-          <w:tcPr>
-            <w:tcW w:w="1525" w:type="dxa"/>
-          </w:tcPr>
-          <w:p/>
-        </w:tc>
-        <w:tc>
-          <w:tcPr>
-            <w:tcW w:w="986" w:type="dxa"/>
-          </w:tcPr>
-          <w:p/>
-        </w:tc>
-        <w:tc>
-          <w:tcPr>
-            <w:tcW w:w="976" w:type="dxa"/>
+            <w:tcW w:w="1151" w:type="dxa"/>
+          </w:tcPr>
+          <w:p/>
+        </w:tc>
+        <w:tc>
+          <w:tcPr>
+            <w:tcW w:w="792" w:type="dxa"/>
+          </w:tcPr>
+          <w:p/>
+        </w:tc>
+        <w:tc>
+          <w:tcPr>
+            <w:tcW w:w="702" w:type="dxa"/>
+          </w:tcPr>
+          <w:p/>
+        </w:tc>
+        <w:tc>
+          <w:tcPr>
+            <w:tcW w:w="1680" w:type="dxa"/>
+          </w:tcPr>
+          <w:p/>
+        </w:tc>
+        <w:tc>
+          <w:tcPr>
+            <w:tcW w:w="1043" w:type="dxa"/>
+          </w:tcPr>
+          <w:p/>
+        </w:tc>
+        <w:tc>
+          <w:tcPr>
+            <w:tcW w:w="1245" w:type="dxa"/>
+          </w:tcPr>
+          <w:p/>
+        </w:tc>
+        <w:tc>
+          <w:tcPr>
+            <w:tcW w:w="918" w:type="dxa"/>
+          </w:tcPr>
+          <w:p/>
+        </w:tc>
+        <w:tc>
+          <w:tcPr>
+            <w:tcW w:w="1711" w:type="dxa"/>
           </w:tcPr>
           <w:p/>
         </w:tc>
@@ -3874,6 +3992,17 @@
       <w:szCs w:val="26"/>
     </w:rPr>
   </w:style>
+  <w:style w:type="character" w:styleId="Hyperlink">
+    <w:name w:val="Hyperlink"/>
+    <w:basedOn w:val="DefaultParagraphFont"/>
+    <w:uiPriority w:val="99"/>
+    <w:unhideWhenUsed/>
+    <w:rsid w:val="00FD431E"/>
+    <w:rPr>
+      <w:color w:val="0000FF" w:themeColor="hyperlink"/>
+      <w:u w:val="single"/>
+    </w:rPr>
+  </w:style>
 </w:styles>
 </file>
 
@@ -4127,6 +4256,17 @@
       <w:color w:val="4F81BD" w:themeColor="accent1"/>
       <w:sz w:val="26"/>
       <w:szCs w:val="26"/>
+    </w:rPr>
+  </w:style>
+  <w:style w:type="character" w:styleId="Hyperlink">
+    <w:name w:val="Hyperlink"/>
+    <w:basedOn w:val="DefaultParagraphFont"/>
+    <w:uiPriority w:val="99"/>
+    <w:unhideWhenUsed/>
+    <w:rsid w:val="00FD431E"/>
+    <w:rPr>
+      <w:color w:val="0000FF" w:themeColor="hyperlink"/>
+      <w:u w:val="single"/>
     </w:rPr>
   </w:style>
 </w:styles>

</xml_diff>

<commit_message>
kinda finished structures sort of
</commit_message>
<xml_diff>
--- a/design.docx
+++ b/design.docx
@@ -1643,10 +1643,7 @@
           </w:tcPr>
           <w:p>
             <w:r>
-              <w:t xml:space="preserve">Primary key / </w:t>
-            </w:r>
-            <w:r>
-              <w:t>Foreign key</w:t>
+              <w:t>Primary key / Foreign key</w:t>
             </w:r>
           </w:p>
         </w:tc>
@@ -1723,10 +1720,7 @@
           </w:tcPr>
           <w:p>
             <w:r>
-              <w:t xml:space="preserve">Primary key / </w:t>
-            </w:r>
-            <w:r>
-              <w:t>Foreign key</w:t>
+              <w:t>Primary key / Foreign key</w:t>
             </w:r>
           </w:p>
         </w:tc>
@@ -2538,8 +2532,6 @@
             <w:r>
               <w:t>03</w:t>
             </w:r>
-            <w:bookmarkStart w:id="0" w:name="_GoBack"/>
-            <w:bookmarkEnd w:id="0"/>
           </w:p>
         </w:tc>
       </w:tr>
@@ -2598,7 +2590,11 @@
           <w:tcPr>
             <w:tcW w:w="1245" w:type="dxa"/>
           </w:tcPr>
-          <w:p/>
+          <w:p>
+            <w:r>
+              <w:t>Records the start time</w:t>
+            </w:r>
+          </w:p>
         </w:tc>
         <w:tc>
           <w:tcPr>
@@ -2666,13 +2662,34 @@
           <w:tcPr>
             <w:tcW w:w="1043" w:type="dxa"/>
           </w:tcPr>
-          <w:p/>
-        </w:tc>
-        <w:tc>
-          <w:tcPr>
-            <w:tcW w:w="1245" w:type="dxa"/>
-          </w:tcPr>
-          <w:p/>
+          <w:p>
+            <w:r>
+              <w:t xml:space="preserve">Must be </w:t>
+            </w:r>
+            <w:proofErr w:type="spellStart"/>
+            <w:r>
+              <w:t>atleast</w:t>
+            </w:r>
+            <w:proofErr w:type="spellEnd"/>
+            <w:r>
+              <w:t xml:space="preserve"> an hour and a half after </w:t>
+            </w:r>
+            <w:r>
+              <w:lastRenderedPageBreak/>
+              <w:t>start</w:t>
+            </w:r>
+          </w:p>
+        </w:tc>
+        <w:tc>
+          <w:tcPr>
+            <w:tcW w:w="1245" w:type="dxa"/>
+          </w:tcPr>
+          <w:p>
+            <w:r>
+              <w:lastRenderedPageBreak/>
+              <w:t>Records the end time</w:t>
+            </w:r>
+          </w:p>
         </w:tc>
         <w:tc>
           <w:tcPr>
@@ -2701,6 +2718,7 @@
           </w:tcPr>
           <w:p>
             <w:r>
+              <w:lastRenderedPageBreak/>
               <w:t>Length</w:t>
             </w:r>
           </w:p>
@@ -2759,21 +2777,16 @@
           </w:tcPr>
           <w:p>
             <w:r>
-              <w:t xml:space="preserve">It is used to work out how many appointments. If 5 1 </w:t>
-            </w:r>
-            <w:r>
-              <w:lastRenderedPageBreak/>
-              <w:t>hour blocks and if 10 an hour and a half</w:t>
-            </w:r>
-          </w:p>
-        </w:tc>
-        <w:tc>
-          <w:tcPr>
-            <w:tcW w:w="918" w:type="dxa"/>
-          </w:tcPr>
-          <w:p>
-            <w:r>
-              <w:lastRenderedPageBreak/>
+              <w:t>It is used to work out how many appointments. If 5 1 hour blocks and if 10 an hour and a half</w:t>
+            </w:r>
+          </w:p>
+        </w:tc>
+        <w:tc>
+          <w:tcPr>
+            <w:tcW w:w="918" w:type="dxa"/>
+          </w:tcPr>
+          <w:p>
+            <w:r>
               <w:t xml:space="preserve">There will be a drop down </w:t>
             </w:r>
           </w:p>
@@ -2963,19 +2976,31 @@
           <w:tcPr>
             <w:tcW w:w="792" w:type="dxa"/>
           </w:tcPr>
-          <w:p/>
-        </w:tc>
-        <w:tc>
-          <w:tcPr>
-            <w:tcW w:w="702" w:type="dxa"/>
-          </w:tcPr>
-          <w:p/>
-        </w:tc>
-        <w:tc>
-          <w:tcPr>
-            <w:tcW w:w="1680" w:type="dxa"/>
-          </w:tcPr>
-          <w:p/>
+          <w:p>
+            <w:r>
+              <w:t>Byte</w:t>
+            </w:r>
+          </w:p>
+        </w:tc>
+        <w:tc>
+          <w:tcPr>
+            <w:tcW w:w="702" w:type="dxa"/>
+          </w:tcPr>
+          <w:p>
+            <w:r>
+              <w:t>1</w:t>
+            </w:r>
+          </w:p>
+        </w:tc>
+        <w:tc>
+          <w:tcPr>
+            <w:tcW w:w="1680" w:type="dxa"/>
+          </w:tcPr>
+          <w:p>
+            <w:r>
+              <w:t>00</w:t>
+            </w:r>
+          </w:p>
         </w:tc>
         <w:tc>
           <w:tcPr>
@@ -3003,7 +3028,11 @@
           <w:tcPr>
             <w:tcW w:w="1711" w:type="dxa"/>
           </w:tcPr>
-          <w:p/>
+          <w:p>
+            <w:r>
+              <w:t>01</w:t>
+            </w:r>
+          </w:p>
         </w:tc>
       </w:tr>
       <w:tr>
@@ -3018,25 +3047,40 @@
             <w:r>
               <w:t>Lesson</w:t>
             </w:r>
-          </w:p>
-        </w:tc>
-        <w:tc>
-          <w:tcPr>
-            <w:tcW w:w="792" w:type="dxa"/>
-          </w:tcPr>
-          <w:p/>
-        </w:tc>
-        <w:tc>
-          <w:tcPr>
-            <w:tcW w:w="702" w:type="dxa"/>
-          </w:tcPr>
-          <w:p/>
-        </w:tc>
-        <w:tc>
-          <w:tcPr>
-            <w:tcW w:w="1680" w:type="dxa"/>
-          </w:tcPr>
-          <w:p/>
+            <w:r>
+              <w:t xml:space="preserve"> NO.</w:t>
+            </w:r>
+          </w:p>
+        </w:tc>
+        <w:tc>
+          <w:tcPr>
+            <w:tcW w:w="792" w:type="dxa"/>
+          </w:tcPr>
+          <w:p>
+            <w:r>
+              <w:t>Short</w:t>
+            </w:r>
+          </w:p>
+        </w:tc>
+        <w:tc>
+          <w:tcPr>
+            <w:tcW w:w="702" w:type="dxa"/>
+          </w:tcPr>
+          <w:p>
+            <w:r>
+              <w:t>2</w:t>
+            </w:r>
+          </w:p>
+        </w:tc>
+        <w:tc>
+          <w:tcPr>
+            <w:tcW w:w="1680" w:type="dxa"/>
+          </w:tcPr>
+          <w:p>
+            <w:r>
+              <w:t>0000</w:t>
+            </w:r>
+          </w:p>
         </w:tc>
         <w:tc>
           <w:tcPr>
@@ -3064,7 +3108,11 @@
           <w:tcPr>
             <w:tcW w:w="1711" w:type="dxa"/>
           </w:tcPr>
-          <w:p/>
+          <w:p>
+            <w:r>
+              <w:t>0456</w:t>
+            </w:r>
+          </w:p>
         </w:tc>
       </w:tr>
       <w:tr>
@@ -3085,19 +3133,31 @@
           <w:tcPr>
             <w:tcW w:w="792" w:type="dxa"/>
           </w:tcPr>
-          <w:p/>
-        </w:tc>
-        <w:tc>
-          <w:tcPr>
-            <w:tcW w:w="702" w:type="dxa"/>
-          </w:tcPr>
-          <w:p/>
-        </w:tc>
-        <w:tc>
-          <w:tcPr>
-            <w:tcW w:w="1680" w:type="dxa"/>
-          </w:tcPr>
-          <w:p/>
+          <w:p>
+            <w:r>
+              <w:t>byte</w:t>
+            </w:r>
+          </w:p>
+        </w:tc>
+        <w:tc>
+          <w:tcPr>
+            <w:tcW w:w="702" w:type="dxa"/>
+          </w:tcPr>
+          <w:p>
+            <w:r>
+              <w:t>2</w:t>
+            </w:r>
+          </w:p>
+        </w:tc>
+        <w:tc>
+          <w:tcPr>
+            <w:tcW w:w="1680" w:type="dxa"/>
+          </w:tcPr>
+          <w:p>
+            <w:r>
+              <w:t>0000</w:t>
+            </w:r>
+          </w:p>
         </w:tc>
         <w:tc>
           <w:tcPr>
@@ -3137,7 +3197,11 @@
           <w:tcPr>
             <w:tcW w:w="1711" w:type="dxa"/>
           </w:tcPr>
-          <w:p/>
+          <w:p>
+            <w:r>
+              <w:t>0023</w:t>
+            </w:r>
+          </w:p>
         </w:tc>
       </w:tr>
       <w:tr>
@@ -3306,51 +3370,71 @@
           </w:tcPr>
           <w:p>
             <w:r>
-              <w:t>Stud NO.</w:t>
-            </w:r>
-          </w:p>
-        </w:tc>
-        <w:tc>
-          <w:tcPr>
-            <w:tcW w:w="792" w:type="dxa"/>
-          </w:tcPr>
-          <w:p/>
-        </w:tc>
-        <w:tc>
-          <w:tcPr>
-            <w:tcW w:w="702" w:type="dxa"/>
-          </w:tcPr>
-          <w:p/>
-        </w:tc>
-        <w:tc>
-          <w:tcPr>
-            <w:tcW w:w="1680" w:type="dxa"/>
-          </w:tcPr>
-          <w:p/>
-        </w:tc>
-        <w:tc>
-          <w:tcPr>
-            <w:tcW w:w="1043" w:type="dxa"/>
-          </w:tcPr>
-          <w:p/>
-        </w:tc>
-        <w:tc>
-          <w:tcPr>
-            <w:tcW w:w="1245" w:type="dxa"/>
-          </w:tcPr>
-          <w:p/>
-        </w:tc>
-        <w:tc>
-          <w:tcPr>
-            <w:tcW w:w="918" w:type="dxa"/>
-          </w:tcPr>
-          <w:p/>
-        </w:tc>
-        <w:tc>
-          <w:tcPr>
-            <w:tcW w:w="1711" w:type="dxa"/>
-          </w:tcPr>
-          <w:p/>
+              <w:t>Lesson NO.</w:t>
+            </w:r>
+          </w:p>
+        </w:tc>
+        <w:tc>
+          <w:tcPr>
+            <w:tcW w:w="792" w:type="dxa"/>
+          </w:tcPr>
+          <w:p>
+            <w:r>
+              <w:t>Short</w:t>
+            </w:r>
+          </w:p>
+        </w:tc>
+        <w:tc>
+          <w:tcPr>
+            <w:tcW w:w="702" w:type="dxa"/>
+          </w:tcPr>
+          <w:p>
+            <w:r>
+              <w:t>2</w:t>
+            </w:r>
+          </w:p>
+        </w:tc>
+        <w:tc>
+          <w:tcPr>
+            <w:tcW w:w="1680" w:type="dxa"/>
+          </w:tcPr>
+          <w:p>
+            <w:r>
+              <w:t>0000</w:t>
+            </w:r>
+          </w:p>
+        </w:tc>
+        <w:tc>
+          <w:tcPr>
+            <w:tcW w:w="1043" w:type="dxa"/>
+          </w:tcPr>
+          <w:p/>
+        </w:tc>
+        <w:tc>
+          <w:tcPr>
+            <w:tcW w:w="1245" w:type="dxa"/>
+          </w:tcPr>
+          <w:p>
+            <w:r>
+              <w:t>Primary key</w:t>
+            </w:r>
+          </w:p>
+        </w:tc>
+        <w:tc>
+          <w:tcPr>
+            <w:tcW w:w="918" w:type="dxa"/>
+          </w:tcPr>
+          <w:p/>
+        </w:tc>
+        <w:tc>
+          <w:tcPr>
+            <w:tcW w:w="1711" w:type="dxa"/>
+          </w:tcPr>
+          <w:p>
+            <w:r>
+              <w:t>0124</w:t>
+            </w:r>
+          </w:p>
         </w:tc>
       </w:tr>
       <w:tr>
@@ -3363,51 +3447,71 @@
           </w:tcPr>
           <w:p>
             <w:r>
-              <w:t>Staff NO.</w:t>
-            </w:r>
-          </w:p>
-        </w:tc>
-        <w:tc>
-          <w:tcPr>
-            <w:tcW w:w="792" w:type="dxa"/>
-          </w:tcPr>
-          <w:p/>
-        </w:tc>
-        <w:tc>
-          <w:tcPr>
-            <w:tcW w:w="702" w:type="dxa"/>
-          </w:tcPr>
-          <w:p/>
-        </w:tc>
-        <w:tc>
-          <w:tcPr>
-            <w:tcW w:w="1680" w:type="dxa"/>
-          </w:tcPr>
-          <w:p/>
-        </w:tc>
-        <w:tc>
-          <w:tcPr>
-            <w:tcW w:w="1043" w:type="dxa"/>
-          </w:tcPr>
-          <w:p/>
-        </w:tc>
-        <w:tc>
-          <w:tcPr>
-            <w:tcW w:w="1245" w:type="dxa"/>
-          </w:tcPr>
-          <w:p/>
-        </w:tc>
-        <w:tc>
-          <w:tcPr>
-            <w:tcW w:w="918" w:type="dxa"/>
-          </w:tcPr>
-          <w:p/>
-        </w:tc>
-        <w:tc>
-          <w:tcPr>
-            <w:tcW w:w="1711" w:type="dxa"/>
-          </w:tcPr>
-          <w:p/>
+              <w:t>Stud NO.</w:t>
+            </w:r>
+          </w:p>
+        </w:tc>
+        <w:tc>
+          <w:tcPr>
+            <w:tcW w:w="792" w:type="dxa"/>
+          </w:tcPr>
+          <w:p>
+            <w:r>
+              <w:t>Short</w:t>
+            </w:r>
+          </w:p>
+        </w:tc>
+        <w:tc>
+          <w:tcPr>
+            <w:tcW w:w="702" w:type="dxa"/>
+          </w:tcPr>
+          <w:p>
+            <w:r>
+              <w:t>2</w:t>
+            </w:r>
+          </w:p>
+        </w:tc>
+        <w:tc>
+          <w:tcPr>
+            <w:tcW w:w="1680" w:type="dxa"/>
+          </w:tcPr>
+          <w:p>
+            <w:r>
+              <w:t>0000</w:t>
+            </w:r>
+          </w:p>
+        </w:tc>
+        <w:tc>
+          <w:tcPr>
+            <w:tcW w:w="1043" w:type="dxa"/>
+          </w:tcPr>
+          <w:p/>
+        </w:tc>
+        <w:tc>
+          <w:tcPr>
+            <w:tcW w:w="1245" w:type="dxa"/>
+          </w:tcPr>
+          <w:p>
+            <w:r>
+              <w:t>Foreign key</w:t>
+            </w:r>
+          </w:p>
+        </w:tc>
+        <w:tc>
+          <w:tcPr>
+            <w:tcW w:w="918" w:type="dxa"/>
+          </w:tcPr>
+          <w:p/>
+        </w:tc>
+        <w:tc>
+          <w:tcPr>
+            <w:tcW w:w="1711" w:type="dxa"/>
+          </w:tcPr>
+          <w:p>
+            <w:r>
+              <w:t>0011</w:t>
+            </w:r>
+          </w:p>
         </w:tc>
       </w:tr>
       <w:tr>
@@ -3418,49 +3522,73 @@
           <w:tcPr>
             <w:tcW w:w="1151" w:type="dxa"/>
           </w:tcPr>
-          <w:p/>
-        </w:tc>
-        <w:tc>
-          <w:tcPr>
-            <w:tcW w:w="792" w:type="dxa"/>
-          </w:tcPr>
-          <w:p/>
-        </w:tc>
-        <w:tc>
-          <w:tcPr>
-            <w:tcW w:w="702" w:type="dxa"/>
-          </w:tcPr>
-          <w:p/>
-        </w:tc>
-        <w:tc>
-          <w:tcPr>
-            <w:tcW w:w="1680" w:type="dxa"/>
-          </w:tcPr>
-          <w:p/>
-        </w:tc>
-        <w:tc>
-          <w:tcPr>
-            <w:tcW w:w="1043" w:type="dxa"/>
-          </w:tcPr>
-          <w:p/>
-        </w:tc>
-        <w:tc>
-          <w:tcPr>
-            <w:tcW w:w="1245" w:type="dxa"/>
-          </w:tcPr>
-          <w:p/>
-        </w:tc>
-        <w:tc>
-          <w:tcPr>
-            <w:tcW w:w="918" w:type="dxa"/>
-          </w:tcPr>
-          <w:p/>
-        </w:tc>
-        <w:tc>
-          <w:tcPr>
-            <w:tcW w:w="1711" w:type="dxa"/>
-          </w:tcPr>
-          <w:p/>
+          <w:p>
+            <w:r>
+              <w:t>Staff NO.</w:t>
+            </w:r>
+          </w:p>
+        </w:tc>
+        <w:tc>
+          <w:tcPr>
+            <w:tcW w:w="792" w:type="dxa"/>
+          </w:tcPr>
+          <w:p>
+            <w:r>
+              <w:t>Short</w:t>
+            </w:r>
+          </w:p>
+        </w:tc>
+        <w:tc>
+          <w:tcPr>
+            <w:tcW w:w="702" w:type="dxa"/>
+          </w:tcPr>
+          <w:p>
+            <w:r>
+              <w:t>2</w:t>
+            </w:r>
+          </w:p>
+        </w:tc>
+        <w:tc>
+          <w:tcPr>
+            <w:tcW w:w="1680" w:type="dxa"/>
+          </w:tcPr>
+          <w:p>
+            <w:r>
+              <w:t>0000</w:t>
+            </w:r>
+          </w:p>
+        </w:tc>
+        <w:tc>
+          <w:tcPr>
+            <w:tcW w:w="1043" w:type="dxa"/>
+          </w:tcPr>
+          <w:p/>
+        </w:tc>
+        <w:tc>
+          <w:tcPr>
+            <w:tcW w:w="1245" w:type="dxa"/>
+          </w:tcPr>
+          <w:p>
+            <w:r>
+              <w:t>Foreign key</w:t>
+            </w:r>
+          </w:p>
+        </w:tc>
+        <w:tc>
+          <w:tcPr>
+            <w:tcW w:w="918" w:type="dxa"/>
+          </w:tcPr>
+          <w:p/>
+        </w:tc>
+        <w:tc>
+          <w:tcPr>
+            <w:tcW w:w="1711" w:type="dxa"/>
+          </w:tcPr>
+          <w:p>
+            <w:r>
+              <w:t>024</w:t>
+            </w:r>
+          </w:p>
         </w:tc>
       </w:tr>
       <w:tr>
@@ -3728,8 +3856,64 @@
           <w:p/>
         </w:tc>
       </w:tr>
+      <w:tr>
+        <w:trPr>
+          <w:trHeight w:val="20"/>
+        </w:trPr>
+        <w:tc>
+          <w:tcPr>
+            <w:tcW w:w="1151" w:type="dxa"/>
+          </w:tcPr>
+          <w:p/>
+        </w:tc>
+        <w:tc>
+          <w:tcPr>
+            <w:tcW w:w="792" w:type="dxa"/>
+          </w:tcPr>
+          <w:p/>
+        </w:tc>
+        <w:tc>
+          <w:tcPr>
+            <w:tcW w:w="702" w:type="dxa"/>
+          </w:tcPr>
+          <w:p/>
+        </w:tc>
+        <w:tc>
+          <w:tcPr>
+            <w:tcW w:w="1680" w:type="dxa"/>
+          </w:tcPr>
+          <w:p/>
+        </w:tc>
+        <w:tc>
+          <w:tcPr>
+            <w:tcW w:w="1043" w:type="dxa"/>
+          </w:tcPr>
+          <w:p/>
+        </w:tc>
+        <w:tc>
+          <w:tcPr>
+            <w:tcW w:w="1245" w:type="dxa"/>
+          </w:tcPr>
+          <w:p/>
+        </w:tc>
+        <w:tc>
+          <w:tcPr>
+            <w:tcW w:w="918" w:type="dxa"/>
+          </w:tcPr>
+          <w:p/>
+        </w:tc>
+        <w:tc>
+          <w:tcPr>
+            <w:tcW w:w="1711" w:type="dxa"/>
+          </w:tcPr>
+          <w:p/>
+        </w:tc>
+      </w:tr>
     </w:tbl>
-    <w:p/>
+    <w:p>
+      <w:bookmarkStart w:id="0" w:name="_GoBack"/>
+      <w:bookmarkEnd w:id="0"/>
+    </w:p>
     <w:sectPr>
       <w:pgSz w:w="11906" w:h="16838"/>
       <w:pgMar w:top="1440" w:right="1440" w:bottom="1440" w:left="1440" w:header="708" w:footer="708" w:gutter="0"/>

</xml_diff>

<commit_message>
my projects design version is created
</commit_message>
<xml_diff>
--- a/design.docx
+++ b/design.docx
@@ -6,6 +6,7 @@
       <w:tblPr>
         <w:tblStyle w:val="TableGrid"/>
         <w:tblW w:w="0" w:type="auto"/>
+        <w:tblLayout w:type="fixed"/>
         <w:tblLook w:val="04A0" w:firstRow="1" w:lastRow="0" w:firstColumn="1" w:lastColumn="0" w:noHBand="0" w:noVBand="1"/>
       </w:tblPr>
       <w:tblGrid>
@@ -15,14 +16,16 @@
         <w:gridCol w:w="1680"/>
         <w:gridCol w:w="1043"/>
         <w:gridCol w:w="1245"/>
-        <w:gridCol w:w="918"/>
-        <w:gridCol w:w="1711"/>
+        <w:gridCol w:w="16"/>
+        <w:gridCol w:w="902"/>
+        <w:gridCol w:w="90"/>
+        <w:gridCol w:w="1621"/>
       </w:tblGrid>
       <w:tr>
         <w:tc>
           <w:tcPr>
             <w:tcW w:w="9242" w:type="dxa"/>
-            <w:gridSpan w:val="8"/>
+            <w:gridSpan w:val="10"/>
           </w:tcPr>
           <w:p>
             <w:pPr>
@@ -88,7 +91,8 @@
         </w:tc>
         <w:tc>
           <w:tcPr>
-            <w:tcW w:w="1245" w:type="dxa"/>
+            <w:tcW w:w="1261" w:type="dxa"/>
+            <w:gridSpan w:val="2"/>
           </w:tcPr>
           <w:p>
             <w:r>
@@ -98,7 +102,8 @@
         </w:tc>
         <w:tc>
           <w:tcPr>
-            <w:tcW w:w="918" w:type="dxa"/>
+            <w:tcW w:w="992" w:type="dxa"/>
+            <w:gridSpan w:val="2"/>
           </w:tcPr>
           <w:p>
             <w:proofErr w:type="spellStart"/>
@@ -110,7 +115,7 @@
         </w:tc>
         <w:tc>
           <w:tcPr>
-            <w:tcW w:w="1711" w:type="dxa"/>
+            <w:tcW w:w="1621" w:type="dxa"/>
           </w:tcPr>
           <w:p>
             <w:r>
@@ -168,7 +173,8 @@
         </w:tc>
         <w:tc>
           <w:tcPr>
-            <w:tcW w:w="1245" w:type="dxa"/>
+            <w:tcW w:w="1261" w:type="dxa"/>
+            <w:gridSpan w:val="2"/>
           </w:tcPr>
           <w:p>
             <w:r>
@@ -178,13 +184,14 @@
         </w:tc>
         <w:tc>
           <w:tcPr>
-            <w:tcW w:w="918" w:type="dxa"/>
-          </w:tcPr>
-          <w:p/>
-        </w:tc>
-        <w:tc>
-          <w:tcPr>
-            <w:tcW w:w="1711" w:type="dxa"/>
+            <w:tcW w:w="992" w:type="dxa"/>
+            <w:gridSpan w:val="2"/>
+          </w:tcPr>
+          <w:p/>
+        </w:tc>
+        <w:tc>
+          <w:tcPr>
+            <w:tcW w:w="1621" w:type="dxa"/>
           </w:tcPr>
           <w:p>
             <w:r>
@@ -246,7 +253,8 @@
         </w:tc>
         <w:tc>
           <w:tcPr>
-            <w:tcW w:w="1245" w:type="dxa"/>
+            <w:tcW w:w="1261" w:type="dxa"/>
+            <w:gridSpan w:val="2"/>
           </w:tcPr>
           <w:p>
             <w:r>
@@ -256,13 +264,14 @@
         </w:tc>
         <w:tc>
           <w:tcPr>
-            <w:tcW w:w="918" w:type="dxa"/>
-          </w:tcPr>
-          <w:p/>
-        </w:tc>
-        <w:tc>
-          <w:tcPr>
-            <w:tcW w:w="1711" w:type="dxa"/>
+            <w:tcW w:w="992" w:type="dxa"/>
+            <w:gridSpan w:val="2"/>
+          </w:tcPr>
+          <w:p/>
+        </w:tc>
+        <w:tc>
+          <w:tcPr>
+            <w:tcW w:w="1621" w:type="dxa"/>
           </w:tcPr>
           <w:p>
             <w:r>
@@ -342,7 +351,8 @@
         </w:tc>
         <w:tc>
           <w:tcPr>
-            <w:tcW w:w="1245" w:type="dxa"/>
+            <w:tcW w:w="1261" w:type="dxa"/>
+            <w:gridSpan w:val="2"/>
           </w:tcPr>
           <w:p>
             <w:r>
@@ -352,13 +362,14 @@
         </w:tc>
         <w:tc>
           <w:tcPr>
-            <w:tcW w:w="918" w:type="dxa"/>
-          </w:tcPr>
-          <w:p/>
-        </w:tc>
-        <w:tc>
-          <w:tcPr>
-            <w:tcW w:w="1711" w:type="dxa"/>
+            <w:tcW w:w="992" w:type="dxa"/>
+            <w:gridSpan w:val="2"/>
+          </w:tcPr>
+          <w:p/>
+        </w:tc>
+        <w:tc>
+          <w:tcPr>
+            <w:tcW w:w="1621" w:type="dxa"/>
           </w:tcPr>
           <w:p>
             <w:r>
@@ -438,7 +449,8 @@
         </w:tc>
         <w:tc>
           <w:tcPr>
-            <w:tcW w:w="1245" w:type="dxa"/>
+            <w:tcW w:w="1261" w:type="dxa"/>
+            <w:gridSpan w:val="2"/>
           </w:tcPr>
           <w:p>
             <w:r>
@@ -448,13 +460,14 @@
         </w:tc>
         <w:tc>
           <w:tcPr>
-            <w:tcW w:w="918" w:type="dxa"/>
-          </w:tcPr>
-          <w:p/>
-        </w:tc>
-        <w:tc>
-          <w:tcPr>
-            <w:tcW w:w="1711" w:type="dxa"/>
+            <w:tcW w:w="992" w:type="dxa"/>
+            <w:gridSpan w:val="2"/>
+          </w:tcPr>
+          <w:p/>
+        </w:tc>
+        <w:tc>
+          <w:tcPr>
+            <w:tcW w:w="1621" w:type="dxa"/>
           </w:tcPr>
           <w:p>
             <w:r>
@@ -516,7 +529,8 @@
         </w:tc>
         <w:tc>
           <w:tcPr>
-            <w:tcW w:w="1245" w:type="dxa"/>
+            <w:tcW w:w="1261" w:type="dxa"/>
+            <w:gridSpan w:val="2"/>
           </w:tcPr>
           <w:p>
             <w:r>
@@ -526,13 +540,14 @@
         </w:tc>
         <w:tc>
           <w:tcPr>
-            <w:tcW w:w="918" w:type="dxa"/>
-          </w:tcPr>
-          <w:p/>
-        </w:tc>
-        <w:tc>
-          <w:tcPr>
-            <w:tcW w:w="1711" w:type="dxa"/>
+            <w:tcW w:w="992" w:type="dxa"/>
+            <w:gridSpan w:val="2"/>
+          </w:tcPr>
+          <w:p/>
+        </w:tc>
+        <w:tc>
+          <w:tcPr>
+            <w:tcW w:w="1621" w:type="dxa"/>
           </w:tcPr>
           <w:p>
             <w:r>
@@ -594,7 +609,8 @@
         </w:tc>
         <w:tc>
           <w:tcPr>
-            <w:tcW w:w="1245" w:type="dxa"/>
+            <w:tcW w:w="1261" w:type="dxa"/>
+            <w:gridSpan w:val="2"/>
           </w:tcPr>
           <w:p>
             <w:r>
@@ -604,13 +620,14 @@
         </w:tc>
         <w:tc>
           <w:tcPr>
-            <w:tcW w:w="918" w:type="dxa"/>
-          </w:tcPr>
-          <w:p/>
-        </w:tc>
-        <w:tc>
-          <w:tcPr>
-            <w:tcW w:w="1711" w:type="dxa"/>
+            <w:tcW w:w="992" w:type="dxa"/>
+            <w:gridSpan w:val="2"/>
+          </w:tcPr>
+          <w:p/>
+        </w:tc>
+        <w:tc>
+          <w:tcPr>
+            <w:tcW w:w="1621" w:type="dxa"/>
           </w:tcPr>
           <w:p>
             <w:r>
@@ -691,7 +708,8 @@
         </w:tc>
         <w:tc>
           <w:tcPr>
-            <w:tcW w:w="1245" w:type="dxa"/>
+            <w:tcW w:w="1261" w:type="dxa"/>
+            <w:gridSpan w:val="2"/>
           </w:tcPr>
           <w:p>
             <w:r>
@@ -701,7 +719,8 @@
         </w:tc>
         <w:tc>
           <w:tcPr>
-            <w:tcW w:w="918" w:type="dxa"/>
+            <w:tcW w:w="992" w:type="dxa"/>
+            <w:gridSpan w:val="2"/>
           </w:tcPr>
           <w:p>
             <w:r>
@@ -711,7 +730,7 @@
         </w:tc>
         <w:tc>
           <w:tcPr>
-            <w:tcW w:w="1711" w:type="dxa"/>
+            <w:tcW w:w="1621" w:type="dxa"/>
           </w:tcPr>
           <w:p>
             <w:hyperlink r:id="rId6" w:history="1">
@@ -735,8 +754,11 @@
           </w:tcPr>
           <w:p>
             <w:r>
+              <w:t>Telephon</w:t>
+            </w:r>
+            <w:r>
               <w:lastRenderedPageBreak/>
-              <w:t>Telephone NO.</w:t>
+              <w:t>e NO.</w:t>
             </w:r>
           </w:p>
         </w:tc>
@@ -746,6 +768,7 @@
           </w:tcPr>
           <w:p>
             <w:r>
+              <w:lastRenderedPageBreak/>
               <w:t>String</w:t>
             </w:r>
           </w:p>
@@ -776,29 +799,40 @@
           </w:tcPr>
           <w:p>
             <w:r>
-              <w:t>Must be 5 numbers a space and then 6 numbers</w:t>
-            </w:r>
-          </w:p>
-        </w:tc>
-        <w:tc>
-          <w:tcPr>
-            <w:tcW w:w="1245" w:type="dxa"/>
-          </w:tcPr>
-          <w:p>
-            <w:r>
-              <w:t>To store the phone number of the student to contact their parent or guardian</w:t>
-            </w:r>
-          </w:p>
-        </w:tc>
-        <w:tc>
-          <w:tcPr>
-            <w:tcW w:w="918" w:type="dxa"/>
-          </w:tcPr>
-          <w:p/>
-        </w:tc>
-        <w:tc>
-          <w:tcPr>
-            <w:tcW w:w="1711" w:type="dxa"/>
+              <w:t xml:space="preserve">Must be </w:t>
+            </w:r>
+            <w:r>
+              <w:lastRenderedPageBreak/>
+              <w:t>5 numbers a space and then 6 numbers</w:t>
+            </w:r>
+          </w:p>
+        </w:tc>
+        <w:tc>
+          <w:tcPr>
+            <w:tcW w:w="1261" w:type="dxa"/>
+            <w:gridSpan w:val="2"/>
+          </w:tcPr>
+          <w:p>
+            <w:r>
+              <w:lastRenderedPageBreak/>
+              <w:t xml:space="preserve">To store </w:t>
+            </w:r>
+            <w:r>
+              <w:lastRenderedPageBreak/>
+              <w:t>the phone number of the student to contact their parent or guardian</w:t>
+            </w:r>
+          </w:p>
+        </w:tc>
+        <w:tc>
+          <w:tcPr>
+            <w:tcW w:w="992" w:type="dxa"/>
+            <w:gridSpan w:val="2"/>
+          </w:tcPr>
+          <w:p/>
+        </w:tc>
+        <w:tc>
+          <w:tcPr>
+            <w:tcW w:w="1621" w:type="dxa"/>
           </w:tcPr>
           <w:p>
             <w:r>
@@ -843,19 +877,24 @@
         </w:tc>
         <w:tc>
           <w:tcPr>
-            <w:tcW w:w="1245" w:type="dxa"/>
-          </w:tcPr>
-          <w:p/>
-        </w:tc>
-        <w:tc>
-          <w:tcPr>
-            <w:tcW w:w="918" w:type="dxa"/>
-          </w:tcPr>
-          <w:p/>
-        </w:tc>
-        <w:tc>
-          <w:tcPr>
-            <w:tcW w:w="1711" w:type="dxa"/>
+            <w:tcW w:w="1261" w:type="dxa"/>
+            <w:gridSpan w:val="2"/>
+          </w:tcPr>
+          <w:p/>
+        </w:tc>
+        <w:tc>
+          <w:tcPr>
+            <w:tcW w:w="992" w:type="dxa"/>
+            <w:gridSpan w:val="2"/>
+          </w:tcPr>
+          <w:p>
+            <w:bookmarkStart w:id="0" w:name="_GoBack"/>
+            <w:bookmarkEnd w:id="0"/>
+          </w:p>
+        </w:tc>
+        <w:tc>
+          <w:tcPr>
+            <w:tcW w:w="1621" w:type="dxa"/>
           </w:tcPr>
           <w:p/>
         </w:tc>
@@ -867,7 +906,7 @@
         <w:tc>
           <w:tcPr>
             <w:tcW w:w="9242" w:type="dxa"/>
-            <w:gridSpan w:val="8"/>
+            <w:gridSpan w:val="10"/>
           </w:tcPr>
           <w:p>
             <w:r>
@@ -943,6 +982,7 @@
         <w:tc>
           <w:tcPr>
             <w:tcW w:w="918" w:type="dxa"/>
+            <w:gridSpan w:val="2"/>
           </w:tcPr>
           <w:p>
             <w:proofErr w:type="spellStart"/>
@@ -955,6 +995,7 @@
         <w:tc>
           <w:tcPr>
             <w:tcW w:w="1711" w:type="dxa"/>
+            <w:gridSpan w:val="2"/>
           </w:tcPr>
           <w:p>
             <w:r>
@@ -1026,12 +1067,14 @@
         <w:tc>
           <w:tcPr>
             <w:tcW w:w="918" w:type="dxa"/>
+            <w:gridSpan w:val="2"/>
           </w:tcPr>
           <w:p/>
         </w:tc>
         <w:tc>
           <w:tcPr>
             <w:tcW w:w="1711" w:type="dxa"/>
+            <w:gridSpan w:val="2"/>
           </w:tcPr>
           <w:p>
             <w:r>
@@ -1124,12 +1167,14 @@
         <w:tc>
           <w:tcPr>
             <w:tcW w:w="918" w:type="dxa"/>
+            <w:gridSpan w:val="2"/>
           </w:tcPr>
           <w:p/>
         </w:tc>
         <w:tc>
           <w:tcPr>
             <w:tcW w:w="1711" w:type="dxa"/>
+            <w:gridSpan w:val="2"/>
           </w:tcPr>
           <w:p>
             <w:r>
@@ -1221,12 +1266,14 @@
         <w:tc>
           <w:tcPr>
             <w:tcW w:w="918" w:type="dxa"/>
+            <w:gridSpan w:val="2"/>
           </w:tcPr>
           <w:p/>
         </w:tc>
         <w:tc>
           <w:tcPr>
             <w:tcW w:w="1711" w:type="dxa"/>
+            <w:gridSpan w:val="2"/>
           </w:tcPr>
           <w:p>
             <w:r>
@@ -1310,6 +1357,7 @@
         <w:tc>
           <w:tcPr>
             <w:tcW w:w="918" w:type="dxa"/>
+            <w:gridSpan w:val="2"/>
           </w:tcPr>
           <w:p>
             <w:r>
@@ -1320,6 +1368,7 @@
         <w:tc>
           <w:tcPr>
             <w:tcW w:w="1711" w:type="dxa"/>
+            <w:gridSpan w:val="2"/>
           </w:tcPr>
           <w:p>
             <w:r>
@@ -1371,12 +1420,14 @@
         <w:tc>
           <w:tcPr>
             <w:tcW w:w="918" w:type="dxa"/>
+            <w:gridSpan w:val="2"/>
           </w:tcPr>
           <w:p/>
         </w:tc>
         <w:tc>
           <w:tcPr>
             <w:tcW w:w="1711" w:type="dxa"/>
+            <w:gridSpan w:val="2"/>
           </w:tcPr>
           <w:p/>
         </w:tc>
@@ -1388,7 +1439,7 @@
         <w:tc>
           <w:tcPr>
             <w:tcW w:w="9242" w:type="dxa"/>
-            <w:gridSpan w:val="8"/>
+            <w:gridSpan w:val="10"/>
           </w:tcPr>
           <w:p>
             <w:r>
@@ -1475,6 +1526,7 @@
         <w:tc>
           <w:tcPr>
             <w:tcW w:w="918" w:type="dxa"/>
+            <w:gridSpan w:val="2"/>
           </w:tcPr>
           <w:p>
             <w:proofErr w:type="spellStart"/>
@@ -1487,6 +1539,7 @@
         <w:tc>
           <w:tcPr>
             <w:tcW w:w="1711" w:type="dxa"/>
+            <w:gridSpan w:val="2"/>
           </w:tcPr>
           <w:p>
             <w:r>
@@ -1549,7 +1602,6 @@
             </w:r>
             <w:proofErr w:type="spellStart"/>
             <w:r>
-              <w:lastRenderedPageBreak/>
               <w:t>av</w:t>
             </w:r>
             <w:proofErr w:type="spellEnd"/>
@@ -1564,7 +1616,6 @@
           </w:tcPr>
           <w:p>
             <w:r>
-              <w:lastRenderedPageBreak/>
               <w:t>Primary key</w:t>
             </w:r>
           </w:p>
@@ -1572,12 +1623,14 @@
         <w:tc>
           <w:tcPr>
             <w:tcW w:w="918" w:type="dxa"/>
+            <w:gridSpan w:val="2"/>
           </w:tcPr>
           <w:p/>
         </w:tc>
         <w:tc>
           <w:tcPr>
             <w:tcW w:w="1711" w:type="dxa"/>
+            <w:gridSpan w:val="2"/>
           </w:tcPr>
           <w:p>
             <w:r>
@@ -1596,66 +1649,71 @@
           </w:tcPr>
           <w:p>
             <w:r>
+              <w:t>Stud NO.</w:t>
+            </w:r>
+          </w:p>
+        </w:tc>
+        <w:tc>
+          <w:tcPr>
+            <w:tcW w:w="792" w:type="dxa"/>
+          </w:tcPr>
+          <w:p>
+            <w:r>
+              <w:t xml:space="preserve">Short </w:t>
+            </w:r>
+          </w:p>
+        </w:tc>
+        <w:tc>
+          <w:tcPr>
+            <w:tcW w:w="702" w:type="dxa"/>
+          </w:tcPr>
+          <w:p>
+            <w:r>
+              <w:t>2</w:t>
+            </w:r>
+          </w:p>
+        </w:tc>
+        <w:tc>
+          <w:tcPr>
+            <w:tcW w:w="1680" w:type="dxa"/>
+          </w:tcPr>
+          <w:p>
+            <w:r>
+              <w:t xml:space="preserve">0000 </w:t>
+            </w:r>
+          </w:p>
+        </w:tc>
+        <w:tc>
+          <w:tcPr>
+            <w:tcW w:w="1043" w:type="dxa"/>
+          </w:tcPr>
+          <w:p/>
+        </w:tc>
+        <w:tc>
+          <w:tcPr>
+            <w:tcW w:w="1245" w:type="dxa"/>
+          </w:tcPr>
+          <w:p>
+            <w:r>
+              <w:t xml:space="preserve">Primary </w:t>
+            </w:r>
+            <w:r>
               <w:lastRenderedPageBreak/>
-              <w:t>Stud NO.</w:t>
-            </w:r>
-          </w:p>
-        </w:tc>
-        <w:tc>
-          <w:tcPr>
-            <w:tcW w:w="792" w:type="dxa"/>
-          </w:tcPr>
-          <w:p>
-            <w:r>
-              <w:t xml:space="preserve">Short </w:t>
-            </w:r>
-          </w:p>
-        </w:tc>
-        <w:tc>
-          <w:tcPr>
-            <w:tcW w:w="702" w:type="dxa"/>
-          </w:tcPr>
-          <w:p>
-            <w:r>
-              <w:t>2</w:t>
-            </w:r>
-          </w:p>
-        </w:tc>
-        <w:tc>
-          <w:tcPr>
-            <w:tcW w:w="1680" w:type="dxa"/>
-          </w:tcPr>
-          <w:p>
-            <w:r>
-              <w:t xml:space="preserve">0000 </w:t>
-            </w:r>
-          </w:p>
-        </w:tc>
-        <w:tc>
-          <w:tcPr>
-            <w:tcW w:w="1043" w:type="dxa"/>
-          </w:tcPr>
-          <w:p/>
-        </w:tc>
-        <w:tc>
-          <w:tcPr>
-            <w:tcW w:w="1245" w:type="dxa"/>
-          </w:tcPr>
-          <w:p>
-            <w:r>
-              <w:t>Primary key / Foreign key</w:t>
+              <w:t>key / Foreign key</w:t>
             </w:r>
           </w:p>
         </w:tc>
         <w:tc>
           <w:tcPr>
             <w:tcW w:w="918" w:type="dxa"/>
+            <w:gridSpan w:val="2"/>
           </w:tcPr>
           <w:p/>
         </w:tc>
         <w:tc>
           <w:tcPr>
             <w:tcW w:w="1711" w:type="dxa"/>
+            <w:gridSpan w:val="2"/>
           </w:tcPr>
           <w:p>
             <w:r>
@@ -1674,6 +1732,7 @@
           </w:tcPr>
           <w:p>
             <w:r>
+              <w:lastRenderedPageBreak/>
               <w:t>Day</w:t>
             </w:r>
           </w:p>
@@ -1727,12 +1786,14 @@
         <w:tc>
           <w:tcPr>
             <w:tcW w:w="918" w:type="dxa"/>
+            <w:gridSpan w:val="2"/>
           </w:tcPr>
           <w:p/>
         </w:tc>
         <w:tc>
           <w:tcPr>
             <w:tcW w:w="1711" w:type="dxa"/>
+            <w:gridSpan w:val="2"/>
           </w:tcPr>
           <w:p>
             <w:r>
@@ -1804,12 +1865,14 @@
         <w:tc>
           <w:tcPr>
             <w:tcW w:w="918" w:type="dxa"/>
+            <w:gridSpan w:val="2"/>
           </w:tcPr>
           <w:p/>
         </w:tc>
         <w:tc>
           <w:tcPr>
             <w:tcW w:w="1711" w:type="dxa"/>
+            <w:gridSpan w:val="2"/>
           </w:tcPr>
           <w:p>
             <w:r>
@@ -1861,12 +1924,14 @@
         <w:tc>
           <w:tcPr>
             <w:tcW w:w="918" w:type="dxa"/>
+            <w:gridSpan w:val="2"/>
           </w:tcPr>
           <w:p/>
         </w:tc>
         <w:tc>
           <w:tcPr>
             <w:tcW w:w="1711" w:type="dxa"/>
+            <w:gridSpan w:val="2"/>
           </w:tcPr>
           <w:p/>
         </w:tc>
@@ -1878,7 +1943,7 @@
         <w:tc>
           <w:tcPr>
             <w:tcW w:w="9242" w:type="dxa"/>
-            <w:gridSpan w:val="8"/>
+            <w:gridSpan w:val="10"/>
           </w:tcPr>
           <w:p>
             <w:r>
@@ -1962,6 +2027,7 @@
         <w:tc>
           <w:tcPr>
             <w:tcW w:w="918" w:type="dxa"/>
+            <w:gridSpan w:val="2"/>
           </w:tcPr>
           <w:p>
             <w:proofErr w:type="spellStart"/>
@@ -1974,6 +2040,7 @@
         <w:tc>
           <w:tcPr>
             <w:tcW w:w="1711" w:type="dxa"/>
+            <w:gridSpan w:val="2"/>
           </w:tcPr>
           <w:p>
             <w:r>
@@ -2057,12 +2124,14 @@
         <w:tc>
           <w:tcPr>
             <w:tcW w:w="918" w:type="dxa"/>
+            <w:gridSpan w:val="2"/>
           </w:tcPr>
           <w:p/>
         </w:tc>
         <w:tc>
           <w:tcPr>
             <w:tcW w:w="1711" w:type="dxa"/>
+            <w:gridSpan w:val="2"/>
           </w:tcPr>
           <w:p>
             <w:r>
@@ -2134,12 +2203,14 @@
         <w:tc>
           <w:tcPr>
             <w:tcW w:w="918" w:type="dxa"/>
+            <w:gridSpan w:val="2"/>
           </w:tcPr>
           <w:p/>
         </w:tc>
         <w:tc>
           <w:tcPr>
             <w:tcW w:w="1711" w:type="dxa"/>
+            <w:gridSpan w:val="2"/>
           </w:tcPr>
           <w:p>
             <w:r>
@@ -2211,12 +2282,14 @@
         <w:tc>
           <w:tcPr>
             <w:tcW w:w="918" w:type="dxa"/>
+            <w:gridSpan w:val="2"/>
           </w:tcPr>
           <w:p/>
         </w:tc>
         <w:tc>
           <w:tcPr>
             <w:tcW w:w="1711" w:type="dxa"/>
+            <w:gridSpan w:val="2"/>
           </w:tcPr>
           <w:p>
             <w:r>
@@ -2288,12 +2361,14 @@
         <w:tc>
           <w:tcPr>
             <w:tcW w:w="918" w:type="dxa"/>
+            <w:gridSpan w:val="2"/>
           </w:tcPr>
           <w:p/>
         </w:tc>
         <w:tc>
           <w:tcPr>
             <w:tcW w:w="1711" w:type="dxa"/>
+            <w:gridSpan w:val="2"/>
           </w:tcPr>
           <w:p>
             <w:r>
@@ -2345,12 +2420,14 @@
         <w:tc>
           <w:tcPr>
             <w:tcW w:w="918" w:type="dxa"/>
+            <w:gridSpan w:val="2"/>
           </w:tcPr>
           <w:p/>
         </w:tc>
         <w:tc>
           <w:tcPr>
             <w:tcW w:w="1711" w:type="dxa"/>
+            <w:gridSpan w:val="2"/>
           </w:tcPr>
           <w:p/>
         </w:tc>
@@ -2362,7 +2439,7 @@
         <w:tc>
           <w:tcPr>
             <w:tcW w:w="9242" w:type="dxa"/>
-            <w:gridSpan w:val="8"/>
+            <w:gridSpan w:val="10"/>
           </w:tcPr>
           <w:p>
             <w:r>
@@ -2438,6 +2515,7 @@
         <w:tc>
           <w:tcPr>
             <w:tcW w:w="918" w:type="dxa"/>
+            <w:gridSpan w:val="2"/>
           </w:tcPr>
           <w:p>
             <w:proofErr w:type="spellStart"/>
@@ -2450,6 +2528,7 @@
         <w:tc>
           <w:tcPr>
             <w:tcW w:w="1711" w:type="dxa"/>
+            <w:gridSpan w:val="2"/>
           </w:tcPr>
           <w:p>
             <w:r>
@@ -2521,12 +2600,14 @@
         <w:tc>
           <w:tcPr>
             <w:tcW w:w="918" w:type="dxa"/>
+            <w:gridSpan w:val="2"/>
           </w:tcPr>
           <w:p/>
         </w:tc>
         <w:tc>
           <w:tcPr>
             <w:tcW w:w="1711" w:type="dxa"/>
+            <w:gridSpan w:val="2"/>
           </w:tcPr>
           <w:p>
             <w:r>
@@ -2599,12 +2680,14 @@
         <w:tc>
           <w:tcPr>
             <w:tcW w:w="918" w:type="dxa"/>
+            <w:gridSpan w:val="2"/>
           </w:tcPr>
           <w:p/>
         </w:tc>
         <w:tc>
           <w:tcPr>
             <w:tcW w:w="1711" w:type="dxa"/>
+            <w:gridSpan w:val="2"/>
           </w:tcPr>
           <w:p>
             <w:r>
@@ -2672,11 +2755,7 @@
             </w:r>
             <w:proofErr w:type="spellEnd"/>
             <w:r>
-              <w:t xml:space="preserve"> an hour and a half after </w:t>
-            </w:r>
-            <w:r>
-              <w:lastRenderedPageBreak/>
-              <w:t>start</w:t>
+              <w:t xml:space="preserve"> an hour and a half after start</w:t>
             </w:r>
           </w:p>
         </w:tc>
@@ -2686,7 +2765,6 @@
           </w:tcPr>
           <w:p>
             <w:r>
-              <w:lastRenderedPageBreak/>
               <w:t>Records the end time</w:t>
             </w:r>
           </w:p>
@@ -2694,12 +2772,14 @@
         <w:tc>
           <w:tcPr>
             <w:tcW w:w="918" w:type="dxa"/>
+            <w:gridSpan w:val="2"/>
           </w:tcPr>
           <w:p/>
         </w:tc>
         <w:tc>
           <w:tcPr>
             <w:tcW w:w="1711" w:type="dxa"/>
+            <w:gridSpan w:val="2"/>
           </w:tcPr>
           <w:p>
             <w:r>
@@ -2718,48 +2798,51 @@
           </w:tcPr>
           <w:p>
             <w:r>
+              <w:t>Length</w:t>
+            </w:r>
+          </w:p>
+        </w:tc>
+        <w:tc>
+          <w:tcPr>
+            <w:tcW w:w="792" w:type="dxa"/>
+          </w:tcPr>
+          <w:p>
+            <w:r>
+              <w:t>byte</w:t>
+            </w:r>
+          </w:p>
+        </w:tc>
+        <w:tc>
+          <w:tcPr>
+            <w:tcW w:w="702" w:type="dxa"/>
+          </w:tcPr>
+          <w:p>
+            <w:r>
+              <w:t>1</w:t>
+            </w:r>
+          </w:p>
+        </w:tc>
+        <w:tc>
+          <w:tcPr>
+            <w:tcW w:w="1680" w:type="dxa"/>
+          </w:tcPr>
+          <w:p>
+            <w:r>
+              <w:t>5|10</w:t>
+            </w:r>
+          </w:p>
+        </w:tc>
+        <w:tc>
+          <w:tcPr>
+            <w:tcW w:w="1043" w:type="dxa"/>
+          </w:tcPr>
+          <w:p>
+            <w:r>
+              <w:t xml:space="preserve">It will be </w:t>
+            </w:r>
+            <w:r>
               <w:lastRenderedPageBreak/>
-              <w:t>Length</w:t>
-            </w:r>
-          </w:p>
-        </w:tc>
-        <w:tc>
-          <w:tcPr>
-            <w:tcW w:w="792" w:type="dxa"/>
-          </w:tcPr>
-          <w:p>
-            <w:r>
-              <w:t>byte</w:t>
-            </w:r>
-          </w:p>
-        </w:tc>
-        <w:tc>
-          <w:tcPr>
-            <w:tcW w:w="702" w:type="dxa"/>
-          </w:tcPr>
-          <w:p>
-            <w:r>
-              <w:t>1</w:t>
-            </w:r>
-          </w:p>
-        </w:tc>
-        <w:tc>
-          <w:tcPr>
-            <w:tcW w:w="1680" w:type="dxa"/>
-          </w:tcPr>
-          <w:p>
-            <w:r>
-              <w:t>5|10</w:t>
-            </w:r>
-          </w:p>
-        </w:tc>
-        <w:tc>
-          <w:tcPr>
-            <w:tcW w:w="1043" w:type="dxa"/>
-          </w:tcPr>
-          <w:p>
-            <w:r>
-              <w:t xml:space="preserve">It will be from a selection of 5 to 10 </w:t>
+              <w:t xml:space="preserve">from a selection of 5 to 10 </w:t>
             </w:r>
             <w:proofErr w:type="spellStart"/>
             <w:r>
@@ -2777,26 +2860,39 @@
           </w:tcPr>
           <w:p>
             <w:r>
-              <w:t>It is used to work out how many appointments. If 5 1 hour blocks and if 10 an hour and a half</w:t>
+              <w:lastRenderedPageBreak/>
+              <w:t xml:space="preserve">It is used </w:t>
+            </w:r>
+            <w:r>
+              <w:lastRenderedPageBreak/>
+              <w:t>to work out how many appointments. If 5 1 hour blocks and if 10 an hour and a half</w:t>
             </w:r>
           </w:p>
         </w:tc>
         <w:tc>
           <w:tcPr>
             <w:tcW w:w="918" w:type="dxa"/>
-          </w:tcPr>
-          <w:p>
-            <w:r>
-              <w:t xml:space="preserve">There will be a drop down </w:t>
+            <w:gridSpan w:val="2"/>
+          </w:tcPr>
+          <w:p>
+            <w:r>
+              <w:lastRenderedPageBreak/>
+              <w:t xml:space="preserve">There </w:t>
+            </w:r>
+            <w:r>
+              <w:lastRenderedPageBreak/>
+              <w:t xml:space="preserve">will be a drop down </w:t>
             </w:r>
           </w:p>
         </w:tc>
         <w:tc>
           <w:tcPr>
             <w:tcW w:w="1711" w:type="dxa"/>
-          </w:tcPr>
-          <w:p>
-            <w:r>
+            <w:gridSpan w:val="2"/>
+          </w:tcPr>
+          <w:p>
+            <w:r>
+              <w:lastRenderedPageBreak/>
               <w:t>10</w:t>
             </w:r>
           </w:p>
@@ -2845,12 +2941,14 @@
         <w:tc>
           <w:tcPr>
             <w:tcW w:w="918" w:type="dxa"/>
+            <w:gridSpan w:val="2"/>
           </w:tcPr>
           <w:p/>
         </w:tc>
         <w:tc>
           <w:tcPr>
             <w:tcW w:w="1711" w:type="dxa"/>
+            <w:gridSpan w:val="2"/>
           </w:tcPr>
           <w:p/>
         </w:tc>
@@ -2862,7 +2960,7 @@
         <w:tc>
           <w:tcPr>
             <w:tcW w:w="9242" w:type="dxa"/>
-            <w:gridSpan w:val="8"/>
+            <w:gridSpan w:val="10"/>
           </w:tcPr>
           <w:p>
             <w:r>
@@ -2938,6 +3036,7 @@
         <w:tc>
           <w:tcPr>
             <w:tcW w:w="918" w:type="dxa"/>
+            <w:gridSpan w:val="2"/>
           </w:tcPr>
           <w:p>
             <w:proofErr w:type="spellStart"/>
@@ -2950,6 +3049,7 @@
         <w:tc>
           <w:tcPr>
             <w:tcW w:w="1711" w:type="dxa"/>
+            <w:gridSpan w:val="2"/>
           </w:tcPr>
           <w:p>
             <w:r>
@@ -3021,12 +3121,14 @@
         <w:tc>
           <w:tcPr>
             <w:tcW w:w="918" w:type="dxa"/>
+            <w:gridSpan w:val="2"/>
           </w:tcPr>
           <w:p/>
         </w:tc>
         <w:tc>
           <w:tcPr>
             <w:tcW w:w="1711" w:type="dxa"/>
+            <w:gridSpan w:val="2"/>
           </w:tcPr>
           <w:p>
             <w:r>
@@ -3101,12 +3203,14 @@
         <w:tc>
           <w:tcPr>
             <w:tcW w:w="918" w:type="dxa"/>
+            <w:gridSpan w:val="2"/>
           </w:tcPr>
           <w:p/>
         </w:tc>
         <w:tc>
           <w:tcPr>
             <w:tcW w:w="1711" w:type="dxa"/>
+            <w:gridSpan w:val="2"/>
           </w:tcPr>
           <w:p>
             <w:r>
@@ -3190,12 +3294,14 @@
         <w:tc>
           <w:tcPr>
             <w:tcW w:w="918" w:type="dxa"/>
+            <w:gridSpan w:val="2"/>
           </w:tcPr>
           <w:p/>
         </w:tc>
         <w:tc>
           <w:tcPr>
             <w:tcW w:w="1711" w:type="dxa"/>
+            <w:gridSpan w:val="2"/>
           </w:tcPr>
           <w:p>
             <w:r>
@@ -3247,12 +3353,14 @@
         <w:tc>
           <w:tcPr>
             <w:tcW w:w="918" w:type="dxa"/>
+            <w:gridSpan w:val="2"/>
           </w:tcPr>
           <w:p/>
         </w:tc>
         <w:tc>
           <w:tcPr>
             <w:tcW w:w="1711" w:type="dxa"/>
+            <w:gridSpan w:val="2"/>
           </w:tcPr>
           <w:p/>
         </w:tc>
@@ -3264,7 +3372,7 @@
         <w:tc>
           <w:tcPr>
             <w:tcW w:w="9242" w:type="dxa"/>
-            <w:gridSpan w:val="8"/>
+            <w:gridSpan w:val="10"/>
           </w:tcPr>
           <w:p>
             <w:r>
@@ -3340,6 +3448,7 @@
         <w:tc>
           <w:tcPr>
             <w:tcW w:w="918" w:type="dxa"/>
+            <w:gridSpan w:val="2"/>
           </w:tcPr>
           <w:p>
             <w:proofErr w:type="spellStart"/>
@@ -3352,6 +3461,7 @@
         <w:tc>
           <w:tcPr>
             <w:tcW w:w="1711" w:type="dxa"/>
+            <w:gridSpan w:val="2"/>
           </w:tcPr>
           <w:p>
             <w:r>
@@ -3423,12 +3533,14 @@
         <w:tc>
           <w:tcPr>
             <w:tcW w:w="918" w:type="dxa"/>
+            <w:gridSpan w:val="2"/>
           </w:tcPr>
           <w:p/>
         </w:tc>
         <w:tc>
           <w:tcPr>
             <w:tcW w:w="1711" w:type="dxa"/>
+            <w:gridSpan w:val="2"/>
           </w:tcPr>
           <w:p>
             <w:r>
@@ -3500,12 +3612,14 @@
         <w:tc>
           <w:tcPr>
             <w:tcW w:w="918" w:type="dxa"/>
+            <w:gridSpan w:val="2"/>
           </w:tcPr>
           <w:p/>
         </w:tc>
         <w:tc>
           <w:tcPr>
             <w:tcW w:w="1711" w:type="dxa"/>
+            <w:gridSpan w:val="2"/>
           </w:tcPr>
           <w:p>
             <w:r>
@@ -3577,12 +3691,14 @@
         <w:tc>
           <w:tcPr>
             <w:tcW w:w="918" w:type="dxa"/>
+            <w:gridSpan w:val="2"/>
           </w:tcPr>
           <w:p/>
         </w:tc>
         <w:tc>
           <w:tcPr>
             <w:tcW w:w="1711" w:type="dxa"/>
+            <w:gridSpan w:val="2"/>
           </w:tcPr>
           <w:p>
             <w:r>
@@ -3634,12 +3750,14 @@
         <w:tc>
           <w:tcPr>
             <w:tcW w:w="918" w:type="dxa"/>
+            <w:gridSpan w:val="2"/>
           </w:tcPr>
           <w:p/>
         </w:tc>
         <w:tc>
           <w:tcPr>
             <w:tcW w:w="1711" w:type="dxa"/>
+            <w:gridSpan w:val="2"/>
           </w:tcPr>
           <w:p/>
         </w:tc>
@@ -3687,12 +3805,14 @@
         <w:tc>
           <w:tcPr>
             <w:tcW w:w="918" w:type="dxa"/>
+            <w:gridSpan w:val="2"/>
           </w:tcPr>
           <w:p/>
         </w:tc>
         <w:tc>
           <w:tcPr>
             <w:tcW w:w="1711" w:type="dxa"/>
+            <w:gridSpan w:val="2"/>
           </w:tcPr>
           <w:p/>
         </w:tc>
@@ -3740,12 +3860,14 @@
         <w:tc>
           <w:tcPr>
             <w:tcW w:w="918" w:type="dxa"/>
+            <w:gridSpan w:val="2"/>
           </w:tcPr>
           <w:p/>
         </w:tc>
         <w:tc>
           <w:tcPr>
             <w:tcW w:w="1711" w:type="dxa"/>
+            <w:gridSpan w:val="2"/>
           </w:tcPr>
           <w:p/>
         </w:tc>
@@ -3793,12 +3915,14 @@
         <w:tc>
           <w:tcPr>
             <w:tcW w:w="918" w:type="dxa"/>
+            <w:gridSpan w:val="2"/>
           </w:tcPr>
           <w:p/>
         </w:tc>
         <w:tc>
           <w:tcPr>
             <w:tcW w:w="1711" w:type="dxa"/>
+            <w:gridSpan w:val="2"/>
           </w:tcPr>
           <w:p/>
         </w:tc>
@@ -3846,12 +3970,14 @@
         <w:tc>
           <w:tcPr>
             <w:tcW w:w="918" w:type="dxa"/>
+            <w:gridSpan w:val="2"/>
           </w:tcPr>
           <w:p/>
         </w:tc>
         <w:tc>
           <w:tcPr>
             <w:tcW w:w="1711" w:type="dxa"/>
+            <w:gridSpan w:val="2"/>
           </w:tcPr>
           <w:p/>
         </w:tc>
@@ -3899,21 +4025,20 @@
         <w:tc>
           <w:tcPr>
             <w:tcW w:w="918" w:type="dxa"/>
+            <w:gridSpan w:val="2"/>
           </w:tcPr>
           <w:p/>
         </w:tc>
         <w:tc>
           <w:tcPr>
             <w:tcW w:w="1711" w:type="dxa"/>
+            <w:gridSpan w:val="2"/>
           </w:tcPr>
           <w:p/>
         </w:tc>
       </w:tr>
     </w:tbl>
-    <w:p>
-      <w:bookmarkStart w:id="0" w:name="_GoBack"/>
-      <w:bookmarkEnd w:id="0"/>
-    </w:p>
+    <w:p/>
     <w:sectPr>
       <w:pgSz w:w="11906" w:h="16838"/>
       <w:pgMar w:top="1440" w:right="1440" w:bottom="1440" w:left="1440" w:header="708" w:footer="708" w:gutter="0"/>

</xml_diff>

<commit_message>
i did more to structures and little to design
</commit_message>
<xml_diff>
--- a/design.docx
+++ b/design.docx
@@ -28,12 +28,38 @@
             <w:gridSpan w:val="10"/>
           </w:tcPr>
           <w:p>
-            <w:pPr>
-              <w:pStyle w:val="Heading2"/>
-              <w:outlineLvl w:val="1"/>
-            </w:pPr>
             <w:r>
               <w:t>Student table</w:t>
+            </w:r>
+            <w:r>
+              <w:t xml:space="preserve"> (</w:t>
+            </w:r>
+            <w:proofErr w:type="spellStart"/>
+            <w:r>
+              <w:rPr>
+                <w:u w:val="single"/>
+              </w:rPr>
+              <w:t>StudNo</w:t>
+            </w:r>
+            <w:proofErr w:type="spellEnd"/>
+            <w:r>
+              <w:t xml:space="preserve">, </w:t>
+            </w:r>
+            <w:proofErr w:type="spellStart"/>
+            <w:r>
+              <w:t>StudID</w:t>
+            </w:r>
+            <w:proofErr w:type="spellEnd"/>
+            <w:r>
+              <w:t xml:space="preserve">, Forename, Surname, Year, Form, Email, </w:t>
+            </w:r>
+            <w:proofErr w:type="spellStart"/>
+            <w:r>
+              <w:t>PhoneNO</w:t>
+            </w:r>
+            <w:proofErr w:type="spellEnd"/>
+            <w:r>
+              <w:t>)</w:t>
             </w:r>
           </w:p>
         </w:tc>
@@ -675,7 +701,7 @@
             <w:tcW w:w="1680" w:type="dxa"/>
           </w:tcPr>
           <w:p>
-            <w:hyperlink r:id="rId5" w:history="1">
+            <w:hyperlink r:id="rId6" w:history="1">
               <w:r>
                 <w:rPr>
                   <w:rStyle w:val="Hyperlink"/>
@@ -733,7 +759,7 @@
             <w:tcW w:w="1621" w:type="dxa"/>
           </w:tcPr>
           <w:p>
-            <w:hyperlink r:id="rId6" w:history="1">
+            <w:hyperlink r:id="rId7" w:history="1">
               <w:r>
                 <w:rPr>
                   <w:rStyle w:val="Hyperlink"/>
@@ -753,73 +779,76 @@
             <w:tcW w:w="1151" w:type="dxa"/>
           </w:tcPr>
           <w:p>
-            <w:r>
-              <w:t>Telephon</w:t>
+            <w:proofErr w:type="spellStart"/>
+            <w:r>
+              <w:t>Phone</w:t>
+            </w:r>
+            <w:r>
+              <w:t>NO</w:t>
+            </w:r>
+            <w:proofErr w:type="spellEnd"/>
+            <w:r>
+              <w:t>.</w:t>
+            </w:r>
+          </w:p>
+        </w:tc>
+        <w:tc>
+          <w:tcPr>
+            <w:tcW w:w="792" w:type="dxa"/>
+          </w:tcPr>
+          <w:p>
+            <w:r>
+              <w:t>String</w:t>
+            </w:r>
+          </w:p>
+        </w:tc>
+        <w:tc>
+          <w:tcPr>
+            <w:tcW w:w="702" w:type="dxa"/>
+          </w:tcPr>
+          <w:p>
+            <w:r>
+              <w:t>100</w:t>
+            </w:r>
+          </w:p>
+        </w:tc>
+        <w:tc>
+          <w:tcPr>
+            <w:tcW w:w="1680" w:type="dxa"/>
+          </w:tcPr>
+          <w:p>
+            <w:r>
+              <w:t>00000 000000</w:t>
+            </w:r>
+          </w:p>
+        </w:tc>
+        <w:tc>
+          <w:tcPr>
+            <w:tcW w:w="1043" w:type="dxa"/>
+          </w:tcPr>
+          <w:p>
+            <w:r>
+              <w:t xml:space="preserve">Must be 5 </w:t>
             </w:r>
             <w:r>
               <w:lastRenderedPageBreak/>
-              <w:t>e NO.</w:t>
-            </w:r>
-          </w:p>
-        </w:tc>
-        <w:tc>
-          <w:tcPr>
-            <w:tcW w:w="792" w:type="dxa"/>
+              <w:t>numbers a space and then 6 numbers</w:t>
+            </w:r>
+          </w:p>
+        </w:tc>
+        <w:tc>
+          <w:tcPr>
+            <w:tcW w:w="1261" w:type="dxa"/>
+            <w:gridSpan w:val="2"/>
           </w:tcPr>
           <w:p>
             <w:r>
               <w:lastRenderedPageBreak/>
-              <w:t>String</w:t>
-            </w:r>
-          </w:p>
-        </w:tc>
-        <w:tc>
-          <w:tcPr>
-            <w:tcW w:w="702" w:type="dxa"/>
-          </w:tcPr>
-          <w:p>
-            <w:r>
-              <w:t>100</w:t>
-            </w:r>
-          </w:p>
-        </w:tc>
-        <w:tc>
-          <w:tcPr>
-            <w:tcW w:w="1680" w:type="dxa"/>
-          </w:tcPr>
-          <w:p>
-            <w:r>
-              <w:t>00000 000000</w:t>
-            </w:r>
-          </w:p>
-        </w:tc>
-        <w:tc>
-          <w:tcPr>
-            <w:tcW w:w="1043" w:type="dxa"/>
-          </w:tcPr>
-          <w:p>
-            <w:r>
-              <w:t xml:space="preserve">Must be </w:t>
+              <w:t xml:space="preserve">To store the phone </w:t>
             </w:r>
             <w:r>
               <w:lastRenderedPageBreak/>
-              <w:t>5 numbers a space and then 6 numbers</w:t>
-            </w:r>
-          </w:p>
-        </w:tc>
-        <w:tc>
-          <w:tcPr>
-            <w:tcW w:w="1261" w:type="dxa"/>
-            <w:gridSpan w:val="2"/>
-          </w:tcPr>
-          <w:p>
-            <w:r>
-              <w:lastRenderedPageBreak/>
-              <w:t xml:space="preserve">To store </w:t>
-            </w:r>
-            <w:r>
-              <w:lastRenderedPageBreak/>
-              <w:t>the phone number of the student to contact their parent or guardian</w:t>
+              <w:t>number of the student to contact their parent or guardian</w:t>
             </w:r>
           </w:p>
         </w:tc>
@@ -887,10 +916,7 @@
             <w:tcW w:w="992" w:type="dxa"/>
             <w:gridSpan w:val="2"/>
           </w:tcPr>
-          <w:p>
-            <w:bookmarkStart w:id="0" w:name="_GoBack"/>
-            <w:bookmarkEnd w:id="0"/>
-          </w:p>
+          <w:p/>
         </w:tc>
         <w:tc>
           <w:tcPr>
@@ -912,6 +938,20 @@
             <w:r>
               <w:t>Teacher table</w:t>
             </w:r>
+            <w:r>
+              <w:t xml:space="preserve"> (</w:t>
+            </w:r>
+            <w:proofErr w:type="spellStart"/>
+            <w:r>
+              <w:rPr>
+                <w:u w:val="single"/>
+              </w:rPr>
+              <w:t>StaffNO</w:t>
+            </w:r>
+            <w:proofErr w:type="spellEnd"/>
+            <w:r>
+              <w:t>, Forename, Surname, Email, Admin)</w:t>
+            </w:r>
           </w:p>
         </w:tc>
       </w:tr>
@@ -1385,6 +1425,93 @@
           <w:tcPr>
             <w:tcW w:w="1151" w:type="dxa"/>
           </w:tcPr>
+          <w:p>
+            <w:r>
+              <w:t>Admin</w:t>
+            </w:r>
+          </w:p>
+        </w:tc>
+        <w:tc>
+          <w:tcPr>
+            <w:tcW w:w="792" w:type="dxa"/>
+          </w:tcPr>
+          <w:p>
+            <w:r>
+              <w:t>Boolean</w:t>
+            </w:r>
+          </w:p>
+        </w:tc>
+        <w:tc>
+          <w:tcPr>
+            <w:tcW w:w="702" w:type="dxa"/>
+          </w:tcPr>
+          <w:p>
+            <w:r>
+              <w:t>2</w:t>
+            </w:r>
+          </w:p>
+        </w:tc>
+        <w:tc>
+          <w:tcPr>
+            <w:tcW w:w="1680" w:type="dxa"/>
+          </w:tcPr>
+          <w:p>
+            <w:r>
+              <w:t>True/false</w:t>
+            </w:r>
+          </w:p>
+        </w:tc>
+        <w:tc>
+          <w:tcPr>
+            <w:tcW w:w="1043" w:type="dxa"/>
+          </w:tcPr>
+          <w:p/>
+        </w:tc>
+        <w:tc>
+          <w:tcPr>
+            <w:tcW w:w="1245" w:type="dxa"/>
+          </w:tcPr>
+          <w:p>
+            <w:r>
+              <w:t xml:space="preserve">To decide </w:t>
+            </w:r>
+            <w:proofErr w:type="spellStart"/>
+            <w:r>
+              <w:t>weather</w:t>
+            </w:r>
+            <w:proofErr w:type="spellEnd"/>
+            <w:r>
+              <w:t xml:space="preserve"> the teacher will have access to the admin area</w:t>
+            </w:r>
+          </w:p>
+        </w:tc>
+        <w:tc>
+          <w:tcPr>
+            <w:tcW w:w="918" w:type="dxa"/>
+            <w:gridSpan w:val="2"/>
+          </w:tcPr>
+          <w:p/>
+        </w:tc>
+        <w:tc>
+          <w:tcPr>
+            <w:tcW w:w="1711" w:type="dxa"/>
+            <w:gridSpan w:val="2"/>
+          </w:tcPr>
+          <w:p>
+            <w:r>
+              <w:t>true</w:t>
+            </w:r>
+          </w:p>
+        </w:tc>
+      </w:tr>
+      <w:tr>
+        <w:trPr>
+          <w:trHeight w:val="30"/>
+        </w:trPr>
+        <w:tc>
+          <w:tcPr>
+            <w:tcW w:w="1151" w:type="dxa"/>
+          </w:tcPr>
           <w:p/>
         </w:tc>
         <w:tc>
@@ -1456,6 +1583,40 @@
             <w:r>
               <w:t>table</w:t>
             </w:r>
+            <w:r>
+              <w:t xml:space="preserve"> (</w:t>
+            </w:r>
+            <w:r>
+              <w:rPr>
+                <w:u w:val="single"/>
+              </w:rPr>
+              <w:t>Appointment</w:t>
+            </w:r>
+            <w:r>
+              <w:t xml:space="preserve">, </w:t>
+            </w:r>
+            <w:proofErr w:type="spellStart"/>
+            <w:r>
+              <w:rPr>
+                <w:i/>
+                <w:u w:val="single"/>
+              </w:rPr>
+              <w:t>StudNO</w:t>
+            </w:r>
+            <w:proofErr w:type="spellEnd"/>
+            <w:r>
+              <w:t xml:space="preserve">, </w:t>
+            </w:r>
+            <w:r>
+              <w:rPr>
+                <w:i/>
+                <w:u w:val="single"/>
+              </w:rPr>
+              <w:t>Day</w:t>
+            </w:r>
+            <w:r>
+              <w:t>, Available)</w:t>
+            </w:r>
           </w:p>
         </w:tc>
       </w:tr>
@@ -1469,7 +1630,11 @@
           </w:tcPr>
           <w:p>
             <w:r>
-              <w:t>Field name</w:t>
+              <w:t xml:space="preserve">Field </w:t>
+            </w:r>
+            <w:r>
+              <w:lastRenderedPageBreak/>
+              <w:t>name</w:t>
             </w:r>
           </w:p>
         </w:tc>
@@ -1479,7 +1644,12 @@
           </w:tcPr>
           <w:p>
             <w:r>
-              <w:t xml:space="preserve">Data type </w:t>
+              <w:lastRenderedPageBreak/>
+              <w:t xml:space="preserve">Data </w:t>
+            </w:r>
+            <w:r>
+              <w:lastRenderedPageBreak/>
+              <w:t xml:space="preserve">type </w:t>
             </w:r>
           </w:p>
         </w:tc>
@@ -1489,7 +1659,12 @@
           </w:tcPr>
           <w:p>
             <w:r>
-              <w:t xml:space="preserve">Length (bytes) </w:t>
+              <w:lastRenderedPageBreak/>
+              <w:t>Leng</w:t>
+            </w:r>
+            <w:r>
+              <w:lastRenderedPageBreak/>
+              <w:t xml:space="preserve">th (bytes) </w:t>
             </w:r>
           </w:p>
         </w:tc>
@@ -1499,6 +1674,7 @@
           </w:tcPr>
           <w:p>
             <w:r>
+              <w:lastRenderedPageBreak/>
               <w:t xml:space="preserve">Format </w:t>
             </w:r>
           </w:p>
@@ -1509,7 +1685,11 @@
           </w:tcPr>
           <w:p>
             <w:r>
-              <w:t xml:space="preserve">Validation </w:t>
+              <w:t>Validatio</w:t>
+            </w:r>
+            <w:r>
+              <w:lastRenderedPageBreak/>
+              <w:t xml:space="preserve">n </w:t>
             </w:r>
           </w:p>
         </w:tc>
@@ -1519,6 +1699,7 @@
           </w:tcPr>
           <w:p>
             <w:r>
+              <w:lastRenderedPageBreak/>
               <w:t>Purpose</w:t>
             </w:r>
           </w:p>
@@ -1531,7 +1712,11 @@
           <w:p>
             <w:proofErr w:type="spellStart"/>
             <w:r>
-              <w:t>coments</w:t>
+              <w:t>coment</w:t>
+            </w:r>
+            <w:r>
+              <w:lastRenderedPageBreak/>
+              <w:t>s</w:t>
             </w:r>
             <w:proofErr w:type="spellEnd"/>
           </w:p>
@@ -1543,6 +1728,7 @@
           </w:tcPr>
           <w:p>
             <w:r>
+              <w:lastRenderedPageBreak/>
               <w:t>Example data</w:t>
             </w:r>
           </w:p>
@@ -1558,6 +1744,7 @@
           </w:tcPr>
           <w:p>
             <w:r>
+              <w:lastRenderedPageBreak/>
               <w:t>appointment</w:t>
             </w:r>
           </w:p>
@@ -1695,11 +1882,7 @@
           </w:tcPr>
           <w:p>
             <w:r>
-              <w:t xml:space="preserve">Primary </w:t>
-            </w:r>
-            <w:r>
-              <w:lastRenderedPageBreak/>
-              <w:t>key / Foreign key</w:t>
+              <w:t>Primary key / Foreign key</w:t>
             </w:r>
           </w:p>
         </w:tc>
@@ -1732,7 +1915,6 @@
           </w:tcPr>
           <w:p>
             <w:r>
-              <w:lastRenderedPageBreak/>
               <w:t>Day</w:t>
             </w:r>
           </w:p>
@@ -1957,6 +2139,46 @@
             <w:r>
               <w:t xml:space="preserve"> table</w:t>
             </w:r>
+            <w:r>
+              <w:t xml:space="preserve"> (</w:t>
+            </w:r>
+            <w:r>
+              <w:rPr>
+                <w:u w:val="single"/>
+              </w:rPr>
+              <w:t>Appointmen</w:t>
+            </w:r>
+            <w:r>
+              <w:rPr>
+                <w:u w:val="single"/>
+              </w:rPr>
+              <w:t>t</w:t>
+            </w:r>
+            <w:r>
+              <w:t xml:space="preserve">, </w:t>
+            </w:r>
+            <w:proofErr w:type="spellStart"/>
+            <w:r>
+              <w:rPr>
+                <w:i/>
+                <w:u w:val="single"/>
+              </w:rPr>
+              <w:t>StaffNO</w:t>
+            </w:r>
+            <w:proofErr w:type="spellEnd"/>
+            <w:r>
+              <w:t xml:space="preserve">, </w:t>
+            </w:r>
+            <w:r>
+              <w:rPr>
+                <w:i/>
+                <w:u w:val="single"/>
+              </w:rPr>
+              <w:t>Day</w:t>
+            </w:r>
+            <w:r>
+              <w:t>, available)</w:t>
+            </w:r>
           </w:p>
         </w:tc>
       </w:tr>
@@ -2445,6 +2667,18 @@
             <w:r>
               <w:t>Day table</w:t>
             </w:r>
+            <w:r>
+              <w:t xml:space="preserve"> (</w:t>
+            </w:r>
+            <w:r>
+              <w:rPr>
+                <w:u w:val="single"/>
+              </w:rPr>
+              <w:t>Day</w:t>
+            </w:r>
+            <w:r>
+              <w:t>, Start, End, length)</w:t>
+            </w:r>
           </w:p>
         </w:tc>
       </w:tr>
@@ -2706,6 +2940,7 @@
           </w:tcPr>
           <w:p>
             <w:r>
+              <w:lastRenderedPageBreak/>
               <w:t>End</w:t>
             </w:r>
           </w:p>
@@ -2838,11 +3073,7 @@
           </w:tcPr>
           <w:p>
             <w:r>
-              <w:t xml:space="preserve">It will be </w:t>
-            </w:r>
-            <w:r>
-              <w:lastRenderedPageBreak/>
-              <w:t xml:space="preserve">from a selection of 5 to 10 </w:t>
+              <w:t xml:space="preserve">It will be from a selection of 5 to 10 </w:t>
             </w:r>
             <w:proofErr w:type="spellStart"/>
             <w:r>
@@ -2860,12 +3091,7 @@
           </w:tcPr>
           <w:p>
             <w:r>
-              <w:lastRenderedPageBreak/>
-              <w:t xml:space="preserve">It is used </w:t>
-            </w:r>
-            <w:r>
-              <w:lastRenderedPageBreak/>
-              <w:t>to work out how many appointments. If 5 1 hour blocks and if 10 an hour and a half</w:t>
+              <w:t>It is used to work out how many appointments. If 5 1 hour blocks and if 10 an hour and a half</w:t>
             </w:r>
           </w:p>
         </w:tc>
@@ -2876,12 +3102,7 @@
           </w:tcPr>
           <w:p>
             <w:r>
-              <w:lastRenderedPageBreak/>
-              <w:t xml:space="preserve">There </w:t>
-            </w:r>
-            <w:r>
-              <w:lastRenderedPageBreak/>
-              <w:t xml:space="preserve">will be a drop down </w:t>
+              <w:t xml:space="preserve">There will be a drop down </w:t>
             </w:r>
           </w:p>
         </w:tc>
@@ -2892,7 +3113,6 @@
           </w:tcPr>
           <w:p>
             <w:r>
-              <w:lastRenderedPageBreak/>
               <w:t>10</w:t>
             </w:r>
           </w:p>
@@ -2966,6 +3186,36 @@
             <w:r>
               <w:t>Appointments table</w:t>
             </w:r>
+            <w:r>
+              <w:t xml:space="preserve"> (</w:t>
+            </w:r>
+            <w:r>
+              <w:rPr>
+                <w:i/>
+                <w:u w:val="single"/>
+              </w:rPr>
+              <w:t>Day</w:t>
+            </w:r>
+            <w:r>
+              <w:t xml:space="preserve">, </w:t>
+            </w:r>
+            <w:proofErr w:type="spellStart"/>
+            <w:r>
+              <w:rPr>
+                <w:i/>
+                <w:u w:val="single"/>
+              </w:rPr>
+              <w:t>LessonNO</w:t>
+            </w:r>
+            <w:proofErr w:type="spellEnd"/>
+            <w:r>
+              <w:t xml:space="preserve">, </w:t>
+            </w:r>
+            <w:r>
+              <w:t>appointment)</w:t>
+            </w:r>
+            <w:bookmarkStart w:id="0" w:name="_GoBack"/>
+            <w:bookmarkEnd w:id="0"/>
           </w:p>
         </w:tc>
       </w:tr>
@@ -3271,11 +3521,9 @@
             <w:r>
               <w:t xml:space="preserve">Must when multiplied by the </w:t>
             </w:r>
-            <w:proofErr w:type="spellStart"/>
-            <w:r>
-              <w:t>apointment</w:t>
-            </w:r>
-            <w:proofErr w:type="spellEnd"/>
+            <w:r>
+              <w:t>appointment</w:t>
+            </w:r>
             <w:r>
               <w:t xml:space="preserve"> length be within the start to end time.</w:t>
             </w:r>
@@ -3367,7 +3615,7 @@
       </w:tr>
       <w:tr>
         <w:trPr>
-          <w:trHeight w:val="20"/>
+          <w:trHeight w:val="273"/>
         </w:trPr>
         <w:tc>
           <w:tcPr>
@@ -3375,8 +3623,50 @@
             <w:gridSpan w:val="10"/>
           </w:tcPr>
           <w:p>
+            <w:pPr>
+              <w:spacing w:before="240"/>
+            </w:pPr>
             <w:r>
               <w:t>Lesson table</w:t>
+            </w:r>
+            <w:r>
+              <w:t xml:space="preserve"> (</w:t>
+            </w:r>
+            <w:proofErr w:type="spellStart"/>
+            <w:r>
+              <w:rPr>
+                <w:u w:val="single"/>
+              </w:rPr>
+              <w:t>LessonNO</w:t>
+            </w:r>
+            <w:proofErr w:type="spellEnd"/>
+            <w:r>
+              <w:t xml:space="preserve">, </w:t>
+            </w:r>
+            <w:proofErr w:type="spellStart"/>
+            <w:r>
+              <w:rPr>
+                <w:i/>
+              </w:rPr>
+              <w:t>StudNO</w:t>
+            </w:r>
+            <w:proofErr w:type="spellEnd"/>
+            <w:r>
+              <w:rPr>
+                <w:i/>
+              </w:rPr>
+              <w:t xml:space="preserve">, </w:t>
+            </w:r>
+            <w:proofErr w:type="spellStart"/>
+            <w:r>
+              <w:rPr>
+                <w:i/>
+              </w:rPr>
+              <w:t>StaffNO</w:t>
+            </w:r>
+            <w:proofErr w:type="spellEnd"/>
+            <w:r>
+              <w:t>)</w:t>
             </w:r>
           </w:p>
         </w:tc>
@@ -3451,11 +3741,9 @@
             <w:gridSpan w:val="2"/>
           </w:tcPr>
           <w:p>
-            <w:proofErr w:type="spellStart"/>
-            <w:r>
-              <w:t>coments</w:t>
-            </w:r>
-            <w:proofErr w:type="spellEnd"/>
+            <w:r>
+              <w:t>comments</w:t>
+            </w:r>
           </w:p>
         </w:tc>
         <w:tc>
@@ -3480,7 +3768,11 @@
           </w:tcPr>
           <w:p>
             <w:r>
-              <w:t>Lesson NO.</w:t>
+              <w:t xml:space="preserve">Lesson </w:t>
+            </w:r>
+            <w:r>
+              <w:lastRenderedPageBreak/>
+              <w:t>NO.</w:t>
             </w:r>
           </w:p>
         </w:tc>
@@ -3490,6 +3782,7 @@
           </w:tcPr>
           <w:p>
             <w:r>
+              <w:lastRenderedPageBreak/>
               <w:t>Short</w:t>
             </w:r>
           </w:p>
@@ -3526,7 +3819,11 @@
           </w:tcPr>
           <w:p>
             <w:r>
-              <w:t>Primary key</w:t>
+              <w:t xml:space="preserve">Primary </w:t>
+            </w:r>
+            <w:r>
+              <w:lastRenderedPageBreak/>
+              <w:t>key</w:t>
             </w:r>
           </w:p>
         </w:tc>
@@ -3559,6 +3856,7 @@
           </w:tcPr>
           <w:p>
             <w:r>
+              <w:lastRenderedPageBreak/>
               <w:t>Stud NO.</w:t>
             </w:r>
           </w:p>
@@ -4864,4 +5162,16 @@
   <a:objectDefaults/>
   <a:extraClrSchemeLst/>
 </a:theme>
+</file>
+
+<file path=customXml/item1.xml><?xml version="1.0" encoding="utf-8"?>
+<b:Sources xmlns:b="http://schemas.openxmlformats.org/officeDocument/2006/bibliography" xmlns="http://schemas.openxmlformats.org/officeDocument/2006/bibliography" SelectedStyle="\APA.XSL" StyleName="APA"/>
+</file>
+
+<file path=customXml/itemProps1.xml><?xml version="1.0" encoding="utf-8"?>
+<ds:datastoreItem xmlns:ds="http://schemas.openxmlformats.org/officeDocument/2006/customXml" ds:itemID="{B839CA2E-6A06-43BE-B318-51D1EE75F857}">
+  <ds:schemaRefs>
+    <ds:schemaRef ds:uri="http://schemas.openxmlformats.org/officeDocument/2006/bibliography"/>
+  </ds:schemaRefs>
+</ds:datastoreItem>
 </file>
</xml_diff>

<commit_message>
updated design and added the sample data pictures
</commit_message>
<xml_diff>
--- a/design.docx
+++ b/design.docx
@@ -583,346 +583,65 @@
         </w:tc>
       </w:tr>
       <w:tr>
-        <w:tc>
-          <w:tcPr>
-            <w:tcW w:w="1151" w:type="dxa"/>
-          </w:tcPr>
-          <w:p>
-            <w:r>
-              <w:t>Form</w:t>
-            </w:r>
-          </w:p>
-        </w:tc>
-        <w:tc>
-          <w:tcPr>
-            <w:tcW w:w="792" w:type="dxa"/>
-          </w:tcPr>
-          <w:p>
-            <w:r>
-              <w:t>string</w:t>
-            </w:r>
-          </w:p>
-        </w:tc>
-        <w:tc>
-          <w:tcPr>
-            <w:tcW w:w="702" w:type="dxa"/>
-          </w:tcPr>
-          <w:p>
-            <w:r>
-              <w:t>10</w:t>
-            </w:r>
-          </w:p>
-        </w:tc>
-        <w:tc>
-          <w:tcPr>
-            <w:tcW w:w="1680" w:type="dxa"/>
-          </w:tcPr>
-          <w:p>
-            <w:r>
-              <w:t>xxx00</w:t>
-            </w:r>
-          </w:p>
-        </w:tc>
-        <w:tc>
-          <w:tcPr>
-            <w:tcW w:w="1043" w:type="dxa"/>
-          </w:tcPr>
-          <w:p>
-            <w:r>
-              <w:t xml:space="preserve">Must be 3 letters followed by 2 numbers </w:t>
-            </w:r>
-          </w:p>
-        </w:tc>
-        <w:tc>
-          <w:tcPr>
-            <w:tcW w:w="1261" w:type="dxa"/>
-            <w:gridSpan w:val="2"/>
-          </w:tcPr>
-          <w:p>
-            <w:r>
-              <w:t>To store the form of the student for outputs.</w:t>
-            </w:r>
-          </w:p>
-        </w:tc>
-        <w:tc>
-          <w:tcPr>
-            <w:tcW w:w="992" w:type="dxa"/>
-            <w:gridSpan w:val="2"/>
-          </w:tcPr>
-          <w:p/>
-        </w:tc>
-        <w:tc>
-          <w:tcPr>
-            <w:tcW w:w="1621" w:type="dxa"/>
-          </w:tcPr>
-          <w:p>
-            <w:r>
-              <w:t>SLA23</w:t>
-            </w:r>
-          </w:p>
-        </w:tc>
-      </w:tr>
-      <w:tr>
         <w:trPr>
           <w:trHeight w:val="30"/>
         </w:trPr>
         <w:tc>
           <w:tcPr>
-            <w:tcW w:w="1151" w:type="dxa"/>
-          </w:tcPr>
-          <w:p>
-            <w:r>
-              <w:t>E-mail</w:t>
-            </w:r>
-          </w:p>
-        </w:tc>
-        <w:tc>
-          <w:tcPr>
-            <w:tcW w:w="792" w:type="dxa"/>
-          </w:tcPr>
-          <w:p>
-            <w:r>
-              <w:t>string</w:t>
-            </w:r>
-          </w:p>
-        </w:tc>
-        <w:tc>
-          <w:tcPr>
-            <w:tcW w:w="702" w:type="dxa"/>
-          </w:tcPr>
-          <w:p>
-            <w:r>
-              <w:t>100</w:t>
-            </w:r>
-          </w:p>
-        </w:tc>
-        <w:tc>
-          <w:tcPr>
-            <w:tcW w:w="1680" w:type="dxa"/>
-          </w:tcPr>
-          <w:p>
-            <w:hyperlink r:id="rId6" w:history="1">
-              <w:r>
-                <w:rPr>
-                  <w:rStyle w:val="Hyperlink"/>
-                </w:rPr>
-                <w:t>000000@wake.ac.uk</w:t>
-              </w:r>
-            </w:hyperlink>
-            <w:r>
-              <w:t xml:space="preserve"> </w:t>
-            </w:r>
-          </w:p>
-        </w:tc>
-        <w:tc>
-          <w:tcPr>
-            <w:tcW w:w="1043" w:type="dxa"/>
-          </w:tcPr>
-          <w:p>
-            <w:r>
-              <w:t xml:space="preserve">Must be in the format of </w:t>
-            </w:r>
-            <w:proofErr w:type="spellStart"/>
-            <w:r>
-              <w:t>a</w:t>
-            </w:r>
-            <w:proofErr w:type="spellEnd"/>
-            <w:r>
-              <w:t xml:space="preserve"> email</w:t>
-            </w:r>
-          </w:p>
-        </w:tc>
-        <w:tc>
-          <w:tcPr>
-            <w:tcW w:w="1261" w:type="dxa"/>
-            <w:gridSpan w:val="2"/>
-          </w:tcPr>
-          <w:p>
-            <w:r>
-              <w:t>To store the e-mail of the student to contact their parent or guardian</w:t>
-            </w:r>
-          </w:p>
-        </w:tc>
-        <w:tc>
-          <w:tcPr>
-            <w:tcW w:w="992" w:type="dxa"/>
-            <w:gridSpan w:val="2"/>
-          </w:tcPr>
-          <w:p>
-            <w:r>
-              <w:t>Will use school email to make it easily checkable</w:t>
-            </w:r>
-          </w:p>
-        </w:tc>
-        <w:tc>
-          <w:tcPr>
-            <w:tcW w:w="1621" w:type="dxa"/>
-          </w:tcPr>
-          <w:p>
-            <w:hyperlink r:id="rId7" w:history="1">
-              <w:r>
-                <w:rPr>
-                  <w:rStyle w:val="Hyperlink"/>
-                </w:rPr>
-                <w:t>112544@Wake.ac.uk</w:t>
-              </w:r>
-            </w:hyperlink>
-          </w:p>
-        </w:tc>
-      </w:tr>
-      <w:tr>
-        <w:trPr>
-          <w:trHeight w:val="30"/>
-        </w:trPr>
-        <w:tc>
-          <w:tcPr>
-            <w:tcW w:w="1151" w:type="dxa"/>
-          </w:tcPr>
-          <w:p>
-            <w:proofErr w:type="spellStart"/>
-            <w:r>
-              <w:t>Phone</w:t>
-            </w:r>
-            <w:r>
-              <w:t>NO</w:t>
-            </w:r>
-            <w:proofErr w:type="spellEnd"/>
-            <w:r>
-              <w:t>.</w:t>
-            </w:r>
-          </w:p>
-        </w:tc>
-        <w:tc>
-          <w:tcPr>
-            <w:tcW w:w="792" w:type="dxa"/>
-          </w:tcPr>
-          <w:p>
-            <w:r>
-              <w:t>String</w:t>
-            </w:r>
-          </w:p>
-        </w:tc>
-        <w:tc>
-          <w:tcPr>
-            <w:tcW w:w="702" w:type="dxa"/>
-          </w:tcPr>
-          <w:p>
-            <w:r>
-              <w:t>100</w:t>
-            </w:r>
-          </w:p>
-        </w:tc>
-        <w:tc>
-          <w:tcPr>
-            <w:tcW w:w="1680" w:type="dxa"/>
-          </w:tcPr>
-          <w:p>
-            <w:r>
-              <w:t>00000 000000</w:t>
-            </w:r>
-          </w:p>
-        </w:tc>
-        <w:tc>
-          <w:tcPr>
-            <w:tcW w:w="1043" w:type="dxa"/>
-          </w:tcPr>
-          <w:p>
-            <w:r>
-              <w:t xml:space="preserve">Must be 5 </w:t>
-            </w:r>
-            <w:r>
+            <w:tcW w:w="9242" w:type="dxa"/>
+            <w:gridSpan w:val="10"/>
+          </w:tcPr>
+          <w:p>
+            <w:r>
+              <w:rPr>
+                <w:noProof/>
+                <w:lang w:eastAsia="en-GB"/>
+              </w:rPr>
               <w:lastRenderedPageBreak/>
-              <w:t>numbers a space and then 6 numbers</w:t>
-            </w:r>
-          </w:p>
-        </w:tc>
-        <w:tc>
-          <w:tcPr>
-            <w:tcW w:w="1261" w:type="dxa"/>
-            <w:gridSpan w:val="2"/>
-          </w:tcPr>
-          <w:p>
-            <w:r>
-              <w:lastRenderedPageBreak/>
-              <w:t xml:space="preserve">To store the phone </w:t>
-            </w:r>
-            <w:r>
-              <w:lastRenderedPageBreak/>
-              <w:t>number of the student to contact their parent or guardian</w:t>
-            </w:r>
-          </w:p>
-        </w:tc>
-        <w:tc>
-          <w:tcPr>
-            <w:tcW w:w="992" w:type="dxa"/>
-            <w:gridSpan w:val="2"/>
-          </w:tcPr>
-          <w:p/>
-        </w:tc>
-        <w:tc>
-          <w:tcPr>
-            <w:tcW w:w="1621" w:type="dxa"/>
-          </w:tcPr>
-          <w:p>
-            <w:r>
-              <w:t>01702 258951</w:t>
-            </w:r>
-          </w:p>
-        </w:tc>
-      </w:tr>
-      <w:tr>
-        <w:trPr>
-          <w:trHeight w:val="30"/>
-        </w:trPr>
-        <w:tc>
-          <w:tcPr>
-            <w:tcW w:w="1151" w:type="dxa"/>
-          </w:tcPr>
-          <w:p/>
-        </w:tc>
-        <w:tc>
-          <w:tcPr>
-            <w:tcW w:w="792" w:type="dxa"/>
-          </w:tcPr>
-          <w:p/>
-        </w:tc>
-        <w:tc>
-          <w:tcPr>
-            <w:tcW w:w="702" w:type="dxa"/>
-          </w:tcPr>
-          <w:p/>
-        </w:tc>
-        <w:tc>
-          <w:tcPr>
-            <w:tcW w:w="1680" w:type="dxa"/>
-          </w:tcPr>
-          <w:p/>
-        </w:tc>
-        <w:tc>
-          <w:tcPr>
-            <w:tcW w:w="1043" w:type="dxa"/>
-          </w:tcPr>
-          <w:p/>
-        </w:tc>
-        <w:tc>
-          <w:tcPr>
-            <w:tcW w:w="1261" w:type="dxa"/>
-            <w:gridSpan w:val="2"/>
-          </w:tcPr>
-          <w:p/>
-        </w:tc>
-        <w:tc>
-          <w:tcPr>
-            <w:tcW w:w="992" w:type="dxa"/>
-            <w:gridSpan w:val="2"/>
-          </w:tcPr>
-          <w:p/>
-        </w:tc>
-        <w:tc>
-          <w:tcPr>
-            <w:tcW w:w="1621" w:type="dxa"/>
-          </w:tcPr>
-          <w:p/>
+              <w:drawing>
+                <wp:inline distT="0" distB="0" distL="0" distR="0" wp14:anchorId="22933C31" wp14:editId="0BC743DA">
+                  <wp:extent cx="2934730" cy="2714625"/>
+                  <wp:effectExtent l="0" t="0" r="0" b="0"/>
+                  <wp:docPr id="8" name="Picture 8"/>
+                  <wp:cNvGraphicFramePr>
+                    <a:graphicFrameLocks xmlns:a="http://schemas.openxmlformats.org/drawingml/2006/main" noChangeAspect="1"/>
+                  </wp:cNvGraphicFramePr>
+                  <a:graphic xmlns:a="http://schemas.openxmlformats.org/drawingml/2006/main">
+                    <a:graphicData uri="http://schemas.openxmlformats.org/drawingml/2006/picture">
+                      <pic:pic xmlns:pic="http://schemas.openxmlformats.org/drawingml/2006/picture">
+                        <pic:nvPicPr>
+                          <pic:cNvPr id="0" name=""/>
+                          <pic:cNvPicPr/>
+                        </pic:nvPicPr>
+                        <pic:blipFill rotWithShape="1">
+                          <a:blip r:embed="rId6"/>
+                          <a:srcRect l="30448" t="18245" r="50321" b="50113"/>
+                          <a:stretch/>
+                        </pic:blipFill>
+                        <pic:spPr bwMode="auto">
+                          <a:xfrm>
+                            <a:off x="0" y="0"/>
+                            <a:ext cx="2934730" cy="2714625"/>
+                          </a:xfrm>
+                          <a:prstGeom prst="rect">
+                            <a:avLst/>
+                          </a:prstGeom>
+                          <a:ln>
+                            <a:noFill/>
+                          </a:ln>
+                          <a:extLst>
+                            <a:ext uri="{53640926-AAD7-44D8-BBD7-CCE9431645EC}">
+                              <a14:shadowObscured xmlns:a14="http://schemas.microsoft.com/office/drawing/2010/main"/>
+                            </a:ext>
+                          </a:extLst>
+                        </pic:spPr>
+                      </pic:pic>
+                    </a:graphicData>
+                  </a:graphic>
+                </wp:inline>
+              </w:drawing>
+            </w:r>
+          </w:p>
         </w:tc>
       </w:tr>
       <w:tr>
@@ -1332,7 +1051,7 @@
           </w:tcPr>
           <w:p>
             <w:r>
-              <w:t>e-mail</w:t>
+              <w:t>Admin</w:t>
             </w:r>
           </w:p>
         </w:tc>
@@ -1342,7 +1061,7 @@
           </w:tcPr>
           <w:p>
             <w:r>
-              <w:t>String</w:t>
+              <w:t>Boolean</w:t>
             </w:r>
           </w:p>
         </w:tc>
@@ -1352,7 +1071,7 @@
           </w:tcPr>
           <w:p>
             <w:r>
-              <w:t>100</w:t>
+              <w:t>2</w:t>
             </w:r>
           </w:p>
         </w:tc>
@@ -1362,7 +1081,7 @@
           </w:tcPr>
           <w:p>
             <w:r>
-              <w:t>xxxxx@Wake.ac.uk</w:t>
+              <w:t>True/false</w:t>
             </w:r>
           </w:p>
         </w:tc>
@@ -1370,27 +1089,23 @@
           <w:tcPr>
             <w:tcW w:w="1043" w:type="dxa"/>
           </w:tcPr>
-          <w:p>
-            <w:r>
-              <w:t xml:space="preserve">Must fit the format of </w:t>
+          <w:p/>
+        </w:tc>
+        <w:tc>
+          <w:tcPr>
+            <w:tcW w:w="1245" w:type="dxa"/>
+          </w:tcPr>
+          <w:p>
+            <w:r>
+              <w:t xml:space="preserve">To decide </w:t>
             </w:r>
             <w:proofErr w:type="spellStart"/>
             <w:r>
-              <w:t>a</w:t>
+              <w:t>weather</w:t>
             </w:r>
             <w:proofErr w:type="spellEnd"/>
             <w:r>
-              <w:t xml:space="preserve"> email address</w:t>
-            </w:r>
-          </w:p>
-        </w:tc>
-        <w:tc>
-          <w:tcPr>
-            <w:tcW w:w="1245" w:type="dxa"/>
-          </w:tcPr>
-          <w:p>
-            <w:r>
-              <w:t>To be used to contact the teacher as to the dates of appointments</w:t>
+              <w:t xml:space="preserve"> the teacher will have access to the admin area</w:t>
             </w:r>
           </w:p>
         </w:tc>
@@ -1399,11 +1114,7 @@
             <w:tcW w:w="918" w:type="dxa"/>
             <w:gridSpan w:val="2"/>
           </w:tcPr>
-          <w:p>
-            <w:r>
-              <w:t>Will use school email which will make it easy to generate.</w:t>
-            </w:r>
-          </w:p>
+          <w:p/>
         </w:tc>
         <w:tc>
           <w:tcPr>
@@ -1412,7 +1123,7 @@
           </w:tcPr>
           <w:p>
             <w:r>
-              <w:t>JLaw@wake.ac.uk</w:t>
+              <w:t>true</w:t>
             </w:r>
           </w:p>
         </w:tc>
@@ -1423,140 +1134,60 @@
         </w:trPr>
         <w:tc>
           <w:tcPr>
-            <w:tcW w:w="1151" w:type="dxa"/>
-          </w:tcPr>
-          <w:p>
-            <w:r>
-              <w:t>Admin</w:t>
-            </w:r>
-          </w:p>
-        </w:tc>
-        <w:tc>
-          <w:tcPr>
-            <w:tcW w:w="792" w:type="dxa"/>
-          </w:tcPr>
-          <w:p>
-            <w:r>
-              <w:t>Boolean</w:t>
-            </w:r>
-          </w:p>
-        </w:tc>
-        <w:tc>
-          <w:tcPr>
-            <w:tcW w:w="702" w:type="dxa"/>
-          </w:tcPr>
-          <w:p>
-            <w:r>
-              <w:t>2</w:t>
-            </w:r>
-          </w:p>
-        </w:tc>
-        <w:tc>
-          <w:tcPr>
-            <w:tcW w:w="1680" w:type="dxa"/>
-          </w:tcPr>
-          <w:p>
-            <w:r>
-              <w:t>True/false</w:t>
-            </w:r>
-          </w:p>
-        </w:tc>
-        <w:tc>
-          <w:tcPr>
-            <w:tcW w:w="1043" w:type="dxa"/>
-          </w:tcPr>
-          <w:p/>
-        </w:tc>
-        <w:tc>
-          <w:tcPr>
-            <w:tcW w:w="1245" w:type="dxa"/>
-          </w:tcPr>
-          <w:p>
-            <w:r>
-              <w:t xml:space="preserve">To decide </w:t>
-            </w:r>
-            <w:proofErr w:type="spellStart"/>
-            <w:r>
-              <w:t>weather</w:t>
-            </w:r>
-            <w:proofErr w:type="spellEnd"/>
-            <w:r>
-              <w:t xml:space="preserve"> the teacher will have access to the admin area</w:t>
-            </w:r>
-          </w:p>
-        </w:tc>
-        <w:tc>
-          <w:tcPr>
-            <w:tcW w:w="918" w:type="dxa"/>
-            <w:gridSpan w:val="2"/>
-          </w:tcPr>
-          <w:p/>
-        </w:tc>
-        <w:tc>
-          <w:tcPr>
-            <w:tcW w:w="1711" w:type="dxa"/>
-            <w:gridSpan w:val="2"/>
-          </w:tcPr>
-          <w:p>
-            <w:r>
-              <w:t>true</w:t>
-            </w:r>
-          </w:p>
-        </w:tc>
-      </w:tr>
-      <w:tr>
-        <w:trPr>
-          <w:trHeight w:val="30"/>
-        </w:trPr>
-        <w:tc>
-          <w:tcPr>
-            <w:tcW w:w="1151" w:type="dxa"/>
-          </w:tcPr>
-          <w:p/>
-        </w:tc>
-        <w:tc>
-          <w:tcPr>
-            <w:tcW w:w="792" w:type="dxa"/>
-          </w:tcPr>
-          <w:p/>
-        </w:tc>
-        <w:tc>
-          <w:tcPr>
-            <w:tcW w:w="702" w:type="dxa"/>
-          </w:tcPr>
-          <w:p/>
-        </w:tc>
-        <w:tc>
-          <w:tcPr>
-            <w:tcW w:w="1680" w:type="dxa"/>
-          </w:tcPr>
-          <w:p/>
-        </w:tc>
-        <w:tc>
-          <w:tcPr>
-            <w:tcW w:w="1043" w:type="dxa"/>
-          </w:tcPr>
-          <w:p/>
-        </w:tc>
-        <w:tc>
-          <w:tcPr>
-            <w:tcW w:w="1245" w:type="dxa"/>
-          </w:tcPr>
-          <w:p/>
-        </w:tc>
-        <w:tc>
-          <w:tcPr>
-            <w:tcW w:w="918" w:type="dxa"/>
-            <w:gridSpan w:val="2"/>
-          </w:tcPr>
-          <w:p/>
-        </w:tc>
-        <w:tc>
-          <w:tcPr>
-            <w:tcW w:w="1711" w:type="dxa"/>
-            <w:gridSpan w:val="2"/>
-          </w:tcPr>
-          <w:p/>
+            <w:tcW w:w="9242" w:type="dxa"/>
+            <w:gridSpan w:val="10"/>
+          </w:tcPr>
+          <w:p>
+            <w:r>
+              <w:rPr>
+                <w:noProof/>
+                <w:lang w:eastAsia="en-GB"/>
+              </w:rPr>
+              <w:lastRenderedPageBreak/>
+              <w:drawing>
+                <wp:inline distT="0" distB="0" distL="0" distR="0" wp14:anchorId="150696CC" wp14:editId="2EAA072D">
+                  <wp:extent cx="2195322" cy="1228725"/>
+                  <wp:effectExtent l="0" t="0" r="0" b="0"/>
+                  <wp:docPr id="6" name="Picture 6"/>
+                  <wp:cNvGraphicFramePr>
+                    <a:graphicFrameLocks xmlns:a="http://schemas.openxmlformats.org/drawingml/2006/main" noChangeAspect="1"/>
+                  </wp:cNvGraphicFramePr>
+                  <a:graphic xmlns:a="http://schemas.openxmlformats.org/drawingml/2006/main">
+                    <a:graphicData uri="http://schemas.openxmlformats.org/drawingml/2006/picture">
+                      <pic:pic xmlns:pic="http://schemas.openxmlformats.org/drawingml/2006/picture">
+                        <pic:nvPicPr>
+                          <pic:cNvPr id="0" name=""/>
+                          <pic:cNvPicPr/>
+                        </pic:nvPicPr>
+                        <pic:blipFill rotWithShape="1">
+                          <a:blip r:embed="rId7"/>
+                          <a:srcRect l="7533" t="15584" r="70993" b="61042"/>
+                          <a:stretch/>
+                        </pic:blipFill>
+                        <pic:spPr bwMode="auto">
+                          <a:xfrm>
+                            <a:off x="0" y="0"/>
+                            <a:ext cx="2195322" cy="1228725"/>
+                          </a:xfrm>
+                          <a:prstGeom prst="rect">
+                            <a:avLst/>
+                          </a:prstGeom>
+                          <a:ln>
+                            <a:noFill/>
+                          </a:ln>
+                          <a:extLst>
+                            <a:ext uri="{53640926-AAD7-44D8-BBD7-CCE9431645EC}">
+                              <a14:shadowObscured xmlns:a14="http://schemas.microsoft.com/office/drawing/2010/main"/>
+                            </a:ext>
+                          </a:extLst>
+                        </pic:spPr>
+                      </pic:pic>
+                    </a:graphicData>
+                  </a:graphic>
+                </wp:inline>
+              </w:drawing>
+            </w:r>
+          </w:p>
         </w:tc>
       </w:tr>
       <w:tr>
@@ -1630,11 +1261,7 @@
           </w:tcPr>
           <w:p>
             <w:r>
-              <w:t xml:space="preserve">Field </w:t>
-            </w:r>
-            <w:r>
-              <w:lastRenderedPageBreak/>
-              <w:t>name</w:t>
+              <w:t>Field name</w:t>
             </w:r>
           </w:p>
         </w:tc>
@@ -1644,12 +1271,7 @@
           </w:tcPr>
           <w:p>
             <w:r>
-              <w:lastRenderedPageBreak/>
-              <w:t xml:space="preserve">Data </w:t>
-            </w:r>
-            <w:r>
-              <w:lastRenderedPageBreak/>
-              <w:t xml:space="preserve">type </w:t>
+              <w:t xml:space="preserve">Data type </w:t>
             </w:r>
           </w:p>
         </w:tc>
@@ -1659,12 +1281,7 @@
           </w:tcPr>
           <w:p>
             <w:r>
-              <w:lastRenderedPageBreak/>
-              <w:t>Leng</w:t>
-            </w:r>
-            <w:r>
-              <w:lastRenderedPageBreak/>
-              <w:t xml:space="preserve">th (bytes) </w:t>
+              <w:t xml:space="preserve">Length (bytes) </w:t>
             </w:r>
           </w:p>
         </w:tc>
@@ -1674,7 +1291,6 @@
           </w:tcPr>
           <w:p>
             <w:r>
-              <w:lastRenderedPageBreak/>
               <w:t xml:space="preserve">Format </w:t>
             </w:r>
           </w:p>
@@ -1685,11 +1301,7 @@
           </w:tcPr>
           <w:p>
             <w:r>
-              <w:t>Validatio</w:t>
-            </w:r>
-            <w:r>
-              <w:lastRenderedPageBreak/>
-              <w:t xml:space="preserve">n </w:t>
+              <w:t xml:space="preserve">Validation </w:t>
             </w:r>
           </w:p>
         </w:tc>
@@ -1699,7 +1311,6 @@
           </w:tcPr>
           <w:p>
             <w:r>
-              <w:lastRenderedPageBreak/>
               <w:t>Purpose</w:t>
             </w:r>
           </w:p>
@@ -1712,11 +1323,7 @@
           <w:p>
             <w:proofErr w:type="spellStart"/>
             <w:r>
-              <w:t>coment</w:t>
-            </w:r>
-            <w:r>
-              <w:lastRenderedPageBreak/>
-              <w:t>s</w:t>
+              <w:t>coments</w:t>
             </w:r>
             <w:proofErr w:type="spellEnd"/>
           </w:p>
@@ -1728,7 +1335,6 @@
           </w:tcPr>
           <w:p>
             <w:r>
-              <w:lastRenderedPageBreak/>
               <w:t>Example data</w:t>
             </w:r>
           </w:p>
@@ -1744,7 +1350,6 @@
           </w:tcPr>
           <w:p>
             <w:r>
-              <w:lastRenderedPageBreak/>
               <w:t>appointment</w:t>
             </w:r>
           </w:p>
@@ -1994,7 +1599,7 @@
           </w:tcPr>
           <w:p>
             <w:r>
-              <w:t xml:space="preserve">Available </w:t>
+              <w:t>Block</w:t>
             </w:r>
           </w:p>
         </w:tc>
@@ -2004,7 +1609,7 @@
           </w:tcPr>
           <w:p>
             <w:r>
-              <w:t>Boolean</w:t>
+              <w:t>Byte</w:t>
             </w:r>
           </w:p>
         </w:tc>
@@ -2014,7 +1619,7 @@
           </w:tcPr>
           <w:p>
             <w:r>
-              <w:t>2</w:t>
+              <w:t>1</w:t>
             </w:r>
           </w:p>
         </w:tc>
@@ -2024,7 +1629,7 @@
           </w:tcPr>
           <w:p>
             <w:r>
-              <w:t>True / False</w:t>
+              <w:t>0</w:t>
             </w:r>
           </w:p>
         </w:tc>
@@ -2040,7 +1645,7 @@
           </w:tcPr>
           <w:p>
             <w:r>
-              <w:t>to store whether the student is available</w:t>
+              <w:t>To store which block the student is available for</w:t>
             </w:r>
           </w:p>
         </w:tc>
@@ -2058,7 +1663,7 @@
           </w:tcPr>
           <w:p>
             <w:r>
-              <w:t>True</w:t>
+              <w:t>1</w:t>
             </w:r>
           </w:p>
         </w:tc>
@@ -2071,25 +1676,41 @@
           <w:tcPr>
             <w:tcW w:w="1151" w:type="dxa"/>
           </w:tcPr>
-          <w:p/>
+          <w:p>
+            <w:r>
+              <w:t xml:space="preserve">Available </w:t>
+            </w:r>
+          </w:p>
         </w:tc>
         <w:tc>
           <w:tcPr>
             <w:tcW w:w="792" w:type="dxa"/>
           </w:tcPr>
-          <w:p/>
+          <w:p>
+            <w:r>
+              <w:t>Boolean</w:t>
+            </w:r>
+          </w:p>
         </w:tc>
         <w:tc>
           <w:tcPr>
             <w:tcW w:w="702" w:type="dxa"/>
           </w:tcPr>
-          <w:p/>
+          <w:p>
+            <w:r>
+              <w:t>2</w:t>
+            </w:r>
+          </w:p>
         </w:tc>
         <w:tc>
           <w:tcPr>
             <w:tcW w:w="1680" w:type="dxa"/>
           </w:tcPr>
-          <w:p/>
+          <w:p>
+            <w:r>
+              <w:t>True / False</w:t>
+            </w:r>
+          </w:p>
         </w:tc>
         <w:tc>
           <w:tcPr>
@@ -2101,7 +1722,11 @@
           <w:tcPr>
             <w:tcW w:w="1245" w:type="dxa"/>
           </w:tcPr>
-          <w:p/>
+          <w:p>
+            <w:r>
+              <w:t>to store whether the student is available</w:t>
+            </w:r>
+          </w:p>
         </w:tc>
         <w:tc>
           <w:tcPr>
@@ -2115,7 +1740,72 @@
             <w:tcW w:w="1711" w:type="dxa"/>
             <w:gridSpan w:val="2"/>
           </w:tcPr>
-          <w:p/>
+          <w:p>
+            <w:r>
+              <w:t>True</w:t>
+            </w:r>
+          </w:p>
+        </w:tc>
+      </w:tr>
+      <w:tr>
+        <w:trPr>
+          <w:trHeight w:val="20"/>
+        </w:trPr>
+        <w:tc>
+          <w:tcPr>
+            <w:tcW w:w="9242" w:type="dxa"/>
+            <w:gridSpan w:val="10"/>
+          </w:tcPr>
+          <w:p>
+            <w:r>
+              <w:rPr>
+                <w:noProof/>
+                <w:lang w:eastAsia="en-GB"/>
+              </w:rPr>
+              <w:drawing>
+                <wp:inline distT="0" distB="0" distL="0" distR="0" wp14:anchorId="3C88E861" wp14:editId="38CE20AE">
+                  <wp:extent cx="1484613" cy="1390650"/>
+                  <wp:effectExtent l="0" t="0" r="1905" b="0"/>
+                  <wp:docPr id="7" name="Picture 7"/>
+                  <wp:cNvGraphicFramePr>
+                    <a:graphicFrameLocks xmlns:a="http://schemas.openxmlformats.org/drawingml/2006/main" noChangeAspect="1"/>
+                  </wp:cNvGraphicFramePr>
+                  <a:graphic xmlns:a="http://schemas.openxmlformats.org/drawingml/2006/main">
+                    <a:graphicData uri="http://schemas.openxmlformats.org/drawingml/2006/picture">
+                      <pic:pic xmlns:pic="http://schemas.openxmlformats.org/drawingml/2006/picture">
+                        <pic:nvPicPr>
+                          <pic:cNvPr id="0" name=""/>
+                          <pic:cNvPicPr/>
+                        </pic:nvPicPr>
+                        <pic:blipFill rotWithShape="1">
+                          <a:blip r:embed="rId8"/>
+                          <a:srcRect l="7212" t="15271" r="80128" b="61666"/>
+                          <a:stretch/>
+                        </pic:blipFill>
+                        <pic:spPr bwMode="auto">
+                          <a:xfrm>
+                            <a:off x="0" y="0"/>
+                            <a:ext cx="1484613" cy="1390650"/>
+                          </a:xfrm>
+                          <a:prstGeom prst="rect">
+                            <a:avLst/>
+                          </a:prstGeom>
+                          <a:ln>
+                            <a:noFill/>
+                          </a:ln>
+                          <a:extLst>
+                            <a:ext uri="{53640926-AAD7-44D8-BBD7-CCE9431645EC}">
+                              <a14:shadowObscured xmlns:a14="http://schemas.microsoft.com/office/drawing/2010/main"/>
+                            </a:ext>
+                          </a:extLst>
+                        </pic:spPr>
+                      </pic:pic>
+                    </a:graphicData>
+                  </a:graphic>
+                </wp:inline>
+              </w:drawing>
+            </w:r>
+          </w:p>
         </w:tc>
       </w:tr>
       <w:tr>
@@ -2418,7 +2108,11 @@
           </w:tcPr>
           <w:p>
             <w:r>
-              <w:t>Primary / Foreign key</w:t>
+              <w:t xml:space="preserve">Primary / </w:t>
+            </w:r>
+            <w:r>
+              <w:lastRenderedPageBreak/>
+              <w:t>Foreign key</w:t>
             </w:r>
           </w:p>
         </w:tc>
@@ -2451,6 +2145,7 @@
           </w:tcPr>
           <w:p>
             <w:r>
+              <w:lastRenderedPageBreak/>
               <w:t>day</w:t>
             </w:r>
           </w:p>
@@ -2530,7 +2225,7 @@
           </w:tcPr>
           <w:p>
             <w:r>
-              <w:t>available</w:t>
+              <w:t>Block</w:t>
             </w:r>
           </w:p>
         </w:tc>
@@ -2540,7 +2235,7 @@
           </w:tcPr>
           <w:p>
             <w:r>
-              <w:t>Boolean</w:t>
+              <w:t>Byte</w:t>
             </w:r>
           </w:p>
         </w:tc>
@@ -2550,7 +2245,7 @@
           </w:tcPr>
           <w:p>
             <w:r>
-              <w:t>2</w:t>
+              <w:t>1</w:t>
             </w:r>
           </w:p>
         </w:tc>
@@ -2560,7 +2255,7 @@
           </w:tcPr>
           <w:p>
             <w:r>
-              <w:t>True/False</w:t>
+              <w:t>0</w:t>
             </w:r>
           </w:p>
         </w:tc>
@@ -2576,7 +2271,13 @@
           </w:tcPr>
           <w:p>
             <w:r>
-              <w:t>Store weather or not they are able to do that appointment</w:t>
+              <w:t>To store which block the st</w:t>
+            </w:r>
+            <w:r>
+              <w:t xml:space="preserve">aff member </w:t>
+            </w:r>
+            <w:r>
+              <w:t xml:space="preserve"> is available for</w:t>
             </w:r>
           </w:p>
         </w:tc>
@@ -2594,7 +2295,7 @@
           </w:tcPr>
           <w:p>
             <w:r>
-              <w:t>false</w:t>
+              <w:t>1</w:t>
             </w:r>
           </w:p>
         </w:tc>
@@ -2607,25 +2308,41 @@
           <w:tcPr>
             <w:tcW w:w="1151" w:type="dxa"/>
           </w:tcPr>
-          <w:p/>
+          <w:p>
+            <w:r>
+              <w:t>available</w:t>
+            </w:r>
+          </w:p>
         </w:tc>
         <w:tc>
           <w:tcPr>
             <w:tcW w:w="792" w:type="dxa"/>
           </w:tcPr>
-          <w:p/>
+          <w:p>
+            <w:r>
+              <w:t>Boolean</w:t>
+            </w:r>
+          </w:p>
         </w:tc>
         <w:tc>
           <w:tcPr>
             <w:tcW w:w="702" w:type="dxa"/>
           </w:tcPr>
-          <w:p/>
+          <w:p>
+            <w:r>
+              <w:t>2</w:t>
+            </w:r>
+          </w:p>
         </w:tc>
         <w:tc>
           <w:tcPr>
             <w:tcW w:w="1680" w:type="dxa"/>
           </w:tcPr>
-          <w:p/>
+          <w:p>
+            <w:r>
+              <w:t>True/False</w:t>
+            </w:r>
+          </w:p>
         </w:tc>
         <w:tc>
           <w:tcPr>
@@ -2637,7 +2354,11 @@
           <w:tcPr>
             <w:tcW w:w="1245" w:type="dxa"/>
           </w:tcPr>
-          <w:p/>
+          <w:p>
+            <w:r>
+              <w:t>Store weather or not they are able to do that appointment</w:t>
+            </w:r>
+          </w:p>
         </w:tc>
         <w:tc>
           <w:tcPr>
@@ -2651,7 +2372,11 @@
             <w:tcW w:w="1711" w:type="dxa"/>
             <w:gridSpan w:val="2"/>
           </w:tcPr>
-          <w:p/>
+          <w:p>
+            <w:r>
+              <w:t>false</w:t>
+            </w:r>
+          </w:p>
         </w:tc>
       </w:tr>
       <w:tr>
@@ -2665,10 +2390,68 @@
           </w:tcPr>
           <w:p>
             <w:r>
-              <w:t>Day table</w:t>
-            </w:r>
-            <w:r>
-              <w:t xml:space="preserve"> (</w:t>
+              <w:rPr>
+                <w:noProof/>
+                <w:lang w:eastAsia="en-GB"/>
+              </w:rPr>
+              <w:drawing>
+                <wp:inline distT="0" distB="0" distL="0" distR="0" wp14:anchorId="2C73B874" wp14:editId="6E78121B">
+                  <wp:extent cx="1400175" cy="1308360"/>
+                  <wp:effectExtent l="0" t="0" r="0" b="6350"/>
+                  <wp:docPr id="5" name="Picture 5"/>
+                  <wp:cNvGraphicFramePr>
+                    <a:graphicFrameLocks xmlns:a="http://schemas.openxmlformats.org/drawingml/2006/main" noChangeAspect="1"/>
+                  </wp:cNvGraphicFramePr>
+                  <a:graphic xmlns:a="http://schemas.openxmlformats.org/drawingml/2006/main">
+                    <a:graphicData uri="http://schemas.openxmlformats.org/drawingml/2006/picture">
+                      <pic:pic xmlns:pic="http://schemas.openxmlformats.org/drawingml/2006/picture">
+                        <pic:nvPicPr>
+                          <pic:cNvPr id="0" name=""/>
+                          <pic:cNvPicPr/>
+                        </pic:nvPicPr>
+                        <pic:blipFill rotWithShape="1">
+                          <a:blip r:embed="rId9"/>
+                          <a:srcRect l="30288" t="21950" r="59936" b="61802"/>
+                          <a:stretch/>
+                        </pic:blipFill>
+                        <pic:spPr bwMode="auto">
+                          <a:xfrm>
+                            <a:off x="0" y="0"/>
+                            <a:ext cx="1400175" cy="1308360"/>
+                          </a:xfrm>
+                          <a:prstGeom prst="rect">
+                            <a:avLst/>
+                          </a:prstGeom>
+                          <a:ln>
+                            <a:noFill/>
+                          </a:ln>
+                          <a:extLst>
+                            <a:ext uri="{53640926-AAD7-44D8-BBD7-CCE9431645EC}">
+                              <a14:shadowObscured xmlns:a14="http://schemas.microsoft.com/office/drawing/2010/main"/>
+                            </a:ext>
+                          </a:extLst>
+                        </pic:spPr>
+                      </pic:pic>
+                    </a:graphicData>
+                  </a:graphic>
+                </wp:inline>
+              </w:drawing>
+            </w:r>
+          </w:p>
+        </w:tc>
+      </w:tr>
+      <w:tr>
+        <w:trPr>
+          <w:trHeight w:val="20"/>
+        </w:trPr>
+        <w:tc>
+          <w:tcPr>
+            <w:tcW w:w="9242" w:type="dxa"/>
+            <w:gridSpan w:val="10"/>
+          </w:tcPr>
+          <w:p>
+            <w:r>
+              <w:t>Day table (</w:t>
             </w:r>
             <w:r>
               <w:rPr>
@@ -2940,7 +2723,6 @@
           </w:tcPr>
           <w:p>
             <w:r>
-              <w:lastRenderedPageBreak/>
               <w:t>End</w:t>
             </w:r>
           </w:p>
@@ -3091,7 +2873,11 @@
           </w:tcPr>
           <w:p>
             <w:r>
-              <w:t>It is used to work out how many appointments. If 5 1 hour blocks and if 10 an hour and a half</w:t>
+              <w:t xml:space="preserve">It is used to work out how many appointments. If 5 1 hour blocks and if 10 an </w:t>
+            </w:r>
+            <w:r>
+              <w:lastRenderedPageBreak/>
+              <w:t>hour and a half</w:t>
             </w:r>
           </w:p>
         </w:tc>
@@ -3102,6 +2888,7 @@
           </w:tcPr>
           <w:p>
             <w:r>
+              <w:lastRenderedPageBreak/>
               <w:t xml:space="preserve">There will be a drop down </w:t>
             </w:r>
           </w:p>
@@ -3124,53 +2911,62 @@
         </w:trPr>
         <w:tc>
           <w:tcPr>
-            <w:tcW w:w="1151" w:type="dxa"/>
-          </w:tcPr>
-          <w:p/>
-        </w:tc>
-        <w:tc>
-          <w:tcPr>
-            <w:tcW w:w="792" w:type="dxa"/>
-          </w:tcPr>
-          <w:p/>
-        </w:tc>
-        <w:tc>
-          <w:tcPr>
-            <w:tcW w:w="702" w:type="dxa"/>
-          </w:tcPr>
-          <w:p/>
-        </w:tc>
-        <w:tc>
-          <w:tcPr>
-            <w:tcW w:w="1680" w:type="dxa"/>
-          </w:tcPr>
-          <w:p/>
-        </w:tc>
-        <w:tc>
-          <w:tcPr>
-            <w:tcW w:w="1043" w:type="dxa"/>
-          </w:tcPr>
-          <w:p/>
-        </w:tc>
-        <w:tc>
-          <w:tcPr>
-            <w:tcW w:w="1245" w:type="dxa"/>
-          </w:tcPr>
-          <w:p/>
-        </w:tc>
-        <w:tc>
-          <w:tcPr>
-            <w:tcW w:w="918" w:type="dxa"/>
-            <w:gridSpan w:val="2"/>
-          </w:tcPr>
-          <w:p/>
-        </w:tc>
-        <w:tc>
-          <w:tcPr>
-            <w:tcW w:w="1711" w:type="dxa"/>
-            <w:gridSpan w:val="2"/>
-          </w:tcPr>
-          <w:p/>
+            <w:tcW w:w="9242" w:type="dxa"/>
+            <w:gridSpan w:val="10"/>
+          </w:tcPr>
+          <w:p>
+            <w:bookmarkStart w:id="0" w:name="_GoBack"/>
+            <w:r>
+              <w:rPr>
+                <w:noProof/>
+                <w:lang w:eastAsia="en-GB"/>
+              </w:rPr>
+              <w:lastRenderedPageBreak/>
+              <w:drawing>
+                <wp:inline distT="0" distB="0" distL="0" distR="0" wp14:anchorId="0F5B7918" wp14:editId="434134C2">
+                  <wp:extent cx="1631142" cy="790575"/>
+                  <wp:effectExtent l="0" t="0" r="7620" b="0"/>
+                  <wp:docPr id="2" name="Picture 2"/>
+                  <wp:cNvGraphicFramePr>
+                    <a:graphicFrameLocks xmlns:a="http://schemas.openxmlformats.org/drawingml/2006/main" noChangeAspect="1"/>
+                  </wp:cNvGraphicFramePr>
+                  <a:graphic xmlns:a="http://schemas.openxmlformats.org/drawingml/2006/main">
+                    <a:graphicData uri="http://schemas.openxmlformats.org/drawingml/2006/picture">
+                      <pic:pic xmlns:pic="http://schemas.openxmlformats.org/drawingml/2006/picture">
+                        <pic:nvPicPr>
+                          <pic:cNvPr id="0" name=""/>
+                          <pic:cNvPicPr/>
+                        </pic:nvPicPr>
+                        <pic:blipFill rotWithShape="1">
+                          <a:blip r:embed="rId10"/>
+                          <a:srcRect l="30128" t="19384" r="60097" b="72188"/>
+                          <a:stretch/>
+                        </pic:blipFill>
+                        <pic:spPr bwMode="auto">
+                          <a:xfrm>
+                            <a:off x="0" y="0"/>
+                            <a:ext cx="1631142" cy="790575"/>
+                          </a:xfrm>
+                          <a:prstGeom prst="rect">
+                            <a:avLst/>
+                          </a:prstGeom>
+                          <a:ln>
+                            <a:noFill/>
+                          </a:ln>
+                          <a:extLst>
+                            <a:ext uri="{53640926-AAD7-44D8-BBD7-CCE9431645EC}">
+                              <a14:shadowObscured xmlns:a14="http://schemas.microsoft.com/office/drawing/2010/main"/>
+                            </a:ext>
+                          </a:extLst>
+                        </pic:spPr>
+                      </pic:pic>
+                    </a:graphicData>
+                  </a:graphic>
+                </wp:inline>
+              </w:drawing>
+            </w:r>
+            <w:bookmarkEnd w:id="0"/>
+          </w:p>
         </w:tc>
       </w:tr>
       <w:tr>
@@ -3184,10 +2980,7 @@
           </w:tcPr>
           <w:p>
             <w:r>
-              <w:t>Appointments table</w:t>
-            </w:r>
-            <w:r>
-              <w:t xml:space="preserve"> (</w:t>
+              <w:t>Appointments table (</w:t>
             </w:r>
             <w:r>
               <w:rPr>
@@ -3209,13 +3002,8 @@
             </w:r>
             <w:proofErr w:type="spellEnd"/>
             <w:r>
-              <w:t xml:space="preserve">, </w:t>
-            </w:r>
-            <w:r>
-              <w:t>appointment)</w:t>
-            </w:r>
-            <w:bookmarkStart w:id="0" w:name="_GoBack"/>
-            <w:bookmarkEnd w:id="0"/>
+              <w:t>, appointment)</w:t>
+            </w:r>
           </w:p>
         </w:tc>
       </w:tr>
@@ -3397,10 +3185,7 @@
           </w:tcPr>
           <w:p>
             <w:r>
-              <w:t>Lesson</w:t>
-            </w:r>
-            <w:r>
-              <w:t xml:space="preserve"> NO.</w:t>
+              <w:t>Lesson NO.</w:t>
             </w:r>
           </w:p>
         </w:tc>
@@ -3519,13 +3304,7 @@
           </w:tcPr>
           <w:p>
             <w:r>
-              <w:t xml:space="preserve">Must when multiplied by the </w:t>
-            </w:r>
-            <w:r>
-              <w:t>appointment</w:t>
-            </w:r>
-            <w:r>
-              <w:t xml:space="preserve"> length be within the start to end time.</w:t>
+              <w:t>Must when multiplied by the appointment length be within the start to end time.</w:t>
             </w:r>
           </w:p>
         </w:tc>
@@ -3564,53 +3343,59 @@
         </w:trPr>
         <w:tc>
           <w:tcPr>
-            <w:tcW w:w="1151" w:type="dxa"/>
-          </w:tcPr>
-          <w:p/>
-        </w:tc>
-        <w:tc>
-          <w:tcPr>
-            <w:tcW w:w="792" w:type="dxa"/>
-          </w:tcPr>
-          <w:p/>
-        </w:tc>
-        <w:tc>
-          <w:tcPr>
-            <w:tcW w:w="702" w:type="dxa"/>
-          </w:tcPr>
-          <w:p/>
-        </w:tc>
-        <w:tc>
-          <w:tcPr>
-            <w:tcW w:w="1680" w:type="dxa"/>
-          </w:tcPr>
-          <w:p/>
-        </w:tc>
-        <w:tc>
-          <w:tcPr>
-            <w:tcW w:w="1043" w:type="dxa"/>
-          </w:tcPr>
-          <w:p/>
-        </w:tc>
-        <w:tc>
-          <w:tcPr>
-            <w:tcW w:w="1245" w:type="dxa"/>
-          </w:tcPr>
-          <w:p/>
-        </w:tc>
-        <w:tc>
-          <w:tcPr>
-            <w:tcW w:w="918" w:type="dxa"/>
-            <w:gridSpan w:val="2"/>
-          </w:tcPr>
-          <w:p/>
-        </w:tc>
-        <w:tc>
-          <w:tcPr>
-            <w:tcW w:w="1711" w:type="dxa"/>
-            <w:gridSpan w:val="2"/>
-          </w:tcPr>
-          <w:p/>
+            <w:tcW w:w="9242" w:type="dxa"/>
+            <w:gridSpan w:val="10"/>
+          </w:tcPr>
+          <w:p>
+            <w:r>
+              <w:rPr>
+                <w:noProof/>
+                <w:lang w:eastAsia="en-GB"/>
+              </w:rPr>
+              <w:drawing>
+                <wp:inline distT="0" distB="0" distL="0" distR="0" wp14:anchorId="3791C24E" wp14:editId="6DD7FD47">
+                  <wp:extent cx="781050" cy="1513284"/>
+                  <wp:effectExtent l="0" t="0" r="0" b="0"/>
+                  <wp:docPr id="1" name="Picture 1"/>
+                  <wp:cNvGraphicFramePr>
+                    <a:graphicFrameLocks xmlns:a="http://schemas.openxmlformats.org/drawingml/2006/main" noChangeAspect="1"/>
+                  </wp:cNvGraphicFramePr>
+                  <a:graphic xmlns:a="http://schemas.openxmlformats.org/drawingml/2006/main">
+                    <a:graphicData uri="http://schemas.openxmlformats.org/drawingml/2006/picture">
+                      <pic:pic xmlns:pic="http://schemas.openxmlformats.org/drawingml/2006/picture">
+                        <pic:nvPicPr>
+                          <pic:cNvPr id="0" name=""/>
+                          <pic:cNvPicPr/>
+                        </pic:nvPicPr>
+                        <pic:blipFill rotWithShape="1">
+                          <a:blip r:embed="rId11"/>
+                          <a:srcRect l="30448" t="19954" r="64424" b="62372"/>
+                          <a:stretch/>
+                        </pic:blipFill>
+                        <pic:spPr bwMode="auto">
+                          <a:xfrm>
+                            <a:off x="0" y="0"/>
+                            <a:ext cx="781050" cy="1513284"/>
+                          </a:xfrm>
+                          <a:prstGeom prst="rect">
+                            <a:avLst/>
+                          </a:prstGeom>
+                          <a:ln>
+                            <a:noFill/>
+                          </a:ln>
+                          <a:extLst>
+                            <a:ext uri="{53640926-AAD7-44D8-BBD7-CCE9431645EC}">
+                              <a14:shadowObscured xmlns:a14="http://schemas.microsoft.com/office/drawing/2010/main"/>
+                            </a:ext>
+                          </a:extLst>
+                        </pic:spPr>
+                      </pic:pic>
+                    </a:graphicData>
+                  </a:graphic>
+                </wp:inline>
+              </w:drawing>
+            </w:r>
+          </w:p>
         </w:tc>
       </w:tr>
       <w:tr>
@@ -3627,10 +3412,7 @@
               <w:spacing w:before="240"/>
             </w:pPr>
             <w:r>
-              <w:t>Lesson table</w:t>
-            </w:r>
-            <w:r>
-              <w:t xml:space="preserve"> (</w:t>
+              <w:t>Lesson table (</w:t>
             </w:r>
             <w:proofErr w:type="spellStart"/>
             <w:r>
@@ -3768,11 +3550,7 @@
           </w:tcPr>
           <w:p>
             <w:r>
-              <w:t xml:space="preserve">Lesson </w:t>
-            </w:r>
-            <w:r>
-              <w:lastRenderedPageBreak/>
-              <w:t>NO.</w:t>
+              <w:t>Lesson NO.</w:t>
             </w:r>
           </w:p>
         </w:tc>
@@ -3782,7 +3560,6 @@
           </w:tcPr>
           <w:p>
             <w:r>
-              <w:lastRenderedPageBreak/>
               <w:t>Short</w:t>
             </w:r>
           </w:p>
@@ -3819,11 +3596,7 @@
           </w:tcPr>
           <w:p>
             <w:r>
-              <w:t xml:space="preserve">Primary </w:t>
-            </w:r>
-            <w:r>
-              <w:lastRenderedPageBreak/>
-              <w:t>key</w:t>
+              <w:t>Primary key</w:t>
             </w:r>
           </w:p>
         </w:tc>
@@ -3856,7 +3629,6 @@
           </w:tcPr>
           <w:p>
             <w:r>
-              <w:lastRenderedPageBreak/>
               <w:t>Stud NO.</w:t>
             </w:r>
           </w:p>
@@ -3982,7 +3754,11 @@
           </w:tcPr>
           <w:p>
             <w:r>
-              <w:t>Foreign key</w:t>
+              <w:t xml:space="preserve">Foreign </w:t>
+            </w:r>
+            <w:r>
+              <w:lastRenderedPageBreak/>
+              <w:t>key</w:t>
             </w:r>
           </w:p>
         </w:tc>
@@ -4011,328 +3787,60 @@
         </w:trPr>
         <w:tc>
           <w:tcPr>
-            <w:tcW w:w="1151" w:type="dxa"/>
-          </w:tcPr>
-          <w:p/>
-        </w:tc>
-        <w:tc>
-          <w:tcPr>
-            <w:tcW w:w="792" w:type="dxa"/>
-          </w:tcPr>
-          <w:p/>
-        </w:tc>
-        <w:tc>
-          <w:tcPr>
-            <w:tcW w:w="702" w:type="dxa"/>
-          </w:tcPr>
-          <w:p/>
-        </w:tc>
-        <w:tc>
-          <w:tcPr>
-            <w:tcW w:w="1680" w:type="dxa"/>
-          </w:tcPr>
-          <w:p/>
-        </w:tc>
-        <w:tc>
-          <w:tcPr>
-            <w:tcW w:w="1043" w:type="dxa"/>
-          </w:tcPr>
-          <w:p/>
-        </w:tc>
-        <w:tc>
-          <w:tcPr>
-            <w:tcW w:w="1245" w:type="dxa"/>
-          </w:tcPr>
-          <w:p/>
-        </w:tc>
-        <w:tc>
-          <w:tcPr>
-            <w:tcW w:w="918" w:type="dxa"/>
-            <w:gridSpan w:val="2"/>
-          </w:tcPr>
-          <w:p/>
-        </w:tc>
-        <w:tc>
-          <w:tcPr>
-            <w:tcW w:w="1711" w:type="dxa"/>
-            <w:gridSpan w:val="2"/>
-          </w:tcPr>
-          <w:p/>
-        </w:tc>
-      </w:tr>
-      <w:tr>
-        <w:trPr>
-          <w:trHeight w:val="20"/>
-        </w:trPr>
-        <w:tc>
-          <w:tcPr>
-            <w:tcW w:w="1151" w:type="dxa"/>
-          </w:tcPr>
-          <w:p/>
-        </w:tc>
-        <w:tc>
-          <w:tcPr>
-            <w:tcW w:w="792" w:type="dxa"/>
-          </w:tcPr>
-          <w:p/>
-        </w:tc>
-        <w:tc>
-          <w:tcPr>
-            <w:tcW w:w="702" w:type="dxa"/>
-          </w:tcPr>
-          <w:p/>
-        </w:tc>
-        <w:tc>
-          <w:tcPr>
-            <w:tcW w:w="1680" w:type="dxa"/>
-          </w:tcPr>
-          <w:p/>
-        </w:tc>
-        <w:tc>
-          <w:tcPr>
-            <w:tcW w:w="1043" w:type="dxa"/>
-          </w:tcPr>
-          <w:p/>
-        </w:tc>
-        <w:tc>
-          <w:tcPr>
-            <w:tcW w:w="1245" w:type="dxa"/>
-          </w:tcPr>
-          <w:p/>
-        </w:tc>
-        <w:tc>
-          <w:tcPr>
-            <w:tcW w:w="918" w:type="dxa"/>
-            <w:gridSpan w:val="2"/>
-          </w:tcPr>
-          <w:p/>
-        </w:tc>
-        <w:tc>
-          <w:tcPr>
-            <w:tcW w:w="1711" w:type="dxa"/>
-            <w:gridSpan w:val="2"/>
-          </w:tcPr>
-          <w:p/>
-        </w:tc>
-      </w:tr>
-      <w:tr>
-        <w:trPr>
-          <w:trHeight w:val="20"/>
-        </w:trPr>
-        <w:tc>
-          <w:tcPr>
-            <w:tcW w:w="1151" w:type="dxa"/>
-          </w:tcPr>
-          <w:p/>
-        </w:tc>
-        <w:tc>
-          <w:tcPr>
-            <w:tcW w:w="792" w:type="dxa"/>
-          </w:tcPr>
-          <w:p/>
-        </w:tc>
-        <w:tc>
-          <w:tcPr>
-            <w:tcW w:w="702" w:type="dxa"/>
-          </w:tcPr>
-          <w:p/>
-        </w:tc>
-        <w:tc>
-          <w:tcPr>
-            <w:tcW w:w="1680" w:type="dxa"/>
-          </w:tcPr>
-          <w:p/>
-        </w:tc>
-        <w:tc>
-          <w:tcPr>
-            <w:tcW w:w="1043" w:type="dxa"/>
-          </w:tcPr>
-          <w:p/>
-        </w:tc>
-        <w:tc>
-          <w:tcPr>
-            <w:tcW w:w="1245" w:type="dxa"/>
-          </w:tcPr>
-          <w:p/>
-        </w:tc>
-        <w:tc>
-          <w:tcPr>
-            <w:tcW w:w="918" w:type="dxa"/>
-            <w:gridSpan w:val="2"/>
-          </w:tcPr>
-          <w:p/>
-        </w:tc>
-        <w:tc>
-          <w:tcPr>
-            <w:tcW w:w="1711" w:type="dxa"/>
-            <w:gridSpan w:val="2"/>
-          </w:tcPr>
-          <w:p/>
-        </w:tc>
-      </w:tr>
-      <w:tr>
-        <w:trPr>
-          <w:trHeight w:val="20"/>
-        </w:trPr>
-        <w:tc>
-          <w:tcPr>
-            <w:tcW w:w="1151" w:type="dxa"/>
-          </w:tcPr>
-          <w:p/>
-        </w:tc>
-        <w:tc>
-          <w:tcPr>
-            <w:tcW w:w="792" w:type="dxa"/>
-          </w:tcPr>
-          <w:p/>
-        </w:tc>
-        <w:tc>
-          <w:tcPr>
-            <w:tcW w:w="702" w:type="dxa"/>
-          </w:tcPr>
-          <w:p/>
-        </w:tc>
-        <w:tc>
-          <w:tcPr>
-            <w:tcW w:w="1680" w:type="dxa"/>
-          </w:tcPr>
-          <w:p/>
-        </w:tc>
-        <w:tc>
-          <w:tcPr>
-            <w:tcW w:w="1043" w:type="dxa"/>
-          </w:tcPr>
-          <w:p/>
-        </w:tc>
-        <w:tc>
-          <w:tcPr>
-            <w:tcW w:w="1245" w:type="dxa"/>
-          </w:tcPr>
-          <w:p/>
-        </w:tc>
-        <w:tc>
-          <w:tcPr>
-            <w:tcW w:w="918" w:type="dxa"/>
-            <w:gridSpan w:val="2"/>
-          </w:tcPr>
-          <w:p/>
-        </w:tc>
-        <w:tc>
-          <w:tcPr>
-            <w:tcW w:w="1711" w:type="dxa"/>
-            <w:gridSpan w:val="2"/>
-          </w:tcPr>
-          <w:p/>
-        </w:tc>
-      </w:tr>
-      <w:tr>
-        <w:trPr>
-          <w:trHeight w:val="20"/>
-        </w:trPr>
-        <w:tc>
-          <w:tcPr>
-            <w:tcW w:w="1151" w:type="dxa"/>
-          </w:tcPr>
-          <w:p/>
-        </w:tc>
-        <w:tc>
-          <w:tcPr>
-            <w:tcW w:w="792" w:type="dxa"/>
-          </w:tcPr>
-          <w:p/>
-        </w:tc>
-        <w:tc>
-          <w:tcPr>
-            <w:tcW w:w="702" w:type="dxa"/>
-          </w:tcPr>
-          <w:p/>
-        </w:tc>
-        <w:tc>
-          <w:tcPr>
-            <w:tcW w:w="1680" w:type="dxa"/>
-          </w:tcPr>
-          <w:p/>
-        </w:tc>
-        <w:tc>
-          <w:tcPr>
-            <w:tcW w:w="1043" w:type="dxa"/>
-          </w:tcPr>
-          <w:p/>
-        </w:tc>
-        <w:tc>
-          <w:tcPr>
-            <w:tcW w:w="1245" w:type="dxa"/>
-          </w:tcPr>
-          <w:p/>
-        </w:tc>
-        <w:tc>
-          <w:tcPr>
-            <w:tcW w:w="918" w:type="dxa"/>
-            <w:gridSpan w:val="2"/>
-          </w:tcPr>
-          <w:p/>
-        </w:tc>
-        <w:tc>
-          <w:tcPr>
-            <w:tcW w:w="1711" w:type="dxa"/>
-            <w:gridSpan w:val="2"/>
-          </w:tcPr>
-          <w:p/>
-        </w:tc>
-      </w:tr>
-      <w:tr>
-        <w:trPr>
-          <w:trHeight w:val="20"/>
-        </w:trPr>
-        <w:tc>
-          <w:tcPr>
-            <w:tcW w:w="1151" w:type="dxa"/>
-          </w:tcPr>
-          <w:p/>
-        </w:tc>
-        <w:tc>
-          <w:tcPr>
-            <w:tcW w:w="792" w:type="dxa"/>
-          </w:tcPr>
-          <w:p/>
-        </w:tc>
-        <w:tc>
-          <w:tcPr>
-            <w:tcW w:w="702" w:type="dxa"/>
-          </w:tcPr>
-          <w:p/>
-        </w:tc>
-        <w:tc>
-          <w:tcPr>
-            <w:tcW w:w="1680" w:type="dxa"/>
-          </w:tcPr>
-          <w:p/>
-        </w:tc>
-        <w:tc>
-          <w:tcPr>
-            <w:tcW w:w="1043" w:type="dxa"/>
-          </w:tcPr>
-          <w:p/>
-        </w:tc>
-        <w:tc>
-          <w:tcPr>
-            <w:tcW w:w="1245" w:type="dxa"/>
-          </w:tcPr>
-          <w:p/>
-        </w:tc>
-        <w:tc>
-          <w:tcPr>
-            <w:tcW w:w="918" w:type="dxa"/>
-            <w:gridSpan w:val="2"/>
-          </w:tcPr>
-          <w:p/>
-        </w:tc>
-        <w:tc>
-          <w:tcPr>
-            <w:tcW w:w="1711" w:type="dxa"/>
-            <w:gridSpan w:val="2"/>
-          </w:tcPr>
-          <w:p/>
+            <w:tcW w:w="9242" w:type="dxa"/>
+            <w:gridSpan w:val="10"/>
+          </w:tcPr>
+          <w:p>
+            <w:r>
+              <w:rPr>
+                <w:noProof/>
+                <w:lang w:eastAsia="en-GB"/>
+              </w:rPr>
+              <w:lastRenderedPageBreak/>
+              <w:drawing>
+                <wp:inline distT="0" distB="0" distL="0" distR="0" wp14:anchorId="121C8FEC" wp14:editId="6CC9FF43">
+                  <wp:extent cx="776151" cy="1752600"/>
+                  <wp:effectExtent l="0" t="0" r="5080" b="0"/>
+                  <wp:docPr id="3" name="Picture 3"/>
+                  <wp:cNvGraphicFramePr>
+                    <a:graphicFrameLocks xmlns:a="http://schemas.openxmlformats.org/drawingml/2006/main" noChangeAspect="1"/>
+                  </wp:cNvGraphicFramePr>
+                  <a:graphic xmlns:a="http://schemas.openxmlformats.org/drawingml/2006/main">
+                    <a:graphicData uri="http://schemas.openxmlformats.org/drawingml/2006/picture">
+                      <pic:pic xmlns:pic="http://schemas.openxmlformats.org/drawingml/2006/picture">
+                        <pic:nvPicPr>
+                          <pic:cNvPr id="0" name=""/>
+                          <pic:cNvPicPr/>
+                        </pic:nvPicPr>
+                        <pic:blipFill rotWithShape="1">
+                          <a:blip r:embed="rId12"/>
+                          <a:srcRect l="30609" t="22235" r="64423" b="57811"/>
+                          <a:stretch/>
+                        </pic:blipFill>
+                        <pic:spPr bwMode="auto">
+                          <a:xfrm>
+                            <a:off x="0" y="0"/>
+                            <a:ext cx="776151" cy="1752600"/>
+                          </a:xfrm>
+                          <a:prstGeom prst="rect">
+                            <a:avLst/>
+                          </a:prstGeom>
+                          <a:ln>
+                            <a:noFill/>
+                          </a:ln>
+                          <a:extLst>
+                            <a:ext uri="{53640926-AAD7-44D8-BBD7-CCE9431645EC}">
+                              <a14:shadowObscured xmlns:a14="http://schemas.microsoft.com/office/drawing/2010/main"/>
+                            </a:ext>
+                          </a:extLst>
+                        </pic:spPr>
+                      </pic:pic>
+                    </a:graphicData>
+                  </a:graphic>
+                </wp:inline>
+              </w:drawing>
+            </w:r>
+          </w:p>
         </w:tc>
       </w:tr>
     </w:tbl>
@@ -4610,6 +4118,36 @@
       <w:u w:val="single"/>
     </w:rPr>
   </w:style>
+  <w:style w:type="paragraph" w:styleId="BalloonText">
+    <w:name w:val="Balloon Text"/>
+    <w:basedOn w:val="Normal"/>
+    <w:link w:val="BalloonTextChar"/>
+    <w:uiPriority w:val="99"/>
+    <w:semiHidden/>
+    <w:unhideWhenUsed/>
+    <w:rsid w:val="00421BE3"/>
+    <w:pPr>
+      <w:spacing w:after="0" w:line="240" w:lineRule="auto"/>
+    </w:pPr>
+    <w:rPr>
+      <w:rFonts w:ascii="Tahoma" w:hAnsi="Tahoma" w:cs="Tahoma"/>
+      <w:sz w:val="16"/>
+      <w:szCs w:val="16"/>
+    </w:rPr>
+  </w:style>
+  <w:style w:type="character" w:customStyle="1" w:styleId="BalloonTextChar">
+    <w:name w:val="Balloon Text Char"/>
+    <w:basedOn w:val="DefaultParagraphFont"/>
+    <w:link w:val="BalloonText"/>
+    <w:uiPriority w:val="99"/>
+    <w:semiHidden/>
+    <w:rsid w:val="00421BE3"/>
+    <w:rPr>
+      <w:rFonts w:ascii="Tahoma" w:hAnsi="Tahoma" w:cs="Tahoma"/>
+      <w:sz w:val="16"/>
+      <w:szCs w:val="16"/>
+    </w:rPr>
+  </w:style>
 </w:styles>
 </file>
 
@@ -4874,6 +4412,36 @@
     <w:rPr>
       <w:color w:val="0000FF" w:themeColor="hyperlink"/>
       <w:u w:val="single"/>
+    </w:rPr>
+  </w:style>
+  <w:style w:type="paragraph" w:styleId="BalloonText">
+    <w:name w:val="Balloon Text"/>
+    <w:basedOn w:val="Normal"/>
+    <w:link w:val="BalloonTextChar"/>
+    <w:uiPriority w:val="99"/>
+    <w:semiHidden/>
+    <w:unhideWhenUsed/>
+    <w:rsid w:val="00421BE3"/>
+    <w:pPr>
+      <w:spacing w:after="0" w:line="240" w:lineRule="auto"/>
+    </w:pPr>
+    <w:rPr>
+      <w:rFonts w:ascii="Tahoma" w:hAnsi="Tahoma" w:cs="Tahoma"/>
+      <w:sz w:val="16"/>
+      <w:szCs w:val="16"/>
+    </w:rPr>
+  </w:style>
+  <w:style w:type="character" w:customStyle="1" w:styleId="BalloonTextChar">
+    <w:name w:val="Balloon Text Char"/>
+    <w:basedOn w:val="DefaultParagraphFont"/>
+    <w:link w:val="BalloonText"/>
+    <w:uiPriority w:val="99"/>
+    <w:semiHidden/>
+    <w:rsid w:val="00421BE3"/>
+    <w:rPr>
+      <w:rFonts w:ascii="Tahoma" w:hAnsi="Tahoma" w:cs="Tahoma"/>
+      <w:sz w:val="16"/>
+      <w:szCs w:val="16"/>
     </w:rPr>
   </w:style>
 </w:styles>
@@ -5169,7 +4737,7 @@
 </file>
 
 <file path=customXml/itemProps1.xml><?xml version="1.0" encoding="utf-8"?>
-<ds:datastoreItem xmlns:ds="http://schemas.openxmlformats.org/officeDocument/2006/customXml" ds:itemID="{B839CA2E-6A06-43BE-B318-51D1EE75F857}">
+<ds:datastoreItem xmlns:ds="http://schemas.openxmlformats.org/officeDocument/2006/customXml" ds:itemID="{584B1F27-ADC6-4C06-A17B-A162A03908FB}">
   <ds:schemaRefs>
     <ds:schemaRef ds:uri="http://schemas.openxmlformats.org/officeDocument/2006/bibliography"/>
   </ds:schemaRefs>

</xml_diff>

<commit_message>
Added print screens of my design
</commit_message>
<xml_diff>
--- a/design.docx
+++ b/design.docx
@@ -2915,7 +2915,6 @@
             <w:gridSpan w:val="10"/>
           </w:tcPr>
           <w:p>
-            <w:bookmarkStart w:id="0" w:name="_GoBack"/>
             <w:r>
               <w:rPr>
                 <w:noProof/>
@@ -2965,7 +2964,6 @@
                 </wp:inline>
               </w:drawing>
             </w:r>
-            <w:bookmarkEnd w:id="0"/>
           </w:p>
         </w:tc>
       </w:tr>
@@ -3841,6 +3839,536 @@
               </w:drawing>
             </w:r>
           </w:p>
+        </w:tc>
+      </w:tr>
+    </w:tbl>
+    <w:p/>
+    <w:tbl>
+      <w:tblPr>
+        <w:tblStyle w:val="TableGrid"/>
+        <w:tblW w:w="0" w:type="auto"/>
+        <w:tblLook w:val="04A0" w:firstRow="1" w:lastRow="0" w:firstColumn="1" w:lastColumn="0" w:noHBand="0" w:noVBand="1"/>
+      </w:tblPr>
+      <w:tblGrid>
+        <w:gridCol w:w="4621"/>
+        <w:gridCol w:w="4621"/>
+      </w:tblGrid>
+      <w:tr>
+        <w:tc>
+          <w:tcPr>
+            <w:tcW w:w="4621" w:type="dxa"/>
+          </w:tcPr>
+          <w:p>
+            <w:r>
+              <w:rPr>
+                <w:noProof/>
+                <w:lang w:eastAsia="en-GB"/>
+              </w:rPr>
+              <w:drawing>
+                <wp:inline distT="0" distB="0" distL="0" distR="0" wp14:anchorId="3BAA33CF" wp14:editId="09532B77">
+                  <wp:extent cx="2222988" cy="2343150"/>
+                  <wp:effectExtent l="0" t="0" r="6350" b="0"/>
+                  <wp:docPr id="9" name="Picture 9"/>
+                  <wp:cNvGraphicFramePr>
+                    <a:graphicFrameLocks xmlns:a="http://schemas.openxmlformats.org/drawingml/2006/main" noChangeAspect="1"/>
+                  </wp:cNvGraphicFramePr>
+                  <a:graphic xmlns:a="http://schemas.openxmlformats.org/drawingml/2006/main">
+                    <a:graphicData uri="http://schemas.openxmlformats.org/drawingml/2006/picture">
+                      <pic:pic xmlns:pic="http://schemas.openxmlformats.org/drawingml/2006/picture">
+                        <pic:nvPicPr>
+                          <pic:cNvPr id="0" name=""/>
+                          <pic:cNvPicPr/>
+                        </pic:nvPicPr>
+                        <pic:blipFill rotWithShape="1">
+                          <a:blip r:embed="rId13"/>
+                          <a:srcRect l="17628" t="13684" r="52725" b="30729"/>
+                          <a:stretch/>
+                        </pic:blipFill>
+                        <pic:spPr bwMode="auto">
+                          <a:xfrm>
+                            <a:off x="0" y="0"/>
+                            <a:ext cx="2222988" cy="2343150"/>
+                          </a:xfrm>
+                          <a:prstGeom prst="rect">
+                            <a:avLst/>
+                          </a:prstGeom>
+                          <a:ln>
+                            <a:noFill/>
+                          </a:ln>
+                          <a:extLst>
+                            <a:ext uri="{53640926-AAD7-44D8-BBD7-CCE9431645EC}">
+                              <a14:shadowObscured xmlns:a14="http://schemas.microsoft.com/office/drawing/2010/main"/>
+                            </a:ext>
+                          </a:extLst>
+                        </pic:spPr>
+                      </pic:pic>
+                    </a:graphicData>
+                  </a:graphic>
+                </wp:inline>
+              </w:drawing>
+            </w:r>
+          </w:p>
+        </w:tc>
+        <w:tc>
+          <w:tcPr>
+            <w:tcW w:w="4621" w:type="dxa"/>
+          </w:tcPr>
+          <w:p/>
+        </w:tc>
+      </w:tr>
+    </w:tbl>
+    <w:p/>
+    <w:tbl>
+      <w:tblPr>
+        <w:tblStyle w:val="TableGrid"/>
+        <w:tblW w:w="0" w:type="auto"/>
+        <w:tblLook w:val="04A0" w:firstRow="1" w:lastRow="0" w:firstColumn="1" w:lastColumn="0" w:noHBand="0" w:noVBand="1"/>
+      </w:tblPr>
+      <w:tblGrid>
+        <w:gridCol w:w="6666"/>
+        <w:gridCol w:w="2576"/>
+      </w:tblGrid>
+      <w:tr>
+        <w:tc>
+          <w:tcPr>
+            <w:tcW w:w="4621" w:type="dxa"/>
+          </w:tcPr>
+          <w:p>
+            <w:r>
+              <w:rPr>
+                <w:noProof/>
+                <w:lang w:eastAsia="en-GB"/>
+              </w:rPr>
+              <w:drawing>
+                <wp:inline distT="0" distB="0" distL="0" distR="0" wp14:anchorId="6613330E" wp14:editId="09AE2375">
+                  <wp:extent cx="4095750" cy="3319847"/>
+                  <wp:effectExtent l="0" t="0" r="0" b="0"/>
+                  <wp:docPr id="10" name="Picture 10"/>
+                  <wp:cNvGraphicFramePr>
+                    <a:graphicFrameLocks xmlns:a="http://schemas.openxmlformats.org/drawingml/2006/main" noChangeAspect="1"/>
+                  </wp:cNvGraphicFramePr>
+                  <a:graphic xmlns:a="http://schemas.openxmlformats.org/drawingml/2006/main">
+                    <a:graphicData uri="http://schemas.openxmlformats.org/drawingml/2006/picture">
+                      <pic:pic xmlns:pic="http://schemas.openxmlformats.org/drawingml/2006/picture">
+                        <pic:nvPicPr>
+                          <pic:cNvPr id="0" name=""/>
+                          <pic:cNvPicPr/>
+                        </pic:nvPicPr>
+                        <pic:blipFill rotWithShape="1">
+                          <a:blip r:embed="rId14"/>
+                          <a:srcRect l="17789" t="13968" r="30609" b="11630"/>
+                          <a:stretch/>
+                        </pic:blipFill>
+                        <pic:spPr bwMode="auto">
+                          <a:xfrm>
+                            <a:off x="0" y="0"/>
+                            <a:ext cx="4095750" cy="3319847"/>
+                          </a:xfrm>
+                          <a:prstGeom prst="rect">
+                            <a:avLst/>
+                          </a:prstGeom>
+                          <a:ln>
+                            <a:noFill/>
+                          </a:ln>
+                          <a:extLst>
+                            <a:ext uri="{53640926-AAD7-44D8-BBD7-CCE9431645EC}">
+                              <a14:shadowObscured xmlns:a14="http://schemas.microsoft.com/office/drawing/2010/main"/>
+                            </a:ext>
+                          </a:extLst>
+                        </pic:spPr>
+                      </pic:pic>
+                    </a:graphicData>
+                  </a:graphic>
+                </wp:inline>
+              </w:drawing>
+            </w:r>
+          </w:p>
+        </w:tc>
+        <w:tc>
+          <w:tcPr>
+            <w:tcW w:w="4621" w:type="dxa"/>
+          </w:tcPr>
+          <w:p/>
+        </w:tc>
+      </w:tr>
+    </w:tbl>
+    <w:p/>
+    <w:tbl>
+      <w:tblPr>
+        <w:tblStyle w:val="TableGrid"/>
+        <w:tblW w:w="0" w:type="auto"/>
+        <w:tblLook w:val="04A0" w:firstRow="1" w:lastRow="0" w:firstColumn="1" w:lastColumn="0" w:noHBand="0" w:noVBand="1"/>
+      </w:tblPr>
+      <w:tblGrid>
+        <w:gridCol w:w="4626"/>
+        <w:gridCol w:w="4616"/>
+      </w:tblGrid>
+      <w:tr>
+        <w:tc>
+          <w:tcPr>
+            <w:tcW w:w="4621" w:type="dxa"/>
+          </w:tcPr>
+          <w:p>
+            <w:r>
+              <w:rPr>
+                <w:noProof/>
+                <w:lang w:eastAsia="en-GB"/>
+              </w:rPr>
+              <w:lastRenderedPageBreak/>
+              <w:drawing>
+                <wp:inline distT="0" distB="0" distL="0" distR="0" wp14:anchorId="386E54F9" wp14:editId="5D59A978">
+                  <wp:extent cx="2798109" cy="2095500"/>
+                  <wp:effectExtent l="0" t="0" r="2540" b="0"/>
+                  <wp:docPr id="11" name="Picture 11"/>
+                  <wp:cNvGraphicFramePr>
+                    <a:graphicFrameLocks xmlns:a="http://schemas.openxmlformats.org/drawingml/2006/main" noChangeAspect="1"/>
+                  </wp:cNvGraphicFramePr>
+                  <a:graphic xmlns:a="http://schemas.openxmlformats.org/drawingml/2006/main">
+                    <a:graphicData uri="http://schemas.openxmlformats.org/drawingml/2006/picture">
+                      <pic:pic xmlns:pic="http://schemas.openxmlformats.org/drawingml/2006/picture">
+                        <pic:nvPicPr>
+                          <pic:cNvPr id="0" name=""/>
+                          <pic:cNvPicPr/>
+                        </pic:nvPicPr>
+                        <pic:blipFill rotWithShape="1">
+                          <a:blip r:embed="rId15"/>
+                          <a:srcRect l="17308" t="13683" r="46314" b="37856"/>
+                          <a:stretch/>
+                        </pic:blipFill>
+                        <pic:spPr bwMode="auto">
+                          <a:xfrm>
+                            <a:off x="0" y="0"/>
+                            <a:ext cx="2798109" cy="2095500"/>
+                          </a:xfrm>
+                          <a:prstGeom prst="rect">
+                            <a:avLst/>
+                          </a:prstGeom>
+                          <a:ln>
+                            <a:noFill/>
+                          </a:ln>
+                          <a:extLst>
+                            <a:ext uri="{53640926-AAD7-44D8-BBD7-CCE9431645EC}">
+                              <a14:shadowObscured xmlns:a14="http://schemas.microsoft.com/office/drawing/2010/main"/>
+                            </a:ext>
+                          </a:extLst>
+                        </pic:spPr>
+                      </pic:pic>
+                    </a:graphicData>
+                  </a:graphic>
+                </wp:inline>
+              </w:drawing>
+            </w:r>
+          </w:p>
+        </w:tc>
+        <w:tc>
+          <w:tcPr>
+            <w:tcW w:w="4621" w:type="dxa"/>
+          </w:tcPr>
+          <w:p/>
+        </w:tc>
+      </w:tr>
+    </w:tbl>
+    <w:p/>
+    <w:tbl>
+      <w:tblPr>
+        <w:tblStyle w:val="TableGrid"/>
+        <w:tblW w:w="0" w:type="auto"/>
+        <w:tblLook w:val="04A0" w:firstRow="1" w:lastRow="0" w:firstColumn="1" w:lastColumn="0" w:noHBand="0" w:noVBand="1"/>
+      </w:tblPr>
+      <w:tblGrid>
+        <w:gridCol w:w="4621"/>
+        <w:gridCol w:w="4621"/>
+      </w:tblGrid>
+      <w:tr>
+        <w:tc>
+          <w:tcPr>
+            <w:tcW w:w="4621" w:type="dxa"/>
+          </w:tcPr>
+          <w:p>
+            <w:r>
+              <w:rPr>
+                <w:noProof/>
+                <w:lang w:eastAsia="en-GB"/>
+              </w:rPr>
+              <w:drawing>
+                <wp:inline distT="0" distB="0" distL="0" distR="0" wp14:anchorId="0EBEF46D" wp14:editId="5E6DDECA">
+                  <wp:extent cx="2724770" cy="2790825"/>
+                  <wp:effectExtent l="0" t="0" r="0" b="0"/>
+                  <wp:docPr id="12" name="Picture 12"/>
+                  <wp:cNvGraphicFramePr>
+                    <a:graphicFrameLocks xmlns:a="http://schemas.openxmlformats.org/drawingml/2006/main" noChangeAspect="1"/>
+                  </wp:cNvGraphicFramePr>
+                  <a:graphic xmlns:a="http://schemas.openxmlformats.org/drawingml/2006/main">
+                    <a:graphicData uri="http://schemas.openxmlformats.org/drawingml/2006/picture">
+                      <pic:pic xmlns:pic="http://schemas.openxmlformats.org/drawingml/2006/picture">
+                        <pic:nvPicPr>
+                          <pic:cNvPr id="0" name=""/>
+                          <pic:cNvPicPr/>
+                        </pic:nvPicPr>
+                        <pic:blipFill rotWithShape="1">
+                          <a:blip r:embed="rId16"/>
+                          <a:srcRect l="17628" t="13968" r="55930" b="37856"/>
+                          <a:stretch/>
+                        </pic:blipFill>
+                        <pic:spPr bwMode="auto">
+                          <a:xfrm>
+                            <a:off x="0" y="0"/>
+                            <a:ext cx="2724770" cy="2790825"/>
+                          </a:xfrm>
+                          <a:prstGeom prst="rect">
+                            <a:avLst/>
+                          </a:prstGeom>
+                          <a:ln>
+                            <a:noFill/>
+                          </a:ln>
+                          <a:extLst>
+                            <a:ext uri="{53640926-AAD7-44D8-BBD7-CCE9431645EC}">
+                              <a14:shadowObscured xmlns:a14="http://schemas.microsoft.com/office/drawing/2010/main"/>
+                            </a:ext>
+                          </a:extLst>
+                        </pic:spPr>
+                      </pic:pic>
+                    </a:graphicData>
+                  </a:graphic>
+                </wp:inline>
+              </w:drawing>
+            </w:r>
+          </w:p>
+        </w:tc>
+        <w:tc>
+          <w:tcPr>
+            <w:tcW w:w="4621" w:type="dxa"/>
+          </w:tcPr>
+          <w:p/>
+        </w:tc>
+      </w:tr>
+    </w:tbl>
+    <w:p/>
+    <w:tbl>
+      <w:tblPr>
+        <w:tblStyle w:val="TableGrid"/>
+        <w:tblW w:w="0" w:type="auto"/>
+        <w:tblLook w:val="04A0" w:firstRow="1" w:lastRow="0" w:firstColumn="1" w:lastColumn="0" w:noHBand="0" w:noVBand="1"/>
+      </w:tblPr>
+      <w:tblGrid>
+        <w:gridCol w:w="6079"/>
+        <w:gridCol w:w="3163"/>
+      </w:tblGrid>
+      <w:tr>
+        <w:tc>
+          <w:tcPr>
+            <w:tcW w:w="4621" w:type="dxa"/>
+          </w:tcPr>
+          <w:p>
+            <w:r>
+              <w:rPr>
+                <w:noProof/>
+                <w:lang w:eastAsia="en-GB"/>
+              </w:rPr>
+              <w:drawing>
+                <wp:inline distT="0" distB="0" distL="0" distR="0" wp14:anchorId="197ECF23" wp14:editId="2EDA3B1F">
+                  <wp:extent cx="3723454" cy="2733675"/>
+                  <wp:effectExtent l="0" t="0" r="0" b="0"/>
+                  <wp:docPr id="13" name="Picture 13"/>
+                  <wp:cNvGraphicFramePr>
+                    <a:graphicFrameLocks xmlns:a="http://schemas.openxmlformats.org/drawingml/2006/main" noChangeAspect="1"/>
+                  </wp:cNvGraphicFramePr>
+                  <a:graphic xmlns:a="http://schemas.openxmlformats.org/drawingml/2006/main">
+                    <a:graphicData uri="http://schemas.openxmlformats.org/drawingml/2006/picture">
+                      <pic:pic xmlns:pic="http://schemas.openxmlformats.org/drawingml/2006/picture">
+                        <pic:nvPicPr>
+                          <pic:cNvPr id="0" name=""/>
+                          <pic:cNvPicPr/>
+                        </pic:nvPicPr>
+                        <pic:blipFill rotWithShape="1">
+                          <a:blip r:embed="rId17"/>
+                          <a:srcRect l="17788" t="14538" r="44231" b="35861"/>
+                          <a:stretch/>
+                        </pic:blipFill>
+                        <pic:spPr bwMode="auto">
+                          <a:xfrm>
+                            <a:off x="0" y="0"/>
+                            <a:ext cx="3723454" cy="2733675"/>
+                          </a:xfrm>
+                          <a:prstGeom prst="rect">
+                            <a:avLst/>
+                          </a:prstGeom>
+                          <a:ln>
+                            <a:noFill/>
+                          </a:ln>
+                          <a:extLst>
+                            <a:ext uri="{53640926-AAD7-44D8-BBD7-CCE9431645EC}">
+                              <a14:shadowObscured xmlns:a14="http://schemas.microsoft.com/office/drawing/2010/main"/>
+                            </a:ext>
+                          </a:extLst>
+                        </pic:spPr>
+                      </pic:pic>
+                    </a:graphicData>
+                  </a:graphic>
+                </wp:inline>
+              </w:drawing>
+            </w:r>
+          </w:p>
+        </w:tc>
+        <w:tc>
+          <w:tcPr>
+            <w:tcW w:w="4621" w:type="dxa"/>
+          </w:tcPr>
+          <w:p/>
+        </w:tc>
+      </w:tr>
+    </w:tbl>
+    <w:p/>
+    <w:tbl>
+      <w:tblPr>
+        <w:tblStyle w:val="TableGrid"/>
+        <w:tblW w:w="0" w:type="auto"/>
+        <w:tblLook w:val="04A0" w:firstRow="1" w:lastRow="0" w:firstColumn="1" w:lastColumn="0" w:noHBand="0" w:noVBand="1"/>
+      </w:tblPr>
+      <w:tblGrid>
+        <w:gridCol w:w="5226"/>
+        <w:gridCol w:w="4016"/>
+      </w:tblGrid>
+      <w:tr>
+        <w:tc>
+          <w:tcPr>
+            <w:tcW w:w="4621" w:type="dxa"/>
+          </w:tcPr>
+          <w:p>
+            <w:r>
+              <w:rPr>
+                <w:noProof/>
+                <w:lang w:eastAsia="en-GB"/>
+              </w:rPr>
+              <w:lastRenderedPageBreak/>
+              <w:drawing>
+                <wp:inline distT="0" distB="0" distL="0" distR="0" wp14:anchorId="3B479C90" wp14:editId="5D5FDD98">
+                  <wp:extent cx="3177320" cy="2800350"/>
+                  <wp:effectExtent l="0" t="0" r="4445" b="0"/>
+                  <wp:docPr id="14" name="Picture 14"/>
+                  <wp:cNvGraphicFramePr>
+                    <a:graphicFrameLocks xmlns:a="http://schemas.openxmlformats.org/drawingml/2006/main" noChangeAspect="1"/>
+                  </wp:cNvGraphicFramePr>
+                  <a:graphic xmlns:a="http://schemas.openxmlformats.org/drawingml/2006/main">
+                    <a:graphicData uri="http://schemas.openxmlformats.org/drawingml/2006/picture">
+                      <pic:pic xmlns:pic="http://schemas.openxmlformats.org/drawingml/2006/picture">
+                        <pic:nvPicPr>
+                          <pic:cNvPr id="0" name=""/>
+                          <pic:cNvPicPr/>
+                        </pic:nvPicPr>
+                        <pic:blipFill rotWithShape="1">
+                          <a:blip r:embed="rId18"/>
+                          <a:srcRect l="17467" t="13968" r="44712" b="26739"/>
+                          <a:stretch/>
+                        </pic:blipFill>
+                        <pic:spPr bwMode="auto">
+                          <a:xfrm>
+                            <a:off x="0" y="0"/>
+                            <a:ext cx="3177516" cy="2800522"/>
+                          </a:xfrm>
+                          <a:prstGeom prst="rect">
+                            <a:avLst/>
+                          </a:prstGeom>
+                          <a:ln>
+                            <a:noFill/>
+                          </a:ln>
+                          <a:extLst>
+                            <a:ext uri="{53640926-AAD7-44D8-BBD7-CCE9431645EC}">
+                              <a14:shadowObscured xmlns:a14="http://schemas.microsoft.com/office/drawing/2010/main"/>
+                            </a:ext>
+                          </a:extLst>
+                        </pic:spPr>
+                      </pic:pic>
+                    </a:graphicData>
+                  </a:graphic>
+                </wp:inline>
+              </w:drawing>
+            </w:r>
+          </w:p>
+        </w:tc>
+        <w:tc>
+          <w:tcPr>
+            <w:tcW w:w="4621" w:type="dxa"/>
+          </w:tcPr>
+          <w:p>
+            <w:bookmarkStart w:id="0" w:name="_GoBack"/>
+            <w:bookmarkEnd w:id="0"/>
+          </w:p>
+        </w:tc>
+      </w:tr>
+    </w:tbl>
+    <w:p/>
+    <w:tbl>
+      <w:tblPr>
+        <w:tblStyle w:val="TableGrid"/>
+        <w:tblW w:w="0" w:type="auto"/>
+        <w:tblLook w:val="04A0" w:firstRow="1" w:lastRow="0" w:firstColumn="1" w:lastColumn="0" w:noHBand="0" w:noVBand="1"/>
+      </w:tblPr>
+      <w:tblGrid>
+        <w:gridCol w:w="5286"/>
+        <w:gridCol w:w="3956"/>
+      </w:tblGrid>
+      <w:tr>
+        <w:tc>
+          <w:tcPr>
+            <w:tcW w:w="4621" w:type="dxa"/>
+          </w:tcPr>
+          <w:p>
+            <w:r>
+              <w:rPr>
+                <w:noProof/>
+                <w:lang w:eastAsia="en-GB"/>
+              </w:rPr>
+              <w:drawing>
+                <wp:inline distT="0" distB="0" distL="0" distR="0" wp14:anchorId="75DFC724" wp14:editId="65D2FDCD">
+                  <wp:extent cx="3217151" cy="2827193"/>
+                  <wp:effectExtent l="0" t="0" r="2540" b="0"/>
+                  <wp:docPr id="15" name="Picture 15"/>
+                  <wp:cNvGraphicFramePr>
+                    <a:graphicFrameLocks xmlns:a="http://schemas.openxmlformats.org/drawingml/2006/main" noChangeAspect="1"/>
+                  </wp:cNvGraphicFramePr>
+                  <a:graphic xmlns:a="http://schemas.openxmlformats.org/drawingml/2006/main">
+                    <a:graphicData uri="http://schemas.openxmlformats.org/drawingml/2006/picture">
+                      <pic:pic xmlns:pic="http://schemas.openxmlformats.org/drawingml/2006/picture">
+                        <pic:nvPicPr>
+                          <pic:cNvPr id="0" name=""/>
+                          <pic:cNvPicPr/>
+                        </pic:nvPicPr>
+                        <pic:blipFill rotWithShape="1">
+                          <a:blip r:embed="rId19"/>
+                          <a:srcRect l="17147" t="13398" r="45833" b="28735"/>
+                          <a:stretch/>
+                        </pic:blipFill>
+                        <pic:spPr bwMode="auto">
+                          <a:xfrm>
+                            <a:off x="0" y="0"/>
+                            <a:ext cx="3217151" cy="2827193"/>
+                          </a:xfrm>
+                          <a:prstGeom prst="rect">
+                            <a:avLst/>
+                          </a:prstGeom>
+                          <a:ln>
+                            <a:noFill/>
+                          </a:ln>
+                          <a:extLst>
+                            <a:ext uri="{53640926-AAD7-44D8-BBD7-CCE9431645EC}">
+                              <a14:shadowObscured xmlns:a14="http://schemas.microsoft.com/office/drawing/2010/main"/>
+                            </a:ext>
+                          </a:extLst>
+                        </pic:spPr>
+                      </pic:pic>
+                    </a:graphicData>
+                  </a:graphic>
+                </wp:inline>
+              </w:drawing>
+            </w:r>
+          </w:p>
+        </w:tc>
+        <w:tc>
+          <w:tcPr>
+            <w:tcW w:w="4621" w:type="dxa"/>
+          </w:tcPr>
+          <w:p/>
         </w:tc>
       </w:tr>
     </w:tbl>
@@ -4737,7 +5265,7 @@
 </file>
 
 <file path=customXml/itemProps1.xml><?xml version="1.0" encoding="utf-8"?>
-<ds:datastoreItem xmlns:ds="http://schemas.openxmlformats.org/officeDocument/2006/customXml" ds:itemID="{584B1F27-ADC6-4C06-A17B-A162A03908FB}">
+<ds:datastoreItem xmlns:ds="http://schemas.openxmlformats.org/officeDocument/2006/customXml" ds:itemID="{B549F240-3143-45D4-8C43-85D06523C980}">
   <ds:schemaRefs>
     <ds:schemaRef ds:uri="http://schemas.openxmlformats.org/officeDocument/2006/bibliography"/>
   </ds:schemaRefs>

</xml_diff>

<commit_message>
added back buttons to design and inputeed names for items
</commit_message>
<xml_diff>
--- a/design.docx
+++ b/design.docx
@@ -2271,13 +2271,7 @@
           </w:tcPr>
           <w:p>
             <w:r>
-              <w:t>To store which block the st</w:t>
-            </w:r>
-            <w:r>
-              <w:t xml:space="preserve">aff member </w:t>
-            </w:r>
-            <w:r>
-              <w:t xml:space="preserve"> is available for</w:t>
+              <w:t>To store which block the staff member  is available for</w:t>
             </w:r>
           </w:p>
         </w:tc>
@@ -3865,10 +3859,10 @@
                 <w:lang w:eastAsia="en-GB"/>
               </w:rPr>
               <w:drawing>
-                <wp:inline distT="0" distB="0" distL="0" distR="0" wp14:anchorId="3BAA33CF" wp14:editId="09532B77">
-                  <wp:extent cx="2222988" cy="2343150"/>
-                  <wp:effectExtent l="0" t="0" r="6350" b="0"/>
-                  <wp:docPr id="9" name="Picture 9"/>
+                <wp:inline distT="0" distB="0" distL="0" distR="0" wp14:anchorId="0CC1E04A" wp14:editId="43818401">
+                  <wp:extent cx="2598235" cy="2752725"/>
+                  <wp:effectExtent l="0" t="0" r="0" b="0"/>
+                  <wp:docPr id="4" name="Picture 4"/>
                   <wp:cNvGraphicFramePr>
                     <a:graphicFrameLocks xmlns:a="http://schemas.openxmlformats.org/drawingml/2006/main" noChangeAspect="1"/>
                   </wp:cNvGraphicFramePr>
@@ -3881,13 +3875,13 @@
                         </pic:nvPicPr>
                         <pic:blipFill rotWithShape="1">
                           <a:blip r:embed="rId13"/>
-                          <a:srcRect l="17628" t="13684" r="52725" b="30729"/>
+                          <a:srcRect l="17628" t="13683" r="52725" b="30445"/>
                           <a:stretch/>
                         </pic:blipFill>
                         <pic:spPr bwMode="auto">
                           <a:xfrm>
                             <a:off x="0" y="0"/>
-                            <a:ext cx="2222988" cy="2343150"/>
+                            <a:ext cx="2598235" cy="2752725"/>
                           </a:xfrm>
                           <a:prstGeom prst="rect">
                             <a:avLst/>
@@ -3914,6 +3908,60 @@
             <w:tcW w:w="4621" w:type="dxa"/>
           </w:tcPr>
           <w:p/>
+          <w:p>
+            <w:proofErr w:type="spellStart"/>
+            <w:r>
+              <w:t>cmbNOofDays</w:t>
+            </w:r>
+            <w:proofErr w:type="spellEnd"/>
+          </w:p>
+          <w:p/>
+          <w:p>
+            <w:proofErr w:type="spellStart"/>
+            <w:r>
+              <w:t>cmbDayNO</w:t>
+            </w:r>
+            <w:proofErr w:type="spellEnd"/>
+          </w:p>
+          <w:p/>
+          <w:p>
+            <w:r>
+              <w:t>chk5min</w:t>
+            </w:r>
+          </w:p>
+          <w:p/>
+          <w:p>
+            <w:r>
+              <w:t>chk10min</w:t>
+            </w:r>
+          </w:p>
+          <w:p/>
+          <w:p>
+            <w:proofErr w:type="spellStart"/>
+            <w:r>
+              <w:t>cmbStart</w:t>
+            </w:r>
+            <w:proofErr w:type="spellEnd"/>
+          </w:p>
+          <w:p/>
+          <w:p>
+            <w:proofErr w:type="spellStart"/>
+            <w:r>
+              <w:t>cmbEnd</w:t>
+            </w:r>
+            <w:proofErr w:type="spellEnd"/>
+            <w:r>
+              <w:t xml:space="preserve"> </w:t>
+            </w:r>
+          </w:p>
+          <w:p/>
+          <w:p>
+            <w:proofErr w:type="spellStart"/>
+            <w:r>
+              <w:t>btnBack</w:t>
+            </w:r>
+            <w:proofErr w:type="spellEnd"/>
+          </w:p>
         </w:tc>
       </w:tr>
     </w:tbl>
@@ -3925,8 +3973,8 @@
         <w:tblLook w:val="04A0" w:firstRow="1" w:lastRow="0" w:firstColumn="1" w:lastColumn="0" w:noHBand="0" w:noVBand="1"/>
       </w:tblPr>
       <w:tblGrid>
-        <w:gridCol w:w="6666"/>
-        <w:gridCol w:w="2576"/>
+        <w:gridCol w:w="5922"/>
+        <w:gridCol w:w="3320"/>
       </w:tblGrid>
       <w:tr>
         <w:tc>
@@ -3940,10 +3988,10 @@
                 <w:lang w:eastAsia="en-GB"/>
               </w:rPr>
               <w:drawing>
-                <wp:inline distT="0" distB="0" distL="0" distR="0" wp14:anchorId="6613330E" wp14:editId="09AE2375">
-                  <wp:extent cx="4095750" cy="3319847"/>
+                <wp:inline distT="0" distB="0" distL="0" distR="0" wp14:anchorId="093BD7F1" wp14:editId="11ABF889">
+                  <wp:extent cx="3623830" cy="2952750"/>
                   <wp:effectExtent l="0" t="0" r="0" b="0"/>
-                  <wp:docPr id="10" name="Picture 10"/>
+                  <wp:docPr id="9" name="Picture 9"/>
                   <wp:cNvGraphicFramePr>
                     <a:graphicFrameLocks xmlns:a="http://schemas.openxmlformats.org/drawingml/2006/main" noChangeAspect="1"/>
                   </wp:cNvGraphicFramePr>
@@ -3956,13 +4004,13 @@
                         </pic:nvPicPr>
                         <pic:blipFill rotWithShape="1">
                           <a:blip r:embed="rId14"/>
-                          <a:srcRect l="17789" t="13968" r="30609" b="11630"/>
+                          <a:srcRect l="17628" t="13683" r="30448" b="11061"/>
                           <a:stretch/>
                         </pic:blipFill>
                         <pic:spPr bwMode="auto">
                           <a:xfrm>
                             <a:off x="0" y="0"/>
-                            <a:ext cx="4095750" cy="3319847"/>
+                            <a:ext cx="3623830" cy="2952750"/>
                           </a:xfrm>
                           <a:prstGeom prst="rect">
                             <a:avLst/>
@@ -3988,7 +4036,53 @@
           <w:tcPr>
             <w:tcW w:w="4621" w:type="dxa"/>
           </w:tcPr>
-          <w:p/>
+          <w:p>
+            <w:proofErr w:type="spellStart"/>
+            <w:r>
+              <w:t>btnImport</w:t>
+            </w:r>
+            <w:proofErr w:type="spellEnd"/>
+          </w:p>
+          <w:p/>
+          <w:p>
+            <w:proofErr w:type="spellStart"/>
+            <w:r>
+              <w:t>btnSettings</w:t>
+            </w:r>
+            <w:proofErr w:type="spellEnd"/>
+          </w:p>
+          <w:p/>
+          <w:p>
+            <w:proofErr w:type="spellStart"/>
+            <w:r>
+              <w:t>btnAlgortithm</w:t>
+            </w:r>
+            <w:proofErr w:type="spellEnd"/>
+          </w:p>
+          <w:p/>
+          <w:p>
+            <w:proofErr w:type="spellStart"/>
+            <w:r>
+              <w:t>btnSeeResults</w:t>
+            </w:r>
+            <w:proofErr w:type="spellEnd"/>
+          </w:p>
+          <w:p/>
+          <w:p>
+            <w:proofErr w:type="spellStart"/>
+            <w:r>
+              <w:t>btnSendResults</w:t>
+            </w:r>
+            <w:proofErr w:type="spellEnd"/>
+          </w:p>
+          <w:p/>
+          <w:p>
+            <w:proofErr w:type="spellStart"/>
+            <w:r>
+              <w:t>btnBack</w:t>
+            </w:r>
+            <w:proofErr w:type="spellEnd"/>
+          </w:p>
         </w:tc>
       </w:tr>
     </w:tbl>
@@ -4000,8 +4094,8 @@
         <w:tblLook w:val="04A0" w:firstRow="1" w:lastRow="0" w:firstColumn="1" w:lastColumn="0" w:noHBand="0" w:noVBand="1"/>
       </w:tblPr>
       <w:tblGrid>
-        <w:gridCol w:w="4626"/>
-        <w:gridCol w:w="4616"/>
+        <w:gridCol w:w="5166"/>
+        <w:gridCol w:w="4076"/>
       </w:tblGrid>
       <w:tr>
         <w:tc>
@@ -4016,10 +4110,10 @@
               </w:rPr>
               <w:lastRenderedPageBreak/>
               <w:drawing>
-                <wp:inline distT="0" distB="0" distL="0" distR="0" wp14:anchorId="386E54F9" wp14:editId="5D59A978">
-                  <wp:extent cx="2798109" cy="2095500"/>
-                  <wp:effectExtent l="0" t="0" r="2540" b="0"/>
-                  <wp:docPr id="11" name="Picture 11"/>
+                <wp:inline distT="0" distB="0" distL="0" distR="0" wp14:anchorId="289A7CC9" wp14:editId="4849D8F4">
+                  <wp:extent cx="3143045" cy="2609850"/>
+                  <wp:effectExtent l="0" t="0" r="635" b="0"/>
+                  <wp:docPr id="17" name="Picture 17"/>
                   <wp:cNvGraphicFramePr>
                     <a:graphicFrameLocks xmlns:a="http://schemas.openxmlformats.org/drawingml/2006/main" noChangeAspect="1"/>
                   </wp:cNvGraphicFramePr>
@@ -4032,13 +4126,13 @@
                         </pic:nvPicPr>
                         <pic:blipFill rotWithShape="1">
                           <a:blip r:embed="rId15"/>
-                          <a:srcRect l="17308" t="13683" r="46314" b="37856"/>
+                          <a:srcRect l="17468" t="13683" r="46635" b="33296"/>
                           <a:stretch/>
                         </pic:blipFill>
                         <pic:spPr bwMode="auto">
                           <a:xfrm>
                             <a:off x="0" y="0"/>
-                            <a:ext cx="2798109" cy="2095500"/>
+                            <a:ext cx="3143045" cy="2609850"/>
                           </a:xfrm>
                           <a:prstGeom prst="rect">
                             <a:avLst/>
@@ -4064,7 +4158,29 @@
           <w:tcPr>
             <w:tcW w:w="4621" w:type="dxa"/>
           </w:tcPr>
-          <w:p/>
+          <w:p>
+            <w:proofErr w:type="spellStart"/>
+            <w:r>
+              <w:t>lstStudents</w:t>
+            </w:r>
+            <w:proofErr w:type="spellEnd"/>
+          </w:p>
+          <w:p/>
+          <w:p>
+            <w:proofErr w:type="spellStart"/>
+            <w:r>
+              <w:t>lstStaff</w:t>
+            </w:r>
+            <w:proofErr w:type="spellEnd"/>
+          </w:p>
+          <w:p/>
+          <w:p>
+            <w:proofErr w:type="spellStart"/>
+            <w:r>
+              <w:t>btnBack</w:t>
+            </w:r>
+            <w:proofErr w:type="spellEnd"/>
+          </w:p>
         </w:tc>
       </w:tr>
     </w:tbl>
@@ -4091,10 +4207,10 @@
                 <w:lang w:eastAsia="en-GB"/>
               </w:rPr>
               <w:drawing>
-                <wp:inline distT="0" distB="0" distL="0" distR="0" wp14:anchorId="0EBEF46D" wp14:editId="5E6DDECA">
-                  <wp:extent cx="2724770" cy="2790825"/>
+                <wp:inline distT="0" distB="0" distL="0" distR="0" wp14:anchorId="6ED38740" wp14:editId="3180704A">
+                  <wp:extent cx="2762362" cy="2828925"/>
                   <wp:effectExtent l="0" t="0" r="0" b="0"/>
-                  <wp:docPr id="12" name="Picture 12"/>
+                  <wp:docPr id="18" name="Picture 18"/>
                   <wp:cNvGraphicFramePr>
                     <a:graphicFrameLocks xmlns:a="http://schemas.openxmlformats.org/drawingml/2006/main" noChangeAspect="1"/>
                   </wp:cNvGraphicFramePr>
@@ -4107,13 +4223,13 @@
                         </pic:nvPicPr>
                         <pic:blipFill rotWithShape="1">
                           <a:blip r:embed="rId16"/>
-                          <a:srcRect l="17628" t="13968" r="55930" b="37856"/>
+                          <a:srcRect l="17628" t="13968" r="55769" b="37571"/>
                           <a:stretch/>
                         </pic:blipFill>
                         <pic:spPr bwMode="auto">
                           <a:xfrm>
                             <a:off x="0" y="0"/>
-                            <a:ext cx="2724770" cy="2790825"/>
+                            <a:ext cx="2762362" cy="2828925"/>
                           </a:xfrm>
                           <a:prstGeom prst="rect">
                             <a:avLst/>
@@ -4139,7 +4255,21 @@
           <w:tcPr>
             <w:tcW w:w="4621" w:type="dxa"/>
           </w:tcPr>
-          <w:p/>
+          <w:p>
+            <w:proofErr w:type="spellStart"/>
+            <w:r>
+              <w:t>lstAppointments</w:t>
+            </w:r>
+            <w:proofErr w:type="spellEnd"/>
+          </w:p>
+          <w:p/>
+          <w:p>
+            <w:proofErr w:type="spellStart"/>
+            <w:r>
+              <w:t>btnBack</w:t>
+            </w:r>
+            <w:proofErr w:type="spellEnd"/>
+          </w:p>
         </w:tc>
       </w:tr>
     </w:tbl>
@@ -4214,7 +4344,21 @@
           <w:tcPr>
             <w:tcW w:w="4621" w:type="dxa"/>
           </w:tcPr>
-          <w:p/>
+          <w:p>
+            <w:proofErr w:type="spellStart"/>
+            <w:r>
+              <w:t>btnEnter</w:t>
+            </w:r>
+            <w:proofErr w:type="spellEnd"/>
+          </w:p>
+          <w:p/>
+          <w:p>
+            <w:proofErr w:type="spellStart"/>
+            <w:r>
+              <w:t>btnAdmin</w:t>
+            </w:r>
+            <w:proofErr w:type="spellEnd"/>
+          </w:p>
         </w:tc>
       </w:tr>
     </w:tbl>
@@ -4240,7 +4384,6 @@
                 <w:noProof/>
                 <w:lang w:eastAsia="en-GB"/>
               </w:rPr>
-              <w:lastRenderedPageBreak/>
               <w:drawing>
                 <wp:inline distT="0" distB="0" distL="0" distR="0" wp14:anchorId="3B479C90" wp14:editId="5D5FDD98">
                   <wp:extent cx="3177320" cy="2800350"/>
@@ -4291,8 +4434,19 @@
             <w:tcW w:w="4621" w:type="dxa"/>
           </w:tcPr>
           <w:p>
-            <w:bookmarkStart w:id="0" w:name="_GoBack"/>
-            <w:bookmarkEnd w:id="0"/>
+            <w:proofErr w:type="spellStart"/>
+            <w:r>
+              <w:t>lblName</w:t>
+            </w:r>
+            <w:proofErr w:type="spellEnd"/>
+          </w:p>
+          <w:p/>
+          <w:p>
+            <w:proofErr w:type="spellStart"/>
+            <w:r>
+              <w:t>chklstAvailable</w:t>
+            </w:r>
+            <w:proofErr w:type="spellEnd"/>
           </w:p>
         </w:tc>
       </w:tr>
@@ -4368,7 +4522,26 @@
           <w:tcPr>
             <w:tcW w:w="4621" w:type="dxa"/>
           </w:tcPr>
-          <w:p/>
+          <w:p>
+            <w:proofErr w:type="spellStart"/>
+            <w:r>
+              <w:t>lblName</w:t>
+            </w:r>
+            <w:proofErr w:type="spellEnd"/>
+          </w:p>
+          <w:p/>
+          <w:p>
+            <w:proofErr w:type="spellStart"/>
+            <w:r>
+              <w:t>chklstAvailabilty</w:t>
+            </w:r>
+            <w:proofErr w:type="spellEnd"/>
+            <w:r>
+              <w:t xml:space="preserve"> </w:t>
+            </w:r>
+            <w:bookmarkStart w:id="0" w:name="_GoBack"/>
+            <w:bookmarkEnd w:id="0"/>
+          </w:p>
         </w:tc>
       </w:tr>
     </w:tbl>
@@ -5265,7 +5438,7 @@
 </file>
 
 <file path=customXml/itemProps1.xml><?xml version="1.0" encoding="utf-8"?>
-<ds:datastoreItem xmlns:ds="http://schemas.openxmlformats.org/officeDocument/2006/customXml" ds:itemID="{B549F240-3143-45D4-8C43-85D06523C980}">
+<ds:datastoreItem xmlns:ds="http://schemas.openxmlformats.org/officeDocument/2006/customXml" ds:itemID="{6EB07BDF-7FEE-446A-AA3C-C7AE517D9F78}">
   <ds:schemaRefs>
     <ds:schemaRef ds:uri="http://schemas.openxmlformats.org/officeDocument/2006/bibliography"/>
   </ds:schemaRefs>

</xml_diff>

<commit_message>
added descriptions of the visual items on the forms
</commit_message>
<xml_diff>
--- a/design.docx
+++ b/design.docx
@@ -3861,7 +3861,7 @@
               <mc:AlternateContent>
                 <mc:Choice Requires="wps">
                   <w:drawing>
-                    <wp:anchor distT="0" distB="0" distL="114300" distR="114300" simplePos="0" relativeHeight="251671552" behindDoc="0" locked="0" layoutInCell="1" allowOverlap="1">
+                    <wp:anchor distT="0" distB="0" distL="114300" distR="114300" simplePos="0" relativeHeight="251671552" behindDoc="0" locked="0" layoutInCell="1" allowOverlap="1" wp14:anchorId="7F08CAF8" wp14:editId="0F5F92E5">
                       <wp:simplePos x="0" y="0"/>
                       <wp:positionH relativeFrom="column">
                         <wp:posOffset>2190750</wp:posOffset>
@@ -3932,7 +3932,7 @@
               <mc:AlternateContent>
                 <mc:Choice Requires="wps">
                   <w:drawing>
-                    <wp:anchor distT="0" distB="0" distL="114300" distR="114300" simplePos="0" relativeHeight="251670528" behindDoc="0" locked="0" layoutInCell="1" allowOverlap="1">
+                    <wp:anchor distT="0" distB="0" distL="114300" distR="114300" simplePos="0" relativeHeight="251670528" behindDoc="0" locked="0" layoutInCell="1" allowOverlap="1" wp14:anchorId="609305F9" wp14:editId="035916CC">
                       <wp:simplePos x="0" y="0"/>
                       <wp:positionH relativeFrom="column">
                         <wp:posOffset>2019300</wp:posOffset>
@@ -3999,7 +3999,7 @@
               <mc:AlternateContent>
                 <mc:Choice Requires="wps">
                   <w:drawing>
-                    <wp:anchor distT="0" distB="0" distL="114300" distR="114300" simplePos="0" relativeHeight="251669504" behindDoc="0" locked="0" layoutInCell="1" allowOverlap="1">
+                    <wp:anchor distT="0" distB="0" distL="114300" distR="114300" simplePos="0" relativeHeight="251669504" behindDoc="0" locked="0" layoutInCell="1" allowOverlap="1" wp14:anchorId="0BCC54D2" wp14:editId="38DEC56B">
                       <wp:simplePos x="0" y="0"/>
                       <wp:positionH relativeFrom="column">
                         <wp:posOffset>1924050</wp:posOffset>
@@ -4066,7 +4066,7 @@
               <mc:AlternateContent>
                 <mc:Choice Requires="wps">
                   <w:drawing>
-                    <wp:anchor distT="0" distB="0" distL="114300" distR="114300" simplePos="0" relativeHeight="251668480" behindDoc="0" locked="0" layoutInCell="1" allowOverlap="1">
+                    <wp:anchor distT="0" distB="0" distL="114300" distR="114300" simplePos="0" relativeHeight="251668480" behindDoc="0" locked="0" layoutInCell="1" allowOverlap="1" wp14:anchorId="55487E80" wp14:editId="5929CC2A">
                       <wp:simplePos x="0" y="0"/>
                       <wp:positionH relativeFrom="column">
                         <wp:posOffset>1704975</wp:posOffset>
@@ -4133,7 +4133,7 @@
               <mc:AlternateContent>
                 <mc:Choice Requires="wps">
                   <w:drawing>
-                    <wp:anchor distT="0" distB="0" distL="114300" distR="114300" simplePos="0" relativeHeight="251667456" behindDoc="0" locked="0" layoutInCell="1" allowOverlap="1">
+                    <wp:anchor distT="0" distB="0" distL="114300" distR="114300" simplePos="0" relativeHeight="251667456" behindDoc="0" locked="0" layoutInCell="1" allowOverlap="1" wp14:anchorId="338A5507" wp14:editId="5CECCB5A">
                       <wp:simplePos x="0" y="0"/>
                       <wp:positionH relativeFrom="column">
                         <wp:posOffset>1704975</wp:posOffset>
@@ -4200,7 +4200,7 @@
               <mc:AlternateContent>
                 <mc:Choice Requires="wps">
                   <w:drawing>
-                    <wp:anchor distT="0" distB="0" distL="114300" distR="114300" simplePos="0" relativeHeight="251666432" behindDoc="0" locked="0" layoutInCell="1" allowOverlap="1">
+                    <wp:anchor distT="0" distB="0" distL="114300" distR="114300" simplePos="0" relativeHeight="251666432" behindDoc="0" locked="0" layoutInCell="1" allowOverlap="1" wp14:anchorId="0342256C" wp14:editId="1BA25F07">
                       <wp:simplePos x="0" y="0"/>
                       <wp:positionH relativeFrom="column">
                         <wp:posOffset>1924050</wp:posOffset>
@@ -4267,7 +4267,7 @@
               <mc:AlternateContent>
                 <mc:Choice Requires="wps">
                   <w:drawing>
-                    <wp:anchor distT="0" distB="0" distL="114300" distR="114300" simplePos="0" relativeHeight="251665408" behindDoc="0" locked="0" layoutInCell="1" allowOverlap="1" wp14:anchorId="29DA2448" wp14:editId="30AEAF88">
+                    <wp:anchor distT="0" distB="0" distL="114300" distR="114300" simplePos="0" relativeHeight="251665408" behindDoc="0" locked="0" layoutInCell="1" allowOverlap="1" wp14:anchorId="3F244B43" wp14:editId="6E683143">
                       <wp:simplePos x="0" y="0"/>
                       <wp:positionH relativeFrom="column">
                         <wp:posOffset>2019300</wp:posOffset>
@@ -4338,7 +4338,7 @@
                 <w:lang w:eastAsia="en-GB"/>
               </w:rPr>
               <w:drawing>
-                <wp:inline distT="0" distB="0" distL="0" distR="0" wp14:anchorId="0EAB8D97" wp14:editId="666393A0">
+                <wp:inline distT="0" distB="0" distL="0" distR="0" wp14:anchorId="2E36D512" wp14:editId="0898E570">
                   <wp:extent cx="2598235" cy="2752725"/>
                   <wp:effectExtent l="0" t="0" r="0" b="0"/>
                   <wp:docPr id="4" name="Picture 4"/>
@@ -4443,6 +4443,180 @@
           </w:p>
         </w:tc>
       </w:tr>
+      <w:tr>
+        <w:tc>
+          <w:tcPr>
+            <w:tcW w:w="9242" w:type="dxa"/>
+            <w:gridSpan w:val="2"/>
+          </w:tcPr>
+          <w:p>
+            <w:proofErr w:type="spellStart"/>
+            <w:r>
+              <w:t>cmbNOofDays</w:t>
+            </w:r>
+            <w:proofErr w:type="spellEnd"/>
+            <w:r>
+              <w:t xml:space="preserve">  - drop down menu from which the user will select the number of days they wish to have the </w:t>
+            </w:r>
+            <w:proofErr w:type="spellStart"/>
+            <w:r>
+              <w:t>consultaition</w:t>
+            </w:r>
+            <w:proofErr w:type="spellEnd"/>
+            <w:r>
+              <w:t xml:space="preserve"> evening across</w:t>
+            </w:r>
+          </w:p>
+          <w:p>
+            <w:proofErr w:type="spellStart"/>
+            <w:r>
+              <w:t>cmbDayNO</w:t>
+            </w:r>
+            <w:proofErr w:type="spellEnd"/>
+            <w:r>
+              <w:t xml:space="preserve"> – drop down menu from which the user will select the day by number they wish to edit the settings for and will only go up to the number of days selected</w:t>
+            </w:r>
+          </w:p>
+          <w:p>
+            <w:r>
+              <w:t xml:space="preserve">chk5min – when checked changes the information for that day changing it so that it is recorded as being 5 </w:t>
+            </w:r>
+            <w:proofErr w:type="spellStart"/>
+            <w:r>
+              <w:t>mins</w:t>
+            </w:r>
+            <w:proofErr w:type="spellEnd"/>
+            <w:r>
+              <w:t>. When checked chk10min is un checked and when chk10min is checked chk5min is unchecked. Will be the default checked box</w:t>
+            </w:r>
+          </w:p>
+          <w:p>
+            <w:r>
+              <w:t xml:space="preserve">chk10min – when checked changes the information for that day changing it so that it is recorded as being 10 </w:t>
+            </w:r>
+            <w:proofErr w:type="spellStart"/>
+            <w:r>
+              <w:t>mins</w:t>
+            </w:r>
+            <w:proofErr w:type="spellEnd"/>
+            <w:r>
+              <w:t xml:space="preserve">. </w:t>
+            </w:r>
+            <w:r>
+              <w:t>When checked chk10min is un checked and when chk10min is checked chk5min is unchecked</w:t>
+            </w:r>
+            <w:r>
+              <w:t xml:space="preserve">. </w:t>
+            </w:r>
+          </w:p>
+          <w:p>
+            <w:proofErr w:type="spellStart"/>
+            <w:proofErr w:type="gramStart"/>
+            <w:r>
+              <w:t>cmbStart</w:t>
+            </w:r>
+            <w:proofErr w:type="spellEnd"/>
+            <w:proofErr w:type="gramEnd"/>
+            <w:r>
+              <w:t xml:space="preserve"> </w:t>
+            </w:r>
+            <w:r>
+              <w:t>–</w:t>
+            </w:r>
+            <w:r>
+              <w:t xml:space="preserve"> </w:t>
+            </w:r>
+            <w:r>
+              <w:t xml:space="preserve">drop down menu from which the user will select the start time for the consultation evening. The options will be staggered by 30 </w:t>
+            </w:r>
+            <w:proofErr w:type="spellStart"/>
+            <w:r>
+              <w:t>mins</w:t>
+            </w:r>
+            <w:proofErr w:type="spellEnd"/>
+            <w:r>
+              <w:t xml:space="preserve"> and when changed the change will be set that time as the start time on the day record for that day. Must be set to a time before </w:t>
+            </w:r>
+            <w:proofErr w:type="spellStart"/>
+            <w:r>
+              <w:t>cmbEnd</w:t>
+            </w:r>
+            <w:proofErr w:type="spellEnd"/>
+          </w:p>
+          <w:p>
+            <w:proofErr w:type="spellStart"/>
+            <w:proofErr w:type="gramStart"/>
+            <w:r>
+              <w:t>cmbEnd</w:t>
+            </w:r>
+            <w:proofErr w:type="spellEnd"/>
+            <w:proofErr w:type="gramEnd"/>
+            <w:r>
+              <w:t xml:space="preserve"> – </w:t>
+            </w:r>
+            <w:r>
+              <w:t xml:space="preserve">drop down menu from which the user will select the </w:t>
+            </w:r>
+            <w:r>
+              <w:t>end</w:t>
+            </w:r>
+            <w:r>
+              <w:t xml:space="preserve"> time for the consultation evening. The options will be staggered by 30 </w:t>
+            </w:r>
+            <w:proofErr w:type="spellStart"/>
+            <w:r>
+              <w:t>mins</w:t>
+            </w:r>
+            <w:proofErr w:type="spellEnd"/>
+            <w:r>
+              <w:t xml:space="preserve"> and when changed the change will be set that time as the</w:t>
+            </w:r>
+            <w:r>
+              <w:t xml:space="preserve"> end</w:t>
+            </w:r>
+            <w:r>
+              <w:t xml:space="preserve"> time on the day record for that day. Must be set to a time </w:t>
+            </w:r>
+            <w:r>
+              <w:t>after</w:t>
+            </w:r>
+            <w:r>
+              <w:t xml:space="preserve"> </w:t>
+            </w:r>
+            <w:proofErr w:type="spellStart"/>
+            <w:r>
+              <w:t>cmb</w:t>
+            </w:r>
+            <w:r>
+              <w:t>Start</w:t>
+            </w:r>
+            <w:proofErr w:type="spellEnd"/>
+          </w:p>
+          <w:p>
+            <w:proofErr w:type="spellStart"/>
+            <w:proofErr w:type="gramStart"/>
+            <w:r>
+              <w:t>btnBack</w:t>
+            </w:r>
+            <w:proofErr w:type="spellEnd"/>
+            <w:proofErr w:type="gramEnd"/>
+            <w:r>
+              <w:t xml:space="preserve"> – button that will be used to exit back to the admin form. Upon clicking the button the day structures will be validated, they will be checked so that the form </w:t>
+            </w:r>
+            <w:proofErr w:type="spellStart"/>
+            <w:proofErr w:type="gramStart"/>
+            <w:r>
+              <w:t>cant</w:t>
+            </w:r>
+            <w:proofErr w:type="spellEnd"/>
+            <w:proofErr w:type="gramEnd"/>
+            <w:r>
+              <w:t xml:space="preserve"> be closed unless all the days have a start and end time.</w:t>
+            </w:r>
+          </w:p>
+          <w:p/>
+        </w:tc>
+      </w:tr>
     </w:tbl>
     <w:p/>
     <w:tbl>
@@ -4458,7 +4632,7 @@
       <w:tr>
         <w:tc>
           <w:tcPr>
-            <w:tcW w:w="4621" w:type="dxa"/>
+            <w:tcW w:w="5922" w:type="dxa"/>
           </w:tcPr>
           <w:p>
             <w:r>
@@ -4466,10 +4640,11 @@
                 <w:noProof/>
                 <w:lang w:eastAsia="en-GB"/>
               </w:rPr>
+              <w:lastRenderedPageBreak/>
               <mc:AlternateContent>
                 <mc:Choice Requires="wps">
                   <w:drawing>
-                    <wp:anchor distT="0" distB="0" distL="114300" distR="114300" simplePos="0" relativeHeight="251677696" behindDoc="0" locked="0" layoutInCell="1" allowOverlap="1">
+                    <wp:anchor distT="0" distB="0" distL="114300" distR="114300" simplePos="0" relativeHeight="251677696" behindDoc="0" locked="0" layoutInCell="1" allowOverlap="1" wp14:anchorId="76E5D93F" wp14:editId="6ACC4470">
                       <wp:simplePos x="0" y="0"/>
                       <wp:positionH relativeFrom="column">
                         <wp:posOffset>3162300</wp:posOffset>
@@ -4536,7 +4711,7 @@
               <mc:AlternateContent>
                 <mc:Choice Requires="wps">
                   <w:drawing>
-                    <wp:anchor distT="0" distB="0" distL="114300" distR="114300" simplePos="0" relativeHeight="251676672" behindDoc="0" locked="0" layoutInCell="1" allowOverlap="1">
+                    <wp:anchor distT="0" distB="0" distL="114300" distR="114300" simplePos="0" relativeHeight="251676672" behindDoc="0" locked="0" layoutInCell="1" allowOverlap="1" wp14:anchorId="396A74F3" wp14:editId="44155649">
                       <wp:simplePos x="0" y="0"/>
                       <wp:positionH relativeFrom="column">
                         <wp:posOffset>2867025</wp:posOffset>
@@ -4603,7 +4778,7 @@
               <mc:AlternateContent>
                 <mc:Choice Requires="wps">
                   <w:drawing>
-                    <wp:anchor distT="0" distB="0" distL="114300" distR="114300" simplePos="0" relativeHeight="251675648" behindDoc="0" locked="0" layoutInCell="1" allowOverlap="1">
+                    <wp:anchor distT="0" distB="0" distL="114300" distR="114300" simplePos="0" relativeHeight="251675648" behindDoc="0" locked="0" layoutInCell="1" allowOverlap="1" wp14:anchorId="019BF75B" wp14:editId="576D0073">
                       <wp:simplePos x="0" y="0"/>
                       <wp:positionH relativeFrom="column">
                         <wp:posOffset>2085975</wp:posOffset>
@@ -4670,7 +4845,7 @@
               <mc:AlternateContent>
                 <mc:Choice Requires="wps">
                   <w:drawing>
-                    <wp:anchor distT="0" distB="0" distL="114300" distR="114300" simplePos="0" relativeHeight="251674624" behindDoc="0" locked="0" layoutInCell="1" allowOverlap="1">
+                    <wp:anchor distT="0" distB="0" distL="114300" distR="114300" simplePos="0" relativeHeight="251674624" behindDoc="0" locked="0" layoutInCell="1" allowOverlap="1" wp14:anchorId="0BB723EF" wp14:editId="0BEA32D6">
                       <wp:simplePos x="0" y="0"/>
                       <wp:positionH relativeFrom="column">
                         <wp:posOffset>1924050</wp:posOffset>
@@ -4737,7 +4912,7 @@
               <mc:AlternateContent>
                 <mc:Choice Requires="wps">
                   <w:drawing>
-                    <wp:anchor distT="0" distB="0" distL="114300" distR="114300" simplePos="0" relativeHeight="251673600" behindDoc="0" locked="0" layoutInCell="1" allowOverlap="1">
+                    <wp:anchor distT="0" distB="0" distL="114300" distR="114300" simplePos="0" relativeHeight="251673600" behindDoc="0" locked="0" layoutInCell="1" allowOverlap="1" wp14:anchorId="32ACF942" wp14:editId="30E337B0">
                       <wp:simplePos x="0" y="0"/>
                       <wp:positionH relativeFrom="column">
                         <wp:posOffset>1095375</wp:posOffset>
@@ -4804,7 +4979,7 @@
               <mc:AlternateContent>
                 <mc:Choice Requires="wps">
                   <w:drawing>
-                    <wp:anchor distT="0" distB="0" distL="114300" distR="114300" simplePos="0" relativeHeight="251672576" behindDoc="0" locked="0" layoutInCell="1" allowOverlap="1">
+                    <wp:anchor distT="0" distB="0" distL="114300" distR="114300" simplePos="0" relativeHeight="251672576" behindDoc="0" locked="0" layoutInCell="1" allowOverlap="1" wp14:anchorId="17DC2532" wp14:editId="738BA2DD">
                       <wp:simplePos x="0" y="0"/>
                       <wp:positionH relativeFrom="column">
                         <wp:posOffset>981075</wp:posOffset>
@@ -4869,7 +5044,7 @@
                 <w:lang w:eastAsia="en-GB"/>
               </w:rPr>
               <w:drawing>
-                <wp:inline distT="0" distB="0" distL="0" distR="0" wp14:anchorId="093BD7F1" wp14:editId="11ABF889">
+                <wp:inline distT="0" distB="0" distL="0" distR="0" wp14:anchorId="4EF3DEDD" wp14:editId="7CB99162">
                   <wp:extent cx="3623830" cy="2952750"/>
                   <wp:effectExtent l="0" t="0" r="0" b="0"/>
                   <wp:docPr id="9" name="Picture 9"/>
@@ -4915,7 +5090,7 @@
         </w:tc>
         <w:tc>
           <w:tcPr>
-            <w:tcW w:w="4621" w:type="dxa"/>
+            <w:tcW w:w="3320" w:type="dxa"/>
           </w:tcPr>
           <w:p>
             <w:proofErr w:type="spellStart"/>
@@ -4936,7 +5111,7 @@
           <w:p>
             <w:proofErr w:type="spellStart"/>
             <w:r>
-              <w:t>btnAlgortithm</w:t>
+              <w:t>btnAlgorithm</w:t>
             </w:r>
             <w:proofErr w:type="spellEnd"/>
           </w:p>
@@ -4963,6 +5138,106 @@
               <w:t>btnBack</w:t>
             </w:r>
             <w:proofErr w:type="spellEnd"/>
+          </w:p>
+        </w:tc>
+      </w:tr>
+      <w:tr>
+        <w:tc>
+          <w:tcPr>
+            <w:tcW w:w="9242" w:type="dxa"/>
+            <w:gridSpan w:val="2"/>
+          </w:tcPr>
+          <w:p>
+            <w:proofErr w:type="spellStart"/>
+            <w:r>
+              <w:t>btnImport</w:t>
+            </w:r>
+            <w:proofErr w:type="spellEnd"/>
+            <w:r>
+              <w:t xml:space="preserve"> – a button that when clicked will import data from the colleges </w:t>
+            </w:r>
+            <w:proofErr w:type="spellStart"/>
+            <w:r>
+              <w:t>csv</w:t>
+            </w:r>
+            <w:proofErr w:type="spellEnd"/>
+            <w:r>
+              <w:t xml:space="preserve"> files that contain student data and teacher data into the </w:t>
+            </w:r>
+            <w:proofErr w:type="spellStart"/>
+            <w:r>
+              <w:t>csv’s</w:t>
+            </w:r>
+            <w:proofErr w:type="spellEnd"/>
+            <w:r>
+              <w:t xml:space="preserve"> that will be used for the consultation evening.</w:t>
+            </w:r>
+          </w:p>
+          <w:p>
+            <w:proofErr w:type="spellStart"/>
+            <w:r>
+              <w:t>btnsettings</w:t>
+            </w:r>
+            <w:proofErr w:type="spellEnd"/>
+            <w:r>
+              <w:t xml:space="preserve"> – a button that when clicked will open up the settings form</w:t>
+            </w:r>
+          </w:p>
+          <w:p>
+            <w:proofErr w:type="spellStart"/>
+            <w:r>
+              <w:t>btnAlgorithm</w:t>
+            </w:r>
+            <w:proofErr w:type="spellEnd"/>
+            <w:r>
+              <w:t xml:space="preserve"> – a button that will execute the algorithm that will organise the appointments</w:t>
+            </w:r>
+          </w:p>
+          <w:p>
+            <w:proofErr w:type="spellStart"/>
+            <w:r>
+              <w:t>btnSeeResults</w:t>
+            </w:r>
+            <w:proofErr w:type="spellEnd"/>
+            <w:r>
+              <w:t xml:space="preserve"> – a button that will open up the results form</w:t>
+            </w:r>
+          </w:p>
+          <w:p>
+            <w:proofErr w:type="spellStart"/>
+            <w:r>
+              <w:t>btnSendResults</w:t>
+            </w:r>
+            <w:proofErr w:type="spellEnd"/>
+            <w:r>
+              <w:t xml:space="preserve"> – a button that will </w:t>
+            </w:r>
+            <w:proofErr w:type="spellStart"/>
+            <w:r>
+              <w:t>seen</w:t>
+            </w:r>
+            <w:proofErr w:type="spellEnd"/>
+            <w:r>
+              <w:t xml:space="preserve"> the lists of </w:t>
+            </w:r>
+            <w:proofErr w:type="spellStart"/>
+            <w:r>
+              <w:t>appointmetns</w:t>
+            </w:r>
+            <w:proofErr w:type="spellEnd"/>
+            <w:r>
+              <w:t xml:space="preserve"> to each student and teacher via college e-mail</w:t>
+            </w:r>
+          </w:p>
+          <w:p>
+            <w:proofErr w:type="spellStart"/>
+            <w:r>
+              <w:t>btnBack</w:t>
+            </w:r>
+            <w:proofErr w:type="spellEnd"/>
+            <w:r>
+              <w:t xml:space="preserve"> – a button that will open the Start form</w:t>
+            </w:r>
           </w:p>
         </w:tc>
       </w:tr>
@@ -4981,7 +5256,7 @@
       <w:tr>
         <w:tc>
           <w:tcPr>
-            <w:tcW w:w="4621" w:type="dxa"/>
+            <w:tcW w:w="5166" w:type="dxa"/>
           </w:tcPr>
           <w:p>
             <w:r>
@@ -4989,11 +5264,10 @@
                 <w:noProof/>
                 <w:lang w:eastAsia="en-GB"/>
               </w:rPr>
-              <w:lastRenderedPageBreak/>
               <mc:AlternateContent>
                 <mc:Choice Requires="wps">
                   <w:drawing>
-                    <wp:anchor distT="0" distB="0" distL="114300" distR="114300" simplePos="0" relativeHeight="251680768" behindDoc="0" locked="0" layoutInCell="1" allowOverlap="1">
+                    <wp:anchor distT="0" distB="0" distL="114300" distR="114300" simplePos="0" relativeHeight="251680768" behindDoc="0" locked="0" layoutInCell="1" allowOverlap="1" wp14:anchorId="5E786309" wp14:editId="4B7C3F2A">
                       <wp:simplePos x="0" y="0"/>
                       <wp:positionH relativeFrom="column">
                         <wp:posOffset>2762250</wp:posOffset>
@@ -5060,7 +5334,7 @@
               <mc:AlternateContent>
                 <mc:Choice Requires="wps">
                   <w:drawing>
-                    <wp:anchor distT="0" distB="0" distL="114300" distR="114300" simplePos="0" relativeHeight="251679744" behindDoc="0" locked="0" layoutInCell="1" allowOverlap="1">
+                    <wp:anchor distT="0" distB="0" distL="114300" distR="114300" simplePos="0" relativeHeight="251679744" behindDoc="0" locked="0" layoutInCell="1" allowOverlap="1" wp14:anchorId="78900180" wp14:editId="47968422">
                       <wp:simplePos x="0" y="0"/>
                       <wp:positionH relativeFrom="column">
                         <wp:posOffset>2552700</wp:posOffset>
@@ -5127,7 +5401,7 @@
               <mc:AlternateContent>
                 <mc:Choice Requires="wps">
                   <w:drawing>
-                    <wp:anchor distT="0" distB="0" distL="114300" distR="114300" simplePos="0" relativeHeight="251678720" behindDoc="0" locked="0" layoutInCell="1" allowOverlap="1">
+                    <wp:anchor distT="0" distB="0" distL="114300" distR="114300" simplePos="0" relativeHeight="251678720" behindDoc="0" locked="0" layoutInCell="1" allowOverlap="1" wp14:anchorId="7457F71F" wp14:editId="6DB05A3E">
                       <wp:simplePos x="0" y="0"/>
                       <wp:positionH relativeFrom="column">
                         <wp:posOffset>1257300</wp:posOffset>
@@ -5192,7 +5466,7 @@
                 <w:lang w:eastAsia="en-GB"/>
               </w:rPr>
               <w:drawing>
-                <wp:inline distT="0" distB="0" distL="0" distR="0" wp14:anchorId="289A7CC9" wp14:editId="4849D8F4">
+                <wp:inline distT="0" distB="0" distL="0" distR="0" wp14:anchorId="2182F1A3" wp14:editId="377CD075">
                   <wp:extent cx="3143045" cy="2609850"/>
                   <wp:effectExtent l="0" t="0" r="635" b="0"/>
                   <wp:docPr id="17" name="Picture 17"/>
@@ -5238,7 +5512,7 @@
         </w:tc>
         <w:tc>
           <w:tcPr>
-            <w:tcW w:w="4621" w:type="dxa"/>
+            <w:tcW w:w="4076" w:type="dxa"/>
           </w:tcPr>
           <w:p>
             <w:proofErr w:type="spellStart"/>
@@ -5262,6 +5536,56 @@
               <w:t>btnBack</w:t>
             </w:r>
             <w:proofErr w:type="spellEnd"/>
+          </w:p>
+        </w:tc>
+      </w:tr>
+      <w:tr>
+        <w:tc>
+          <w:tcPr>
+            <w:tcW w:w="9242" w:type="dxa"/>
+            <w:gridSpan w:val="2"/>
+          </w:tcPr>
+          <w:p>
+            <w:proofErr w:type="spellStart"/>
+            <w:proofErr w:type="gramStart"/>
+            <w:r>
+              <w:t>lstStudents</w:t>
+            </w:r>
+            <w:proofErr w:type="spellEnd"/>
+            <w:proofErr w:type="gramEnd"/>
+            <w:r>
+              <w:t xml:space="preserve"> – a list box that contains the names of all the students, when a </w:t>
+            </w:r>
+            <w:proofErr w:type="spellStart"/>
+            <w:r>
+              <w:t>students</w:t>
+            </w:r>
+            <w:proofErr w:type="spellEnd"/>
+            <w:r>
+              <w:t xml:space="preserve"> name is clicked on it will open up the see results form with the data on the students appointments on it.</w:t>
+            </w:r>
+          </w:p>
+          <w:p>
+            <w:proofErr w:type="spellStart"/>
+            <w:r>
+              <w:t>lstStaff</w:t>
+            </w:r>
+            <w:proofErr w:type="spellEnd"/>
+            <w:r>
+              <w:t xml:space="preserve"> – a list box that contains the names of all the staff, when a staff member is clicked on it will open up the see results form with the data on the member of staff’s appointments on it</w:t>
+            </w:r>
+          </w:p>
+          <w:p>
+            <w:proofErr w:type="spellStart"/>
+            <w:proofErr w:type="gramStart"/>
+            <w:r>
+              <w:t>btnBack</w:t>
+            </w:r>
+            <w:proofErr w:type="spellEnd"/>
+            <w:proofErr w:type="gramEnd"/>
+            <w:r>
+              <w:t xml:space="preserve"> – closes the form and opens up the main form again.</w:t>
+            </w:r>
           </w:p>
         </w:tc>
       </w:tr>
@@ -5288,21 +5612,22 @@
                 <w:noProof/>
                 <w:lang w:eastAsia="en-GB"/>
               </w:rPr>
+              <w:lastRenderedPageBreak/>
               <mc:AlternateContent>
                 <mc:Choice Requires="wps">
                   <w:drawing>
-                    <wp:anchor distT="0" distB="0" distL="114300" distR="114300" simplePos="0" relativeHeight="251682816" behindDoc="0" locked="0" layoutInCell="1" allowOverlap="1">
+                    <wp:anchor distT="0" distB="0" distL="114300" distR="114300" simplePos="0" relativeHeight="251681792" behindDoc="0" locked="0" layoutInCell="1" allowOverlap="1" wp14:anchorId="186947CC" wp14:editId="19F42BF0">
                       <wp:simplePos x="0" y="0"/>
                       <wp:positionH relativeFrom="column">
-                        <wp:posOffset>2390775</wp:posOffset>
+                        <wp:posOffset>1771650</wp:posOffset>
                       </wp:positionH>
                       <wp:positionV relativeFrom="paragraph">
-                        <wp:posOffset>505460</wp:posOffset>
+                        <wp:posOffset>469900</wp:posOffset>
                       </wp:positionV>
-                      <wp:extent cx="590550" cy="1809750"/>
-                      <wp:effectExtent l="57150" t="0" r="19050" b="57150"/>
+                      <wp:extent cx="1151890" cy="542925"/>
+                      <wp:effectExtent l="38100" t="0" r="29210" b="66675"/>
                       <wp:wrapNone/>
-                      <wp:docPr id="36" name="Straight Arrow Connector 36"/>
+                      <wp:docPr id="35" name="Straight Arrow Connector 35"/>
                       <wp:cNvGraphicFramePr/>
                       <a:graphic xmlns:a="http://schemas.openxmlformats.org/drawingml/2006/main">
                         <a:graphicData uri="http://schemas.microsoft.com/office/word/2010/wordprocessingShape">
@@ -5311,7 +5636,81 @@
                             <wps:spPr>
                               <a:xfrm flipH="1">
                                 <a:off x="0" y="0"/>
-                                <a:ext cx="590550" cy="1809750"/>
+                                <a:ext cx="1151890" cy="542925"/>
+                              </a:xfrm>
+                              <a:prstGeom prst="straightConnector1">
+                                <a:avLst/>
+                              </a:prstGeom>
+                              <a:ln>
+                                <a:tailEnd type="arrow"/>
+                              </a:ln>
+                            </wps:spPr>
+                            <wps:style>
+                              <a:lnRef idx="1">
+                                <a:schemeClr val="accent1"/>
+                              </a:lnRef>
+                              <a:fillRef idx="0">
+                                <a:schemeClr val="accent1"/>
+                              </a:fillRef>
+                              <a:effectRef idx="0">
+                                <a:schemeClr val="accent1"/>
+                              </a:effectRef>
+                              <a:fontRef idx="minor">
+                                <a:schemeClr val="tx1"/>
+                              </a:fontRef>
+                            </wps:style>
+                            <wps:bodyPr/>
+                          </wps:wsp>
+                        </a:graphicData>
+                      </a:graphic>
+                      <wp14:sizeRelV relativeFrom="margin">
+                        <wp14:pctHeight>0</wp14:pctHeight>
+                      </wp14:sizeRelV>
+                    </wp:anchor>
+                  </w:drawing>
+                </mc:Choice>
+                <mc:Fallback>
+                  <w:pict>
+                    <v:shapetype id="_x0000_t32" coordsize="21600,21600" o:spt="32" o:oned="t" path="m,l21600,21600e" filled="f">
+                      <v:path arrowok="t" fillok="f" o:connecttype="none"/>
+                      <o:lock v:ext="edit" shapetype="t"/>
+                    </v:shapetype>
+                    <v:shape id="Straight Arrow Connector 35" o:spid="_x0000_s1026" type="#_x0000_t32" style="position:absolute;margin-left:139.5pt;margin-top:37pt;width:90.7pt;height:42.75pt;flip:x;z-index:251681792;visibility:visible;mso-wrap-style:square;mso-height-percent:0;mso-wrap-distance-left:9pt;mso-wrap-distance-top:0;mso-wrap-distance-right:9pt;mso-wrap-distance-bottom:0;mso-position-horizontal:absolute;mso-position-horizontal-relative:text;mso-position-vertical:absolute;mso-position-vertical-relative:text;mso-height-percent:0;mso-height-relative:margin" o:gfxdata="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" strokecolor="#4579b8 [3044]">
+                      <v:stroke endarrow="open"/>
+                    </v:shape>
+                  </w:pict>
+                </mc:Fallback>
+              </mc:AlternateContent>
+            </w:r>
+            <w:r>
+              <w:rPr>
+                <w:noProof/>
+                <w:lang w:eastAsia="en-GB"/>
+              </w:rPr>
+              <mc:AlternateContent>
+                <mc:Choice Requires="wps">
+                  <w:drawing>
+                    <wp:anchor distT="0" distB="0" distL="114300" distR="114300" simplePos="0" relativeHeight="251689984" behindDoc="0" locked="0" layoutInCell="1" allowOverlap="1" wp14:anchorId="47B2553E" wp14:editId="1F7CF900">
+                      <wp:simplePos x="0" y="0"/>
+                      <wp:positionH relativeFrom="column">
+                        <wp:posOffset>800100</wp:posOffset>
+                      </wp:positionH>
+                      <wp:positionV relativeFrom="paragraph">
+                        <wp:posOffset>107950</wp:posOffset>
+                      </wp:positionV>
+                      <wp:extent cx="2123440" cy="457200"/>
+                      <wp:effectExtent l="38100" t="0" r="29210" b="95250"/>
+                      <wp:wrapNone/>
+                      <wp:docPr id="10" name="Straight Arrow Connector 10"/>
+                      <wp:cNvGraphicFramePr/>
+                      <a:graphic xmlns:a="http://schemas.openxmlformats.org/drawingml/2006/main">
+                        <a:graphicData uri="http://schemas.microsoft.com/office/word/2010/wordprocessingShape">
+                          <wps:wsp>
+                            <wps:cNvCnPr/>
+                            <wps:spPr>
+                              <a:xfrm flipH="1">
+                                <a:off x="0" y="0"/>
+                                <a:ext cx="2123440" cy="457200"/>
                               </a:xfrm>
                               <a:prstGeom prst="straightConnector1">
                                 <a:avLst/>
@@ -5343,7 +5742,7 @@
                 </mc:Choice>
                 <mc:Fallback>
                   <w:pict>
-                    <v:shape id="Straight Arrow Connector 36" o:spid="_x0000_s1026" type="#_x0000_t32" style="position:absolute;margin-left:188.25pt;margin-top:39.8pt;width:46.5pt;height:142.5pt;flip:x;z-index:251682816;visibility:visible;mso-wrap-style:square;mso-wrap-distance-left:9pt;mso-wrap-distance-top:0;mso-wrap-distance-right:9pt;mso-wrap-distance-bottom:0;mso-position-horizontal:absolute;mso-position-horizontal-relative:text;mso-position-vertical:absolute;mso-position-vertical-relative:text" o:gfxdata="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" strokecolor="#4579b8 [3044]">
+                    <v:shape id="Straight Arrow Connector 10" o:spid="_x0000_s1026" type="#_x0000_t32" style="position:absolute;margin-left:63pt;margin-top:8.5pt;width:167.2pt;height:36pt;flip:x;z-index:251689984;visibility:visible;mso-wrap-style:square;mso-wrap-distance-left:9pt;mso-wrap-distance-top:0;mso-wrap-distance-right:9pt;mso-wrap-distance-bottom:0;mso-position-horizontal:absolute;mso-position-horizontal-relative:text;mso-position-vertical:absolute;mso-position-vertical-relative:text" o:gfxdata="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" strokecolor="#4579b8 [3044]">
                       <v:stroke endarrow="open"/>
                     </v:shape>
                   </w:pict>
@@ -5358,18 +5757,18 @@
               <mc:AlternateContent>
                 <mc:Choice Requires="wps">
                   <w:drawing>
-                    <wp:anchor distT="0" distB="0" distL="114300" distR="114300" simplePos="0" relativeHeight="251681792" behindDoc="0" locked="0" layoutInCell="1" allowOverlap="1">
+                    <wp:anchor distT="0" distB="0" distL="114300" distR="114300" simplePos="0" relativeHeight="251682816" behindDoc="0" locked="0" layoutInCell="1" allowOverlap="1" wp14:anchorId="39FD22F1" wp14:editId="3F325D14">
                       <wp:simplePos x="0" y="0"/>
                       <wp:positionH relativeFrom="column">
-                        <wp:posOffset>1771650</wp:posOffset>
+                        <wp:posOffset>2390775</wp:posOffset>
                       </wp:positionH>
                       <wp:positionV relativeFrom="paragraph">
-                        <wp:posOffset>114935</wp:posOffset>
+                        <wp:posOffset>850900</wp:posOffset>
                       </wp:positionV>
-                      <wp:extent cx="1152525" cy="809625"/>
-                      <wp:effectExtent l="38100" t="0" r="28575" b="47625"/>
+                      <wp:extent cx="533400" cy="1466850"/>
+                      <wp:effectExtent l="57150" t="0" r="19050" b="57150"/>
                       <wp:wrapNone/>
-                      <wp:docPr id="35" name="Straight Arrow Connector 35"/>
+                      <wp:docPr id="36" name="Straight Arrow Connector 36"/>
                       <wp:cNvGraphicFramePr/>
                       <a:graphic xmlns:a="http://schemas.openxmlformats.org/drawingml/2006/main">
                         <a:graphicData uri="http://schemas.microsoft.com/office/word/2010/wordprocessingShape">
@@ -5378,7 +5777,7 @@
                             <wps:spPr>
                               <a:xfrm flipH="1">
                                 <a:off x="0" y="0"/>
-                                <a:ext cx="1152525" cy="809625"/>
+                                <a:ext cx="533400" cy="1466850"/>
                               </a:xfrm>
                               <a:prstGeom prst="straightConnector1">
                                 <a:avLst/>
@@ -5405,12 +5804,18 @@
                           </wps:wsp>
                         </a:graphicData>
                       </a:graphic>
+                      <wp14:sizeRelH relativeFrom="margin">
+                        <wp14:pctWidth>0</wp14:pctWidth>
+                      </wp14:sizeRelH>
+                      <wp14:sizeRelV relativeFrom="margin">
+                        <wp14:pctHeight>0</wp14:pctHeight>
+                      </wp14:sizeRelV>
                     </wp:anchor>
                   </w:drawing>
                 </mc:Choice>
                 <mc:Fallback>
                   <w:pict>
-                    <v:shape id="Straight Arrow Connector 35" o:spid="_x0000_s1026" type="#_x0000_t32" style="position:absolute;margin-left:139.5pt;margin-top:9.05pt;width:90.75pt;height:63.75pt;flip:x;z-index:251681792;visibility:visible;mso-wrap-style:square;mso-wrap-distance-left:9pt;mso-wrap-distance-top:0;mso-wrap-distance-right:9pt;mso-wrap-distance-bottom:0;mso-position-horizontal:absolute;mso-position-horizontal-relative:text;mso-position-vertical:absolute;mso-position-vertical-relative:text" o:gfxdata="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" strokecolor="#4579b8 [3044]">
+                    <v:shape id="Straight Arrow Connector 36" o:spid="_x0000_s1026" type="#_x0000_t32" style="position:absolute;margin-left:188.25pt;margin-top:67pt;width:42pt;height:115.5pt;flip:x;z-index:251682816;visibility:visible;mso-wrap-style:square;mso-width-percent:0;mso-height-percent:0;mso-wrap-distance-left:9pt;mso-wrap-distance-top:0;mso-wrap-distance-right:9pt;mso-wrap-distance-bottom:0;mso-position-horizontal:absolute;mso-position-horizontal-relative:text;mso-position-vertical:absolute;mso-position-vertical-relative:text;mso-width-percent:0;mso-height-percent:0;mso-width-relative:margin;mso-height-relative:margin" o:gfxdata="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" strokecolor="#4579b8 [3044]">
                       <v:stroke endarrow="open"/>
                     </v:shape>
                   </w:pict>
@@ -5423,7 +5828,7 @@
                 <w:lang w:eastAsia="en-GB"/>
               </w:rPr>
               <w:drawing>
-                <wp:inline distT="0" distB="0" distL="0" distR="0" wp14:anchorId="6ED38740" wp14:editId="3180704A">
+                <wp:inline distT="0" distB="0" distL="0" distR="0" wp14:anchorId="398D82F4" wp14:editId="04E5A755">
                   <wp:extent cx="2762362" cy="2828925"/>
                   <wp:effectExtent l="0" t="0" r="0" b="0"/>
                   <wp:docPr id="18" name="Picture 18"/>
@@ -5474,6 +5879,14 @@
           <w:p>
             <w:proofErr w:type="spellStart"/>
             <w:r>
+              <w:t>lblTitle</w:t>
+            </w:r>
+            <w:proofErr w:type="spellEnd"/>
+          </w:p>
+          <w:p/>
+          <w:p>
+            <w:proofErr w:type="spellStart"/>
+            <w:r>
               <w:t>lstAppointments</w:t>
             </w:r>
             <w:proofErr w:type="spellEnd"/>
@@ -5485,6 +5898,64 @@
               <w:t>btnBack</w:t>
             </w:r>
             <w:proofErr w:type="spellEnd"/>
+          </w:p>
+        </w:tc>
+      </w:tr>
+      <w:tr>
+        <w:tc>
+          <w:tcPr>
+            <w:tcW w:w="9242" w:type="dxa"/>
+            <w:gridSpan w:val="2"/>
+          </w:tcPr>
+          <w:p>
+            <w:proofErr w:type="spellStart"/>
+            <w:r>
+              <w:t>lblTitle</w:t>
+            </w:r>
+            <w:proofErr w:type="spellEnd"/>
+            <w:r>
+              <w:t xml:space="preserve"> – a </w:t>
+            </w:r>
+            <w:proofErr w:type="spellStart"/>
+            <w:r>
+              <w:t>lable</w:t>
+            </w:r>
+            <w:proofErr w:type="spellEnd"/>
+            <w:r>
+              <w:t xml:space="preserve"> that contains the name of the student or member of </w:t>
+            </w:r>
+            <w:proofErr w:type="spellStart"/>
+            <w:r>
+              <w:t>staf</w:t>
+            </w:r>
+            <w:proofErr w:type="spellEnd"/>
+            <w:r>
+              <w:t xml:space="preserve"> that is having their appointments looked at</w:t>
+            </w:r>
+          </w:p>
+          <w:p>
+            <w:proofErr w:type="spellStart"/>
+            <w:proofErr w:type="gramStart"/>
+            <w:r>
+              <w:t>lstAppointments</w:t>
+            </w:r>
+            <w:proofErr w:type="spellEnd"/>
+            <w:proofErr w:type="gramEnd"/>
+            <w:r>
+              <w:t xml:space="preserve"> – a list box that contains the appointments that the student or the member of staff has including the teacher , the student and the time.</w:t>
+            </w:r>
+          </w:p>
+          <w:p>
+            <w:proofErr w:type="spellStart"/>
+            <w:proofErr w:type="gramStart"/>
+            <w:r>
+              <w:t>btnBack</w:t>
+            </w:r>
+            <w:proofErr w:type="spellEnd"/>
+            <w:proofErr w:type="gramEnd"/>
+            <w:r>
+              <w:t xml:space="preserve"> – a button that when clicked closes the see results form and opens the results form.</w:t>
+            </w:r>
           </w:p>
         </w:tc>
       </w:tr>
@@ -5503,7 +5974,7 @@
       <w:tr>
         <w:tc>
           <w:tcPr>
-            <w:tcW w:w="4621" w:type="dxa"/>
+            <w:tcW w:w="6079" w:type="dxa"/>
           </w:tcPr>
           <w:p>
             <w:r>
@@ -5514,7 +5985,7 @@
               <mc:AlternateContent>
                 <mc:Choice Requires="wps">
                   <w:drawing>
-                    <wp:anchor distT="0" distB="0" distL="114300" distR="114300" simplePos="0" relativeHeight="251684864" behindDoc="0" locked="0" layoutInCell="1" allowOverlap="1">
+                    <wp:anchor distT="0" distB="0" distL="114300" distR="114300" simplePos="0" relativeHeight="251684864" behindDoc="0" locked="0" layoutInCell="1" allowOverlap="1" wp14:anchorId="3210D7A6" wp14:editId="4B2DD884">
                       <wp:simplePos x="0" y="0"/>
                       <wp:positionH relativeFrom="column">
                         <wp:posOffset>2124075</wp:posOffset>
@@ -5581,7 +6052,7 @@
               <mc:AlternateContent>
                 <mc:Choice Requires="wps">
                   <w:drawing>
-                    <wp:anchor distT="0" distB="0" distL="114300" distR="114300" simplePos="0" relativeHeight="251683840" behindDoc="0" locked="0" layoutInCell="1" allowOverlap="1">
+                    <wp:anchor distT="0" distB="0" distL="114300" distR="114300" simplePos="0" relativeHeight="251683840" behindDoc="0" locked="0" layoutInCell="1" allowOverlap="1" wp14:anchorId="38D8184B" wp14:editId="5528D501">
                       <wp:simplePos x="0" y="0"/>
                       <wp:positionH relativeFrom="column">
                         <wp:posOffset>2019300</wp:posOffset>
@@ -5646,7 +6117,7 @@
                 <w:lang w:eastAsia="en-GB"/>
               </w:rPr>
               <w:drawing>
-                <wp:inline distT="0" distB="0" distL="0" distR="0" wp14:anchorId="197ECF23" wp14:editId="2EDA3B1F">
+                <wp:inline distT="0" distB="0" distL="0" distR="0" wp14:anchorId="1A806673" wp14:editId="4AE71082">
                   <wp:extent cx="3723454" cy="2733675"/>
                   <wp:effectExtent l="0" t="0" r="0" b="0"/>
                   <wp:docPr id="13" name="Picture 13"/>
@@ -5692,7 +6163,7 @@
         </w:tc>
         <w:tc>
           <w:tcPr>
-            <w:tcW w:w="4621" w:type="dxa"/>
+            <w:tcW w:w="3163" w:type="dxa"/>
           </w:tcPr>
           <w:p>
             <w:proofErr w:type="spellStart"/>
@@ -5708,6 +6179,69 @@
               <w:t>btnAdmin</w:t>
             </w:r>
             <w:proofErr w:type="spellEnd"/>
+          </w:p>
+        </w:tc>
+      </w:tr>
+      <w:tr>
+        <w:tc>
+          <w:tcPr>
+            <w:tcW w:w="9242" w:type="dxa"/>
+            <w:gridSpan w:val="2"/>
+          </w:tcPr>
+          <w:p>
+            <w:r>
+              <w:t>First form opened</w:t>
+            </w:r>
+          </w:p>
+          <w:p>
+            <w:r>
+              <w:t xml:space="preserve">when opened – checks the network profile and from that derives weather they are a teacher or a student and if they are a member of staff  weather they are an admin the form then acts </w:t>
+            </w:r>
+            <w:proofErr w:type="spellStart"/>
+            <w:r>
+              <w:t>acordingly</w:t>
+            </w:r>
+            <w:proofErr w:type="spellEnd"/>
+          </w:p>
+          <w:p>
+            <w:proofErr w:type="spellStart"/>
+            <w:proofErr w:type="gramStart"/>
+            <w:r>
+              <w:t>btnEnter</w:t>
+            </w:r>
+            <w:proofErr w:type="spellEnd"/>
+            <w:proofErr w:type="gramEnd"/>
+            <w:r>
+              <w:t xml:space="preserve"> – sends the user to the student form if the user is a student and the staff </w:t>
+            </w:r>
+            <w:proofErr w:type="spellStart"/>
+            <w:r>
+              <w:t>av</w:t>
+            </w:r>
+            <w:proofErr w:type="spellEnd"/>
+            <w:r>
+              <w:t xml:space="preserve"> form if they are a member of staff. </w:t>
+            </w:r>
+          </w:p>
+          <w:p>
+            <w:proofErr w:type="spellStart"/>
+            <w:proofErr w:type="gramStart"/>
+            <w:r>
+              <w:t>btnAdmin</w:t>
+            </w:r>
+            <w:proofErr w:type="spellEnd"/>
+            <w:proofErr w:type="gramEnd"/>
+            <w:r>
+              <w:t xml:space="preserve"> – only visible if the </w:t>
+            </w:r>
+            <w:proofErr w:type="spellStart"/>
+            <w:r>
+              <w:t>memer</w:t>
+            </w:r>
+            <w:proofErr w:type="spellEnd"/>
+            <w:r>
+              <w:t xml:space="preserve"> staff is also admin, when clicked opens the Admin form.</w:t>
+            </w:r>
           </w:p>
         </w:tc>
       </w:tr>
@@ -5726,7 +6260,7 @@
       <w:tr>
         <w:tc>
           <w:tcPr>
-            <w:tcW w:w="4621" w:type="dxa"/>
+            <w:tcW w:w="5226" w:type="dxa"/>
           </w:tcPr>
           <w:p>
             <w:r>
@@ -5734,10 +6268,11 @@
                 <w:noProof/>
                 <w:lang w:eastAsia="en-GB"/>
               </w:rPr>
+              <w:lastRenderedPageBreak/>
               <mc:AlternateContent>
                 <mc:Choice Requires="wps">
                   <w:drawing>
-                    <wp:anchor distT="0" distB="0" distL="114300" distR="114300" simplePos="0" relativeHeight="251686912" behindDoc="0" locked="0" layoutInCell="1" allowOverlap="1">
+                    <wp:anchor distT="0" distB="0" distL="114300" distR="114300" simplePos="0" relativeHeight="251686912" behindDoc="0" locked="0" layoutInCell="1" allowOverlap="1" wp14:anchorId="1954D0C1" wp14:editId="65D92EFD">
                       <wp:simplePos x="0" y="0"/>
                       <wp:positionH relativeFrom="column">
                         <wp:posOffset>1628775</wp:posOffset>
@@ -5804,7 +6339,7 @@
               <mc:AlternateContent>
                 <mc:Choice Requires="wps">
                   <w:drawing>
-                    <wp:anchor distT="0" distB="0" distL="114300" distR="114300" simplePos="0" relativeHeight="251685888" behindDoc="0" locked="0" layoutInCell="1" allowOverlap="1">
+                    <wp:anchor distT="0" distB="0" distL="114300" distR="114300" simplePos="0" relativeHeight="251685888" behindDoc="0" locked="0" layoutInCell="1" allowOverlap="1" wp14:anchorId="57EC8690" wp14:editId="27F3164F">
                       <wp:simplePos x="0" y="0"/>
                       <wp:positionH relativeFrom="column">
                         <wp:posOffset>1238250</wp:posOffset>
@@ -5869,7 +6404,7 @@
                 <w:lang w:eastAsia="en-GB"/>
               </w:rPr>
               <w:drawing>
-                <wp:inline distT="0" distB="0" distL="0" distR="0" wp14:anchorId="3B479C90" wp14:editId="5D5FDD98">
+                <wp:inline distT="0" distB="0" distL="0" distR="0" wp14:anchorId="33AB9FEE" wp14:editId="5A232F06">
                   <wp:extent cx="3177320" cy="2800350"/>
                   <wp:effectExtent l="0" t="0" r="4445" b="0"/>
                   <wp:docPr id="14" name="Picture 14"/>
@@ -5915,7 +6450,7 @@
         </w:tc>
         <w:tc>
           <w:tcPr>
-            <w:tcW w:w="4621" w:type="dxa"/>
+            <w:tcW w:w="4016" w:type="dxa"/>
           </w:tcPr>
           <w:p>
             <w:proofErr w:type="spellStart"/>
@@ -5931,6 +6466,60 @@
               <w:t>chklstAvailable</w:t>
             </w:r>
             <w:proofErr w:type="spellEnd"/>
+          </w:p>
+        </w:tc>
+      </w:tr>
+      <w:tr>
+        <w:tc>
+          <w:tcPr>
+            <w:tcW w:w="9242" w:type="dxa"/>
+            <w:gridSpan w:val="2"/>
+          </w:tcPr>
+          <w:p>
+            <w:proofErr w:type="spellStart"/>
+            <w:r>
+              <w:t>lblName</w:t>
+            </w:r>
+            <w:proofErr w:type="spellEnd"/>
+            <w:r>
+              <w:t xml:space="preserve"> – a </w:t>
+            </w:r>
+            <w:proofErr w:type="spellStart"/>
+            <w:r>
+              <w:t>lable</w:t>
+            </w:r>
+            <w:proofErr w:type="spellEnd"/>
+            <w:r>
+              <w:t xml:space="preserve"> that will </w:t>
+            </w:r>
+            <w:proofErr w:type="spellStart"/>
+            <w:r>
+              <w:t>cotain</w:t>
+            </w:r>
+            <w:proofErr w:type="spellEnd"/>
+            <w:r>
+              <w:t xml:space="preserve"> the name of the user</w:t>
+            </w:r>
+          </w:p>
+          <w:p>
+            <w:proofErr w:type="spellStart"/>
+            <w:proofErr w:type="gramStart"/>
+            <w:r>
+              <w:t>chklstAvailable</w:t>
+            </w:r>
+            <w:proofErr w:type="spellEnd"/>
+            <w:proofErr w:type="gramEnd"/>
+            <w:r>
+              <w:t xml:space="preserve"> – a checked list box in which the student will check the boxes of the </w:t>
+            </w:r>
+            <w:proofErr w:type="spellStart"/>
+            <w:r>
+              <w:t>bocks</w:t>
+            </w:r>
+            <w:proofErr w:type="spellEnd"/>
+            <w:r>
+              <w:t xml:space="preserve"> of time he will be available.</w:t>
+            </w:r>
           </w:p>
         </w:tc>
       </w:tr>
@@ -5949,10 +6538,9 @@
       <w:tr>
         <w:tc>
           <w:tcPr>
-            <w:tcW w:w="4621" w:type="dxa"/>
-          </w:tcPr>
-          <w:p>
-            <w:bookmarkStart w:id="0" w:name="_GoBack"/>
+            <w:tcW w:w="5286" w:type="dxa"/>
+          </w:tcPr>
+          <w:p>
             <w:r>
               <w:rPr>
                 <w:noProof/>
@@ -5961,7 +6549,7 @@
               <mc:AlternateContent>
                 <mc:Choice Requires="wps">
                   <w:drawing>
-                    <wp:anchor distT="0" distB="0" distL="114300" distR="114300" simplePos="0" relativeHeight="251688960" behindDoc="0" locked="0" layoutInCell="1" allowOverlap="1">
+                    <wp:anchor distT="0" distB="0" distL="114300" distR="114300" simplePos="0" relativeHeight="251688960" behindDoc="0" locked="0" layoutInCell="1" allowOverlap="1" wp14:anchorId="4572DBE3" wp14:editId="626A62F6">
                       <wp:simplePos x="0" y="0"/>
                       <wp:positionH relativeFrom="column">
                         <wp:posOffset>1628775</wp:posOffset>
@@ -6020,7 +6608,6 @@
                 </mc:Fallback>
               </mc:AlternateContent>
             </w:r>
-            <w:bookmarkEnd w:id="0"/>
             <w:r>
               <w:rPr>
                 <w:noProof/>
@@ -6029,7 +6616,7 @@
               <mc:AlternateContent>
                 <mc:Choice Requires="wps">
                   <w:drawing>
-                    <wp:anchor distT="0" distB="0" distL="114300" distR="114300" simplePos="0" relativeHeight="251687936" behindDoc="0" locked="0" layoutInCell="1" allowOverlap="1">
+                    <wp:anchor distT="0" distB="0" distL="114300" distR="114300" simplePos="0" relativeHeight="251687936" behindDoc="0" locked="0" layoutInCell="1" allowOverlap="1" wp14:anchorId="26636CDB" wp14:editId="4F53E034">
                       <wp:simplePos x="0" y="0"/>
                       <wp:positionH relativeFrom="column">
                         <wp:posOffset>1238250</wp:posOffset>
@@ -6094,7 +6681,7 @@
                 <w:lang w:eastAsia="en-GB"/>
               </w:rPr>
               <w:drawing>
-                <wp:inline distT="0" distB="0" distL="0" distR="0" wp14:anchorId="75DFC724" wp14:editId="65D2FDCD">
+                <wp:inline distT="0" distB="0" distL="0" distR="0" wp14:anchorId="5FCD1224" wp14:editId="593DD474">
                   <wp:extent cx="3217151" cy="2827193"/>
                   <wp:effectExtent l="0" t="0" r="2540" b="0"/>
                   <wp:docPr id="15" name="Picture 15"/>
@@ -6140,7 +6727,7 @@
         </w:tc>
         <w:tc>
           <w:tcPr>
-            <w:tcW w:w="4621" w:type="dxa"/>
+            <w:tcW w:w="3956" w:type="dxa"/>
           </w:tcPr>
           <w:p>
             <w:proofErr w:type="spellStart"/>
@@ -6158,6 +6745,68 @@
             <w:proofErr w:type="spellEnd"/>
             <w:r>
               <w:t xml:space="preserve"> </w:t>
+            </w:r>
+          </w:p>
+        </w:tc>
+      </w:tr>
+      <w:tr>
+        <w:tc>
+          <w:tcPr>
+            <w:tcW w:w="9242" w:type="dxa"/>
+            <w:gridSpan w:val="2"/>
+          </w:tcPr>
+          <w:p>
+            <w:proofErr w:type="spellStart"/>
+            <w:r>
+              <w:t>lblName</w:t>
+            </w:r>
+            <w:proofErr w:type="spellEnd"/>
+            <w:r>
+              <w:t xml:space="preserve"> – a </w:t>
+            </w:r>
+            <w:proofErr w:type="spellStart"/>
+            <w:r>
+              <w:t>lable</w:t>
+            </w:r>
+            <w:proofErr w:type="spellEnd"/>
+            <w:r>
+              <w:t xml:space="preserve"> that will </w:t>
+            </w:r>
+            <w:proofErr w:type="spellStart"/>
+            <w:r>
+              <w:t>cotain</w:t>
+            </w:r>
+            <w:proofErr w:type="spellEnd"/>
+            <w:r>
+              <w:t xml:space="preserve"> the name of the user</w:t>
+            </w:r>
+          </w:p>
+          <w:p>
+            <w:proofErr w:type="spellStart"/>
+            <w:proofErr w:type="gramStart"/>
+            <w:r>
+              <w:t>chklstAvailable</w:t>
+            </w:r>
+            <w:proofErr w:type="spellEnd"/>
+            <w:proofErr w:type="gramEnd"/>
+            <w:r>
+              <w:t xml:space="preserve"> – a checked list box in which the </w:t>
+            </w:r>
+            <w:r>
+              <w:t>member of staff</w:t>
+            </w:r>
+            <w:bookmarkStart w:id="0" w:name="_GoBack"/>
+            <w:bookmarkEnd w:id="0"/>
+            <w:r>
+              <w:t xml:space="preserve"> will check the boxes of the </w:t>
+            </w:r>
+            <w:proofErr w:type="spellStart"/>
+            <w:r>
+              <w:t>bocks</w:t>
+            </w:r>
+            <w:proofErr w:type="spellEnd"/>
+            <w:r>
+              <w:t xml:space="preserve"> of time he will be available.</w:t>
             </w:r>
           </w:p>
         </w:tc>
@@ -7056,7 +7705,7 @@
 </file>
 
 <file path=customXml/itemProps1.xml><?xml version="1.0" encoding="utf-8"?>
-<ds:datastoreItem xmlns:ds="http://schemas.openxmlformats.org/officeDocument/2006/customXml" ds:itemID="{28A7BA54-9507-48C1-B73E-6B59E51CBF6D}">
+<ds:datastoreItem xmlns:ds="http://schemas.openxmlformats.org/officeDocument/2006/customXml" ds:itemID="{FD535C2F-24AF-40C6-8216-BE2E51DEA0C5}">
   <ds:schemaRefs>
     <ds:schemaRef ds:uri="http://schemas.openxmlformats.org/officeDocument/2006/bibliography"/>
   </ds:schemaRefs>

</xml_diff>

<commit_message>
removed stupid ass validation that wasnt correct
</commit_message>
<xml_diff>
--- a/design.docx
+++ b/design.docx
@@ -272,9 +272,8 @@
             <w:tcW w:w="1043" w:type="dxa"/>
           </w:tcPr>
           <w:p>
-            <w:r>
-              <w:t>Must be a number of 6 characters</w:t>
-            </w:r>
+            <w:bookmarkStart w:id="0" w:name="_GoBack"/>
+            <w:bookmarkEnd w:id="0"/>
           </w:p>
         </w:tc>
         <w:tc>
@@ -369,11 +368,7 @@
           <w:tcPr>
             <w:tcW w:w="1043" w:type="dxa"/>
           </w:tcPr>
-          <w:p>
-            <w:r>
-              <w:t>Must contain no non-letter or hyphen characters</w:t>
-            </w:r>
-          </w:p>
+          <w:p/>
         </w:tc>
         <w:tc>
           <w:tcPr>
@@ -467,11 +462,7 @@
           <w:tcPr>
             <w:tcW w:w="1043" w:type="dxa"/>
           </w:tcPr>
-          <w:p>
-            <w:r>
-              <w:t>Must contain no non-letter or hyphen characters</w:t>
-            </w:r>
-          </w:p>
+          <w:p/>
         </w:tc>
         <w:tc>
           <w:tcPr>
@@ -547,11 +538,7 @@
           <w:tcPr>
             <w:tcW w:w="1043" w:type="dxa"/>
           </w:tcPr>
-          <w:p>
-            <w:r>
-              <w:t>Must be between 12 and 15</w:t>
-            </w:r>
-          </w:p>
+          <w:p/>
         </w:tc>
         <w:tc>
           <w:tcPr>
@@ -597,7 +584,6 @@
                 <w:noProof/>
                 <w:lang w:eastAsia="en-GB"/>
               </w:rPr>
-              <w:lastRenderedPageBreak/>
               <w:drawing>
                 <wp:inline distT="0" distB="0" distL="0" distR="0" wp14:anchorId="22933C31" wp14:editId="0BC743DA">
                   <wp:extent cx="2934730" cy="2714625"/>
@@ -773,6 +759,7 @@
           </w:tcPr>
           <w:p>
             <w:r>
+              <w:lastRenderedPageBreak/>
               <w:t>Staff NO</w:t>
             </w:r>
           </w:p>
@@ -907,11 +894,7 @@
           <w:tcPr>
             <w:tcW w:w="1043" w:type="dxa"/>
           </w:tcPr>
-          <w:p>
-            <w:r>
-              <w:t>Must only contain hyphens and letter characters</w:t>
-            </w:r>
-          </w:p>
+          <w:p/>
         </w:tc>
         <w:tc>
           <w:tcPr>
@@ -1006,11 +989,7 @@
           <w:tcPr>
             <w:tcW w:w="1043" w:type="dxa"/>
           </w:tcPr>
-          <w:p>
-            <w:r>
-              <w:t>Must only contain hyphens and letter characters</w:t>
-            </w:r>
-          </w:p>
+          <w:p/>
         </w:tc>
         <w:tc>
           <w:tcPr>
@@ -1143,7 +1122,6 @@
                 <w:noProof/>
                 <w:lang w:eastAsia="en-GB"/>
               </w:rPr>
-              <w:lastRenderedPageBreak/>
               <w:drawing>
                 <wp:inline distT="0" distB="0" distL="0" distR="0" wp14:anchorId="150696CC" wp14:editId="2EAA072D">
                   <wp:extent cx="2195322" cy="1228725"/>
@@ -1724,7 +1702,11 @@
           </w:tcPr>
           <w:p>
             <w:r>
-              <w:t>to store whether the student is available</w:t>
+              <w:t xml:space="preserve">to store whether </w:t>
+            </w:r>
+            <w:r>
+              <w:lastRenderedPageBreak/>
+              <w:t>the student is available</w:t>
             </w:r>
           </w:p>
         </w:tc>
@@ -1762,6 +1744,7 @@
                 <w:noProof/>
                 <w:lang w:eastAsia="en-GB"/>
               </w:rPr>
+              <w:lastRenderedPageBreak/>
               <w:drawing>
                 <wp:inline distT="0" distB="0" distL="0" distR="0" wp14:anchorId="3C88E861" wp14:editId="38CE20AE">
                   <wp:extent cx="1484613" cy="1390650"/>
@@ -2108,11 +2091,7 @@
           </w:tcPr>
           <w:p>
             <w:r>
-              <w:t xml:space="preserve">Primary / </w:t>
-            </w:r>
-            <w:r>
-              <w:lastRenderedPageBreak/>
-              <w:t>Foreign key</w:t>
+              <w:t>Primary / Foreign key</w:t>
             </w:r>
           </w:p>
         </w:tc>
@@ -2145,7 +2124,6 @@
           </w:tcPr>
           <w:p>
             <w:r>
-              <w:lastRenderedPageBreak/>
               <w:t>day</w:t>
             </w:r>
           </w:p>
@@ -2558,6 +2536,7 @@
           </w:tcPr>
           <w:p>
             <w:r>
+              <w:lastRenderedPageBreak/>
               <w:t>Day</w:t>
             </w:r>
           </w:p>
@@ -2867,11 +2846,7 @@
           </w:tcPr>
           <w:p>
             <w:r>
-              <w:t xml:space="preserve">It is used to work out how many appointments. If 5 1 hour blocks and if 10 an </w:t>
-            </w:r>
-            <w:r>
-              <w:lastRenderedPageBreak/>
-              <w:t>hour and a half</w:t>
+              <w:t>It is used to work out how many appointments. If 5 1 hour blocks and if 10 an hour and a half</w:t>
             </w:r>
           </w:p>
         </w:tc>
@@ -2882,7 +2857,6 @@
           </w:tcPr>
           <w:p>
             <w:r>
-              <w:lastRenderedPageBreak/>
               <w:t xml:space="preserve">There will be a drop down </w:t>
             </w:r>
           </w:p>
@@ -2914,7 +2888,6 @@
                 <w:noProof/>
                 <w:lang w:eastAsia="en-GB"/>
               </w:rPr>
-              <w:lastRenderedPageBreak/>
               <w:drawing>
                 <wp:inline distT="0" distB="0" distL="0" distR="0" wp14:anchorId="0F5B7918" wp14:editId="434134C2">
                   <wp:extent cx="1631142" cy="790575"/>
@@ -3294,11 +3267,7 @@
           <w:tcPr>
             <w:tcW w:w="1043" w:type="dxa"/>
           </w:tcPr>
-          <w:p>
-            <w:r>
-              <w:t>Must when multiplied by the appointment length be within the start to end time.</w:t>
-            </w:r>
-          </w:p>
+          <w:p/>
         </w:tc>
         <w:tc>
           <w:tcPr>
@@ -3404,6 +3373,7 @@
               <w:spacing w:before="240"/>
             </w:pPr>
             <w:r>
+              <w:lastRenderedPageBreak/>
               <w:t>Lesson table (</w:t>
             </w:r>
             <w:proofErr w:type="spellStart"/>
@@ -3746,11 +3716,7 @@
           </w:tcPr>
           <w:p>
             <w:r>
-              <w:t xml:space="preserve">Foreign </w:t>
-            </w:r>
-            <w:r>
-              <w:lastRenderedPageBreak/>
-              <w:t>key</w:t>
+              <w:t>Foreign key</w:t>
             </w:r>
           </w:p>
         </w:tc>
@@ -3788,7 +3754,6 @@
                 <w:noProof/>
                 <w:lang w:eastAsia="en-GB"/>
               </w:rPr>
-              <w:lastRenderedPageBreak/>
               <w:drawing>
                 <wp:inline distT="0" distB="0" distL="0" distR="0" wp14:anchorId="121C8FEC" wp14:editId="6CC9FF43">
                   <wp:extent cx="776151" cy="1752600"/>
@@ -4527,7 +4492,11 @@
               <w:t xml:space="preserve"> </w:t>
             </w:r>
             <w:r>
-              <w:t xml:space="preserve">drop down menu from which the user will select the start time for the consultation evening. The options will be staggered by 30 </w:t>
+              <w:t xml:space="preserve">drop down menu from which the user will select the start time for the consultation </w:t>
+            </w:r>
+            <w:r>
+              <w:lastRenderedPageBreak/>
+              <w:t xml:space="preserve">evening. The options will be staggered by 30 </w:t>
             </w:r>
             <w:proofErr w:type="spellStart"/>
             <w:r>
@@ -4640,7 +4609,6 @@
                 <w:noProof/>
                 <w:lang w:eastAsia="en-GB"/>
               </w:rPr>
-              <w:lastRenderedPageBreak/>
               <mc:AlternateContent>
                 <mc:Choice Requires="wps">
                   <w:drawing>
@@ -5264,6 +5232,7 @@
                 <w:noProof/>
                 <w:lang w:eastAsia="en-GB"/>
               </w:rPr>
+              <w:lastRenderedPageBreak/>
               <mc:AlternateContent>
                 <mc:Choice Requires="wps">
                   <w:drawing>
@@ -5612,7 +5581,6 @@
                 <w:noProof/>
                 <w:lang w:eastAsia="en-GB"/>
               </w:rPr>
-              <w:lastRenderedPageBreak/>
               <mc:AlternateContent>
                 <mc:Choice Requires="wps">
                   <w:drawing>
@@ -5982,6 +5950,7 @@
                 <w:noProof/>
                 <w:lang w:eastAsia="en-GB"/>
               </w:rPr>
+              <w:lastRenderedPageBreak/>
               <mc:AlternateContent>
                 <mc:Choice Requires="wps">
                   <w:drawing>
@@ -6268,7 +6237,6 @@
                 <w:noProof/>
                 <w:lang w:eastAsia="en-GB"/>
               </w:rPr>
-              <w:lastRenderedPageBreak/>
               <mc:AlternateContent>
                 <mc:Choice Requires="wps">
                   <w:drawing>
@@ -6546,6 +6514,7 @@
                 <w:noProof/>
                 <w:lang w:eastAsia="en-GB"/>
               </w:rPr>
+              <w:lastRenderedPageBreak/>
               <mc:AlternateContent>
                 <mc:Choice Requires="wps">
                   <w:drawing>
@@ -6795,8 +6764,6 @@
             <w:r>
               <w:t>member of staff</w:t>
             </w:r>
-            <w:bookmarkStart w:id="0" w:name="_GoBack"/>
-            <w:bookmarkEnd w:id="0"/>
             <w:r>
               <w:t xml:space="preserve"> will check the boxes of the </w:t>
             </w:r>
@@ -7705,7 +7672,7 @@
 </file>
 
 <file path=customXml/itemProps1.xml><?xml version="1.0" encoding="utf-8"?>
-<ds:datastoreItem xmlns:ds="http://schemas.openxmlformats.org/officeDocument/2006/customXml" ds:itemID="{FD535C2F-24AF-40C6-8216-BE2E51DEA0C5}">
+<ds:datastoreItem xmlns:ds="http://schemas.openxmlformats.org/officeDocument/2006/customXml" ds:itemID="{8405E5A9-C6A9-4982-B596-0CBA079154EF}">
   <ds:schemaRefs>
     <ds:schemaRef ds:uri="http://schemas.openxmlformats.org/officeDocument/2006/bibliography"/>
   </ds:schemaRefs>

</xml_diff>

<commit_message>
validation and basic output
</commit_message>
<xml_diff>
--- a/design.docx
+++ b/design.docx
@@ -34,32 +34,14 @@
             <w:r>
               <w:t xml:space="preserve"> (</w:t>
             </w:r>
-            <w:proofErr w:type="spellStart"/>
             <w:r>
               <w:rPr>
                 <w:u w:val="single"/>
               </w:rPr>
               <w:t>StudNo</w:t>
             </w:r>
-            <w:proofErr w:type="spellEnd"/>
-            <w:r>
-              <w:t xml:space="preserve">, </w:t>
-            </w:r>
-            <w:proofErr w:type="spellStart"/>
-            <w:r>
-              <w:t>StudID</w:t>
-            </w:r>
-            <w:proofErr w:type="spellEnd"/>
-            <w:r>
-              <w:t xml:space="preserve">, Forename, Surname, Year, Form, Email, </w:t>
-            </w:r>
-            <w:proofErr w:type="spellStart"/>
-            <w:r>
-              <w:t>PhoneNO</w:t>
-            </w:r>
-            <w:proofErr w:type="spellEnd"/>
-            <w:r>
-              <w:t>)</w:t>
+            <w:r>
+              <w:t>, StudID, Forename, Surname, Year, Form, Email, PhoneNO)</w:t>
             </w:r>
           </w:p>
         </w:tc>
@@ -132,11 +114,9 @@
             <w:gridSpan w:val="2"/>
           </w:tcPr>
           <w:p>
-            <w:proofErr w:type="spellStart"/>
             <w:r>
               <w:t>coments</w:t>
             </w:r>
-            <w:proofErr w:type="spellEnd"/>
           </w:p>
         </w:tc>
         <w:tc>
@@ -271,10 +251,7 @@
           <w:tcPr>
             <w:tcW w:w="1043" w:type="dxa"/>
           </w:tcPr>
-          <w:p>
-            <w:bookmarkStart w:id="0" w:name="_GoBack"/>
-            <w:bookmarkEnd w:id="0"/>
-          </w:p>
+          <w:p/>
         </w:tc>
         <w:tc>
           <w:tcPr>
@@ -341,27 +318,9 @@
             <w:tcW w:w="1680" w:type="dxa"/>
           </w:tcPr>
           <w:p>
-            <w:proofErr w:type="spellStart"/>
-            <w:r>
-              <w:t>xxxxxxxxxx</w:t>
-            </w:r>
-            <w:proofErr w:type="spellEnd"/>
-            <w:r>
-              <w:t xml:space="preserve"> </w:t>
-            </w:r>
-            <w:proofErr w:type="spellStart"/>
-            <w:r>
-              <w:t>xxxxxxxxxx</w:t>
-            </w:r>
-            <w:proofErr w:type="spellEnd"/>
-            <w:r>
-              <w:t xml:space="preserve"> </w:t>
-            </w:r>
-            <w:proofErr w:type="spellStart"/>
-            <w:r>
-              <w:t>xxxxxxxxxx</w:t>
-            </w:r>
-            <w:proofErr w:type="spellEnd"/>
+            <w:r>
+              <w:t>xxxxxxxxxx xxxxxxxxxx xxxxxxxxxx</w:t>
+            </w:r>
           </w:p>
         </w:tc>
         <w:tc>
@@ -435,27 +394,9 @@
             <w:tcW w:w="1680" w:type="dxa"/>
           </w:tcPr>
           <w:p>
-            <w:proofErr w:type="spellStart"/>
-            <w:r>
-              <w:t>xxxxxxxxxx</w:t>
-            </w:r>
-            <w:proofErr w:type="spellEnd"/>
-            <w:r>
-              <w:t xml:space="preserve"> </w:t>
-            </w:r>
-            <w:proofErr w:type="spellStart"/>
-            <w:r>
-              <w:t>xxxxxxxxxx</w:t>
-            </w:r>
-            <w:proofErr w:type="spellEnd"/>
-            <w:r>
-              <w:t xml:space="preserve"> </w:t>
-            </w:r>
-            <w:proofErr w:type="spellStart"/>
-            <w:r>
-              <w:t>xxxxxxxxxx</w:t>
-            </w:r>
-            <w:proofErr w:type="spellEnd"/>
+            <w:r>
+              <w:t>xxxxxxxxxx xxxxxxxxxx xxxxxxxxxx</w:t>
+            </w:r>
           </w:p>
         </w:tc>
         <w:tc>
@@ -646,14 +587,12 @@
             <w:r>
               <w:t xml:space="preserve"> (</w:t>
             </w:r>
-            <w:proofErr w:type="spellStart"/>
             <w:r>
               <w:rPr>
                 <w:u w:val="single"/>
               </w:rPr>
               <w:t>StaffNO</w:t>
             </w:r>
-            <w:proofErr w:type="spellEnd"/>
             <w:r>
               <w:t>, Forename, Surname, Email, Admin)</w:t>
             </w:r>
@@ -730,11 +669,9 @@
             <w:gridSpan w:val="2"/>
           </w:tcPr>
           <w:p>
-            <w:proofErr w:type="spellStart"/>
             <w:r>
               <w:t>coments</w:t>
             </w:r>
-            <w:proofErr w:type="spellEnd"/>
           </w:p>
         </w:tc>
         <w:tc>
@@ -868,25 +805,19 @@
             <w:tcW w:w="1680" w:type="dxa"/>
           </w:tcPr>
           <w:p>
-            <w:proofErr w:type="spellStart"/>
             <w:r>
               <w:t>xxxxxxxxxx</w:t>
             </w:r>
-            <w:proofErr w:type="spellEnd"/>
-          </w:p>
-          <w:p>
-            <w:proofErr w:type="spellStart"/>
+          </w:p>
+          <w:p>
             <w:r>
               <w:t>xxxxxxxxxx</w:t>
             </w:r>
-            <w:proofErr w:type="spellEnd"/>
-          </w:p>
-          <w:p>
-            <w:proofErr w:type="spellStart"/>
+          </w:p>
+          <w:p>
             <w:r>
               <w:t>xxxxxxxxxx</w:t>
             </w:r>
-            <w:proofErr w:type="spellEnd"/>
           </w:p>
           <w:p/>
         </w:tc>
@@ -964,25 +895,19 @@
             <w:tcW w:w="1680" w:type="dxa"/>
           </w:tcPr>
           <w:p>
-            <w:proofErr w:type="spellStart"/>
             <w:r>
               <w:t>xxxxxxxxxx</w:t>
             </w:r>
-            <w:proofErr w:type="spellEnd"/>
-          </w:p>
-          <w:p>
-            <w:proofErr w:type="spellStart"/>
+          </w:p>
+          <w:p>
             <w:r>
               <w:t>xxxxxxxxxx</w:t>
             </w:r>
-            <w:proofErr w:type="spellEnd"/>
-          </w:p>
-          <w:p>
-            <w:proofErr w:type="spellStart"/>
+          </w:p>
+          <w:p>
             <w:r>
               <w:t>xxxxxxxxxx</w:t>
             </w:r>
-            <w:proofErr w:type="spellEnd"/>
           </w:p>
         </w:tc>
         <w:tc>
@@ -1076,15 +1001,7 @@
           </w:tcPr>
           <w:p>
             <w:r>
-              <w:t xml:space="preserve">To decide </w:t>
-            </w:r>
-            <w:proofErr w:type="spellStart"/>
-            <w:r>
-              <w:t>weather</w:t>
-            </w:r>
-            <w:proofErr w:type="spellEnd"/>
-            <w:r>
-              <w:t xml:space="preserve"> the teacher will have access to the admin area</w:t>
+              <w:t>To decide weather the teacher will have access to the admin area</w:t>
             </w:r>
           </w:p>
         </w:tc>
@@ -1179,13 +1096,8 @@
           </w:tcPr>
           <w:p>
             <w:r>
-              <w:t xml:space="preserve">Stud </w:t>
-            </w:r>
-            <w:proofErr w:type="spellStart"/>
-            <w:r>
-              <w:t>av</w:t>
-            </w:r>
-            <w:proofErr w:type="spellEnd"/>
+              <w:t>Stud av</w:t>
+            </w:r>
             <w:r>
               <w:t xml:space="preserve"> </w:t>
             </w:r>
@@ -1204,7 +1116,6 @@
             <w:r>
               <w:t xml:space="preserve">, </w:t>
             </w:r>
-            <w:proofErr w:type="spellStart"/>
             <w:r>
               <w:rPr>
                 <w:i/>
@@ -1212,7 +1123,6 @@
               </w:rPr>
               <w:t>StudNO</w:t>
             </w:r>
-            <w:proofErr w:type="spellEnd"/>
             <w:r>
               <w:t xml:space="preserve">, </w:t>
             </w:r>
@@ -1299,11 +1209,9 @@
             <w:gridSpan w:val="2"/>
           </w:tcPr>
           <w:p>
-            <w:proofErr w:type="spellStart"/>
             <w:r>
               <w:t>coments</w:t>
             </w:r>
-            <w:proofErr w:type="spellEnd"/>
           </w:p>
         </w:tc>
         <w:tc>
@@ -1368,15 +1276,7 @@
           </w:tcPr>
           <w:p>
             <w:r>
-              <w:t xml:space="preserve">Must be in staff </w:t>
-            </w:r>
-            <w:proofErr w:type="spellStart"/>
-            <w:r>
-              <w:t>av</w:t>
-            </w:r>
-            <w:proofErr w:type="spellEnd"/>
-            <w:r>
-              <w:t xml:space="preserve"> table</w:t>
+              <w:t>Must be in staff av table</w:t>
             </w:r>
           </w:p>
         </w:tc>
@@ -1802,13 +1702,8 @@
           </w:tcPr>
           <w:p>
             <w:r>
-              <w:t xml:space="preserve">Staff </w:t>
-            </w:r>
-            <w:proofErr w:type="spellStart"/>
-            <w:r>
-              <w:t>av</w:t>
-            </w:r>
-            <w:proofErr w:type="spellEnd"/>
+              <w:t>Staff av</w:t>
+            </w:r>
             <w:r>
               <w:t xml:space="preserve"> table</w:t>
             </w:r>
@@ -1830,7 +1725,6 @@
             <w:r>
               <w:t xml:space="preserve">, </w:t>
             </w:r>
-            <w:proofErr w:type="spellStart"/>
             <w:r>
               <w:rPr>
                 <w:i/>
@@ -1838,7 +1732,6 @@
               </w:rPr>
               <w:t>StaffNO</w:t>
             </w:r>
-            <w:proofErr w:type="spellEnd"/>
             <w:r>
               <w:t xml:space="preserve">, </w:t>
             </w:r>
@@ -1925,11 +1818,9 @@
             <w:gridSpan w:val="2"/>
           </w:tcPr>
           <w:p>
-            <w:proofErr w:type="spellStart"/>
             <w:r>
               <w:t>coments</w:t>
             </w:r>
-            <w:proofErr w:type="spellEnd"/>
           </w:p>
         </w:tc>
         <w:tc>
@@ -1994,15 +1885,7 @@
           </w:tcPr>
           <w:p>
             <w:r>
-              <w:t xml:space="preserve">Must be in stud </w:t>
-            </w:r>
-            <w:proofErr w:type="spellStart"/>
-            <w:r>
-              <w:t>av</w:t>
-            </w:r>
-            <w:proofErr w:type="spellEnd"/>
-            <w:r>
-              <w:t xml:space="preserve"> table</w:t>
+              <w:t>Must be in stud av table</w:t>
             </w:r>
           </w:p>
         </w:tc>
@@ -2507,11 +2390,9 @@
             <w:gridSpan w:val="2"/>
           </w:tcPr>
           <w:p>
-            <w:proofErr w:type="spellStart"/>
             <w:r>
               <w:t>coments</w:t>
             </w:r>
-            <w:proofErr w:type="spellEnd"/>
           </w:p>
         </w:tc>
         <w:tc>
@@ -2641,13 +2522,8 @@
             <w:tcW w:w="1680" w:type="dxa"/>
           </w:tcPr>
           <w:p>
-            <w:proofErr w:type="spellStart"/>
-            <w:r>
-              <w:t>hh</w:t>
-            </w:r>
-            <w:proofErr w:type="spellEnd"/>
-            <w:r>
-              <w:t>/mm</w:t>
+            <w:r>
+              <w:t>hh/mm</w:t>
             </w:r>
           </w:p>
         </w:tc>
@@ -2721,13 +2597,8 @@
             <w:tcW w:w="1680" w:type="dxa"/>
           </w:tcPr>
           <w:p>
-            <w:proofErr w:type="spellStart"/>
-            <w:r>
-              <w:t>hh</w:t>
-            </w:r>
-            <w:proofErr w:type="spellEnd"/>
-            <w:r>
-              <w:t>/mm</w:t>
+            <w:r>
+              <w:t>hh/mm</w:t>
             </w:r>
           </w:p>
         </w:tc>
@@ -2737,15 +2608,7 @@
           </w:tcPr>
           <w:p>
             <w:r>
-              <w:t xml:space="preserve">Must be </w:t>
-            </w:r>
-            <w:proofErr w:type="spellStart"/>
-            <w:r>
-              <w:t>atleast</w:t>
-            </w:r>
-            <w:proofErr w:type="spellEnd"/>
-            <w:r>
-              <w:t xml:space="preserve"> an hour and a half after start</w:t>
+              <w:t>Must be atleast an hour and a half after start</w:t>
             </w:r>
           </w:p>
         </w:tc>
@@ -2828,15 +2691,7 @@
           </w:tcPr>
           <w:p>
             <w:r>
-              <w:t xml:space="preserve">It will be from a selection of 5 to 10 </w:t>
-            </w:r>
-            <w:proofErr w:type="spellStart"/>
-            <w:r>
-              <w:t>mins</w:t>
-            </w:r>
-            <w:proofErr w:type="spellEnd"/>
-            <w:r>
-              <w:t xml:space="preserve"> </w:t>
+              <w:t xml:space="preserve">It will be from a selection of 5 to 10 mins </w:t>
             </w:r>
           </w:p>
         </w:tc>
@@ -2957,7 +2812,6 @@
             <w:r>
               <w:t xml:space="preserve">, </w:t>
             </w:r>
-            <w:proofErr w:type="spellStart"/>
             <w:r>
               <w:rPr>
                 <w:i/>
@@ -2965,7 +2819,6 @@
               </w:rPr>
               <w:t>LessonNO</w:t>
             </w:r>
-            <w:proofErr w:type="spellEnd"/>
             <w:r>
               <w:t>, appointment)</w:t>
             </w:r>
@@ -3042,11 +2895,9 @@
             <w:gridSpan w:val="2"/>
           </w:tcPr>
           <w:p>
-            <w:proofErr w:type="spellStart"/>
             <w:r>
               <w:t>coments</w:t>
             </w:r>
-            <w:proofErr w:type="spellEnd"/>
           </w:p>
         </w:tc>
         <w:tc>
@@ -3376,39 +3227,21 @@
               <w:lastRenderedPageBreak/>
               <w:t>Lesson table (</w:t>
             </w:r>
-            <w:proofErr w:type="spellStart"/>
             <w:r>
               <w:rPr>
                 <w:u w:val="single"/>
               </w:rPr>
               <w:t>LessonNO</w:t>
             </w:r>
-            <w:proofErr w:type="spellEnd"/>
             <w:r>
               <w:t xml:space="preserve">, </w:t>
             </w:r>
-            <w:proofErr w:type="spellStart"/>
             <w:r>
               <w:rPr>
                 <w:i/>
               </w:rPr>
-              <w:t>StudNO</w:t>
-            </w:r>
-            <w:proofErr w:type="spellEnd"/>
-            <w:r>
-              <w:rPr>
-                <w:i/>
-              </w:rPr>
-              <w:t xml:space="preserve">, </w:t>
-            </w:r>
-            <w:proofErr w:type="spellStart"/>
-            <w:r>
-              <w:rPr>
-                <w:i/>
-              </w:rPr>
-              <w:t>StaffNO</w:t>
-            </w:r>
-            <w:proofErr w:type="spellEnd"/>
+              <w:t>StudNO, StaffNO</w:t>
+            </w:r>
             <w:r>
               <w:t>)</w:t>
             </w:r>
@@ -4353,19 +4186,15 @@
           </w:tcPr>
           <w:p/>
           <w:p>
-            <w:proofErr w:type="spellStart"/>
             <w:r>
               <w:t>cmbNOofDays</w:t>
             </w:r>
-            <w:proofErr w:type="spellEnd"/>
-          </w:p>
-          <w:p/>
-          <w:p>
-            <w:proofErr w:type="spellStart"/>
+          </w:p>
+          <w:p/>
+          <w:p>
             <w:r>
               <w:t>cmbDayNO</w:t>
             </w:r>
-            <w:proofErr w:type="spellEnd"/>
           </w:p>
           <w:p/>
           <w:p>
@@ -4381,30 +4210,24 @@
           </w:p>
           <w:p/>
           <w:p>
-            <w:proofErr w:type="spellStart"/>
             <w:r>
               <w:t>cmbStart</w:t>
             </w:r>
-            <w:proofErr w:type="spellEnd"/>
-          </w:p>
-          <w:p/>
-          <w:p>
-            <w:proofErr w:type="spellStart"/>
+          </w:p>
+          <w:p/>
+          <w:p>
             <w:r>
               <w:t>cmbEnd</w:t>
             </w:r>
-            <w:proofErr w:type="spellEnd"/>
             <w:r>
               <w:t xml:space="preserve"> </w:t>
             </w:r>
           </w:p>
           <w:p/>
           <w:p>
-            <w:proofErr w:type="spellStart"/>
             <w:r>
               <w:t>btnBack</w:t>
             </w:r>
-            <w:proofErr w:type="spellEnd"/>
           </w:p>
         </w:tc>
       </w:tr>
@@ -4415,172 +4238,60 @@
             <w:gridSpan w:val="2"/>
           </w:tcPr>
           <w:p>
-            <w:proofErr w:type="spellStart"/>
-            <w:r>
-              <w:t>cmbNOofDays</w:t>
-            </w:r>
-            <w:proofErr w:type="spellEnd"/>
-            <w:r>
-              <w:t xml:space="preserve">  - drop down menu from which the user will select the number of days they wish to have the </w:t>
-            </w:r>
-            <w:proofErr w:type="spellStart"/>
-            <w:r>
-              <w:t>consultaition</w:t>
-            </w:r>
-            <w:proofErr w:type="spellEnd"/>
-            <w:r>
-              <w:t xml:space="preserve"> evening across</w:t>
-            </w:r>
-          </w:p>
-          <w:p>
-            <w:proofErr w:type="spellStart"/>
-            <w:r>
-              <w:t>cmbDayNO</w:t>
-            </w:r>
-            <w:proofErr w:type="spellEnd"/>
-            <w:r>
-              <w:t xml:space="preserve"> – drop down menu from which the user will select the day by number they wish to edit the settings for and will only go up to the number of days selected</w:t>
-            </w:r>
-          </w:p>
-          <w:p>
-            <w:r>
-              <w:t xml:space="preserve">chk5min – when checked changes the information for that day changing it so that it is recorded as being 5 </w:t>
-            </w:r>
-            <w:proofErr w:type="spellStart"/>
-            <w:r>
-              <w:t>mins</w:t>
-            </w:r>
-            <w:proofErr w:type="spellEnd"/>
-            <w:r>
-              <w:t>. When checked chk10min is un checked and when chk10min is checked chk5min is unchecked. Will be the default checked box</w:t>
-            </w:r>
-          </w:p>
-          <w:p>
-            <w:r>
-              <w:t xml:space="preserve">chk10min – when checked changes the information for that day changing it so that it is recorded as being 10 </w:t>
-            </w:r>
-            <w:proofErr w:type="spellStart"/>
-            <w:r>
-              <w:t>mins</w:t>
-            </w:r>
-            <w:proofErr w:type="spellEnd"/>
-            <w:r>
-              <w:t xml:space="preserve">. </w:t>
-            </w:r>
-            <w:r>
-              <w:t>When checked chk10min is un checked and when chk10min is checked chk5min is unchecked</w:t>
-            </w:r>
-            <w:r>
-              <w:t xml:space="preserve">. </w:t>
-            </w:r>
-          </w:p>
-          <w:p>
-            <w:proofErr w:type="spellStart"/>
-            <w:proofErr w:type="gramStart"/>
-            <w:r>
-              <w:t>cmbStart</w:t>
-            </w:r>
-            <w:proofErr w:type="spellEnd"/>
-            <w:proofErr w:type="gramEnd"/>
+            <w:r>
+              <w:t>cmbNOofDays  - drop down menu from which the user will select the number of days they wish to have the consultaition evening across</w:t>
+            </w:r>
+          </w:p>
+          <w:p>
+            <w:r>
+              <w:t>cmbDayNO – drop down menu from which the user will select the day by number they wish to edit the settings for and will only go up to the number of days selected</w:t>
+            </w:r>
+          </w:p>
+          <w:p>
+            <w:r>
+              <w:t>chk5min – when checked changes the information for that day changing it so that it is recorded as being 5 mins. When checked chk10min is un checked and when chk10min is checked chk5min is unchecked. Will be the default checked box</w:t>
+            </w:r>
+          </w:p>
+          <w:p>
+            <w:r>
+              <w:t xml:space="preserve">chk10min – when checked changes the information for that day changing it so that it is recorded as being 10 mins. When checked chk10min is un checked and when chk10min is checked chk5min is unchecked. </w:t>
+            </w:r>
+          </w:p>
+          <w:p>
+            <w:r>
+              <w:t xml:space="preserve">cmbStart </w:t>
+            </w:r>
+            <w:r>
+              <w:t>–</w:t>
+            </w:r>
             <w:r>
               <w:t xml:space="preserve"> </w:t>
             </w:r>
             <w:r>
-              <w:t>–</w:t>
-            </w:r>
-            <w:r>
-              <w:t xml:space="preserve"> </w:t>
-            </w:r>
-            <w:r>
               <w:t xml:space="preserve">drop down menu from which the user will select the start time for the consultation </w:t>
             </w:r>
             <w:r>
               <w:lastRenderedPageBreak/>
-              <w:t xml:space="preserve">evening. The options will be staggered by 30 </w:t>
-            </w:r>
-            <w:proofErr w:type="spellStart"/>
-            <w:r>
-              <w:t>mins</w:t>
-            </w:r>
-            <w:proofErr w:type="spellEnd"/>
-            <w:r>
-              <w:t xml:space="preserve"> and when changed the change will be set that time as the start time on the day record for that day. Must be set to a time before </w:t>
-            </w:r>
-            <w:proofErr w:type="spellStart"/>
-            <w:r>
-              <w:t>cmbEnd</w:t>
-            </w:r>
-            <w:proofErr w:type="spellEnd"/>
-          </w:p>
-          <w:p>
-            <w:proofErr w:type="spellStart"/>
-            <w:proofErr w:type="gramStart"/>
-            <w:r>
-              <w:t>cmbEnd</w:t>
-            </w:r>
-            <w:proofErr w:type="spellEnd"/>
-            <w:proofErr w:type="gramEnd"/>
-            <w:r>
-              <w:t xml:space="preserve"> – </w:t>
-            </w:r>
-            <w:r>
-              <w:t xml:space="preserve">drop down menu from which the user will select the </w:t>
-            </w:r>
-            <w:r>
-              <w:t>end</w:t>
-            </w:r>
-            <w:r>
-              <w:t xml:space="preserve"> time for the consultation evening. The options will be staggered by 30 </w:t>
-            </w:r>
-            <w:proofErr w:type="spellStart"/>
-            <w:r>
-              <w:t>mins</w:t>
-            </w:r>
-            <w:proofErr w:type="spellEnd"/>
-            <w:r>
-              <w:t xml:space="preserve"> and when changed the change will be set that time as the</w:t>
-            </w:r>
-            <w:r>
-              <w:t xml:space="preserve"> end</w:t>
-            </w:r>
-            <w:r>
-              <w:t xml:space="preserve"> time on the day record for that day. Must be set to a time </w:t>
-            </w:r>
-            <w:r>
-              <w:t>after</w:t>
-            </w:r>
-            <w:r>
-              <w:t xml:space="preserve"> </w:t>
-            </w:r>
-            <w:proofErr w:type="spellStart"/>
-            <w:r>
-              <w:t>cmb</w:t>
-            </w:r>
-            <w:r>
-              <w:t>Start</w:t>
-            </w:r>
-            <w:proofErr w:type="spellEnd"/>
-          </w:p>
-          <w:p>
-            <w:proofErr w:type="spellStart"/>
-            <w:proofErr w:type="gramStart"/>
-            <w:r>
-              <w:t>btnBack</w:t>
-            </w:r>
-            <w:proofErr w:type="spellEnd"/>
-            <w:proofErr w:type="gramEnd"/>
-            <w:r>
-              <w:t xml:space="preserve"> – button that will be used to exit back to the admin form. Upon clicking the button the day structures will be validated, they will be checked so that the form </w:t>
-            </w:r>
-            <w:proofErr w:type="spellStart"/>
-            <w:proofErr w:type="gramStart"/>
-            <w:r>
-              <w:t>cant</w:t>
-            </w:r>
-            <w:proofErr w:type="spellEnd"/>
-            <w:proofErr w:type="gramEnd"/>
-            <w:r>
-              <w:t xml:space="preserve"> be closed unless all the days have a start and end time.</w:t>
+              <w:t xml:space="preserve">evening. The options will be staggered by 30 mins and when changed the change will be set that time as the start time on the day record for that day. </w:t>
+            </w:r>
+            <w:r>
+              <w:t>Will only display times before cmbEnd.</w:t>
+            </w:r>
+          </w:p>
+          <w:p>
+            <w:r>
+              <w:t xml:space="preserve">cmbEnd – drop down menu from which the user will select the end time for the consultation evening. The options will be staggered by 30 mins and when changed the change will be set that time as the end time on the day record for that day. </w:t>
+            </w:r>
+            <w:r>
+              <w:t>Will only display times after</w:t>
+            </w:r>
+            <w:r>
+              <w:t xml:space="preserve"> cmbStart</w:t>
+            </w:r>
+          </w:p>
+          <w:p>
+            <w:r>
+              <w:t>btnBack – button that will be used to exit back to the admin form. Upon clicking the button the day structures will be validated, they will be checked so that the form cant be closed unless all the days have a start and end time.</w:t>
             </w:r>
           </w:p>
           <w:p/>
@@ -5061,51 +4772,39 @@
             <w:tcW w:w="3320" w:type="dxa"/>
           </w:tcPr>
           <w:p>
-            <w:proofErr w:type="spellStart"/>
             <w:r>
               <w:t>btnImport</w:t>
             </w:r>
-            <w:proofErr w:type="spellEnd"/>
-          </w:p>
-          <w:p/>
-          <w:p>
-            <w:proofErr w:type="spellStart"/>
+          </w:p>
+          <w:p/>
+          <w:p>
             <w:r>
               <w:t>btnSettings</w:t>
             </w:r>
-            <w:proofErr w:type="spellEnd"/>
-          </w:p>
-          <w:p/>
-          <w:p>
-            <w:proofErr w:type="spellStart"/>
+          </w:p>
+          <w:p/>
+          <w:p>
             <w:r>
               <w:t>btnAlgorithm</w:t>
             </w:r>
-            <w:proofErr w:type="spellEnd"/>
-          </w:p>
-          <w:p/>
-          <w:p>
-            <w:proofErr w:type="spellStart"/>
+          </w:p>
+          <w:p/>
+          <w:p>
             <w:r>
               <w:t>btnSeeResults</w:t>
             </w:r>
-            <w:proofErr w:type="spellEnd"/>
-          </w:p>
-          <w:p/>
-          <w:p>
-            <w:proofErr w:type="spellStart"/>
+          </w:p>
+          <w:p/>
+          <w:p>
             <w:r>
               <w:t>btnSendResults</w:t>
             </w:r>
-            <w:proofErr w:type="spellEnd"/>
-          </w:p>
-          <w:p/>
-          <w:p>
-            <w:proofErr w:type="spellStart"/>
+          </w:p>
+          <w:p/>
+          <w:p>
             <w:r>
               <w:t>btnBack</w:t>
             </w:r>
-            <w:proofErr w:type="spellEnd"/>
           </w:p>
         </w:tc>
       </w:tr>
@@ -5116,95 +4815,33 @@
             <w:gridSpan w:val="2"/>
           </w:tcPr>
           <w:p>
-            <w:proofErr w:type="spellStart"/>
-            <w:r>
-              <w:t>btnImport</w:t>
-            </w:r>
-            <w:proofErr w:type="spellEnd"/>
-            <w:r>
-              <w:t xml:space="preserve"> – a button that when clicked will import data from the colleges </w:t>
-            </w:r>
-            <w:proofErr w:type="spellStart"/>
-            <w:r>
-              <w:t>csv</w:t>
-            </w:r>
-            <w:proofErr w:type="spellEnd"/>
-            <w:r>
-              <w:t xml:space="preserve"> files that contain student data and teacher data into the </w:t>
-            </w:r>
-            <w:proofErr w:type="spellStart"/>
-            <w:r>
-              <w:t>csv’s</w:t>
-            </w:r>
-            <w:proofErr w:type="spellEnd"/>
-            <w:r>
-              <w:t xml:space="preserve"> that will be used for the consultation evening.</w:t>
-            </w:r>
-          </w:p>
-          <w:p>
-            <w:proofErr w:type="spellStart"/>
-            <w:r>
-              <w:t>btnsettings</w:t>
-            </w:r>
-            <w:proofErr w:type="spellEnd"/>
-            <w:r>
-              <w:t xml:space="preserve"> – a button that when clicked will open up the settings form</w:t>
-            </w:r>
-          </w:p>
-          <w:p>
-            <w:proofErr w:type="spellStart"/>
-            <w:r>
-              <w:t>btnAlgorithm</w:t>
-            </w:r>
-            <w:proofErr w:type="spellEnd"/>
-            <w:r>
-              <w:t xml:space="preserve"> – a button that will execute the algorithm that will organise the appointments</w:t>
-            </w:r>
-          </w:p>
-          <w:p>
-            <w:proofErr w:type="spellStart"/>
-            <w:r>
-              <w:t>btnSeeResults</w:t>
-            </w:r>
-            <w:proofErr w:type="spellEnd"/>
-            <w:r>
-              <w:t xml:space="preserve"> – a button that will open up the results form</w:t>
-            </w:r>
-          </w:p>
-          <w:p>
-            <w:proofErr w:type="spellStart"/>
-            <w:r>
-              <w:t>btnSendResults</w:t>
-            </w:r>
-            <w:proofErr w:type="spellEnd"/>
-            <w:r>
-              <w:t xml:space="preserve"> – a button that will </w:t>
-            </w:r>
-            <w:proofErr w:type="spellStart"/>
-            <w:r>
-              <w:t>seen</w:t>
-            </w:r>
-            <w:proofErr w:type="spellEnd"/>
-            <w:r>
-              <w:t xml:space="preserve"> the lists of </w:t>
-            </w:r>
-            <w:proofErr w:type="spellStart"/>
-            <w:r>
-              <w:t>appointmetns</w:t>
-            </w:r>
-            <w:proofErr w:type="spellEnd"/>
-            <w:r>
-              <w:t xml:space="preserve"> to each student and teacher via college e-mail</w:t>
-            </w:r>
-          </w:p>
-          <w:p>
-            <w:proofErr w:type="spellStart"/>
-            <w:r>
-              <w:t>btnBack</w:t>
-            </w:r>
-            <w:proofErr w:type="spellEnd"/>
-            <w:r>
-              <w:t xml:space="preserve"> – a button that will open the Start form</w:t>
+            <w:r>
+              <w:t>btnImport – a button that when clicked will import data from the colleges csv files that contain student data and teacher data into the csv’s that will be used for the consultation evening.</w:t>
+            </w:r>
+          </w:p>
+          <w:p>
+            <w:r>
+              <w:t>btnsettings – a button that when clicked will open up the settings form</w:t>
+            </w:r>
+          </w:p>
+          <w:p>
+            <w:r>
+              <w:t>btnAlgorithm – a button that will execute the algorithm that will organise the appointments</w:t>
+            </w:r>
+          </w:p>
+          <w:p>
+            <w:r>
+              <w:t>btnSeeResults – a button that will open up the results form</w:t>
+            </w:r>
+          </w:p>
+          <w:p>
+            <w:r>
+              <w:t>btnSendResults – a button that will seen the lists of appointmetns to each student and teacher via college e-mail</w:t>
+            </w:r>
+          </w:p>
+          <w:p>
+            <w:r>
+              <w:t>btnBack – a button that will open the Start form</w:t>
             </w:r>
           </w:p>
         </w:tc>
@@ -5484,27 +5121,21 @@
             <w:tcW w:w="4076" w:type="dxa"/>
           </w:tcPr>
           <w:p>
-            <w:proofErr w:type="spellStart"/>
             <w:r>
               <w:t>lstStudents</w:t>
             </w:r>
-            <w:proofErr w:type="spellEnd"/>
-          </w:p>
-          <w:p/>
-          <w:p>
-            <w:proofErr w:type="spellStart"/>
+          </w:p>
+          <w:p/>
+          <w:p>
             <w:r>
               <w:t>lstStaff</w:t>
             </w:r>
-            <w:proofErr w:type="spellEnd"/>
-          </w:p>
-          <w:p/>
-          <w:p>
-            <w:proofErr w:type="spellStart"/>
+          </w:p>
+          <w:p/>
+          <w:p>
             <w:r>
               <w:t>btnBack</w:t>
             </w:r>
-            <w:proofErr w:type="spellEnd"/>
           </w:p>
         </w:tc>
       </w:tr>
@@ -5515,45 +5146,18 @@
             <w:gridSpan w:val="2"/>
           </w:tcPr>
           <w:p>
-            <w:proofErr w:type="spellStart"/>
-            <w:proofErr w:type="gramStart"/>
-            <w:r>
-              <w:t>lstStudents</w:t>
-            </w:r>
-            <w:proofErr w:type="spellEnd"/>
-            <w:proofErr w:type="gramEnd"/>
-            <w:r>
-              <w:t xml:space="preserve"> – a list box that contains the names of all the students, when a </w:t>
-            </w:r>
-            <w:proofErr w:type="spellStart"/>
-            <w:r>
-              <w:t>students</w:t>
-            </w:r>
-            <w:proofErr w:type="spellEnd"/>
-            <w:r>
-              <w:t xml:space="preserve"> name is clicked on it will open up the see results form with the data on the students appointments on it.</w:t>
-            </w:r>
-          </w:p>
-          <w:p>
-            <w:proofErr w:type="spellStart"/>
-            <w:r>
-              <w:t>lstStaff</w:t>
-            </w:r>
-            <w:proofErr w:type="spellEnd"/>
-            <w:r>
-              <w:t xml:space="preserve"> – a list box that contains the names of all the staff, when a staff member is clicked on it will open up the see results form with the data on the member of staff’s appointments on it</w:t>
-            </w:r>
-          </w:p>
-          <w:p>
-            <w:proofErr w:type="spellStart"/>
-            <w:proofErr w:type="gramStart"/>
-            <w:r>
-              <w:t>btnBack</w:t>
-            </w:r>
-            <w:proofErr w:type="spellEnd"/>
-            <w:proofErr w:type="gramEnd"/>
-            <w:r>
-              <w:t xml:space="preserve"> – closes the form and opens up the main form again.</w:t>
+            <w:r>
+              <w:t>lstStudents – a list box that contains the names of all the students, when a students name is clicked on it will open up the see results form with the data on the students appointments on it.</w:t>
+            </w:r>
+          </w:p>
+          <w:p>
+            <w:r>
+              <w:t>lstStaff – a list box that contains the names of all the staff, when a staff member is clicked on it will open up the see results form with the data on the member of staff’s appointments on it</w:t>
+            </w:r>
+          </w:p>
+          <w:p>
+            <w:r>
+              <w:t>btnBack – closes the form and opens up the main form again.</w:t>
             </w:r>
           </w:p>
         </w:tc>
@@ -5845,27 +5449,21 @@
             <w:tcW w:w="4621" w:type="dxa"/>
           </w:tcPr>
           <w:p>
-            <w:proofErr w:type="spellStart"/>
             <w:r>
               <w:t>lblTitle</w:t>
             </w:r>
-            <w:proofErr w:type="spellEnd"/>
-          </w:p>
-          <w:p/>
-          <w:p>
-            <w:proofErr w:type="spellStart"/>
+          </w:p>
+          <w:p/>
+          <w:p>
             <w:r>
               <w:t>lstAppointments</w:t>
             </w:r>
-            <w:proofErr w:type="spellEnd"/>
-          </w:p>
-          <w:p/>
-          <w:p>
-            <w:proofErr w:type="spellStart"/>
+          </w:p>
+          <w:p/>
+          <w:p>
             <w:r>
               <w:t>btnBack</w:t>
             </w:r>
-            <w:proofErr w:type="spellEnd"/>
           </w:p>
         </w:tc>
       </w:tr>
@@ -5876,53 +5474,18 @@
             <w:gridSpan w:val="2"/>
           </w:tcPr>
           <w:p>
-            <w:proofErr w:type="spellStart"/>
-            <w:r>
-              <w:t>lblTitle</w:t>
-            </w:r>
-            <w:proofErr w:type="spellEnd"/>
-            <w:r>
-              <w:t xml:space="preserve"> – a </w:t>
-            </w:r>
-            <w:proofErr w:type="spellStart"/>
-            <w:r>
-              <w:t>lable</w:t>
-            </w:r>
-            <w:proofErr w:type="spellEnd"/>
-            <w:r>
-              <w:t xml:space="preserve"> that contains the name of the student or member of </w:t>
-            </w:r>
-            <w:proofErr w:type="spellStart"/>
-            <w:r>
-              <w:t>staf</w:t>
-            </w:r>
-            <w:proofErr w:type="spellEnd"/>
-            <w:r>
-              <w:t xml:space="preserve"> that is having their appointments looked at</w:t>
-            </w:r>
-          </w:p>
-          <w:p>
-            <w:proofErr w:type="spellStart"/>
-            <w:proofErr w:type="gramStart"/>
-            <w:r>
-              <w:t>lstAppointments</w:t>
-            </w:r>
-            <w:proofErr w:type="spellEnd"/>
-            <w:proofErr w:type="gramEnd"/>
-            <w:r>
-              <w:t xml:space="preserve"> – a list box that contains the appointments that the student or the member of staff has including the teacher , the student and the time.</w:t>
-            </w:r>
-          </w:p>
-          <w:p>
-            <w:proofErr w:type="spellStart"/>
-            <w:proofErr w:type="gramStart"/>
-            <w:r>
-              <w:t>btnBack</w:t>
-            </w:r>
-            <w:proofErr w:type="spellEnd"/>
-            <w:proofErr w:type="gramEnd"/>
-            <w:r>
-              <w:t xml:space="preserve"> – a button that when clicked closes the see results form and opens the results form.</w:t>
+            <w:r>
+              <w:t>lblTitle – a lable that contains the name of the student or member of staf that is having their appointments looked at</w:t>
+            </w:r>
+          </w:p>
+          <w:p>
+            <w:r>
+              <w:t>lstAppointments – a list box that contains the appointments that the student or the member of staff has including the teacher , the student and the time.</w:t>
+            </w:r>
+          </w:p>
+          <w:p>
+            <w:r>
+              <w:t>btnBack – a button that when clicked closes the see results form and opens the results form.</w:t>
             </w:r>
           </w:p>
         </w:tc>
@@ -6135,19 +5698,15 @@
             <w:tcW w:w="3163" w:type="dxa"/>
           </w:tcPr>
           <w:p>
-            <w:proofErr w:type="spellStart"/>
             <w:r>
               <w:t>btnEnter</w:t>
             </w:r>
-            <w:proofErr w:type="spellEnd"/>
-          </w:p>
-          <w:p/>
-          <w:p>
-            <w:proofErr w:type="spellStart"/>
+          </w:p>
+          <w:p/>
+          <w:p>
             <w:r>
               <w:t>btnAdmin</w:t>
             </w:r>
-            <w:proofErr w:type="spellEnd"/>
           </w:p>
         </w:tc>
       </w:tr>
@@ -6164,52 +5723,17 @@
           </w:p>
           <w:p>
             <w:r>
-              <w:t xml:space="preserve">when opened – checks the network profile and from that derives weather they are a teacher or a student and if they are a member of staff  weather they are an admin the form then acts </w:t>
-            </w:r>
-            <w:proofErr w:type="spellStart"/>
-            <w:r>
-              <w:t>acordingly</w:t>
-            </w:r>
-            <w:proofErr w:type="spellEnd"/>
-          </w:p>
-          <w:p>
-            <w:proofErr w:type="spellStart"/>
-            <w:proofErr w:type="gramStart"/>
-            <w:r>
-              <w:t>btnEnter</w:t>
-            </w:r>
-            <w:proofErr w:type="spellEnd"/>
-            <w:proofErr w:type="gramEnd"/>
-            <w:r>
-              <w:t xml:space="preserve"> – sends the user to the student form if the user is a student and the staff </w:t>
-            </w:r>
-            <w:proofErr w:type="spellStart"/>
-            <w:r>
-              <w:t>av</w:t>
-            </w:r>
-            <w:proofErr w:type="spellEnd"/>
-            <w:r>
-              <w:t xml:space="preserve"> form if they are a member of staff. </w:t>
-            </w:r>
-          </w:p>
-          <w:p>
-            <w:proofErr w:type="spellStart"/>
-            <w:proofErr w:type="gramStart"/>
-            <w:r>
-              <w:t>btnAdmin</w:t>
-            </w:r>
-            <w:proofErr w:type="spellEnd"/>
-            <w:proofErr w:type="gramEnd"/>
-            <w:r>
-              <w:t xml:space="preserve"> – only visible if the </w:t>
-            </w:r>
-            <w:proofErr w:type="spellStart"/>
-            <w:r>
-              <w:t>memer</w:t>
-            </w:r>
-            <w:proofErr w:type="spellEnd"/>
-            <w:r>
-              <w:t xml:space="preserve"> staff is also admin, when clicked opens the Admin form.</w:t>
+              <w:t>when opened – checks the network profile and from that derives weather they are a teacher or a student and if they are a member of staff  weather they are an admin the form then acts acordingly</w:t>
+            </w:r>
+          </w:p>
+          <w:p>
+            <w:r>
+              <w:t xml:space="preserve">btnEnter – sends the user to the student form if the user is a student and the staff av form if they are a member of staff. </w:t>
+            </w:r>
+          </w:p>
+          <w:p>
+            <w:r>
+              <w:t>btnAdmin – only visible if the memer staff is also admin, when clicked opens the Admin form.</w:t>
             </w:r>
           </w:p>
         </w:tc>
@@ -6421,19 +5945,15 @@
             <w:tcW w:w="4016" w:type="dxa"/>
           </w:tcPr>
           <w:p>
-            <w:proofErr w:type="spellStart"/>
             <w:r>
               <w:t>lblName</w:t>
             </w:r>
-            <w:proofErr w:type="spellEnd"/>
-          </w:p>
-          <w:p/>
-          <w:p>
-            <w:proofErr w:type="spellStart"/>
+          </w:p>
+          <w:p/>
+          <w:p>
             <w:r>
               <w:t>chklstAvailable</w:t>
             </w:r>
-            <w:proofErr w:type="spellEnd"/>
           </w:p>
         </w:tc>
       </w:tr>
@@ -6444,49 +5964,16 @@
             <w:gridSpan w:val="2"/>
           </w:tcPr>
           <w:p>
-            <w:proofErr w:type="spellStart"/>
             <w:r>
               <w:t>lblName</w:t>
             </w:r>
-            <w:proofErr w:type="spellEnd"/>
-            <w:r>
-              <w:t xml:space="preserve"> – a </w:t>
-            </w:r>
-            <w:proofErr w:type="spellStart"/>
-            <w:r>
-              <w:t>lable</w:t>
-            </w:r>
-            <w:proofErr w:type="spellEnd"/>
-            <w:r>
-              <w:t xml:space="preserve"> that will </w:t>
-            </w:r>
-            <w:proofErr w:type="spellStart"/>
-            <w:r>
-              <w:t>cotain</w:t>
-            </w:r>
-            <w:proofErr w:type="spellEnd"/>
-            <w:r>
-              <w:t xml:space="preserve"> the name of the user</w:t>
-            </w:r>
-          </w:p>
-          <w:p>
-            <w:proofErr w:type="spellStart"/>
-            <w:proofErr w:type="gramStart"/>
-            <w:r>
-              <w:t>chklstAvailable</w:t>
-            </w:r>
-            <w:proofErr w:type="spellEnd"/>
-            <w:proofErr w:type="gramEnd"/>
-            <w:r>
-              <w:t xml:space="preserve"> – a checked list box in which the student will check the boxes of the </w:t>
-            </w:r>
-            <w:proofErr w:type="spellStart"/>
-            <w:r>
-              <w:t>bocks</w:t>
-            </w:r>
-            <w:proofErr w:type="spellEnd"/>
-            <w:r>
-              <w:t xml:space="preserve"> of time he will be available.</w:t>
+            <w:r>
+              <w:t xml:space="preserve"> – a lable that will cotain the name of the user</w:t>
+            </w:r>
+          </w:p>
+          <w:p>
+            <w:r>
+              <w:t>chklstAvailable – a checked list box in which the student will check the boxes of the bocks of time he will be available.</w:t>
             </w:r>
           </w:p>
         </w:tc>
@@ -6699,21 +6186,14 @@
             <w:tcW w:w="3956" w:type="dxa"/>
           </w:tcPr>
           <w:p>
-            <w:proofErr w:type="spellStart"/>
             <w:r>
               <w:t>lblName</w:t>
             </w:r>
-            <w:proofErr w:type="spellEnd"/>
-          </w:p>
-          <w:p/>
-          <w:p>
-            <w:proofErr w:type="spellStart"/>
-            <w:r>
-              <w:t>chklstAvailabilty</w:t>
-            </w:r>
-            <w:proofErr w:type="spellEnd"/>
-            <w:r>
-              <w:t xml:space="preserve"> </w:t>
+          </w:p>
+          <w:p/>
+          <w:p>
+            <w:r>
+              <w:t xml:space="preserve">chklstAvailabilty </w:t>
             </w:r>
           </w:p>
         </w:tc>
@@ -6725,61 +6205,137 @@
             <w:gridSpan w:val="2"/>
           </w:tcPr>
           <w:p>
-            <w:proofErr w:type="spellStart"/>
-            <w:r>
-              <w:t>lblName</w:t>
-            </w:r>
-            <w:proofErr w:type="spellEnd"/>
-            <w:r>
-              <w:t xml:space="preserve"> – a </w:t>
-            </w:r>
-            <w:proofErr w:type="spellStart"/>
-            <w:r>
-              <w:t>lable</w:t>
-            </w:r>
-            <w:proofErr w:type="spellEnd"/>
-            <w:r>
-              <w:t xml:space="preserve"> that will </w:t>
-            </w:r>
-            <w:proofErr w:type="spellStart"/>
-            <w:r>
-              <w:t>cotain</w:t>
-            </w:r>
-            <w:proofErr w:type="spellEnd"/>
-            <w:r>
-              <w:t xml:space="preserve"> the name of the user</w:t>
-            </w:r>
-          </w:p>
-          <w:p>
-            <w:proofErr w:type="spellStart"/>
-            <w:proofErr w:type="gramStart"/>
-            <w:r>
-              <w:t>chklstAvailable</w:t>
-            </w:r>
-            <w:proofErr w:type="spellEnd"/>
-            <w:proofErr w:type="gramEnd"/>
-            <w:r>
-              <w:t xml:space="preserve"> – a checked list box in which the </w:t>
-            </w:r>
-            <w:r>
-              <w:t>member of staff</w:t>
-            </w:r>
-            <w:r>
-              <w:t xml:space="preserve"> will check the boxes of the </w:t>
-            </w:r>
-            <w:proofErr w:type="spellStart"/>
-            <w:r>
-              <w:t>bocks</w:t>
-            </w:r>
-            <w:proofErr w:type="spellEnd"/>
-            <w:r>
-              <w:t xml:space="preserve"> of time he will be available.</w:t>
+            <w:r>
+              <w:t>lblName – a lable that will cotain the name of the user</w:t>
+            </w:r>
+          </w:p>
+          <w:p>
+            <w:r>
+              <w:t>chklstAvailable – a checked list box in which the member of staff will check the boxes of the bocks of time he will be available.</w:t>
             </w:r>
           </w:p>
         </w:tc>
       </w:tr>
     </w:tbl>
     <w:p/>
+    <w:p>
+      <w:r>
+        <w:t xml:space="preserve">Validation </w:t>
+      </w:r>
+    </w:p>
+    <w:p>
+      <w:r>
+        <w:t xml:space="preserve">When btnBack is clicked on the settings form it will check weather there has been a value for both the start and end days have been entered e.g. </w:t>
+      </w:r>
+    </w:p>
+    <w:p>
+      <w:r>
+        <w:t>For counter = 1 to nDays</w:t>
+      </w:r>
+    </w:p>
+    <w:p>
+      <w:r>
+        <w:tab/>
+        <w:t>If day(counter).start = -1 then</w:t>
+      </w:r>
+    </w:p>
+    <w:p>
+      <w:r>
+        <w:tab/>
+      </w:r>
+      <w:r>
+        <w:tab/>
+        <w:t>set = false</w:t>
+      </w:r>
+    </w:p>
+    <w:p>
+      <w:r>
+        <w:tab/>
+        <w:t>Else if day(counter).end = -1 then</w:t>
+      </w:r>
+    </w:p>
+    <w:p>
+      <w:r>
+        <w:tab/>
+      </w:r>
+      <w:r>
+        <w:tab/>
+        <w:t>set = false</w:t>
+      </w:r>
+    </w:p>
+    <w:p>
+      <w:r>
+        <w:tab/>
+        <w:t>end if</w:t>
+      </w:r>
+    </w:p>
+    <w:p>
+      <w:pPr>
+        <w:ind w:firstLine="720"/>
+      </w:pPr>
+      <w:r>
+        <w:t>if set = false then</w:t>
+      </w:r>
+    </w:p>
+    <w:p>
+      <w:pPr>
+        <w:ind w:left="720" w:firstLine="720"/>
+      </w:pPr>
+      <w:r>
+        <w:t xml:space="preserve"> msgbox(“you have to enter start and end time for all the days”)</w:t>
+      </w:r>
+    </w:p>
+    <w:p>
+      <w:pPr>
+        <w:ind w:left="720" w:firstLine="720"/>
+      </w:pPr>
+      <w:r>
+        <w:t>exit sub</w:t>
+      </w:r>
+    </w:p>
+    <w:p>
+      <w:pPr>
+        <w:ind w:firstLine="720"/>
+      </w:pPr>
+      <w:r>
+        <w:t>end if</w:t>
+      </w:r>
+    </w:p>
+    <w:p>
+      <w:r>
+        <w:t>next</w:t>
+      </w:r>
+    </w:p>
+    <w:p/>
+    <w:p/>
+    <w:p>
+      <w:r>
+        <w:lastRenderedPageBreak/>
+        <w:t>output</w:t>
+      </w:r>
+    </w:p>
+    <w:p>
+      <w:r>
+        <w:t>the system will display to students blocks they have declared themselves to be available for on the input screen and up until the sorting algorithm has been run they can change and see their choices.</w:t>
+      </w:r>
+    </w:p>
+    <w:p>
+      <w:r>
+        <w:t>The system will display in much the same way for teachers who will be inputing their available times in the same way.</w:t>
+      </w:r>
+    </w:p>
+    <w:p>
+      <w:r>
+        <w:t xml:space="preserve">For admin it will also output the data of who has been offered what appointments, they will be able to, using the results and the see results form, see the appointments given out by teacher and student. </w:t>
+      </w:r>
+    </w:p>
+    <w:p>
+      <w:r>
+        <w:t>The system will also output the data of apointments to the user who it involves via the send results button on the admin form which will send out a mass mail merge involving the students.</w:t>
+      </w:r>
+      <w:bookmarkStart w:id="0" w:name="_GoBack"/>
+      <w:bookmarkEnd w:id="0"/>
+    </w:p>
     <w:sectPr>
       <w:pgSz w:w="11906" w:h="16838"/>
       <w:pgMar w:top="1440" w:right="1440" w:bottom="1440" w:left="1440" w:header="708" w:footer="708" w:gutter="0"/>
@@ -7672,7 +7228,7 @@
 </file>
 
 <file path=customXml/itemProps1.xml><?xml version="1.0" encoding="utf-8"?>
-<ds:datastoreItem xmlns:ds="http://schemas.openxmlformats.org/officeDocument/2006/customXml" ds:itemID="{8405E5A9-C6A9-4982-B596-0CBA079154EF}">
+<ds:datastoreItem xmlns:ds="http://schemas.openxmlformats.org/officeDocument/2006/customXml" ds:itemID="{F68F8B74-2AEE-4ED0-998A-43DA4F0310E8}">
   <ds:schemaRefs>
     <ds:schemaRef ds:uri="http://schemas.openxmlformats.org/officeDocument/2006/bibliography"/>
   </ds:schemaRefs>

</xml_diff>